<commit_message>
Auto commit on 2025-06-16 13:17:53 : Hyperparameter Tuning
</commit_message>
<xml_diff>
--- a/Assignments/Assignment 1 ML.docx
+++ b/Assignments/Assignment 1 ML.docx
@@ -379,13 +379,6 @@
           <w:szCs w:val="32"/>
         </w:rPr>
         <w:tab/>
-      </w:r>
-      <w:r>
-        <w:rPr>
-          <w:rFonts w:ascii="Times New Roman" w:eastAsia="Times New Roman" w:hAnsi="Times New Roman" w:cs="Times New Roman"/>
-          <w:sz w:val="32"/>
-          <w:szCs w:val="32"/>
-        </w:rPr>
         <w:t xml:space="preserve">                  : M. A. E. Wijesuriya</w:t>
       </w:r>
     </w:p>
@@ -530,15 +523,1245 @@
           <w:szCs w:val="32"/>
         </w:rPr>
         <w:lastRenderedPageBreak/>
-        <w:t>Q1. Utilize the given Jupyter notebook for Linear Regression with a single variable. Comment on the code and the output of the program, explaining utilized M</w:t>
-      </w:r>
-      <w:r>
-        <w:rPr>
-          <w:rFonts w:ascii="Times New Roman" w:eastAsia="Times New Roman" w:hAnsi="Times New Roman" w:cs="Times New Roman"/>
+        <w:t xml:space="preserve">Q1. Utilize the given Jupyter notebook for Linear Regression with a single variable. Comment on the code and the output of the program, explaining utilized Machine Learning concepts where necessary </w:t>
+      </w:r>
+    </w:p>
+    <w:p>
+      <w:pPr>
+        <w:tabs>
+          <w:tab w:val="center" w:pos="3675"/>
+        </w:tabs>
+        <w:spacing w:after="197" w:line="259" w:lineRule="auto"/>
+        <w:ind w:left="-15"/>
+        <w:rPr>
+          <w:rFonts w:ascii="Times New Roman" w:eastAsia="Times New Roman" w:hAnsi="Times New Roman" w:cs="Times New Roman"/>
+          <w:sz w:val="32"/>
           <w:szCs w:val="32"/>
         </w:rPr>
-        <w:t xml:space="preserve">achine Learning concepts where necessary </w:t>
-      </w:r>
+      </w:pPr>
+      <w:r>
+        <w:rPr>
+          <w:rFonts w:ascii="Times New Roman" w:eastAsia="Times New Roman" w:hAnsi="Times New Roman" w:cs="Times New Roman"/>
+          <w:sz w:val="32"/>
+          <w:szCs w:val="32"/>
+        </w:rPr>
+        <w:t xml:space="preserve">Code with Explanation: </w:t>
+      </w:r>
+    </w:p>
+    <w:p>
+      <w:pPr>
+        <w:shd w:val="clear" w:color="auto" w:fill="F7F7F7"/>
+        <w:spacing w:after="0" w:line="285" w:lineRule="atLeast"/>
+        <w:ind w:left="0"/>
+        <w:rPr>
+          <w:rFonts w:ascii="Courier New" w:eastAsia="Times New Roman" w:hAnsi="Courier New" w:cs="Courier New"/>
+          <w:color w:val="000000"/>
+          <w:sz w:val="21"/>
+          <w:szCs w:val="21"/>
+        </w:rPr>
+      </w:pPr>
+      <w:r>
+        <w:rPr>
+          <w:rFonts w:ascii="Courier New" w:eastAsia="Times New Roman" w:hAnsi="Courier New" w:cs="Courier New"/>
+          <w:color w:val="008000"/>
+          <w:sz w:val="21"/>
+          <w:szCs w:val="21"/>
+        </w:rPr>
+        <w:t># File Location: The file we want to access is currently placed in the current working directory of Python.</w:t>
+      </w:r>
+    </w:p>
+    <w:p>
+      <w:pPr>
+        <w:shd w:val="clear" w:color="auto" w:fill="F7F7F7"/>
+        <w:spacing w:after="0" w:line="285" w:lineRule="atLeast"/>
+        <w:ind w:left="0"/>
+        <w:rPr>
+          <w:rFonts w:ascii="Courier New" w:eastAsia="Times New Roman" w:hAnsi="Courier New" w:cs="Courier New"/>
+          <w:color w:val="000000"/>
+          <w:sz w:val="21"/>
+          <w:szCs w:val="21"/>
+        </w:rPr>
+      </w:pPr>
+      <w:r>
+        <w:rPr>
+          <w:rFonts w:ascii="Courier New" w:eastAsia="Times New Roman" w:hAnsi="Courier New" w:cs="Courier New"/>
+          <w:color w:val="9723B4"/>
+          <w:sz w:val="21"/>
+          <w:szCs w:val="21"/>
+        </w:rPr>
+        <w:t>import</w:t>
+      </w:r>
+      <w:r>
+        <w:rPr>
+          <w:rFonts w:ascii="Courier New" w:eastAsia="Times New Roman" w:hAnsi="Courier New" w:cs="Courier New"/>
+          <w:color w:val="000000"/>
+          <w:sz w:val="21"/>
+          <w:szCs w:val="21"/>
+        </w:rPr>
+        <w:t xml:space="preserve"> os</w:t>
+      </w:r>
+    </w:p>
+    <w:p>
+      <w:pPr>
+        <w:shd w:val="clear" w:color="auto" w:fill="F7F7F7"/>
+        <w:spacing w:after="0" w:line="285" w:lineRule="atLeast"/>
+        <w:ind w:left="0"/>
+        <w:rPr>
+          <w:rFonts w:ascii="Courier New" w:eastAsia="Times New Roman" w:hAnsi="Courier New" w:cs="Courier New"/>
+          <w:color w:val="000000"/>
+          <w:sz w:val="21"/>
+          <w:szCs w:val="21"/>
+        </w:rPr>
+      </w:pPr>
+    </w:p>
+    <w:p>
+      <w:pPr>
+        <w:shd w:val="clear" w:color="auto" w:fill="F7F7F7"/>
+        <w:spacing w:after="0" w:line="285" w:lineRule="atLeast"/>
+        <w:ind w:left="0"/>
+        <w:rPr>
+          <w:rFonts w:ascii="Courier New" w:eastAsia="Times New Roman" w:hAnsi="Courier New" w:cs="Courier New"/>
+          <w:color w:val="000000"/>
+          <w:sz w:val="21"/>
+          <w:szCs w:val="21"/>
+        </w:rPr>
+      </w:pPr>
+      <w:r>
+        <w:rPr>
+          <w:rFonts w:ascii="Courier New" w:eastAsia="Times New Roman" w:hAnsi="Courier New" w:cs="Courier New"/>
+          <w:color w:val="9723B4"/>
+          <w:sz w:val="21"/>
+          <w:szCs w:val="21"/>
+        </w:rPr>
+        <w:t>from</w:t>
+      </w:r>
+      <w:r>
+        <w:rPr>
+          <w:rFonts w:ascii="Courier New" w:eastAsia="Times New Roman" w:hAnsi="Courier New" w:cs="Courier New"/>
+          <w:color w:val="000000"/>
+          <w:sz w:val="21"/>
+          <w:szCs w:val="21"/>
+        </w:rPr>
+        <w:t xml:space="preserve"> google.colab </w:t>
+      </w:r>
+      <w:r>
+        <w:rPr>
+          <w:rFonts w:ascii="Courier New" w:eastAsia="Times New Roman" w:hAnsi="Courier New" w:cs="Courier New"/>
+          <w:color w:val="9723B4"/>
+          <w:sz w:val="21"/>
+          <w:szCs w:val="21"/>
+        </w:rPr>
+        <w:t>import</w:t>
+      </w:r>
+      <w:r>
+        <w:rPr>
+          <w:rFonts w:ascii="Courier New" w:eastAsia="Times New Roman" w:hAnsi="Courier New" w:cs="Courier New"/>
+          <w:color w:val="000000"/>
+          <w:sz w:val="21"/>
+          <w:szCs w:val="21"/>
+        </w:rPr>
+        <w:t xml:space="preserve"> drive</w:t>
+      </w:r>
+    </w:p>
+    <w:p>
+      <w:pPr>
+        <w:shd w:val="clear" w:color="auto" w:fill="F7F7F7"/>
+        <w:spacing w:after="0" w:line="285" w:lineRule="atLeast"/>
+        <w:ind w:left="0"/>
+        <w:rPr>
+          <w:rFonts w:ascii="Courier New" w:eastAsia="Times New Roman" w:hAnsi="Courier New" w:cs="Courier New"/>
+          <w:color w:val="000000"/>
+          <w:sz w:val="21"/>
+          <w:szCs w:val="21"/>
+        </w:rPr>
+      </w:pPr>
+      <w:r>
+        <w:rPr>
+          <w:rFonts w:ascii="Courier New" w:eastAsia="Times New Roman" w:hAnsi="Courier New" w:cs="Courier New"/>
+          <w:color w:val="000000"/>
+          <w:sz w:val="21"/>
+          <w:szCs w:val="21"/>
+        </w:rPr>
+        <w:t>drive.mount(</w:t>
+      </w:r>
+      <w:r>
+        <w:rPr>
+          <w:rFonts w:ascii="Courier New" w:eastAsia="Times New Roman" w:hAnsi="Courier New" w:cs="Courier New"/>
+          <w:color w:val="A31515"/>
+          <w:sz w:val="21"/>
+          <w:szCs w:val="21"/>
+        </w:rPr>
+        <w:t>'/content/drive'</w:t>
+      </w:r>
+      <w:r>
+        <w:rPr>
+          <w:rFonts w:ascii="Courier New" w:eastAsia="Times New Roman" w:hAnsi="Courier New" w:cs="Courier New"/>
+          <w:color w:val="000000"/>
+          <w:sz w:val="21"/>
+          <w:szCs w:val="21"/>
+        </w:rPr>
+        <w:t xml:space="preserve">) </w:t>
+      </w:r>
+      <w:r>
+        <w:rPr>
+          <w:rFonts w:ascii="Courier New" w:eastAsia="Times New Roman" w:hAnsi="Courier New" w:cs="Courier New"/>
+          <w:color w:val="008000"/>
+          <w:sz w:val="21"/>
+          <w:szCs w:val="21"/>
+        </w:rPr>
+        <w:t># Grants Colab access to Google Drive in order to retrieve the data files</w:t>
+      </w:r>
+    </w:p>
+    <w:p>
+      <w:pPr>
+        <w:shd w:val="clear" w:color="auto" w:fill="F7F7F7"/>
+        <w:spacing w:after="0" w:line="285" w:lineRule="atLeast"/>
+        <w:ind w:left="0"/>
+        <w:rPr>
+          <w:rFonts w:ascii="Courier New" w:eastAsia="Times New Roman" w:hAnsi="Courier New" w:cs="Courier New"/>
+          <w:color w:val="000000"/>
+          <w:sz w:val="21"/>
+          <w:szCs w:val="21"/>
+        </w:rPr>
+      </w:pPr>
+      <w:r>
+        <w:rPr>
+          <w:rFonts w:ascii="Courier New" w:eastAsia="Times New Roman" w:hAnsi="Courier New" w:cs="Courier New"/>
+          <w:color w:val="0000FF"/>
+          <w:sz w:val="21"/>
+          <w:szCs w:val="21"/>
+        </w:rPr>
+        <w:t xml:space="preserve">%cd </w:t>
+      </w:r>
+      <w:r>
+        <w:rPr>
+          <w:rFonts w:ascii="Courier New" w:eastAsia="Times New Roman" w:hAnsi="Courier New" w:cs="Courier New"/>
+          <w:color w:val="A31515"/>
+          <w:sz w:val="21"/>
+          <w:szCs w:val="21"/>
+        </w:rPr>
+        <w:t>"/content/drive/MyDrive/ML_files"</w:t>
+      </w:r>
+    </w:p>
+    <w:p>
+      <w:pPr>
+        <w:tabs>
+          <w:tab w:val="left" w:pos="916"/>
+          <w:tab w:val="left" w:pos="1832"/>
+          <w:tab w:val="left" w:pos="2748"/>
+          <w:tab w:val="left" w:pos="3664"/>
+          <w:tab w:val="left" w:pos="4580"/>
+          <w:tab w:val="left" w:pos="5496"/>
+          <w:tab w:val="left" w:pos="6412"/>
+          <w:tab w:val="left" w:pos="7328"/>
+          <w:tab w:val="left" w:pos="8244"/>
+          <w:tab w:val="left" w:pos="9160"/>
+          <w:tab w:val="left" w:pos="10076"/>
+          <w:tab w:val="left" w:pos="10992"/>
+          <w:tab w:val="left" w:pos="11908"/>
+          <w:tab w:val="left" w:pos="12824"/>
+          <w:tab w:val="left" w:pos="13740"/>
+          <w:tab w:val="left" w:pos="14656"/>
+        </w:tabs>
+        <w:spacing w:after="0" w:line="240" w:lineRule="auto"/>
+        <w:ind w:left="0"/>
+        <w:rPr>
+          <w:rFonts w:ascii="Courier New" w:eastAsia="Times New Roman" w:hAnsi="Courier New" w:cs="Courier New"/>
+          <w:sz w:val="20"/>
+          <w:szCs w:val="20"/>
+        </w:rPr>
+      </w:pPr>
+    </w:p>
+    <w:p>
+      <w:pPr>
+        <w:tabs>
+          <w:tab w:val="left" w:pos="916"/>
+          <w:tab w:val="left" w:pos="1832"/>
+          <w:tab w:val="left" w:pos="2748"/>
+          <w:tab w:val="left" w:pos="3664"/>
+          <w:tab w:val="left" w:pos="4580"/>
+          <w:tab w:val="left" w:pos="5496"/>
+          <w:tab w:val="left" w:pos="6412"/>
+          <w:tab w:val="left" w:pos="7328"/>
+          <w:tab w:val="left" w:pos="8244"/>
+          <w:tab w:val="left" w:pos="9160"/>
+          <w:tab w:val="left" w:pos="10076"/>
+          <w:tab w:val="left" w:pos="10992"/>
+          <w:tab w:val="left" w:pos="11908"/>
+          <w:tab w:val="left" w:pos="12824"/>
+          <w:tab w:val="left" w:pos="13740"/>
+          <w:tab w:val="left" w:pos="14656"/>
+        </w:tabs>
+        <w:spacing w:after="0" w:line="240" w:lineRule="auto"/>
+        <w:ind w:left="0"/>
+        <w:rPr>
+          <w:rFonts w:ascii="Courier New" w:eastAsia="Times New Roman" w:hAnsi="Courier New" w:cs="Courier New"/>
+          <w:sz w:val="20"/>
+          <w:szCs w:val="20"/>
+        </w:rPr>
+      </w:pPr>
+      <w:r>
+        <w:rPr>
+          <w:rFonts w:ascii="Courier New" w:eastAsia="Times New Roman" w:hAnsi="Courier New" w:cs="Courier New"/>
+          <w:sz w:val="20"/>
+          <w:szCs w:val="20"/>
+        </w:rPr>
+        <w:t>Mounted at /content/drive</w:t>
+      </w:r>
+    </w:p>
+    <w:p>
+      <w:pPr>
+        <w:tabs>
+          <w:tab w:val="left" w:pos="916"/>
+          <w:tab w:val="left" w:pos="1832"/>
+          <w:tab w:val="left" w:pos="2748"/>
+          <w:tab w:val="left" w:pos="3664"/>
+          <w:tab w:val="left" w:pos="4580"/>
+          <w:tab w:val="left" w:pos="5496"/>
+          <w:tab w:val="left" w:pos="6412"/>
+          <w:tab w:val="left" w:pos="7328"/>
+          <w:tab w:val="left" w:pos="8244"/>
+          <w:tab w:val="left" w:pos="9160"/>
+          <w:tab w:val="left" w:pos="10076"/>
+          <w:tab w:val="left" w:pos="10992"/>
+          <w:tab w:val="left" w:pos="11908"/>
+          <w:tab w:val="left" w:pos="12824"/>
+          <w:tab w:val="left" w:pos="13740"/>
+          <w:tab w:val="left" w:pos="14656"/>
+        </w:tabs>
+        <w:spacing w:after="0" w:line="240" w:lineRule="auto"/>
+        <w:ind w:left="0"/>
+        <w:rPr>
+          <w:rFonts w:ascii="Courier New" w:eastAsia="Times New Roman" w:hAnsi="Courier New" w:cs="Courier New"/>
+          <w:sz w:val="20"/>
+          <w:szCs w:val="20"/>
+        </w:rPr>
+      </w:pPr>
+      <w:r>
+        <w:rPr>
+          <w:rFonts w:ascii="Courier New" w:eastAsia="Times New Roman" w:hAnsi="Courier New" w:cs="Courier New"/>
+          <w:sz w:val="20"/>
+          <w:szCs w:val="20"/>
+        </w:rPr>
+        <w:t>/content/drive/MyDrive/ML_files</w:t>
+      </w:r>
+    </w:p>
+    <w:p>
+      <w:pPr>
+        <w:tabs>
+          <w:tab w:val="left" w:pos="916"/>
+          <w:tab w:val="left" w:pos="1832"/>
+          <w:tab w:val="left" w:pos="2748"/>
+          <w:tab w:val="left" w:pos="3664"/>
+          <w:tab w:val="left" w:pos="4580"/>
+          <w:tab w:val="left" w:pos="5496"/>
+          <w:tab w:val="left" w:pos="6412"/>
+          <w:tab w:val="left" w:pos="7328"/>
+          <w:tab w:val="left" w:pos="8244"/>
+          <w:tab w:val="left" w:pos="9160"/>
+          <w:tab w:val="left" w:pos="10076"/>
+          <w:tab w:val="left" w:pos="10992"/>
+          <w:tab w:val="left" w:pos="11908"/>
+          <w:tab w:val="left" w:pos="12824"/>
+          <w:tab w:val="left" w:pos="13740"/>
+          <w:tab w:val="left" w:pos="14656"/>
+        </w:tabs>
+        <w:spacing w:after="0" w:line="240" w:lineRule="auto"/>
+        <w:ind w:left="0"/>
+        <w:rPr>
+          <w:rFonts w:ascii="Courier New" w:eastAsia="Times New Roman" w:hAnsi="Courier New" w:cs="Courier New"/>
+          <w:sz w:val="20"/>
+          <w:szCs w:val="20"/>
+        </w:rPr>
+      </w:pPr>
+    </w:p>
+    <w:p>
+      <w:pPr>
+        <w:shd w:val="clear" w:color="auto" w:fill="F7F7F7"/>
+        <w:spacing w:after="0" w:line="285" w:lineRule="atLeast"/>
+        <w:ind w:left="0"/>
+        <w:rPr>
+          <w:rFonts w:ascii="Courier New" w:eastAsia="Times New Roman" w:hAnsi="Courier New" w:cs="Courier New"/>
+          <w:color w:val="000000"/>
+          <w:sz w:val="21"/>
+          <w:szCs w:val="21"/>
+        </w:rPr>
+      </w:pPr>
+      <w:r>
+        <w:rPr>
+          <w:rFonts w:ascii="Courier New" w:eastAsia="Times New Roman" w:hAnsi="Courier New" w:cs="Courier New"/>
+          <w:color w:val="008000"/>
+          <w:sz w:val="21"/>
+          <w:szCs w:val="21"/>
+        </w:rPr>
+        <w:t># Import the required Libraries</w:t>
+      </w:r>
+    </w:p>
+    <w:p>
+      <w:pPr>
+        <w:shd w:val="clear" w:color="auto" w:fill="F7F7F7"/>
+        <w:spacing w:after="0" w:line="285" w:lineRule="atLeast"/>
+        <w:ind w:left="0"/>
+        <w:rPr>
+          <w:rFonts w:ascii="Courier New" w:eastAsia="Times New Roman" w:hAnsi="Courier New" w:cs="Courier New"/>
+          <w:color w:val="000000"/>
+          <w:sz w:val="21"/>
+          <w:szCs w:val="21"/>
+        </w:rPr>
+      </w:pPr>
+    </w:p>
+    <w:p>
+      <w:pPr>
+        <w:shd w:val="clear" w:color="auto" w:fill="F7F7F7"/>
+        <w:spacing w:after="0" w:line="285" w:lineRule="atLeast"/>
+        <w:ind w:left="0"/>
+        <w:rPr>
+          <w:rFonts w:ascii="Courier New" w:eastAsia="Times New Roman" w:hAnsi="Courier New" w:cs="Courier New"/>
+          <w:color w:val="000000"/>
+          <w:sz w:val="21"/>
+          <w:szCs w:val="21"/>
+        </w:rPr>
+      </w:pPr>
+      <w:r>
+        <w:rPr>
+          <w:rFonts w:ascii="Courier New" w:eastAsia="Times New Roman" w:hAnsi="Courier New" w:cs="Courier New"/>
+          <w:color w:val="9723B4"/>
+          <w:sz w:val="21"/>
+          <w:szCs w:val="21"/>
+        </w:rPr>
+        <w:t>import</w:t>
+      </w:r>
+      <w:r>
+        <w:rPr>
+          <w:rFonts w:ascii="Courier New" w:eastAsia="Times New Roman" w:hAnsi="Courier New" w:cs="Courier New"/>
+          <w:color w:val="000000"/>
+          <w:sz w:val="21"/>
+          <w:szCs w:val="21"/>
+        </w:rPr>
+        <w:t xml:space="preserve"> pandas </w:t>
+      </w:r>
+      <w:r>
+        <w:rPr>
+          <w:rFonts w:ascii="Courier New" w:eastAsia="Times New Roman" w:hAnsi="Courier New" w:cs="Courier New"/>
+          <w:color w:val="9723B4"/>
+          <w:sz w:val="21"/>
+          <w:szCs w:val="21"/>
+        </w:rPr>
+        <w:t>as</w:t>
+      </w:r>
+      <w:r>
+        <w:rPr>
+          <w:rFonts w:ascii="Courier New" w:eastAsia="Times New Roman" w:hAnsi="Courier New" w:cs="Courier New"/>
+          <w:color w:val="000000"/>
+          <w:sz w:val="21"/>
+          <w:szCs w:val="21"/>
+        </w:rPr>
+        <w:t xml:space="preserve"> pd</w:t>
+      </w:r>
+    </w:p>
+    <w:p>
+      <w:pPr>
+        <w:shd w:val="clear" w:color="auto" w:fill="F7F7F7"/>
+        <w:spacing w:after="0" w:line="285" w:lineRule="atLeast"/>
+        <w:ind w:left="0"/>
+        <w:rPr>
+          <w:rFonts w:ascii="Courier New" w:eastAsia="Times New Roman" w:hAnsi="Courier New" w:cs="Courier New"/>
+          <w:color w:val="000000"/>
+          <w:sz w:val="21"/>
+          <w:szCs w:val="21"/>
+        </w:rPr>
+      </w:pPr>
+      <w:r>
+        <w:rPr>
+          <w:rFonts w:ascii="Courier New" w:eastAsia="Times New Roman" w:hAnsi="Courier New" w:cs="Courier New"/>
+          <w:color w:val="9723B4"/>
+          <w:sz w:val="21"/>
+          <w:szCs w:val="21"/>
+        </w:rPr>
+        <w:t>import</w:t>
+      </w:r>
+      <w:r>
+        <w:rPr>
+          <w:rFonts w:ascii="Courier New" w:eastAsia="Times New Roman" w:hAnsi="Courier New" w:cs="Courier New"/>
+          <w:color w:val="000000"/>
+          <w:sz w:val="21"/>
+          <w:szCs w:val="21"/>
+        </w:rPr>
+        <w:t xml:space="preserve"> numpy </w:t>
+      </w:r>
+      <w:r>
+        <w:rPr>
+          <w:rFonts w:ascii="Courier New" w:eastAsia="Times New Roman" w:hAnsi="Courier New" w:cs="Courier New"/>
+          <w:color w:val="9723B4"/>
+          <w:sz w:val="21"/>
+          <w:szCs w:val="21"/>
+        </w:rPr>
+        <w:t>as</w:t>
+      </w:r>
+      <w:r>
+        <w:rPr>
+          <w:rFonts w:ascii="Courier New" w:eastAsia="Times New Roman" w:hAnsi="Courier New" w:cs="Courier New"/>
+          <w:color w:val="000000"/>
+          <w:sz w:val="21"/>
+          <w:szCs w:val="21"/>
+        </w:rPr>
+        <w:t xml:space="preserve"> np</w:t>
+      </w:r>
+    </w:p>
+    <w:p>
+      <w:pPr>
+        <w:shd w:val="clear" w:color="auto" w:fill="F7F7F7"/>
+        <w:spacing w:after="0" w:line="285" w:lineRule="atLeast"/>
+        <w:ind w:left="0"/>
+        <w:rPr>
+          <w:rFonts w:ascii="Courier New" w:eastAsia="Times New Roman" w:hAnsi="Courier New" w:cs="Courier New"/>
+          <w:color w:val="000000"/>
+          <w:sz w:val="21"/>
+          <w:szCs w:val="21"/>
+        </w:rPr>
+      </w:pPr>
+      <w:r>
+        <w:rPr>
+          <w:rFonts w:ascii="Courier New" w:eastAsia="Times New Roman" w:hAnsi="Courier New" w:cs="Courier New"/>
+          <w:color w:val="9723B4"/>
+          <w:sz w:val="21"/>
+          <w:szCs w:val="21"/>
+        </w:rPr>
+        <w:t>import</w:t>
+      </w:r>
+      <w:r>
+        <w:rPr>
+          <w:rFonts w:ascii="Courier New" w:eastAsia="Times New Roman" w:hAnsi="Courier New" w:cs="Courier New"/>
+          <w:color w:val="000000"/>
+          <w:sz w:val="21"/>
+          <w:szCs w:val="21"/>
+        </w:rPr>
+        <w:t xml:space="preserve"> sklearn</w:t>
+      </w:r>
+    </w:p>
+    <w:p>
+      <w:pPr>
+        <w:shd w:val="clear" w:color="auto" w:fill="F7F7F7"/>
+        <w:spacing w:after="0" w:line="285" w:lineRule="atLeast"/>
+        <w:ind w:left="0"/>
+        <w:rPr>
+          <w:rFonts w:ascii="Courier New" w:eastAsia="Times New Roman" w:hAnsi="Courier New" w:cs="Courier New"/>
+          <w:color w:val="000000"/>
+          <w:sz w:val="21"/>
+          <w:szCs w:val="21"/>
+        </w:rPr>
+      </w:pPr>
+      <w:r>
+        <w:rPr>
+          <w:rFonts w:ascii="Courier New" w:eastAsia="Times New Roman" w:hAnsi="Courier New" w:cs="Courier New"/>
+          <w:color w:val="9723B4"/>
+          <w:sz w:val="21"/>
+          <w:szCs w:val="21"/>
+        </w:rPr>
+        <w:t>import</w:t>
+      </w:r>
+      <w:r>
+        <w:rPr>
+          <w:rFonts w:ascii="Courier New" w:eastAsia="Times New Roman" w:hAnsi="Courier New" w:cs="Courier New"/>
+          <w:color w:val="000000"/>
+          <w:sz w:val="21"/>
+          <w:szCs w:val="21"/>
+        </w:rPr>
+        <w:t xml:space="preserve"> matplotlib.pyplot </w:t>
+      </w:r>
+      <w:r>
+        <w:rPr>
+          <w:rFonts w:ascii="Courier New" w:eastAsia="Times New Roman" w:hAnsi="Courier New" w:cs="Courier New"/>
+          <w:color w:val="9723B4"/>
+          <w:sz w:val="21"/>
+          <w:szCs w:val="21"/>
+        </w:rPr>
+        <w:t>as</w:t>
+      </w:r>
+      <w:r>
+        <w:rPr>
+          <w:rFonts w:ascii="Courier New" w:eastAsia="Times New Roman" w:hAnsi="Courier New" w:cs="Courier New"/>
+          <w:color w:val="000000"/>
+          <w:sz w:val="21"/>
+          <w:szCs w:val="21"/>
+        </w:rPr>
+        <w:t xml:space="preserve"> plt</w:t>
+      </w:r>
+    </w:p>
+    <w:p>
+      <w:pPr>
+        <w:shd w:val="clear" w:color="auto" w:fill="F7F7F7"/>
+        <w:spacing w:after="0" w:line="285" w:lineRule="atLeast"/>
+        <w:ind w:left="0"/>
+        <w:rPr>
+          <w:rFonts w:ascii="Courier New" w:eastAsia="Times New Roman" w:hAnsi="Courier New" w:cs="Courier New"/>
+          <w:color w:val="000000"/>
+          <w:sz w:val="21"/>
+          <w:szCs w:val="21"/>
+        </w:rPr>
+      </w:pPr>
+    </w:p>
+    <w:p>
+      <w:pPr>
+        <w:shd w:val="clear" w:color="auto" w:fill="F7F7F7"/>
+        <w:spacing w:after="0" w:line="285" w:lineRule="atLeast"/>
+        <w:ind w:left="0"/>
+        <w:rPr>
+          <w:rFonts w:ascii="Courier New" w:eastAsia="Times New Roman" w:hAnsi="Courier New" w:cs="Courier New"/>
+          <w:color w:val="000000"/>
+          <w:sz w:val="21"/>
+          <w:szCs w:val="21"/>
+        </w:rPr>
+      </w:pPr>
+      <w:r>
+        <w:rPr>
+          <w:rFonts w:ascii="Courier New" w:eastAsia="Times New Roman" w:hAnsi="Courier New" w:cs="Courier New"/>
+          <w:color w:val="000000"/>
+          <w:sz w:val="21"/>
+          <w:szCs w:val="21"/>
+        </w:rPr>
+        <w:t xml:space="preserve">path = </w:t>
+      </w:r>
+      <w:r>
+        <w:rPr>
+          <w:rFonts w:ascii="Courier New" w:eastAsia="Times New Roman" w:hAnsi="Courier New" w:cs="Courier New"/>
+          <w:color w:val="A31515"/>
+          <w:sz w:val="21"/>
+          <w:szCs w:val="21"/>
+        </w:rPr>
+        <w:t>'ex1data1.txt'</w:t>
+      </w:r>
+    </w:p>
+    <w:p>
+      <w:pPr>
+        <w:shd w:val="clear" w:color="auto" w:fill="F7F7F7"/>
+        <w:spacing w:after="0" w:line="285" w:lineRule="atLeast"/>
+        <w:ind w:left="0"/>
+        <w:rPr>
+          <w:rFonts w:ascii="Courier New" w:eastAsia="Times New Roman" w:hAnsi="Courier New" w:cs="Courier New"/>
+          <w:color w:val="000000"/>
+          <w:sz w:val="21"/>
+          <w:szCs w:val="21"/>
+        </w:rPr>
+      </w:pPr>
+      <w:r>
+        <w:rPr>
+          <w:rFonts w:ascii="Courier New" w:eastAsia="Times New Roman" w:hAnsi="Courier New" w:cs="Courier New"/>
+          <w:color w:val="000000"/>
+          <w:sz w:val="21"/>
+          <w:szCs w:val="21"/>
+        </w:rPr>
+        <w:t>data_path = path</w:t>
+      </w:r>
+    </w:p>
+    <w:p>
+      <w:pPr>
+        <w:shd w:val="clear" w:color="auto" w:fill="F7F7F7"/>
+        <w:spacing w:after="0" w:line="285" w:lineRule="atLeast"/>
+        <w:ind w:left="0"/>
+        <w:rPr>
+          <w:rFonts w:ascii="Courier New" w:eastAsia="Times New Roman" w:hAnsi="Courier New" w:cs="Courier New"/>
+          <w:color w:val="000000"/>
+          <w:sz w:val="21"/>
+          <w:szCs w:val="21"/>
+        </w:rPr>
+      </w:pPr>
+      <w:r>
+        <w:rPr>
+          <w:rFonts w:ascii="Courier New" w:eastAsia="Times New Roman" w:hAnsi="Courier New" w:cs="Courier New"/>
+          <w:color w:val="000000"/>
+          <w:sz w:val="21"/>
+          <w:szCs w:val="21"/>
+        </w:rPr>
+        <w:t>data = pd.read_csv(path, header=</w:t>
+      </w:r>
+      <w:r>
+        <w:rPr>
+          <w:rFonts w:ascii="Courier New" w:eastAsia="Times New Roman" w:hAnsi="Courier New" w:cs="Courier New"/>
+          <w:color w:val="0000FF"/>
+          <w:sz w:val="21"/>
+          <w:szCs w:val="21"/>
+        </w:rPr>
+        <w:t>None</w:t>
+      </w:r>
+      <w:r>
+        <w:rPr>
+          <w:rFonts w:ascii="Courier New" w:eastAsia="Times New Roman" w:hAnsi="Courier New" w:cs="Courier New"/>
+          <w:color w:val="000000"/>
+          <w:sz w:val="21"/>
+          <w:szCs w:val="21"/>
+        </w:rPr>
+        <w:t>, names = [</w:t>
+      </w:r>
+      <w:r>
+        <w:rPr>
+          <w:rFonts w:ascii="Courier New" w:eastAsia="Times New Roman" w:hAnsi="Courier New" w:cs="Courier New"/>
+          <w:color w:val="A31515"/>
+          <w:sz w:val="21"/>
+          <w:szCs w:val="21"/>
+        </w:rPr>
+        <w:t>"x1"</w:t>
+      </w:r>
+      <w:r>
+        <w:rPr>
+          <w:rFonts w:ascii="Courier New" w:eastAsia="Times New Roman" w:hAnsi="Courier New" w:cs="Courier New"/>
+          <w:color w:val="000000"/>
+          <w:sz w:val="21"/>
+          <w:szCs w:val="21"/>
+        </w:rPr>
+        <w:t xml:space="preserve">, </w:t>
+      </w:r>
+      <w:r>
+        <w:rPr>
+          <w:rFonts w:ascii="Courier New" w:eastAsia="Times New Roman" w:hAnsi="Courier New" w:cs="Courier New"/>
+          <w:color w:val="A31515"/>
+          <w:sz w:val="21"/>
+          <w:szCs w:val="21"/>
+        </w:rPr>
+        <w:t>"y"</w:t>
+      </w:r>
+      <w:r>
+        <w:rPr>
+          <w:rFonts w:ascii="Courier New" w:eastAsia="Times New Roman" w:hAnsi="Courier New" w:cs="Courier New"/>
+          <w:color w:val="000000"/>
+          <w:sz w:val="21"/>
+          <w:szCs w:val="21"/>
+        </w:rPr>
+        <w:t>])</w:t>
+      </w:r>
+    </w:p>
+    <w:p>
+      <w:pPr>
+        <w:shd w:val="clear" w:color="auto" w:fill="F7F7F7"/>
+        <w:spacing w:after="0" w:line="285" w:lineRule="atLeast"/>
+        <w:ind w:left="0"/>
+        <w:rPr>
+          <w:rFonts w:ascii="Courier New" w:eastAsia="Times New Roman" w:hAnsi="Courier New" w:cs="Courier New"/>
+          <w:color w:val="008000"/>
+          <w:sz w:val="21"/>
+          <w:szCs w:val="21"/>
+        </w:rPr>
+      </w:pPr>
+      <w:r>
+        <w:rPr>
+          <w:rFonts w:ascii="Courier New" w:eastAsia="Times New Roman" w:hAnsi="Courier New" w:cs="Courier New"/>
+          <w:color w:val="000000"/>
+          <w:sz w:val="21"/>
+          <w:szCs w:val="21"/>
+        </w:rPr>
+        <w:t xml:space="preserve">data.head() </w:t>
+      </w:r>
+      <w:r>
+        <w:rPr>
+          <w:rFonts w:ascii="Courier New" w:eastAsia="Times New Roman" w:hAnsi="Courier New" w:cs="Courier New"/>
+          <w:color w:val="008000"/>
+          <w:sz w:val="21"/>
+          <w:szCs w:val="21"/>
+        </w:rPr>
+        <w:t># Prints the first five rows of the data</w:t>
+      </w:r>
+    </w:p>
+    <w:p>
+      <w:pPr>
+        <w:shd w:val="clear" w:color="auto" w:fill="F7F7F7"/>
+        <w:spacing w:after="0" w:line="285" w:lineRule="atLeast"/>
+        <w:ind w:left="0"/>
+        <w:rPr>
+          <w:rFonts w:ascii="Courier New" w:eastAsia="Times New Roman" w:hAnsi="Courier New" w:cs="Courier New"/>
+          <w:color w:val="008000"/>
+          <w:sz w:val="21"/>
+          <w:szCs w:val="21"/>
+        </w:rPr>
+      </w:pPr>
+    </w:p>
+    <w:tbl>
+      <w:tblPr>
+        <w:tblStyle w:val="GridTable4-Accent1"/>
+        <w:tblW w:w="2662" w:type="dxa"/>
+        <w:jc w:val="center"/>
+        <w:tblLook w:val="04A0" w:firstRow="1" w:lastRow="0" w:firstColumn="1" w:lastColumn="0" w:noHBand="0" w:noVBand="1"/>
+      </w:tblPr>
+      <w:tblGrid>
+        <w:gridCol w:w="404"/>
+        <w:gridCol w:w="1056"/>
+        <w:gridCol w:w="1202"/>
+      </w:tblGrid>
+      <w:tr>
+        <w:trPr>
+          <w:cnfStyle w:val="100000000000" w:firstRow="1" w:lastRow="0" w:firstColumn="0" w:lastColumn="0" w:oddVBand="0" w:evenVBand="0" w:oddHBand="0" w:evenHBand="0" w:firstRowFirstColumn="0" w:firstRowLastColumn="0" w:lastRowFirstColumn="0" w:lastRowLastColumn="0"/>
+          <w:trHeight w:val="367"/>
+          <w:jc w:val="center"/>
+        </w:trPr>
+        <w:tc>
+          <w:tcPr>
+            <w:cnfStyle w:val="001000000000" w:firstRow="0" w:lastRow="0" w:firstColumn="1" w:lastColumn="0" w:oddVBand="0" w:evenVBand="0" w:oddHBand="0" w:evenHBand="0" w:firstRowFirstColumn="0" w:firstRowLastColumn="0" w:lastRowFirstColumn="0" w:lastRowLastColumn="0"/>
+            <w:tcW w:w="0" w:type="auto"/>
+            <w:hideMark/>
+          </w:tcPr>
+          <w:p>
+            <w:pPr>
+              <w:ind w:left="0"/>
+              <w:rPr>
+                <w:rFonts w:asciiTheme="majorHAnsi" w:eastAsia="Times New Roman" w:hAnsiTheme="majorHAnsi" w:cstheme="majorHAnsi"/>
+              </w:rPr>
+            </w:pPr>
+          </w:p>
+        </w:tc>
+        <w:tc>
+          <w:tcPr>
+            <w:tcW w:w="0" w:type="auto"/>
+            <w:hideMark/>
+          </w:tcPr>
+          <w:p>
+            <w:pPr>
+              <w:ind w:left="0"/>
+              <w:jc w:val="center"/>
+              <w:cnfStyle w:val="100000000000" w:firstRow="1" w:lastRow="0" w:firstColumn="0" w:lastColumn="0" w:oddVBand="0" w:evenVBand="0" w:oddHBand="0" w:evenHBand="0" w:firstRowFirstColumn="0" w:firstRowLastColumn="0" w:lastRowFirstColumn="0" w:lastRowLastColumn="0"/>
+              <w:rPr>
+                <w:rFonts w:asciiTheme="majorHAnsi" w:eastAsia="Times New Roman" w:hAnsiTheme="majorHAnsi" w:cstheme="majorHAnsi"/>
+              </w:rPr>
+            </w:pPr>
+            <w:r>
+              <w:rPr>
+                <w:rFonts w:asciiTheme="majorHAnsi" w:eastAsia="Times New Roman" w:hAnsiTheme="majorHAnsi" w:cstheme="majorHAnsi"/>
+              </w:rPr>
+              <w:t>x1</w:t>
+            </w:r>
+          </w:p>
+        </w:tc>
+        <w:tc>
+          <w:tcPr>
+            <w:tcW w:w="0" w:type="auto"/>
+            <w:hideMark/>
+          </w:tcPr>
+          <w:p>
+            <w:pPr>
+              <w:ind w:left="0"/>
+              <w:jc w:val="center"/>
+              <w:cnfStyle w:val="100000000000" w:firstRow="1" w:lastRow="0" w:firstColumn="0" w:lastColumn="0" w:oddVBand="0" w:evenVBand="0" w:oddHBand="0" w:evenHBand="0" w:firstRowFirstColumn="0" w:firstRowLastColumn="0" w:lastRowFirstColumn="0" w:lastRowLastColumn="0"/>
+              <w:rPr>
+                <w:rFonts w:asciiTheme="majorHAnsi" w:eastAsia="Times New Roman" w:hAnsiTheme="majorHAnsi" w:cstheme="majorHAnsi"/>
+              </w:rPr>
+            </w:pPr>
+            <w:r>
+              <w:rPr>
+                <w:rFonts w:asciiTheme="majorHAnsi" w:eastAsia="Times New Roman" w:hAnsiTheme="majorHAnsi" w:cstheme="majorHAnsi"/>
+              </w:rPr>
+              <w:t>y</w:t>
+            </w:r>
+          </w:p>
+        </w:tc>
+      </w:tr>
+      <w:tr>
+        <w:trPr>
+          <w:cnfStyle w:val="000000100000" w:firstRow="0" w:lastRow="0" w:firstColumn="0" w:lastColumn="0" w:oddVBand="0" w:evenVBand="0" w:oddHBand="1" w:evenHBand="0" w:firstRowFirstColumn="0" w:firstRowLastColumn="0" w:lastRowFirstColumn="0" w:lastRowLastColumn="0"/>
+          <w:trHeight w:val="367"/>
+          <w:jc w:val="center"/>
+        </w:trPr>
+        <w:tc>
+          <w:tcPr>
+            <w:cnfStyle w:val="001000000000" w:firstRow="0" w:lastRow="0" w:firstColumn="1" w:lastColumn="0" w:oddVBand="0" w:evenVBand="0" w:oddHBand="0" w:evenHBand="0" w:firstRowFirstColumn="0" w:firstRowLastColumn="0" w:lastRowFirstColumn="0" w:lastRowLastColumn="0"/>
+            <w:tcW w:w="0" w:type="auto"/>
+            <w:hideMark/>
+          </w:tcPr>
+          <w:p>
+            <w:pPr>
+              <w:ind w:left="0"/>
+              <w:jc w:val="center"/>
+              <w:rPr>
+                <w:rFonts w:asciiTheme="majorHAnsi" w:eastAsia="Times New Roman" w:hAnsiTheme="majorHAnsi" w:cstheme="majorHAnsi"/>
+              </w:rPr>
+            </w:pPr>
+            <w:r>
+              <w:rPr>
+                <w:rFonts w:asciiTheme="majorHAnsi" w:eastAsia="Times New Roman" w:hAnsiTheme="majorHAnsi" w:cstheme="majorHAnsi"/>
+              </w:rPr>
+              <w:t>0</w:t>
+            </w:r>
+          </w:p>
+        </w:tc>
+        <w:tc>
+          <w:tcPr>
+            <w:tcW w:w="0" w:type="auto"/>
+            <w:hideMark/>
+          </w:tcPr>
+          <w:p>
+            <w:pPr>
+              <w:ind w:left="0"/>
+              <w:cnfStyle w:val="000000100000" w:firstRow="0" w:lastRow="0" w:firstColumn="0" w:lastColumn="0" w:oddVBand="0" w:evenVBand="0" w:oddHBand="1" w:evenHBand="0" w:firstRowFirstColumn="0" w:firstRowLastColumn="0" w:lastRowFirstColumn="0" w:lastRowLastColumn="0"/>
+              <w:rPr>
+                <w:rFonts w:asciiTheme="majorHAnsi" w:eastAsia="Times New Roman" w:hAnsiTheme="majorHAnsi" w:cstheme="majorHAnsi"/>
+              </w:rPr>
+            </w:pPr>
+            <w:r>
+              <w:rPr>
+                <w:rFonts w:asciiTheme="majorHAnsi" w:eastAsia="Times New Roman" w:hAnsiTheme="majorHAnsi" w:cstheme="majorHAnsi"/>
+              </w:rPr>
+              <w:t>6.1101</w:t>
+            </w:r>
+          </w:p>
+        </w:tc>
+        <w:tc>
+          <w:tcPr>
+            <w:tcW w:w="0" w:type="auto"/>
+            <w:hideMark/>
+          </w:tcPr>
+          <w:p>
+            <w:pPr>
+              <w:ind w:left="0"/>
+              <w:cnfStyle w:val="000000100000" w:firstRow="0" w:lastRow="0" w:firstColumn="0" w:lastColumn="0" w:oddVBand="0" w:evenVBand="0" w:oddHBand="1" w:evenHBand="0" w:firstRowFirstColumn="0" w:firstRowLastColumn="0" w:lastRowFirstColumn="0" w:lastRowLastColumn="0"/>
+              <w:rPr>
+                <w:rFonts w:asciiTheme="majorHAnsi" w:eastAsia="Times New Roman" w:hAnsiTheme="majorHAnsi" w:cstheme="majorHAnsi"/>
+              </w:rPr>
+            </w:pPr>
+            <w:r>
+              <w:rPr>
+                <w:rFonts w:asciiTheme="majorHAnsi" w:eastAsia="Times New Roman" w:hAnsiTheme="majorHAnsi" w:cstheme="majorHAnsi"/>
+              </w:rPr>
+              <w:t>17.5920</w:t>
+            </w:r>
+          </w:p>
+        </w:tc>
+      </w:tr>
+      <w:tr>
+        <w:trPr>
+          <w:trHeight w:val="386"/>
+          <w:jc w:val="center"/>
+        </w:trPr>
+        <w:tc>
+          <w:tcPr>
+            <w:cnfStyle w:val="001000000000" w:firstRow="0" w:lastRow="0" w:firstColumn="1" w:lastColumn="0" w:oddVBand="0" w:evenVBand="0" w:oddHBand="0" w:evenHBand="0" w:firstRowFirstColumn="0" w:firstRowLastColumn="0" w:lastRowFirstColumn="0" w:lastRowLastColumn="0"/>
+            <w:tcW w:w="0" w:type="auto"/>
+            <w:hideMark/>
+          </w:tcPr>
+          <w:p>
+            <w:pPr>
+              <w:ind w:left="0"/>
+              <w:jc w:val="center"/>
+              <w:rPr>
+                <w:rFonts w:asciiTheme="majorHAnsi" w:eastAsia="Times New Roman" w:hAnsiTheme="majorHAnsi" w:cstheme="majorHAnsi"/>
+              </w:rPr>
+            </w:pPr>
+            <w:r>
+              <w:rPr>
+                <w:rFonts w:asciiTheme="majorHAnsi" w:eastAsia="Times New Roman" w:hAnsiTheme="majorHAnsi" w:cstheme="majorHAnsi"/>
+              </w:rPr>
+              <w:t>1</w:t>
+            </w:r>
+          </w:p>
+        </w:tc>
+        <w:tc>
+          <w:tcPr>
+            <w:tcW w:w="0" w:type="auto"/>
+            <w:hideMark/>
+          </w:tcPr>
+          <w:p>
+            <w:pPr>
+              <w:ind w:left="0"/>
+              <w:cnfStyle w:val="000000000000" w:firstRow="0" w:lastRow="0" w:firstColumn="0" w:lastColumn="0" w:oddVBand="0" w:evenVBand="0" w:oddHBand="0" w:evenHBand="0" w:firstRowFirstColumn="0" w:firstRowLastColumn="0" w:lastRowFirstColumn="0" w:lastRowLastColumn="0"/>
+              <w:rPr>
+                <w:rFonts w:asciiTheme="majorHAnsi" w:eastAsia="Times New Roman" w:hAnsiTheme="majorHAnsi" w:cstheme="majorHAnsi"/>
+              </w:rPr>
+            </w:pPr>
+            <w:r>
+              <w:rPr>
+                <w:rFonts w:asciiTheme="majorHAnsi" w:eastAsia="Times New Roman" w:hAnsiTheme="majorHAnsi" w:cstheme="majorHAnsi"/>
+              </w:rPr>
+              <w:t>5.5277</w:t>
+            </w:r>
+          </w:p>
+        </w:tc>
+        <w:tc>
+          <w:tcPr>
+            <w:tcW w:w="0" w:type="auto"/>
+            <w:hideMark/>
+          </w:tcPr>
+          <w:p>
+            <w:pPr>
+              <w:ind w:left="0"/>
+              <w:cnfStyle w:val="000000000000" w:firstRow="0" w:lastRow="0" w:firstColumn="0" w:lastColumn="0" w:oddVBand="0" w:evenVBand="0" w:oddHBand="0" w:evenHBand="0" w:firstRowFirstColumn="0" w:firstRowLastColumn="0" w:lastRowFirstColumn="0" w:lastRowLastColumn="0"/>
+              <w:rPr>
+                <w:rFonts w:asciiTheme="majorHAnsi" w:eastAsia="Times New Roman" w:hAnsiTheme="majorHAnsi" w:cstheme="majorHAnsi"/>
+              </w:rPr>
+            </w:pPr>
+            <w:r>
+              <w:rPr>
+                <w:rFonts w:asciiTheme="majorHAnsi" w:eastAsia="Times New Roman" w:hAnsiTheme="majorHAnsi" w:cstheme="majorHAnsi"/>
+              </w:rPr>
+              <w:t>9.1302</w:t>
+            </w:r>
+          </w:p>
+        </w:tc>
+      </w:tr>
+      <w:tr>
+        <w:trPr>
+          <w:cnfStyle w:val="000000100000" w:firstRow="0" w:lastRow="0" w:firstColumn="0" w:lastColumn="0" w:oddVBand="0" w:evenVBand="0" w:oddHBand="1" w:evenHBand="0" w:firstRowFirstColumn="0" w:firstRowLastColumn="0" w:lastRowFirstColumn="0" w:lastRowLastColumn="0"/>
+          <w:trHeight w:val="367"/>
+          <w:jc w:val="center"/>
+        </w:trPr>
+        <w:tc>
+          <w:tcPr>
+            <w:cnfStyle w:val="001000000000" w:firstRow="0" w:lastRow="0" w:firstColumn="1" w:lastColumn="0" w:oddVBand="0" w:evenVBand="0" w:oddHBand="0" w:evenHBand="0" w:firstRowFirstColumn="0" w:firstRowLastColumn="0" w:lastRowFirstColumn="0" w:lastRowLastColumn="0"/>
+            <w:tcW w:w="0" w:type="auto"/>
+            <w:hideMark/>
+          </w:tcPr>
+          <w:p>
+            <w:pPr>
+              <w:ind w:left="0"/>
+              <w:jc w:val="center"/>
+              <w:rPr>
+                <w:rFonts w:asciiTheme="majorHAnsi" w:eastAsia="Times New Roman" w:hAnsiTheme="majorHAnsi" w:cstheme="majorHAnsi"/>
+              </w:rPr>
+            </w:pPr>
+            <w:r>
+              <w:rPr>
+                <w:rFonts w:asciiTheme="majorHAnsi" w:eastAsia="Times New Roman" w:hAnsiTheme="majorHAnsi" w:cstheme="majorHAnsi"/>
+              </w:rPr>
+              <w:t>2</w:t>
+            </w:r>
+          </w:p>
+        </w:tc>
+        <w:tc>
+          <w:tcPr>
+            <w:tcW w:w="0" w:type="auto"/>
+            <w:hideMark/>
+          </w:tcPr>
+          <w:p>
+            <w:pPr>
+              <w:ind w:left="0"/>
+              <w:cnfStyle w:val="000000100000" w:firstRow="0" w:lastRow="0" w:firstColumn="0" w:lastColumn="0" w:oddVBand="0" w:evenVBand="0" w:oddHBand="1" w:evenHBand="0" w:firstRowFirstColumn="0" w:firstRowLastColumn="0" w:lastRowFirstColumn="0" w:lastRowLastColumn="0"/>
+              <w:rPr>
+                <w:rFonts w:asciiTheme="majorHAnsi" w:eastAsia="Times New Roman" w:hAnsiTheme="majorHAnsi" w:cstheme="majorHAnsi"/>
+              </w:rPr>
+            </w:pPr>
+            <w:r>
+              <w:rPr>
+                <w:rFonts w:asciiTheme="majorHAnsi" w:eastAsia="Times New Roman" w:hAnsiTheme="majorHAnsi" w:cstheme="majorHAnsi"/>
+              </w:rPr>
+              <w:t>8.5186</w:t>
+            </w:r>
+          </w:p>
+        </w:tc>
+        <w:tc>
+          <w:tcPr>
+            <w:tcW w:w="0" w:type="auto"/>
+            <w:hideMark/>
+          </w:tcPr>
+          <w:p>
+            <w:pPr>
+              <w:ind w:left="0"/>
+              <w:cnfStyle w:val="000000100000" w:firstRow="0" w:lastRow="0" w:firstColumn="0" w:lastColumn="0" w:oddVBand="0" w:evenVBand="0" w:oddHBand="1" w:evenHBand="0" w:firstRowFirstColumn="0" w:firstRowLastColumn="0" w:lastRowFirstColumn="0" w:lastRowLastColumn="0"/>
+              <w:rPr>
+                <w:rFonts w:asciiTheme="majorHAnsi" w:eastAsia="Times New Roman" w:hAnsiTheme="majorHAnsi" w:cstheme="majorHAnsi"/>
+              </w:rPr>
+            </w:pPr>
+            <w:r>
+              <w:rPr>
+                <w:rFonts w:asciiTheme="majorHAnsi" w:eastAsia="Times New Roman" w:hAnsiTheme="majorHAnsi" w:cstheme="majorHAnsi"/>
+              </w:rPr>
+              <w:t>13.6620</w:t>
+            </w:r>
+          </w:p>
+        </w:tc>
+      </w:tr>
+      <w:tr>
+        <w:trPr>
+          <w:trHeight w:val="367"/>
+          <w:jc w:val="center"/>
+        </w:trPr>
+        <w:tc>
+          <w:tcPr>
+            <w:cnfStyle w:val="001000000000" w:firstRow="0" w:lastRow="0" w:firstColumn="1" w:lastColumn="0" w:oddVBand="0" w:evenVBand="0" w:oddHBand="0" w:evenHBand="0" w:firstRowFirstColumn="0" w:firstRowLastColumn="0" w:lastRowFirstColumn="0" w:lastRowLastColumn="0"/>
+            <w:tcW w:w="0" w:type="auto"/>
+            <w:hideMark/>
+          </w:tcPr>
+          <w:p>
+            <w:pPr>
+              <w:ind w:left="0"/>
+              <w:jc w:val="center"/>
+              <w:rPr>
+                <w:rFonts w:asciiTheme="majorHAnsi" w:eastAsia="Times New Roman" w:hAnsiTheme="majorHAnsi" w:cstheme="majorHAnsi"/>
+              </w:rPr>
+            </w:pPr>
+            <w:r>
+              <w:rPr>
+                <w:rFonts w:asciiTheme="majorHAnsi" w:eastAsia="Times New Roman" w:hAnsiTheme="majorHAnsi" w:cstheme="majorHAnsi"/>
+              </w:rPr>
+              <w:t>3</w:t>
+            </w:r>
+          </w:p>
+        </w:tc>
+        <w:tc>
+          <w:tcPr>
+            <w:tcW w:w="0" w:type="auto"/>
+            <w:hideMark/>
+          </w:tcPr>
+          <w:p>
+            <w:pPr>
+              <w:ind w:left="0"/>
+              <w:cnfStyle w:val="000000000000" w:firstRow="0" w:lastRow="0" w:firstColumn="0" w:lastColumn="0" w:oddVBand="0" w:evenVBand="0" w:oddHBand="0" w:evenHBand="0" w:firstRowFirstColumn="0" w:firstRowLastColumn="0" w:lastRowFirstColumn="0" w:lastRowLastColumn="0"/>
+              <w:rPr>
+                <w:rFonts w:asciiTheme="majorHAnsi" w:eastAsia="Times New Roman" w:hAnsiTheme="majorHAnsi" w:cstheme="majorHAnsi"/>
+              </w:rPr>
+            </w:pPr>
+            <w:r>
+              <w:rPr>
+                <w:rFonts w:asciiTheme="majorHAnsi" w:eastAsia="Times New Roman" w:hAnsiTheme="majorHAnsi" w:cstheme="majorHAnsi"/>
+              </w:rPr>
+              <w:t>7.0032</w:t>
+            </w:r>
+          </w:p>
+        </w:tc>
+        <w:tc>
+          <w:tcPr>
+            <w:tcW w:w="0" w:type="auto"/>
+            <w:hideMark/>
+          </w:tcPr>
+          <w:p>
+            <w:pPr>
+              <w:ind w:left="0"/>
+              <w:cnfStyle w:val="000000000000" w:firstRow="0" w:lastRow="0" w:firstColumn="0" w:lastColumn="0" w:oddVBand="0" w:evenVBand="0" w:oddHBand="0" w:evenHBand="0" w:firstRowFirstColumn="0" w:firstRowLastColumn="0" w:lastRowFirstColumn="0" w:lastRowLastColumn="0"/>
+              <w:rPr>
+                <w:rFonts w:asciiTheme="majorHAnsi" w:eastAsia="Times New Roman" w:hAnsiTheme="majorHAnsi" w:cstheme="majorHAnsi"/>
+              </w:rPr>
+            </w:pPr>
+            <w:r>
+              <w:rPr>
+                <w:rFonts w:asciiTheme="majorHAnsi" w:eastAsia="Times New Roman" w:hAnsiTheme="majorHAnsi" w:cstheme="majorHAnsi"/>
+              </w:rPr>
+              <w:t>11.8540</w:t>
+            </w:r>
+          </w:p>
+        </w:tc>
+      </w:tr>
+      <w:tr>
+        <w:trPr>
+          <w:cnfStyle w:val="000000100000" w:firstRow="0" w:lastRow="0" w:firstColumn="0" w:lastColumn="0" w:oddVBand="0" w:evenVBand="0" w:oddHBand="1" w:evenHBand="0" w:firstRowFirstColumn="0" w:firstRowLastColumn="0" w:lastRowFirstColumn="0" w:lastRowLastColumn="0"/>
+          <w:trHeight w:val="367"/>
+          <w:jc w:val="center"/>
+        </w:trPr>
+        <w:tc>
+          <w:tcPr>
+            <w:cnfStyle w:val="001000000000" w:firstRow="0" w:lastRow="0" w:firstColumn="1" w:lastColumn="0" w:oddVBand="0" w:evenVBand="0" w:oddHBand="0" w:evenHBand="0" w:firstRowFirstColumn="0" w:firstRowLastColumn="0" w:lastRowFirstColumn="0" w:lastRowLastColumn="0"/>
+            <w:tcW w:w="0" w:type="auto"/>
+            <w:hideMark/>
+          </w:tcPr>
+          <w:p>
+            <w:pPr>
+              <w:ind w:left="0"/>
+              <w:jc w:val="center"/>
+              <w:rPr>
+                <w:rFonts w:asciiTheme="majorHAnsi" w:eastAsia="Times New Roman" w:hAnsiTheme="majorHAnsi" w:cstheme="majorHAnsi"/>
+              </w:rPr>
+            </w:pPr>
+            <w:r>
+              <w:rPr>
+                <w:rFonts w:asciiTheme="majorHAnsi" w:eastAsia="Times New Roman" w:hAnsiTheme="majorHAnsi" w:cstheme="majorHAnsi"/>
+              </w:rPr>
+              <w:t>4</w:t>
+            </w:r>
+          </w:p>
+        </w:tc>
+        <w:tc>
+          <w:tcPr>
+            <w:tcW w:w="0" w:type="auto"/>
+            <w:hideMark/>
+          </w:tcPr>
+          <w:p>
+            <w:pPr>
+              <w:ind w:left="0"/>
+              <w:cnfStyle w:val="000000100000" w:firstRow="0" w:lastRow="0" w:firstColumn="0" w:lastColumn="0" w:oddVBand="0" w:evenVBand="0" w:oddHBand="1" w:evenHBand="0" w:firstRowFirstColumn="0" w:firstRowLastColumn="0" w:lastRowFirstColumn="0" w:lastRowLastColumn="0"/>
+              <w:rPr>
+                <w:rFonts w:asciiTheme="majorHAnsi" w:eastAsia="Times New Roman" w:hAnsiTheme="majorHAnsi" w:cstheme="majorHAnsi"/>
+              </w:rPr>
+            </w:pPr>
+            <w:r>
+              <w:rPr>
+                <w:rFonts w:asciiTheme="majorHAnsi" w:eastAsia="Times New Roman" w:hAnsiTheme="majorHAnsi" w:cstheme="majorHAnsi"/>
+              </w:rPr>
+              <w:t>5.8598</w:t>
+            </w:r>
+          </w:p>
+        </w:tc>
+        <w:tc>
+          <w:tcPr>
+            <w:tcW w:w="0" w:type="auto"/>
+            <w:hideMark/>
+          </w:tcPr>
+          <w:p>
+            <w:pPr>
+              <w:ind w:left="0"/>
+              <w:cnfStyle w:val="000000100000" w:firstRow="0" w:lastRow="0" w:firstColumn="0" w:lastColumn="0" w:oddVBand="0" w:evenVBand="0" w:oddHBand="1" w:evenHBand="0" w:firstRowFirstColumn="0" w:firstRowLastColumn="0" w:lastRowFirstColumn="0" w:lastRowLastColumn="0"/>
+              <w:rPr>
+                <w:rFonts w:asciiTheme="majorHAnsi" w:eastAsia="Times New Roman" w:hAnsiTheme="majorHAnsi" w:cstheme="majorHAnsi"/>
+              </w:rPr>
+            </w:pPr>
+            <w:r>
+              <w:rPr>
+                <w:rFonts w:asciiTheme="majorHAnsi" w:eastAsia="Times New Roman" w:hAnsiTheme="majorHAnsi" w:cstheme="majorHAnsi"/>
+              </w:rPr>
+              <w:t>6.8233</w:t>
+            </w:r>
+          </w:p>
+        </w:tc>
+      </w:tr>
+    </w:tbl>
+    <w:p>
+      <w:pPr>
+        <w:tabs>
+          <w:tab w:val="center" w:pos="3675"/>
+        </w:tabs>
+        <w:spacing w:after="197" w:line="259" w:lineRule="auto"/>
+        <w:ind w:left="-15"/>
+        <w:rPr>
+          <w:rFonts w:ascii="Times New Roman" w:eastAsia="Times New Roman" w:hAnsi="Times New Roman" w:cs="Times New Roman"/>
+          <w:szCs w:val="32"/>
+        </w:rPr>
+      </w:pPr>
+    </w:p>
+    <w:p>
+      <w:pPr>
+        <w:shd w:val="clear" w:color="auto" w:fill="F7F7F7"/>
+        <w:spacing w:after="0" w:line="285" w:lineRule="atLeast"/>
+        <w:ind w:left="0"/>
+        <w:rPr>
+          <w:rFonts w:ascii="Courier New" w:eastAsia="Times New Roman" w:hAnsi="Courier New" w:cs="Courier New"/>
+          <w:color w:val="000000"/>
+          <w:sz w:val="21"/>
+          <w:szCs w:val="21"/>
+        </w:rPr>
+      </w:pPr>
+      <w:r>
+        <w:rPr>
+          <w:rFonts w:ascii="Courier New" w:eastAsia="Times New Roman" w:hAnsi="Courier New" w:cs="Courier New"/>
+          <w:color w:val="000000"/>
+          <w:sz w:val="21"/>
+          <w:szCs w:val="21"/>
+        </w:rPr>
+        <w:t xml:space="preserve">data.shape </w:t>
+      </w:r>
+      <w:r>
+        <w:rPr>
+          <w:rFonts w:ascii="Courier New" w:eastAsia="Times New Roman" w:hAnsi="Courier New" w:cs="Courier New"/>
+          <w:color w:val="008000"/>
+          <w:sz w:val="21"/>
+          <w:szCs w:val="21"/>
+        </w:rPr>
+        <w:t># Returns the shape of the data in the form (rows, columns)</w:t>
+      </w:r>
+    </w:p>
+    <w:p>
+      <w:pPr>
+        <w:tabs>
+          <w:tab w:val="center" w:pos="3675"/>
+        </w:tabs>
+        <w:spacing w:after="197" w:line="259" w:lineRule="auto"/>
+        <w:ind w:left="-15"/>
+        <w:rPr>
+          <w:rFonts w:ascii="Times New Roman" w:eastAsia="Times New Roman" w:hAnsi="Times New Roman" w:cs="Times New Roman"/>
+          <w:szCs w:val="32"/>
+        </w:rPr>
+      </w:pPr>
       <w:bookmarkStart w:id="0" w:name="_GoBack"/>
       <w:bookmarkEnd w:id="0"/>
     </w:p>
@@ -853,47 +2076,51 @@
             </wp:anchor>
           </w:drawing>
         </mc:Choice>
-        <mc:Fallback xmlns:cr="http://schemas.microsoft.com/office/comments/2020/reactions" xmlns="http://schemas.microsoft.com/office/tasks/2019/documenttasks" xmlns:w16cid="http://schemas.microsoft.com/office/word/2016/wordml/cid" xmlns:w16cex="http://schemas.microsoft.com/office/word/2018/wordml/cex" xmlns:w16="http://schemas.microsoft.com/office/word/2018/wordml" xmlns:dgm="http://schemas.openxmlformats.org/drawingml/2006/diagram" xmlns:lc="http://schemas.openxmlformats.org/drawingml/2006/lockedCanvas" xmlns:c="http://schemas.openxmlformats.org/drawingml/2006/chart" xmlns:pic="http://schemas.openxmlformats.org/drawingml/2006/picture" xmlns:a="http://schemas.openxmlformats.org/drawingml/2006/main" xmlns:sl="http://schemas.openxmlformats.org/schemaLibrary/2006/main">
-          <w:drawing>
-            <wp:anchor allowOverlap="1" behindDoc="0" distB="0" distT="0" distL="114300" distR="114300" hidden="0" layoutInCell="1" locked="0" relativeHeight="0" simplePos="0">
-              <wp:simplePos x="0" y="0"/>
-              <wp:positionH relativeFrom="column">
-                <wp:posOffset>-584199</wp:posOffset>
-              </wp:positionH>
-              <wp:positionV relativeFrom="paragraph">
-                <wp:posOffset>0</wp:posOffset>
-              </wp:positionV>
-              <wp:extent cx="6952488" cy="6096"/>
-              <wp:effectExtent b="0" l="0" r="0" t="0"/>
-              <wp:wrapSquare wrapText="bothSides" distB="0" distT="0" distL="114300" distR="114300"/>
-              <wp:docPr id="24" name="image3.png"/>
-              <a:graphic>
-                <a:graphicData uri="http://schemas.openxmlformats.org/drawingml/2006/picture">
-                  <pic:pic>
-                    <pic:nvPicPr>
-                      <pic:cNvPr id="0" name="image3.png"/>
-                      <pic:cNvPicPr preferRelativeResize="0"/>
-                    </pic:nvPicPr>
-                    <pic:blipFill>
-                      <a:blip r:embed="rId1"/>
-                      <a:srcRect/>
-                      <a:stretch>
-                        <a:fillRect/>
-                      </a:stretch>
-                    </pic:blipFill>
-                    <pic:spPr>
-                      <a:xfrm>
-                        <a:off x="0" y="0"/>
-                        <a:ext cx="6952488" cy="6096"/>
-                      </a:xfrm>
-                      <a:prstGeom prst="rect"/>
-                      <a:ln/>
-                    </pic:spPr>
-                  </pic:pic>
-                </a:graphicData>
-              </a:graphic>
-            </wp:anchor>
-          </w:drawing>
+        <mc:Fallback>
+          <w:pict>
+            <v:group id="Group 8" o:spid="_x0000_s1041" style="position:absolute;left:0;text-align:left;margin-left:-46pt;margin-top:0;width:547.45pt;height:.5pt;z-index:251665408" coordorigin="18697,37769" coordsize="69525,61" o:gfxdata="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">
+              <v:group id="Group 9" o:spid="_x0000_s1042" style="position:absolute;left:18697;top:37769;width:69525;height:61" coordorigin="18697,37769" coordsize="69555,91" o:gfxdata="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">
+                <v:rect id="Rectangle 10" o:spid="_x0000_s1043" style="position:absolute;left:18697;top:37769;width:69556;height:92;visibility:visible;mso-wrap-style:square;v-text-anchor:middle" o:gfxdata="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" filled="f" stroked="f">
+                  <v:textbox inset="2.53958mm,2.53958mm,2.53958mm,2.53958mm">
+                    <w:txbxContent>
+                      <w:p>
+                        <w:pPr>
+                          <w:spacing w:after="0" w:line="240" w:lineRule="auto"/>
+                          <w:ind w:left="0"/>
+                          <w:textDirection w:val="btLr"/>
+                        </w:pPr>
+                      </w:p>
+                    </w:txbxContent>
+                  </v:textbox>
+                </v:rect>
+                <v:group id="Group 11" o:spid="_x0000_s1044" style="position:absolute;left:18697;top:37769;width:69555;height:91" coordsize="69555,91" o:gfxdata="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">
+                  <v:rect id="Rectangle 12" o:spid="_x0000_s1045" style="position:absolute;width:69524;height:60;visibility:visible;mso-wrap-style:square;v-text-anchor:middle" o:gfxdata="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" filled="f" stroked="f">
+                    <v:textbox inset="2.53958mm,2.53958mm,2.53958mm,2.53958mm">
+                      <w:txbxContent>
+                        <w:p>
+                          <w:pPr>
+                            <w:spacing w:after="0" w:line="240" w:lineRule="auto"/>
+                            <w:ind w:left="0"/>
+                            <w:textDirection w:val="btLr"/>
+                          </w:pPr>
+                        </w:p>
+                      </w:txbxContent>
+                    </v:textbox>
+                  </v:rect>
+                  <v:shape id="Freeform 13" o:spid="_x0000_s1046" style="position:absolute;width:91;height:91;visibility:visible;mso-wrap-style:square;v-text-anchor:middle" coordsize="9144,9144" o:gfxdata="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" path="m,l9144,r,9144l,9144,,e" fillcolor="black" stroked="f">
+                    <v:path arrowok="t" o:extrusionok="f"/>
+                  </v:shape>
+                  <v:shape id="Freeform 14" o:spid="_x0000_s1047" style="position:absolute;left:60;width:69403;height:91;visibility:visible;mso-wrap-style:square;v-text-anchor:middle" coordsize="6940296,9144" o:gfxdata="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" path="m,l6940296,r,9144l,9144,,e" fillcolor="black" stroked="f">
+                    <v:path arrowok="t" o:extrusionok="f"/>
+                  </v:shape>
+                  <v:shape id="Freeform 15" o:spid="_x0000_s1048" style="position:absolute;left:69463;width:92;height:91;visibility:visible;mso-wrap-style:square;v-text-anchor:middle" coordsize="9144,9144" o:gfxdata="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" path="m,l9144,r,9144l,9144,,e" fillcolor="black" stroked="f">
+                    <v:path arrowok="t" o:extrusionok="f"/>
+                  </v:shape>
+                </v:group>
+              </v:group>
+              <w10:wrap type="square"/>
+            </v:group>
+          </w:pict>
         </mc:Fallback>
       </mc:AlternateContent>
     </w:r>
@@ -910,10 +2137,6 @@
     </w:pPr>
   </w:p>
 </w:ftr>
-</file>
-
-<file path=word/footer3.xml><?xml version="1.0" encoding="utf-8"?>
-<w:ftr xmlns:wpc="http://schemas.microsoft.com/office/word/2010/wordprocessingCanvas" xmlns:mc="http://schemas.openxmlformats.org/markup-compatibility/2006" xmlns:o="urn:schemas-microsoft-com:office:office" xmlns:r="http://schemas.openxmlformats.org/officeDocument/2006/relationships" xmlns:m="http://schemas.openxmlformats.org/officeDocument/2006/math" xmlns:v="urn:schemas-microsoft-com:vml" xmlns:wp14="http://schemas.microsoft.com/office/word/2010/wordprocessingDrawing" xmlns:wp="http://schemas.openxmlformats.org/drawingml/2006/wordprocessingDrawing" xmlns:w10="urn:schemas-microsoft-com:office:word" xmlns:w="http://schemas.openxmlformats.org/wordprocessingml/2006/main" xmlns:w14="http://schemas.microsoft.com/office/word/2010/wordml" xmlns:w15="http://schemas.microsoft.com/office/word/2012/wordml" xmlns:wpg="http://schemas.microsoft.com/office/word/2010/wordprocessingGroup" xmlns:wpi="http://schemas.microsoft.com/office/word/2010/wordprocessingInk" xmlns:wne="http://schemas.microsoft.com/office/word/2006/wordml" xmlns:wps="http://schemas.microsoft.com/office/word/2010/wordprocessingShape" mc:Ignorable="w14 w15 wp14"/>
 </file>
 
 <file path=word/footnotes.xml><?xml version="1.0" encoding="utf-8"?>
@@ -1209,47 +2432,51 @@
             </wp:anchor>
           </w:drawing>
         </mc:Choice>
-        <mc:Fallback xmlns:cr="http://schemas.microsoft.com/office/comments/2020/reactions" xmlns="http://schemas.microsoft.com/office/tasks/2019/documenttasks" xmlns:w16cid="http://schemas.microsoft.com/office/word/2016/wordml/cid" xmlns:w16cex="http://schemas.microsoft.com/office/word/2018/wordml/cex" xmlns:w16="http://schemas.microsoft.com/office/word/2018/wordml" xmlns:dgm="http://schemas.openxmlformats.org/drawingml/2006/diagram" xmlns:lc="http://schemas.openxmlformats.org/drawingml/2006/lockedCanvas" xmlns:c="http://schemas.openxmlformats.org/drawingml/2006/chart" xmlns:pic="http://schemas.openxmlformats.org/drawingml/2006/picture" xmlns:a="http://schemas.openxmlformats.org/drawingml/2006/main" xmlns:sl="http://schemas.openxmlformats.org/schemaLibrary/2006/main">
-          <w:drawing>
-            <wp:anchor allowOverlap="1" behindDoc="0" distB="0" distT="0" distL="114300" distR="114300" hidden="0" layoutInCell="1" locked="0" relativeHeight="0" simplePos="0">
-              <wp:simplePos x="0" y="0"/>
-              <wp:positionH relativeFrom="page">
-                <wp:posOffset>304800</wp:posOffset>
-              </wp:positionH>
-              <wp:positionV relativeFrom="page">
-                <wp:posOffset>304800</wp:posOffset>
-              </wp:positionV>
-              <wp:extent cx="6952488" cy="6096"/>
-              <wp:effectExtent b="0" l="0" r="0" t="0"/>
-              <wp:wrapSquare wrapText="bothSides" distB="0" distT="0" distL="114300" distR="114300"/>
-              <wp:docPr id="25" name="image4.png"/>
-              <a:graphic>
-                <a:graphicData uri="http://schemas.openxmlformats.org/drawingml/2006/picture">
-                  <pic:pic>
-                    <pic:nvPicPr>
-                      <pic:cNvPr id="0" name="image4.png"/>
-                      <pic:cNvPicPr preferRelativeResize="0"/>
-                    </pic:nvPicPr>
-                    <pic:blipFill>
-                      <a:blip r:embed="rId1"/>
-                      <a:srcRect/>
-                      <a:stretch>
-                        <a:fillRect/>
-                      </a:stretch>
-                    </pic:blipFill>
-                    <pic:spPr>
-                      <a:xfrm>
-                        <a:off x="0" y="0"/>
-                        <a:ext cx="6952488" cy="6096"/>
-                      </a:xfrm>
-                      <a:prstGeom prst="rect"/>
-                      <a:ln/>
-                    </pic:spPr>
-                  </pic:pic>
-                </a:graphicData>
-              </a:graphic>
-            </wp:anchor>
-          </w:drawing>
+        <mc:Fallback>
+          <w:pict>
+            <v:group id="Group 25" o:spid="_x0000_s1026" style="position:absolute;left:0;text-align:left;margin-left:24pt;margin-top:24pt;width:547.45pt;height:.5pt;z-index:251661312;mso-position-horizontal-relative:page;mso-position-vertical-relative:page" coordorigin="18697,37769" coordsize="69525,61" o:gfxdata="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">
+              <v:group id="Group 21" o:spid="_x0000_s1027" style="position:absolute;left:18697;top:37769;width:69525;height:61" coordorigin="18697,37769" coordsize="69555,91" o:gfxdata="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">
+                <v:rect id="Rectangle 22" o:spid="_x0000_s1028" style="position:absolute;left:18697;top:37769;width:69556;height:92;visibility:visible;mso-wrap-style:square;v-text-anchor:middle" o:gfxdata="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" filled="f" stroked="f">
+                  <v:textbox inset="2.53958mm,2.53958mm,2.53958mm,2.53958mm">
+                    <w:txbxContent>
+                      <w:p>
+                        <w:pPr>
+                          <w:spacing w:after="0" w:line="240" w:lineRule="auto"/>
+                          <w:ind w:left="0"/>
+                          <w:textDirection w:val="btLr"/>
+                        </w:pPr>
+                      </w:p>
+                    </w:txbxContent>
+                  </v:textbox>
+                </v:rect>
+                <v:group id="Group 23" o:spid="_x0000_s1029" style="position:absolute;left:18697;top:37769;width:69555;height:91" coordsize="69555,91" o:gfxdata="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">
+                  <v:rect id="Rectangle 24" o:spid="_x0000_s1030" style="position:absolute;width:69524;height:60;visibility:visible;mso-wrap-style:square;v-text-anchor:middle" o:gfxdata="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" filled="f" stroked="f">
+                    <v:textbox inset="2.53958mm,2.53958mm,2.53958mm,2.53958mm">
+                      <w:txbxContent>
+                        <w:p>
+                          <w:pPr>
+                            <w:spacing w:after="0" w:line="240" w:lineRule="auto"/>
+                            <w:ind w:left="0"/>
+                            <w:textDirection w:val="btLr"/>
+                          </w:pPr>
+                        </w:p>
+                      </w:txbxContent>
+                    </v:textbox>
+                  </v:rect>
+                  <v:shape id="Freeform 26" o:spid="_x0000_s1031" style="position:absolute;width:91;height:91;visibility:visible;mso-wrap-style:square;v-text-anchor:middle" coordsize="9144,9144" o:gfxdata="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" path="m,l9144,r,9144l,9144,,e" fillcolor="black" stroked="f">
+                    <v:path arrowok="t" o:extrusionok="f"/>
+                  </v:shape>
+                  <v:shape id="Freeform 27" o:spid="_x0000_s1032" style="position:absolute;left:60;width:69403;height:91;visibility:visible;mso-wrap-style:square;v-text-anchor:middle" coordsize="6940296,9144" o:gfxdata="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" path="m,l6940296,r,9144l,9144,,e" fillcolor="black" stroked="f">
+                    <v:path arrowok="t" o:extrusionok="f"/>
+                  </v:shape>
+                  <v:shape id="Freeform 32" o:spid="_x0000_s1033" style="position:absolute;left:69463;width:92;height:91;visibility:visible;mso-wrap-style:square;v-text-anchor:middle" coordsize="9144,9144" o:gfxdata="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" path="m,l9144,r,9144l,9144,,e" fillcolor="black" stroked="f">
+                    <v:path arrowok="t" o:extrusionok="f"/>
+                  </v:shape>
+                </v:group>
+              </v:group>
+              <w10:wrap type="square" anchorx="page" anchory="page"/>
+            </v:group>
+          </w:pict>
         </mc:Fallback>
       </mc:AlternateContent>
     </w:r>
@@ -1474,47 +2701,48 @@
             </wp:anchor>
           </w:drawing>
         </mc:Choice>
-        <mc:Fallback xmlns:cr="http://schemas.microsoft.com/office/comments/2020/reactions" xmlns="http://schemas.microsoft.com/office/tasks/2019/documenttasks" xmlns:w16cid="http://schemas.microsoft.com/office/word/2016/wordml/cid" xmlns:w16cex="http://schemas.microsoft.com/office/word/2018/wordml/cex" xmlns:w16="http://schemas.microsoft.com/office/word/2018/wordml" xmlns:dgm="http://schemas.openxmlformats.org/drawingml/2006/diagram" xmlns:lc="http://schemas.openxmlformats.org/drawingml/2006/lockedCanvas" xmlns:c="http://schemas.openxmlformats.org/drawingml/2006/chart" xmlns:pic="http://schemas.openxmlformats.org/drawingml/2006/picture" xmlns:a="http://schemas.openxmlformats.org/drawingml/2006/main" xmlns:sl="http://schemas.openxmlformats.org/schemaLibrary/2006/main">
-          <w:drawing>
-            <wp:anchor allowOverlap="1" behindDoc="1" distB="0" distT="0" distL="0" distR="0" hidden="0" layoutInCell="1" locked="0" relativeHeight="0" simplePos="0">
-              <wp:simplePos x="0" y="0"/>
-              <wp:positionH relativeFrom="page">
-                <wp:posOffset>304800</wp:posOffset>
-              </wp:positionH>
-              <wp:positionV relativeFrom="page">
-                <wp:posOffset>310896</wp:posOffset>
-              </wp:positionV>
-              <wp:extent cx="6952488" cy="10072116"/>
-              <wp:effectExtent b="0" l="0" r="0" t="0"/>
-              <wp:wrapNone/>
-              <wp:docPr id="23" name="image2.png"/>
-              <a:graphic>
-                <a:graphicData uri="http://schemas.openxmlformats.org/drawingml/2006/picture">
-                  <pic:pic>
-                    <pic:nvPicPr>
-                      <pic:cNvPr id="0" name="image2.png"/>
-                      <pic:cNvPicPr preferRelativeResize="0"/>
-                    </pic:nvPicPr>
-                    <pic:blipFill>
-                      <a:blip r:embed="rId1"/>
-                      <a:srcRect/>
-                      <a:stretch>
-                        <a:fillRect/>
-                      </a:stretch>
-                    </pic:blipFill>
-                    <pic:spPr>
-                      <a:xfrm>
-                        <a:off x="0" y="0"/>
-                        <a:ext cx="6952488" cy="10072116"/>
-                      </a:xfrm>
-                      <a:prstGeom prst="rect"/>
-                      <a:ln/>
-                    </pic:spPr>
-                  </pic:pic>
-                </a:graphicData>
-              </a:graphic>
-            </wp:anchor>
-          </w:drawing>
+        <mc:Fallback>
+          <w:pict>
+            <v:group id="Group 1" o:spid="_x0000_s1034" style="position:absolute;left:0;text-align:left;margin-left:24pt;margin-top:24.5pt;width:547.45pt;height:793.1pt;z-index:-251654144;mso-wrap-distance-left:0;mso-wrap-distance-right:0;mso-position-horizontal-relative:page;mso-position-vertical-relative:page" coordorigin="18697" coordsize="69525,75600" o:gfxdata="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">
+              <v:group id="Group 2" o:spid="_x0000_s1035" style="position:absolute;left:18697;width:69525;height:75600" coordorigin="18697" coordsize="69555,75600" o:gfxdata="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">
+                <v:rect id="Rectangle 3" o:spid="_x0000_s1036" style="position:absolute;left:18697;width:69556;height:75600;visibility:visible;mso-wrap-style:square;v-text-anchor:middle" o:gfxdata="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" filled="f" stroked="f">
+                  <v:textbox inset="2.53958mm,2.53958mm,2.53958mm,2.53958mm">
+                    <w:txbxContent>
+                      <w:p>
+                        <w:pPr>
+                          <w:spacing w:after="0" w:line="240" w:lineRule="auto"/>
+                          <w:ind w:left="0"/>
+                          <w:textDirection w:val="btLr"/>
+                        </w:pPr>
+                      </w:p>
+                    </w:txbxContent>
+                  </v:textbox>
+                </v:rect>
+                <v:group id="Group 4" o:spid="_x0000_s1037" style="position:absolute;left:18697;width:69555;height:75600" coordsize="69555,100721" o:gfxdata="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">
+                  <v:rect id="Rectangle 5" o:spid="_x0000_s1038" style="position:absolute;width:69524;height:100721;visibility:visible;mso-wrap-style:square;v-text-anchor:middle" o:gfxdata="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" filled="f" stroked="f">
+                    <v:textbox inset="2.53958mm,2.53958mm,2.53958mm,2.53958mm">
+                      <w:txbxContent>
+                        <w:p>
+                          <w:pPr>
+                            <w:spacing w:after="0" w:line="240" w:lineRule="auto"/>
+                            <w:ind w:left="0"/>
+                            <w:textDirection w:val="btLr"/>
+                          </w:pPr>
+                        </w:p>
+                      </w:txbxContent>
+                    </v:textbox>
+                  </v:rect>
+                  <v:shape id="Freeform 6" o:spid="_x0000_s1039" style="position:absolute;width:91;height:100721;visibility:visible;mso-wrap-style:square;v-text-anchor:middle" coordsize="9144,10072116" o:gfxdata="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" path="m,l9144,r,10072116l,10072116,,e" fillcolor="black" stroked="f">
+                    <v:path arrowok="t" o:extrusionok="f"/>
+                  </v:shape>
+                  <v:shape id="Freeform 7" o:spid="_x0000_s1040" style="position:absolute;left:69463;width:92;height:100721;visibility:visible;mso-wrap-style:square;v-text-anchor:middle" coordsize="9144,10072116" o:gfxdata="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" path="m,l9144,r,10072116l,10072116,,e" fillcolor="black" stroked="f">
+                    <v:path arrowok="t" o:extrusionok="f"/>
+                  </v:shape>
+                </v:group>
+              </v:group>
+              <w10:wrap anchorx="page" anchory="page"/>
+            </v:group>
+          </w:pict>
         </mc:Fallback>
       </mc:AlternateContent>
     </w:r>
@@ -1528,334 +2756,6 @@
     <w:pPr>
       <w:ind w:firstLine="370"/>
     </w:pPr>
-  </w:p>
-</w:hdr>
-</file>
-
-<file path=word/header3.xml><?xml version="1.0" encoding="utf-8"?>
-<w:hdr xmlns:wpc="http://schemas.microsoft.com/office/word/2010/wordprocessingCanvas" xmlns:mc="http://schemas.openxmlformats.org/markup-compatibility/2006" xmlns:o="urn:schemas-microsoft-com:office:office" xmlns:r="http://schemas.openxmlformats.org/officeDocument/2006/relationships" xmlns:m="http://schemas.openxmlformats.org/officeDocument/2006/math" xmlns:v="urn:schemas-microsoft-com:vml" xmlns:wp14="http://schemas.microsoft.com/office/word/2010/wordprocessingDrawing" xmlns:wp="http://schemas.openxmlformats.org/drawingml/2006/wordprocessingDrawing" xmlns:w10="urn:schemas-microsoft-com:office:word" xmlns:w="http://schemas.openxmlformats.org/wordprocessingml/2006/main" xmlns:w14="http://schemas.microsoft.com/office/word/2010/wordml" xmlns:w15="http://schemas.microsoft.com/office/word/2012/wordml" xmlns:wpg="http://schemas.microsoft.com/office/word/2010/wordprocessingGroup" xmlns:wpi="http://schemas.microsoft.com/office/word/2010/wordprocessingInk" xmlns:wne="http://schemas.microsoft.com/office/word/2006/wordml" xmlns:wps="http://schemas.microsoft.com/office/word/2010/wordprocessingShape" mc:Ignorable="w14 w15 wp14">
-  <w:p>
-    <w:pPr>
-      <w:spacing w:after="0" w:line="259" w:lineRule="auto"/>
-      <w:ind w:left="-1440" w:right="10467"/>
-    </w:pPr>
-    <w:r>
-      <w:rPr>
-        <w:noProof/>
-        <w:sz w:val="22"/>
-        <w:szCs w:val="22"/>
-      </w:rPr>
-      <mc:AlternateContent>
-        <mc:Choice Requires="wpg">
-          <w:drawing>
-            <wp:anchor distT="0" distB="0" distL="114300" distR="114300" simplePos="0" relativeHeight="251659264" behindDoc="0" locked="0" layoutInCell="1" hidden="0" allowOverlap="1">
-              <wp:simplePos x="0" y="0"/>
-              <wp:positionH relativeFrom="page">
-                <wp:posOffset>304800</wp:posOffset>
-              </wp:positionH>
-              <wp:positionV relativeFrom="page">
-                <wp:posOffset>304800</wp:posOffset>
-              </wp:positionV>
-              <wp:extent cx="6952488" cy="6096"/>
-              <wp:effectExtent l="0" t="0" r="0" b="0"/>
-              <wp:wrapSquare wrapText="bothSides" distT="0" distB="0" distL="114300" distR="114300"/>
-              <wp:docPr id="16" name="Group 16"/>
-              <wp:cNvGraphicFramePr/>
-              <a:graphic xmlns:a="http://schemas.openxmlformats.org/drawingml/2006/main">
-                <a:graphicData uri="http://schemas.microsoft.com/office/word/2010/wordprocessingGroup">
-                  <wpg:wgp>
-                    <wpg:cNvGrpSpPr/>
-                    <wpg:grpSpPr>
-                      <a:xfrm>
-                        <a:off x="0" y="0"/>
-                        <a:ext cx="6952488" cy="6096"/>
-                        <a:chOff x="1869750" y="3776950"/>
-                        <a:chExt cx="6952500" cy="6100"/>
-                      </a:xfrm>
-                    </wpg:grpSpPr>
-                    <wpg:grpSp>
-                      <wpg:cNvPr id="17" name="Group 17"/>
-                      <wpg:cNvGrpSpPr/>
-                      <wpg:grpSpPr>
-                        <a:xfrm>
-                          <a:off x="1869756" y="3776952"/>
-                          <a:ext cx="6952488" cy="6096"/>
-                          <a:chOff x="1869750" y="3776950"/>
-                          <a:chExt cx="6955550" cy="9150"/>
-                        </a:xfrm>
-                      </wpg:grpSpPr>
-                      <wps:wsp>
-                        <wps:cNvPr id="18" name="Rectangle 18"/>
-                        <wps:cNvSpPr/>
-                        <wps:spPr>
-                          <a:xfrm>
-                            <a:off x="1869750" y="3776950"/>
-                            <a:ext cx="6955550" cy="9150"/>
-                          </a:xfrm>
-                          <a:prstGeom prst="rect">
-                            <a:avLst/>
-                          </a:prstGeom>
-                          <a:noFill/>
-                          <a:ln>
-                            <a:noFill/>
-                          </a:ln>
-                        </wps:spPr>
-                        <wps:txbx>
-                          <w:txbxContent>
-                            <w:p>
-                              <w:pPr>
-                                <w:spacing w:after="0" w:line="240" w:lineRule="auto"/>
-                                <w:ind w:left="0"/>
-                                <w:textDirection w:val="btLr"/>
-                              </w:pPr>
-                            </w:p>
-                          </w:txbxContent>
-                        </wps:txbx>
-                        <wps:bodyPr spcFirstLastPara="1" wrap="square" lIns="91425" tIns="91425" rIns="91425" bIns="91425" anchor="ctr" anchorCtr="0">
-                          <a:noAutofit/>
-                        </wps:bodyPr>
-                      </wps:wsp>
-                      <wpg:grpSp>
-                        <wpg:cNvPr id="19" name="Group 19"/>
-                        <wpg:cNvGrpSpPr/>
-                        <wpg:grpSpPr>
-                          <a:xfrm>
-                            <a:off x="1869756" y="3776952"/>
-                            <a:ext cx="6955537" cy="9144"/>
-                            <a:chOff x="0" y="0"/>
-                            <a:chExt cx="6955537" cy="9144"/>
-                          </a:xfrm>
-                        </wpg:grpSpPr>
-                        <wps:wsp>
-                          <wps:cNvPr id="20" name="Rectangle 20"/>
-                          <wps:cNvSpPr/>
-                          <wps:spPr>
-                            <a:xfrm>
-                              <a:off x="0" y="0"/>
-                              <a:ext cx="6952475" cy="6075"/>
-                            </a:xfrm>
-                            <a:prstGeom prst="rect">
-                              <a:avLst/>
-                            </a:prstGeom>
-                            <a:noFill/>
-                            <a:ln>
-                              <a:noFill/>
-                            </a:ln>
-                          </wps:spPr>
-                          <wps:txbx>
-                            <w:txbxContent>
-                              <w:p>
-                                <w:pPr>
-                                  <w:spacing w:after="0" w:line="240" w:lineRule="auto"/>
-                                  <w:ind w:left="0"/>
-                                  <w:textDirection w:val="btLr"/>
-                                </w:pPr>
-                              </w:p>
-                            </w:txbxContent>
-                          </wps:txbx>
-                          <wps:bodyPr spcFirstLastPara="1" wrap="square" lIns="91425" tIns="91425" rIns="91425" bIns="91425" anchor="ctr" anchorCtr="0">
-                            <a:noAutofit/>
-                          </wps:bodyPr>
-                        </wps:wsp>
-                        <wps:wsp>
-                          <wps:cNvPr id="28" name="Freeform 28"/>
-                          <wps:cNvSpPr/>
-                          <wps:spPr>
-                            <a:xfrm>
-                              <a:off x="0" y="0"/>
-                              <a:ext cx="9144" cy="9144"/>
-                            </a:xfrm>
-                            <a:custGeom>
-                              <a:avLst/>
-                              <a:gdLst/>
-                              <a:ahLst/>
-                              <a:cxnLst/>
-                              <a:rect l="l" t="t" r="r" b="b"/>
-                              <a:pathLst>
-                                <a:path w="9144" h="9144" extrusionOk="0">
-                                  <a:moveTo>
-                                    <a:pt x="0" y="0"/>
-                                  </a:moveTo>
-                                  <a:lnTo>
-                                    <a:pt x="9144" y="0"/>
-                                  </a:lnTo>
-                                  <a:lnTo>
-                                    <a:pt x="9144" y="9144"/>
-                                  </a:lnTo>
-                                  <a:lnTo>
-                                    <a:pt x="0" y="9144"/>
-                                  </a:lnTo>
-                                  <a:lnTo>
-                                    <a:pt x="0" y="0"/>
-                                  </a:lnTo>
-                                </a:path>
-                              </a:pathLst>
-                            </a:custGeom>
-                            <a:solidFill>
-                              <a:srgbClr val="000000"/>
-                            </a:solidFill>
-                            <a:ln>
-                              <a:noFill/>
-                            </a:ln>
-                          </wps:spPr>
-                          <wps:bodyPr spcFirstLastPara="1" wrap="square" lIns="91425" tIns="91425" rIns="91425" bIns="91425" anchor="ctr" anchorCtr="0">
-                            <a:noAutofit/>
-                          </wps:bodyPr>
-                        </wps:wsp>
-                        <wps:wsp>
-                          <wps:cNvPr id="29" name="Freeform 29"/>
-                          <wps:cNvSpPr/>
-                          <wps:spPr>
-                            <a:xfrm>
-                              <a:off x="6096" y="0"/>
-                              <a:ext cx="6940296" cy="9144"/>
-                            </a:xfrm>
-                            <a:custGeom>
-                              <a:avLst/>
-                              <a:gdLst/>
-                              <a:ahLst/>
-                              <a:cxnLst/>
-                              <a:rect l="l" t="t" r="r" b="b"/>
-                              <a:pathLst>
-                                <a:path w="6940296" h="9144" extrusionOk="0">
-                                  <a:moveTo>
-                                    <a:pt x="0" y="0"/>
-                                  </a:moveTo>
-                                  <a:lnTo>
-                                    <a:pt x="6940296" y="0"/>
-                                  </a:lnTo>
-                                  <a:lnTo>
-                                    <a:pt x="6940296" y="9144"/>
-                                  </a:lnTo>
-                                  <a:lnTo>
-                                    <a:pt x="0" y="9144"/>
-                                  </a:lnTo>
-                                  <a:lnTo>
-                                    <a:pt x="0" y="0"/>
-                                  </a:lnTo>
-                                </a:path>
-                              </a:pathLst>
-                            </a:custGeom>
-                            <a:solidFill>
-                              <a:srgbClr val="000000"/>
-                            </a:solidFill>
-                            <a:ln>
-                              <a:noFill/>
-                            </a:ln>
-                          </wps:spPr>
-                          <wps:bodyPr spcFirstLastPara="1" wrap="square" lIns="91425" tIns="91425" rIns="91425" bIns="91425" anchor="ctr" anchorCtr="0">
-                            <a:noAutofit/>
-                          </wps:bodyPr>
-                        </wps:wsp>
-                        <wps:wsp>
-                          <wps:cNvPr id="30" name="Freeform 30"/>
-                          <wps:cNvSpPr/>
-                          <wps:spPr>
-                            <a:xfrm>
-                              <a:off x="6946393" y="0"/>
-                              <a:ext cx="9144" cy="9144"/>
-                            </a:xfrm>
-                            <a:custGeom>
-                              <a:avLst/>
-                              <a:gdLst/>
-                              <a:ahLst/>
-                              <a:cxnLst/>
-                              <a:rect l="l" t="t" r="r" b="b"/>
-                              <a:pathLst>
-                                <a:path w="9144" h="9144" extrusionOk="0">
-                                  <a:moveTo>
-                                    <a:pt x="0" y="0"/>
-                                  </a:moveTo>
-                                  <a:lnTo>
-                                    <a:pt x="9144" y="0"/>
-                                  </a:lnTo>
-                                  <a:lnTo>
-                                    <a:pt x="9144" y="9144"/>
-                                  </a:lnTo>
-                                  <a:lnTo>
-                                    <a:pt x="0" y="9144"/>
-                                  </a:lnTo>
-                                  <a:lnTo>
-                                    <a:pt x="0" y="0"/>
-                                  </a:lnTo>
-                                </a:path>
-                              </a:pathLst>
-                            </a:custGeom>
-                            <a:solidFill>
-                              <a:srgbClr val="000000"/>
-                            </a:solidFill>
-                            <a:ln>
-                              <a:noFill/>
-                            </a:ln>
-                          </wps:spPr>
-                          <wps:bodyPr spcFirstLastPara="1" wrap="square" lIns="91425" tIns="91425" rIns="91425" bIns="91425" anchor="ctr" anchorCtr="0">
-                            <a:noAutofit/>
-                          </wps:bodyPr>
-                        </wps:wsp>
-                      </wpg:grpSp>
-                    </wpg:grpSp>
-                  </wpg:wgp>
-                </a:graphicData>
-              </a:graphic>
-            </wp:anchor>
-          </w:drawing>
-        </mc:Choice>
-        <mc:Fallback xmlns:cr="http://schemas.microsoft.com/office/comments/2020/reactions" xmlns="http://schemas.microsoft.com/office/tasks/2019/documenttasks" xmlns:w16cid="http://schemas.microsoft.com/office/word/2016/wordml/cid" xmlns:w16cex="http://schemas.microsoft.com/office/word/2018/wordml/cex" xmlns:w16="http://schemas.microsoft.com/office/word/2018/wordml" xmlns:dgm="http://schemas.openxmlformats.org/drawingml/2006/diagram" xmlns:lc="http://schemas.openxmlformats.org/drawingml/2006/lockedCanvas" xmlns:c="http://schemas.openxmlformats.org/drawingml/2006/chart" xmlns:pic="http://schemas.openxmlformats.org/drawingml/2006/picture" xmlns:a="http://schemas.openxmlformats.org/drawingml/2006/main" xmlns:sl="http://schemas.openxmlformats.org/schemaLibrary/2006/main">
-          <w:drawing>
-            <wp:anchor allowOverlap="1" behindDoc="0" distB="0" distT="0" distL="114300" distR="114300" hidden="0" layoutInCell="1" locked="0" relativeHeight="0" simplePos="0">
-              <wp:simplePos x="0" y="0"/>
-              <wp:positionH relativeFrom="page">
-                <wp:posOffset>304800</wp:posOffset>
-              </wp:positionH>
-              <wp:positionV relativeFrom="page">
-                <wp:posOffset>304800</wp:posOffset>
-              </wp:positionV>
-              <wp:extent cx="6952488" cy="6096"/>
-              <wp:effectExtent b="0" l="0" r="0" t="0"/>
-              <wp:wrapSquare wrapText="bothSides" distB="0" distT="0" distL="114300" distR="114300"/>
-              <wp:docPr id="29" name="image8.png"/>
-              <a:graphic>
-                <a:graphicData uri="http://schemas.openxmlformats.org/drawingml/2006/picture">
-                  <pic:pic>
-                    <pic:nvPicPr>
-                      <pic:cNvPr id="0" name="image8.png"/>
-                      <pic:cNvPicPr preferRelativeResize="0"/>
-                    </pic:nvPicPr>
-                    <pic:blipFill>
-                      <a:blip r:embed="rId1"/>
-                      <a:srcRect/>
-                      <a:stretch>
-                        <a:fillRect/>
-                      </a:stretch>
-                    </pic:blipFill>
-                    <pic:spPr>
-                      <a:xfrm>
-                        <a:off x="0" y="0"/>
-                        <a:ext cx="6952488" cy="6096"/>
-                      </a:xfrm>
-                      <a:prstGeom prst="rect"/>
-                      <a:ln/>
-                    </pic:spPr>
-                  </pic:pic>
-                </a:graphicData>
-              </a:graphic>
-            </wp:anchor>
-          </w:drawing>
-        </mc:Fallback>
-      </mc:AlternateContent>
-    </w:r>
-  </w:p>
-  <w:p>
-    <w:pPr>
-      <w:ind w:firstLine="370"/>
-    </w:pPr>
-    <w:r>
-      <w:rPr>
-        <w:noProof/>
-        <w:sz w:val="22"/>
-        <w:szCs w:val="22"/>
-      </w:rPr>
-    </w:r>
   </w:p>
 </w:hdr>
 </file>
@@ -2427,6 +3327,138 @@
       <w:szCs w:val="48"/>
     </w:rPr>
   </w:style>
+  <w:style w:type="paragraph" w:styleId="HTMLPreformatted">
+    <w:name w:val="HTML Preformatted"/>
+    <w:basedOn w:val="Normal"/>
+    <w:link w:val="HTMLPreformattedChar"/>
+    <w:uiPriority w:val="99"/>
+    <w:semiHidden/>
+    <w:unhideWhenUsed/>
+    <w:rsid w:val="00474322"/>
+    <w:pPr>
+      <w:tabs>
+        <w:tab w:val="left" w:pos="916"/>
+        <w:tab w:val="left" w:pos="1832"/>
+        <w:tab w:val="left" w:pos="2748"/>
+        <w:tab w:val="left" w:pos="3664"/>
+        <w:tab w:val="left" w:pos="4580"/>
+        <w:tab w:val="left" w:pos="5496"/>
+        <w:tab w:val="left" w:pos="6412"/>
+        <w:tab w:val="left" w:pos="7328"/>
+        <w:tab w:val="left" w:pos="8244"/>
+        <w:tab w:val="left" w:pos="9160"/>
+        <w:tab w:val="left" w:pos="10076"/>
+        <w:tab w:val="left" w:pos="10992"/>
+        <w:tab w:val="left" w:pos="11908"/>
+        <w:tab w:val="left" w:pos="12824"/>
+        <w:tab w:val="left" w:pos="13740"/>
+        <w:tab w:val="left" w:pos="14656"/>
+      </w:tabs>
+      <w:spacing w:after="0" w:line="240" w:lineRule="auto"/>
+      <w:ind w:left="0"/>
+    </w:pPr>
+    <w:rPr>
+      <w:rFonts w:ascii="Courier New" w:eastAsia="Times New Roman" w:hAnsi="Courier New" w:cs="Courier New"/>
+      <w:sz w:val="20"/>
+      <w:szCs w:val="20"/>
+    </w:rPr>
+  </w:style>
+  <w:style w:type="character" w:customStyle="1" w:styleId="HTMLPreformattedChar">
+    <w:name w:val="HTML Preformatted Char"/>
+    <w:basedOn w:val="DefaultParagraphFont"/>
+    <w:link w:val="HTMLPreformatted"/>
+    <w:uiPriority w:val="99"/>
+    <w:semiHidden/>
+    <w:rsid w:val="00474322"/>
+    <w:rPr>
+      <w:rFonts w:ascii="Courier New" w:eastAsia="Times New Roman" w:hAnsi="Courier New" w:cs="Courier New"/>
+      <w:sz w:val="20"/>
+      <w:szCs w:val="20"/>
+    </w:rPr>
+  </w:style>
+  <w:style w:type="table" w:styleId="GridTable4-Accent1">
+    <w:name w:val="Grid Table 4 Accent 1"/>
+    <w:basedOn w:val="TableNormal"/>
+    <w:uiPriority w:val="49"/>
+    <w:rsid w:val="0003773C"/>
+    <w:pPr>
+      <w:spacing w:after="0" w:line="240" w:lineRule="auto"/>
+    </w:pPr>
+    <w:tblPr>
+      <w:tblStyleRowBandSize w:val="1"/>
+      <w:tblStyleColBandSize w:val="1"/>
+      <w:tblInd w:w="0" w:type="dxa"/>
+      <w:tblBorders>
+        <w:top w:val="single" w:sz="4" w:space="0" w:color="95B3D7" w:themeColor="accent1" w:themeTint="99"/>
+        <w:left w:val="single" w:sz="4" w:space="0" w:color="95B3D7" w:themeColor="accent1" w:themeTint="99"/>
+        <w:bottom w:val="single" w:sz="4" w:space="0" w:color="95B3D7" w:themeColor="accent1" w:themeTint="99"/>
+        <w:right w:val="single" w:sz="4" w:space="0" w:color="95B3D7" w:themeColor="accent1" w:themeTint="99"/>
+        <w:insideH w:val="single" w:sz="4" w:space="0" w:color="95B3D7" w:themeColor="accent1" w:themeTint="99"/>
+        <w:insideV w:val="single" w:sz="4" w:space="0" w:color="95B3D7" w:themeColor="accent1" w:themeTint="99"/>
+      </w:tblBorders>
+      <w:tblCellMar>
+        <w:top w:w="0" w:type="dxa"/>
+        <w:left w:w="108" w:type="dxa"/>
+        <w:bottom w:w="0" w:type="dxa"/>
+        <w:right w:w="108" w:type="dxa"/>
+      </w:tblCellMar>
+    </w:tblPr>
+    <w:tblStylePr w:type="firstRow">
+      <w:rPr>
+        <w:b/>
+        <w:bCs/>
+        <w:color w:val="FFFFFF" w:themeColor="background1"/>
+      </w:rPr>
+      <w:tblPr/>
+      <w:tcPr>
+        <w:tcBorders>
+          <w:top w:val="single" w:sz="4" w:space="0" w:color="4F81BD" w:themeColor="accent1"/>
+          <w:left w:val="single" w:sz="4" w:space="0" w:color="4F81BD" w:themeColor="accent1"/>
+          <w:bottom w:val="single" w:sz="4" w:space="0" w:color="4F81BD" w:themeColor="accent1"/>
+          <w:right w:val="single" w:sz="4" w:space="0" w:color="4F81BD" w:themeColor="accent1"/>
+          <w:insideH w:val="nil"/>
+          <w:insideV w:val="nil"/>
+        </w:tcBorders>
+        <w:shd w:val="clear" w:color="auto" w:fill="4F81BD" w:themeFill="accent1"/>
+      </w:tcPr>
+    </w:tblStylePr>
+    <w:tblStylePr w:type="lastRow">
+      <w:rPr>
+        <w:b/>
+        <w:bCs/>
+      </w:rPr>
+      <w:tblPr/>
+      <w:tcPr>
+        <w:tcBorders>
+          <w:top w:val="double" w:sz="4" w:space="0" w:color="4F81BD" w:themeColor="accent1"/>
+        </w:tcBorders>
+      </w:tcPr>
+    </w:tblStylePr>
+    <w:tblStylePr w:type="firstCol">
+      <w:rPr>
+        <w:b/>
+        <w:bCs/>
+      </w:rPr>
+    </w:tblStylePr>
+    <w:tblStylePr w:type="lastCol">
+      <w:rPr>
+        <w:b/>
+        <w:bCs/>
+      </w:rPr>
+    </w:tblStylePr>
+    <w:tblStylePr w:type="band1Vert">
+      <w:tblPr/>
+      <w:tcPr>
+        <w:shd w:val="clear" w:color="auto" w:fill="DBE5F1" w:themeFill="accent1" w:themeFillTint="33"/>
+      </w:tcPr>
+    </w:tblStylePr>
+    <w:tblStylePr w:type="band1Horz">
+      <w:tblPr/>
+      <w:tcPr>
+        <w:shd w:val="clear" w:color="auto" w:fill="DBE5F1" w:themeFill="accent1" w:themeFillTint="33"/>
+      </w:tcPr>
+    </w:tblStylePr>
+  </w:style>
 </w:styles>
 </file>
 

</xml_diff>

<commit_message>
Auto commit on 2025-06-16 13:22:57 : Hyperparameter Tuning
</commit_message>
<xml_diff>
--- a/Assignments/Assignment 1 ML.docx
+++ b/Assignments/Assignment 1 ML.docx
@@ -1748,6 +1748,509 @@
           <w:szCs w:val="21"/>
         </w:rPr>
         <w:t># Returns the shape of the data in the form (rows, columns)</w:t>
+      </w:r>
+    </w:p>
+    <w:p>
+      <w:pPr>
+        <w:pStyle w:val="HTMLPreformatted"/>
+      </w:pPr>
+    </w:p>
+    <w:p>
+      <w:pPr>
+        <w:pStyle w:val="HTMLPreformatted"/>
+      </w:pPr>
+      <w:r>
+        <w:t>(97, 3)</w:t>
+      </w:r>
+    </w:p>
+    <w:p>
+      <w:pPr>
+        <w:tabs>
+          <w:tab w:val="center" w:pos="3675"/>
+        </w:tabs>
+        <w:spacing w:after="197" w:line="259" w:lineRule="auto"/>
+        <w:ind w:left="-15"/>
+        <w:rPr>
+          <w:rFonts w:ascii="Times New Roman" w:eastAsia="Times New Roman" w:hAnsi="Times New Roman" w:cs="Times New Roman"/>
+          <w:szCs w:val="32"/>
+        </w:rPr>
+      </w:pPr>
+    </w:p>
+    <w:p>
+      <w:pPr>
+        <w:tabs>
+          <w:tab w:val="center" w:pos="3675"/>
+        </w:tabs>
+        <w:spacing w:after="197" w:line="259" w:lineRule="auto"/>
+        <w:ind w:left="-15"/>
+        <w:rPr>
+          <w:rFonts w:ascii="Times New Roman" w:eastAsia="Times New Roman" w:hAnsi="Times New Roman" w:cs="Times New Roman"/>
+          <w:szCs w:val="32"/>
+        </w:rPr>
+      </w:pPr>
+    </w:p>
+    <w:p>
+      <w:pPr>
+        <w:tabs>
+          <w:tab w:val="center" w:pos="3675"/>
+        </w:tabs>
+        <w:spacing w:after="197" w:line="259" w:lineRule="auto"/>
+        <w:ind w:left="-15"/>
+        <w:rPr>
+          <w:rFonts w:ascii="Times New Roman" w:eastAsia="Times New Roman" w:hAnsi="Times New Roman" w:cs="Times New Roman"/>
+          <w:szCs w:val="32"/>
+        </w:rPr>
+      </w:pPr>
+    </w:p>
+    <w:p>
+      <w:pPr>
+        <w:tabs>
+          <w:tab w:val="center" w:pos="3675"/>
+        </w:tabs>
+        <w:spacing w:after="197" w:line="259" w:lineRule="auto"/>
+        <w:ind w:left="-15"/>
+        <w:rPr>
+          <w:rFonts w:ascii="Times New Roman" w:eastAsia="Times New Roman" w:hAnsi="Times New Roman" w:cs="Times New Roman"/>
+          <w:szCs w:val="32"/>
+        </w:rPr>
+      </w:pPr>
+    </w:p>
+    <w:p>
+      <w:pPr>
+        <w:shd w:val="clear" w:color="auto" w:fill="F7F7F7"/>
+        <w:spacing w:after="0" w:line="285" w:lineRule="atLeast"/>
+        <w:ind w:left="0"/>
+        <w:rPr>
+          <w:rFonts w:ascii="Courier New" w:eastAsia="Times New Roman" w:hAnsi="Courier New" w:cs="Courier New"/>
+          <w:color w:val="000000"/>
+          <w:sz w:val="21"/>
+          <w:szCs w:val="21"/>
+        </w:rPr>
+      </w:pPr>
+      <w:r>
+        <w:rPr>
+          <w:rFonts w:ascii="Courier New" w:eastAsia="Times New Roman" w:hAnsi="Courier New" w:cs="Courier New"/>
+          <w:color w:val="000000"/>
+          <w:sz w:val="21"/>
+          <w:szCs w:val="21"/>
+        </w:rPr>
+        <w:t>x1 = data[</w:t>
+      </w:r>
+      <w:r>
+        <w:rPr>
+          <w:rFonts w:ascii="Courier New" w:eastAsia="Times New Roman" w:hAnsi="Courier New" w:cs="Courier New"/>
+          <w:color w:val="A31515"/>
+          <w:sz w:val="21"/>
+          <w:szCs w:val="21"/>
+        </w:rPr>
+        <w:t>'x1'</w:t>
+      </w:r>
+      <w:r>
+        <w:rPr>
+          <w:rFonts w:ascii="Courier New" w:eastAsia="Times New Roman" w:hAnsi="Courier New" w:cs="Courier New"/>
+          <w:color w:val="000000"/>
+          <w:sz w:val="21"/>
+          <w:szCs w:val="21"/>
+        </w:rPr>
+        <w:t xml:space="preserve">] </w:t>
+      </w:r>
+      <w:r>
+        <w:rPr>
+          <w:rFonts w:ascii="Courier New" w:eastAsia="Times New Roman" w:hAnsi="Courier New" w:cs="Courier New"/>
+          <w:color w:val="008000"/>
+          <w:sz w:val="21"/>
+          <w:szCs w:val="21"/>
+        </w:rPr>
+        <w:t># Extracts x1 values into list</w:t>
+      </w:r>
+    </w:p>
+    <w:p>
+      <w:pPr>
+        <w:shd w:val="clear" w:color="auto" w:fill="F7F7F7"/>
+        <w:spacing w:after="0" w:line="285" w:lineRule="atLeast"/>
+        <w:ind w:left="0"/>
+        <w:rPr>
+          <w:rFonts w:ascii="Courier New" w:eastAsia="Times New Roman" w:hAnsi="Courier New" w:cs="Courier New"/>
+          <w:color w:val="000000"/>
+          <w:sz w:val="21"/>
+          <w:szCs w:val="21"/>
+        </w:rPr>
+      </w:pPr>
+      <w:r>
+        <w:rPr>
+          <w:rFonts w:ascii="Courier New" w:eastAsia="Times New Roman" w:hAnsi="Courier New" w:cs="Courier New"/>
+          <w:color w:val="000000"/>
+          <w:sz w:val="21"/>
+          <w:szCs w:val="21"/>
+        </w:rPr>
+        <w:t>y = data[</w:t>
+      </w:r>
+      <w:r>
+        <w:rPr>
+          <w:rFonts w:ascii="Courier New" w:eastAsia="Times New Roman" w:hAnsi="Courier New" w:cs="Courier New"/>
+          <w:color w:val="A31515"/>
+          <w:sz w:val="21"/>
+          <w:szCs w:val="21"/>
+        </w:rPr>
+        <w:t>'y'</w:t>
+      </w:r>
+      <w:r>
+        <w:rPr>
+          <w:rFonts w:ascii="Courier New" w:eastAsia="Times New Roman" w:hAnsi="Courier New" w:cs="Courier New"/>
+          <w:color w:val="000000"/>
+          <w:sz w:val="21"/>
+          <w:szCs w:val="21"/>
+        </w:rPr>
+        <w:t xml:space="preserve">] </w:t>
+      </w:r>
+      <w:r>
+        <w:rPr>
+          <w:rFonts w:ascii="Courier New" w:eastAsia="Times New Roman" w:hAnsi="Courier New" w:cs="Courier New"/>
+          <w:color w:val="008000"/>
+          <w:sz w:val="21"/>
+          <w:szCs w:val="21"/>
+        </w:rPr>
+        <w:t># Extracts y values into list</w:t>
+      </w:r>
+    </w:p>
+    <w:p>
+      <w:pPr>
+        <w:shd w:val="clear" w:color="auto" w:fill="F7F7F7"/>
+        <w:spacing w:after="0" w:line="285" w:lineRule="atLeast"/>
+        <w:ind w:left="0"/>
+        <w:rPr>
+          <w:rFonts w:ascii="Courier New" w:eastAsia="Times New Roman" w:hAnsi="Courier New" w:cs="Courier New"/>
+          <w:color w:val="000000"/>
+          <w:sz w:val="21"/>
+          <w:szCs w:val="21"/>
+        </w:rPr>
+      </w:pPr>
+      <w:r>
+        <w:rPr>
+          <w:rFonts w:ascii="Courier New" w:eastAsia="Times New Roman" w:hAnsi="Courier New" w:cs="Courier New"/>
+          <w:color w:val="000000"/>
+          <w:sz w:val="21"/>
+          <w:szCs w:val="21"/>
+        </w:rPr>
+        <w:t>plt.scatter(x1,y,s=</w:t>
+      </w:r>
+      <w:r>
+        <w:rPr>
+          <w:rFonts w:ascii="Courier New" w:eastAsia="Times New Roman" w:hAnsi="Courier New" w:cs="Courier New"/>
+          <w:color w:val="116644"/>
+          <w:sz w:val="21"/>
+          <w:szCs w:val="21"/>
+        </w:rPr>
+        <w:t>30</w:t>
+      </w:r>
+      <w:r>
+        <w:rPr>
+          <w:rFonts w:ascii="Courier New" w:eastAsia="Times New Roman" w:hAnsi="Courier New" w:cs="Courier New"/>
+          <w:color w:val="000000"/>
+          <w:sz w:val="21"/>
+          <w:szCs w:val="21"/>
+        </w:rPr>
+        <w:t>,c=</w:t>
+      </w:r>
+      <w:r>
+        <w:rPr>
+          <w:rFonts w:ascii="Courier New" w:eastAsia="Times New Roman" w:hAnsi="Courier New" w:cs="Courier New"/>
+          <w:color w:val="A31515"/>
+          <w:sz w:val="21"/>
+          <w:szCs w:val="21"/>
+        </w:rPr>
+        <w:t>'r'</w:t>
+      </w:r>
+      <w:r>
+        <w:rPr>
+          <w:rFonts w:ascii="Courier New" w:eastAsia="Times New Roman" w:hAnsi="Courier New" w:cs="Courier New"/>
+          <w:color w:val="000000"/>
+          <w:sz w:val="21"/>
+          <w:szCs w:val="21"/>
+        </w:rPr>
+        <w:t>,marker=</w:t>
+      </w:r>
+      <w:r>
+        <w:rPr>
+          <w:rFonts w:ascii="Courier New" w:eastAsia="Times New Roman" w:hAnsi="Courier New" w:cs="Courier New"/>
+          <w:color w:val="A31515"/>
+          <w:sz w:val="21"/>
+          <w:szCs w:val="21"/>
+        </w:rPr>
+        <w:t>'x'</w:t>
+      </w:r>
+      <w:r>
+        <w:rPr>
+          <w:rFonts w:ascii="Courier New" w:eastAsia="Times New Roman" w:hAnsi="Courier New" w:cs="Courier New"/>
+          <w:color w:val="000000"/>
+          <w:sz w:val="21"/>
+          <w:szCs w:val="21"/>
+        </w:rPr>
+        <w:t>,linewidths=</w:t>
+      </w:r>
+      <w:r>
+        <w:rPr>
+          <w:rFonts w:ascii="Courier New" w:eastAsia="Times New Roman" w:hAnsi="Courier New" w:cs="Courier New"/>
+          <w:color w:val="116644"/>
+          <w:sz w:val="21"/>
+          <w:szCs w:val="21"/>
+        </w:rPr>
+        <w:t>1</w:t>
+      </w:r>
+      <w:r>
+        <w:rPr>
+          <w:rFonts w:ascii="Courier New" w:eastAsia="Times New Roman" w:hAnsi="Courier New" w:cs="Courier New"/>
+          <w:color w:val="000000"/>
+          <w:sz w:val="21"/>
+          <w:szCs w:val="21"/>
+        </w:rPr>
+        <w:t xml:space="preserve">) </w:t>
+      </w:r>
+      <w:r>
+        <w:rPr>
+          <w:rFonts w:ascii="Courier New" w:eastAsia="Times New Roman" w:hAnsi="Courier New" w:cs="Courier New"/>
+          <w:color w:val="008000"/>
+          <w:sz w:val="21"/>
+          <w:szCs w:val="21"/>
+        </w:rPr>
+        <w:t># Prepares a scatter plot of the data</w:t>
+      </w:r>
+    </w:p>
+    <w:p>
+      <w:pPr>
+        <w:shd w:val="clear" w:color="auto" w:fill="F7F7F7"/>
+        <w:spacing w:after="0" w:line="285" w:lineRule="atLeast"/>
+        <w:ind w:left="0"/>
+        <w:rPr>
+          <w:rFonts w:ascii="Courier New" w:eastAsia="Times New Roman" w:hAnsi="Courier New" w:cs="Courier New"/>
+          <w:color w:val="000000"/>
+          <w:sz w:val="21"/>
+          <w:szCs w:val="21"/>
+        </w:rPr>
+      </w:pPr>
+      <w:r>
+        <w:rPr>
+          <w:rFonts w:ascii="Courier New" w:eastAsia="Times New Roman" w:hAnsi="Courier New" w:cs="Courier New"/>
+          <w:color w:val="000000"/>
+          <w:sz w:val="21"/>
+          <w:szCs w:val="21"/>
+        </w:rPr>
+        <w:t>plt.xlim(</w:t>
+      </w:r>
+      <w:r>
+        <w:rPr>
+          <w:rFonts w:ascii="Courier New" w:eastAsia="Times New Roman" w:hAnsi="Courier New" w:cs="Courier New"/>
+          <w:color w:val="6A5221"/>
+          <w:sz w:val="21"/>
+          <w:szCs w:val="21"/>
+        </w:rPr>
+        <w:t>min</w:t>
+      </w:r>
+      <w:r>
+        <w:rPr>
+          <w:rFonts w:ascii="Courier New" w:eastAsia="Times New Roman" w:hAnsi="Courier New" w:cs="Courier New"/>
+          <w:color w:val="000000"/>
+          <w:sz w:val="21"/>
+          <w:szCs w:val="21"/>
+        </w:rPr>
+        <w:t>(data[</w:t>
+      </w:r>
+      <w:r>
+        <w:rPr>
+          <w:rFonts w:ascii="Courier New" w:eastAsia="Times New Roman" w:hAnsi="Courier New" w:cs="Courier New"/>
+          <w:color w:val="A31515"/>
+          <w:sz w:val="21"/>
+          <w:szCs w:val="21"/>
+        </w:rPr>
+        <w:t>'x1'</w:t>
+      </w:r>
+      <w:r>
+        <w:rPr>
+          <w:rFonts w:ascii="Courier New" w:eastAsia="Times New Roman" w:hAnsi="Courier New" w:cs="Courier New"/>
+          <w:color w:val="000000"/>
+          <w:sz w:val="21"/>
+          <w:szCs w:val="21"/>
+        </w:rPr>
+        <w:t>]</w:t>
+      </w:r>
+      <w:r>
+        <w:rPr>
+          <w:rFonts w:ascii="Courier New" w:eastAsia="Times New Roman" w:hAnsi="Courier New" w:cs="Courier New"/>
+          <w:color w:val="116644"/>
+          <w:sz w:val="21"/>
+          <w:szCs w:val="21"/>
+        </w:rPr>
+        <w:t>-1</w:t>
+      </w:r>
+      <w:r>
+        <w:rPr>
+          <w:rFonts w:ascii="Courier New" w:eastAsia="Times New Roman" w:hAnsi="Courier New" w:cs="Courier New"/>
+          <w:color w:val="000000"/>
+          <w:sz w:val="21"/>
+          <w:szCs w:val="21"/>
+        </w:rPr>
+        <w:t>),</w:t>
+      </w:r>
+      <w:r>
+        <w:rPr>
+          <w:rFonts w:ascii="Courier New" w:eastAsia="Times New Roman" w:hAnsi="Courier New" w:cs="Courier New"/>
+          <w:color w:val="6A5221"/>
+          <w:sz w:val="21"/>
+          <w:szCs w:val="21"/>
+        </w:rPr>
+        <w:t>max</w:t>
+      </w:r>
+      <w:r>
+        <w:rPr>
+          <w:rFonts w:ascii="Courier New" w:eastAsia="Times New Roman" w:hAnsi="Courier New" w:cs="Courier New"/>
+          <w:color w:val="000000"/>
+          <w:sz w:val="21"/>
+          <w:szCs w:val="21"/>
+        </w:rPr>
+        <w:t>(data[</w:t>
+      </w:r>
+      <w:r>
+        <w:rPr>
+          <w:rFonts w:ascii="Courier New" w:eastAsia="Times New Roman" w:hAnsi="Courier New" w:cs="Courier New"/>
+          <w:color w:val="A31515"/>
+          <w:sz w:val="21"/>
+          <w:szCs w:val="21"/>
+        </w:rPr>
+        <w:t>'x1'</w:t>
+      </w:r>
+      <w:r>
+        <w:rPr>
+          <w:rFonts w:ascii="Courier New" w:eastAsia="Times New Roman" w:hAnsi="Courier New" w:cs="Courier New"/>
+          <w:color w:val="000000"/>
+          <w:sz w:val="21"/>
+          <w:szCs w:val="21"/>
+        </w:rPr>
+        <w:t>]+</w:t>
+      </w:r>
+      <w:r>
+        <w:rPr>
+          <w:rFonts w:ascii="Courier New" w:eastAsia="Times New Roman" w:hAnsi="Courier New" w:cs="Courier New"/>
+          <w:color w:val="116644"/>
+          <w:sz w:val="21"/>
+          <w:szCs w:val="21"/>
+        </w:rPr>
+        <w:t>1</w:t>
+      </w:r>
+      <w:r>
+        <w:rPr>
+          <w:rFonts w:ascii="Courier New" w:eastAsia="Times New Roman" w:hAnsi="Courier New" w:cs="Courier New"/>
+          <w:color w:val="000000"/>
+          <w:sz w:val="21"/>
+          <w:szCs w:val="21"/>
+        </w:rPr>
+        <w:t xml:space="preserve">)) </w:t>
+      </w:r>
+      <w:r>
+        <w:rPr>
+          <w:rFonts w:ascii="Courier New" w:eastAsia="Times New Roman" w:hAnsi="Courier New" w:cs="Courier New"/>
+          <w:color w:val="008000"/>
+          <w:sz w:val="21"/>
+          <w:szCs w:val="21"/>
+        </w:rPr>
+        <w:t># Sets limits for the extent of the graph</w:t>
+      </w:r>
+    </w:p>
+    <w:p>
+      <w:pPr>
+        <w:shd w:val="clear" w:color="auto" w:fill="F7F7F7"/>
+        <w:spacing w:after="0" w:line="285" w:lineRule="atLeast"/>
+        <w:ind w:left="0"/>
+        <w:rPr>
+          <w:rFonts w:ascii="Courier New" w:eastAsia="Times New Roman" w:hAnsi="Courier New" w:cs="Courier New"/>
+          <w:color w:val="000000"/>
+          <w:sz w:val="21"/>
+          <w:szCs w:val="21"/>
+        </w:rPr>
+      </w:pPr>
+      <w:r>
+        <w:rPr>
+          <w:rFonts w:ascii="Courier New" w:eastAsia="Times New Roman" w:hAnsi="Courier New" w:cs="Courier New"/>
+          <w:color w:val="000000"/>
+          <w:sz w:val="21"/>
+          <w:szCs w:val="21"/>
+        </w:rPr>
+        <w:t>plt.xlabel(</w:t>
+      </w:r>
+      <w:r>
+        <w:rPr>
+          <w:rFonts w:ascii="Courier New" w:eastAsia="Times New Roman" w:hAnsi="Courier New" w:cs="Courier New"/>
+          <w:color w:val="A31515"/>
+          <w:sz w:val="21"/>
+          <w:szCs w:val="21"/>
+        </w:rPr>
+        <w:t>'Population of City in 10,000s'</w:t>
+      </w:r>
+      <w:r>
+        <w:rPr>
+          <w:rFonts w:ascii="Courier New" w:eastAsia="Times New Roman" w:hAnsi="Courier New" w:cs="Courier New"/>
+          <w:color w:val="000000"/>
+          <w:sz w:val="21"/>
+          <w:szCs w:val="21"/>
+        </w:rPr>
+        <w:t xml:space="preserve">) </w:t>
+      </w:r>
+      <w:r>
+        <w:rPr>
+          <w:rFonts w:ascii="Courier New" w:eastAsia="Times New Roman" w:hAnsi="Courier New" w:cs="Courier New"/>
+          <w:color w:val="008000"/>
+          <w:sz w:val="21"/>
+          <w:szCs w:val="21"/>
+        </w:rPr>
+        <w:t># Labels X axis</w:t>
+      </w:r>
+    </w:p>
+    <w:p>
+      <w:pPr>
+        <w:shd w:val="clear" w:color="auto" w:fill="F7F7F7"/>
+        <w:spacing w:after="0" w:line="285" w:lineRule="atLeast"/>
+        <w:ind w:left="0"/>
+        <w:rPr>
+          <w:rFonts w:ascii="Courier New" w:eastAsia="Times New Roman" w:hAnsi="Courier New" w:cs="Courier New"/>
+          <w:color w:val="000000"/>
+          <w:sz w:val="21"/>
+          <w:szCs w:val="21"/>
+        </w:rPr>
+      </w:pPr>
+      <w:r>
+        <w:rPr>
+          <w:rFonts w:ascii="Courier New" w:eastAsia="Times New Roman" w:hAnsi="Courier New" w:cs="Courier New"/>
+          <w:color w:val="000000"/>
+          <w:sz w:val="21"/>
+          <w:szCs w:val="21"/>
+        </w:rPr>
+        <w:t>plt.ylabel(</w:t>
+      </w:r>
+      <w:r>
+        <w:rPr>
+          <w:rFonts w:ascii="Courier New" w:eastAsia="Times New Roman" w:hAnsi="Courier New" w:cs="Courier New"/>
+          <w:color w:val="A31515"/>
+          <w:sz w:val="21"/>
+          <w:szCs w:val="21"/>
+        </w:rPr>
+        <w:t>'Profit in LKR10,000s'</w:t>
+      </w:r>
+      <w:r>
+        <w:rPr>
+          <w:rFonts w:ascii="Courier New" w:eastAsia="Times New Roman" w:hAnsi="Courier New" w:cs="Courier New"/>
+          <w:color w:val="000000"/>
+          <w:sz w:val="21"/>
+          <w:szCs w:val="21"/>
+        </w:rPr>
+        <w:t xml:space="preserve">); </w:t>
+      </w:r>
+      <w:r>
+        <w:rPr>
+          <w:rFonts w:ascii="Courier New" w:eastAsia="Times New Roman" w:hAnsi="Courier New" w:cs="Courier New"/>
+          <w:color w:val="008000"/>
+          <w:sz w:val="21"/>
+          <w:szCs w:val="21"/>
+        </w:rPr>
+        <w:t># Labels Y axis</w:t>
       </w:r>
     </w:p>
     <w:p>

</xml_diff>

<commit_message>
Auto commit on 2025-06-16 13:27:52 : Hyperparameter Tuning
</commit_message>
<xml_diff>
--- a/Assignments/Assignment 1 ML.docx
+++ b/Assignments/Assignment 1 ML.docx
@@ -550,6 +550,80 @@
     </w:p>
     <w:p>
       <w:pPr>
+        <w:tabs>
+          <w:tab w:val="center" w:pos="3675"/>
+        </w:tabs>
+        <w:spacing w:after="197" w:line="259" w:lineRule="auto"/>
+        <w:ind w:left="-15"/>
+        <w:rPr>
+          <w:rFonts w:ascii="Times New Roman" w:eastAsia="Times New Roman" w:hAnsi="Times New Roman" w:cs="Times New Roman"/>
+          <w:szCs w:val="32"/>
+        </w:rPr>
+      </w:pPr>
+      <w:r>
+        <w:rPr>
+          <w:rFonts w:ascii="Times New Roman" w:eastAsia="Times New Roman" w:hAnsi="Times New Roman" w:cs="Times New Roman"/>
+          <w:szCs w:val="32"/>
+        </w:rPr>
+        <w:t xml:space="preserve">(text in </w:t>
+      </w:r>
+      <w:r>
+        <w:rPr>
+          <w:rFonts w:ascii="Times New Roman" w:eastAsia="Times New Roman" w:hAnsi="Times New Roman" w:cs="Times New Roman"/>
+          <w:i/>
+          <w:szCs w:val="32"/>
+        </w:rPr>
+        <w:t>italics</w:t>
+      </w:r>
+      <w:r>
+        <w:rPr>
+          <w:rFonts w:ascii="Times New Roman" w:eastAsia="Times New Roman" w:hAnsi="Times New Roman" w:cs="Times New Roman"/>
+          <w:i/>
+          <w:szCs w:val="32"/>
+        </w:rPr>
+        <w:t xml:space="preserve">, </w:t>
+      </w:r>
+      <w:r>
+        <w:rPr>
+          <w:rFonts w:ascii="Times New Roman" w:eastAsia="Times New Roman" w:hAnsi="Times New Roman" w:cs="Times New Roman"/>
+          <w:szCs w:val="32"/>
+        </w:rPr>
+        <w:t>along with any graphs or tables,</w:t>
+      </w:r>
+      <w:bookmarkStart w:id="0" w:name="_GoBack"/>
+      <w:bookmarkEnd w:id="0"/>
+      <w:r>
+        <w:rPr>
+          <w:rFonts w:ascii="Times New Roman" w:eastAsia="Times New Roman" w:hAnsi="Times New Roman" w:cs="Times New Roman"/>
+          <w:i/>
+          <w:szCs w:val="32"/>
+        </w:rPr>
+        <w:t xml:space="preserve"> </w:t>
+      </w:r>
+      <w:r>
+        <w:rPr>
+          <w:rFonts w:ascii="Times New Roman" w:eastAsia="Times New Roman" w:hAnsi="Times New Roman" w:cs="Times New Roman"/>
+          <w:szCs w:val="32"/>
+        </w:rPr>
+        <w:t>are</w:t>
+      </w:r>
+      <w:r>
+        <w:rPr>
+          <w:rFonts w:ascii="Times New Roman" w:eastAsia="Times New Roman" w:hAnsi="Times New Roman" w:cs="Times New Roman"/>
+          <w:szCs w:val="32"/>
+        </w:rPr>
+        <w:t xml:space="preserve"> the output of the preceding code segment</w:t>
+      </w:r>
+      <w:r>
+        <w:rPr>
+          <w:rFonts w:ascii="Times New Roman" w:eastAsia="Times New Roman" w:hAnsi="Times New Roman" w:cs="Times New Roman"/>
+          <w:szCs w:val="32"/>
+        </w:rPr>
+        <w:t>)</w:t>
+      </w:r>
+    </w:p>
+    <w:p>
+      <w:pPr>
         <w:shd w:val="clear" w:color="auto" w:fill="F7F7F7"/>
         <w:spacing w:after="0" w:line="285" w:lineRule="atLeast"/>
         <w:ind w:left="0"/>
@@ -796,6 +870,7 @@
         <w:ind w:left="0"/>
         <w:rPr>
           <w:rFonts w:ascii="Courier New" w:eastAsia="Times New Roman" w:hAnsi="Courier New" w:cs="Courier New"/>
+          <w:i/>
           <w:sz w:val="20"/>
           <w:szCs w:val="20"/>
         </w:rPr>
@@ -803,6 +878,7 @@
       <w:r>
         <w:rPr>
           <w:rFonts w:ascii="Courier New" w:eastAsia="Times New Roman" w:hAnsi="Courier New" w:cs="Courier New"/>
+          <w:i/>
           <w:sz w:val="20"/>
           <w:szCs w:val="20"/>
         </w:rPr>
@@ -833,6 +909,7 @@
         <w:ind w:left="0"/>
         <w:rPr>
           <w:rFonts w:ascii="Courier New" w:eastAsia="Times New Roman" w:hAnsi="Courier New" w:cs="Courier New"/>
+          <w:i/>
           <w:sz w:val="20"/>
           <w:szCs w:val="20"/>
         </w:rPr>
@@ -840,6 +917,7 @@
       <w:r>
         <w:rPr>
           <w:rFonts w:ascii="Courier New" w:eastAsia="Times New Roman" w:hAnsi="Courier New" w:cs="Courier New"/>
+          <w:i/>
           <w:sz w:val="20"/>
           <w:szCs w:val="20"/>
         </w:rPr>
@@ -1303,6 +1381,7 @@
               <w:ind w:left="0"/>
               <w:rPr>
                 <w:rFonts w:asciiTheme="majorHAnsi" w:eastAsia="Times New Roman" w:hAnsiTheme="majorHAnsi" w:cstheme="majorHAnsi"/>
+                <w:i/>
               </w:rPr>
             </w:pPr>
           </w:p>
@@ -1319,11 +1398,13 @@
               <w:cnfStyle w:val="100000000000" w:firstRow="1" w:lastRow="0" w:firstColumn="0" w:lastColumn="0" w:oddVBand="0" w:evenVBand="0" w:oddHBand="0" w:evenHBand="0" w:firstRowFirstColumn="0" w:firstRowLastColumn="0" w:lastRowFirstColumn="0" w:lastRowLastColumn="0"/>
               <w:rPr>
                 <w:rFonts w:asciiTheme="majorHAnsi" w:eastAsia="Times New Roman" w:hAnsiTheme="majorHAnsi" w:cstheme="majorHAnsi"/>
+                <w:i/>
               </w:rPr>
             </w:pPr>
             <w:r>
               <w:rPr>
                 <w:rFonts w:asciiTheme="majorHAnsi" w:eastAsia="Times New Roman" w:hAnsiTheme="majorHAnsi" w:cstheme="majorHAnsi"/>
+                <w:i/>
               </w:rPr>
               <w:t>x1</w:t>
             </w:r>
@@ -1341,11 +1422,13 @@
               <w:cnfStyle w:val="100000000000" w:firstRow="1" w:lastRow="0" w:firstColumn="0" w:lastColumn="0" w:oddVBand="0" w:evenVBand="0" w:oddHBand="0" w:evenHBand="0" w:firstRowFirstColumn="0" w:firstRowLastColumn="0" w:lastRowFirstColumn="0" w:lastRowLastColumn="0"/>
               <w:rPr>
                 <w:rFonts w:asciiTheme="majorHAnsi" w:eastAsia="Times New Roman" w:hAnsiTheme="majorHAnsi" w:cstheme="majorHAnsi"/>
+                <w:i/>
               </w:rPr>
             </w:pPr>
             <w:r>
               <w:rPr>
                 <w:rFonts w:asciiTheme="majorHAnsi" w:eastAsia="Times New Roman" w:hAnsiTheme="majorHAnsi" w:cstheme="majorHAnsi"/>
+                <w:i/>
               </w:rPr>
               <w:t>y</w:t>
             </w:r>
@@ -1370,11 +1453,13 @@
               <w:jc w:val="center"/>
               <w:rPr>
                 <w:rFonts w:asciiTheme="majorHAnsi" w:eastAsia="Times New Roman" w:hAnsiTheme="majorHAnsi" w:cstheme="majorHAnsi"/>
+                <w:i/>
               </w:rPr>
             </w:pPr>
             <w:r>
               <w:rPr>
                 <w:rFonts w:asciiTheme="majorHAnsi" w:eastAsia="Times New Roman" w:hAnsiTheme="majorHAnsi" w:cstheme="majorHAnsi"/>
+                <w:i/>
               </w:rPr>
               <w:t>0</w:t>
             </w:r>
@@ -1391,11 +1476,13 @@
               <w:cnfStyle w:val="000000100000" w:firstRow="0" w:lastRow="0" w:firstColumn="0" w:lastColumn="0" w:oddVBand="0" w:evenVBand="0" w:oddHBand="1" w:evenHBand="0" w:firstRowFirstColumn="0" w:firstRowLastColumn="0" w:lastRowFirstColumn="0" w:lastRowLastColumn="0"/>
               <w:rPr>
                 <w:rFonts w:asciiTheme="majorHAnsi" w:eastAsia="Times New Roman" w:hAnsiTheme="majorHAnsi" w:cstheme="majorHAnsi"/>
+                <w:i/>
               </w:rPr>
             </w:pPr>
             <w:r>
               <w:rPr>
                 <w:rFonts w:asciiTheme="majorHAnsi" w:eastAsia="Times New Roman" w:hAnsiTheme="majorHAnsi" w:cstheme="majorHAnsi"/>
+                <w:i/>
               </w:rPr>
               <w:t>6.1101</w:t>
             </w:r>
@@ -1412,11 +1499,13 @@
               <w:cnfStyle w:val="000000100000" w:firstRow="0" w:lastRow="0" w:firstColumn="0" w:lastColumn="0" w:oddVBand="0" w:evenVBand="0" w:oddHBand="1" w:evenHBand="0" w:firstRowFirstColumn="0" w:firstRowLastColumn="0" w:lastRowFirstColumn="0" w:lastRowLastColumn="0"/>
               <w:rPr>
                 <w:rFonts w:asciiTheme="majorHAnsi" w:eastAsia="Times New Roman" w:hAnsiTheme="majorHAnsi" w:cstheme="majorHAnsi"/>
+                <w:i/>
               </w:rPr>
             </w:pPr>
             <w:r>
               <w:rPr>
                 <w:rFonts w:asciiTheme="majorHAnsi" w:eastAsia="Times New Roman" w:hAnsiTheme="majorHAnsi" w:cstheme="majorHAnsi"/>
+                <w:i/>
               </w:rPr>
               <w:t>17.5920</w:t>
             </w:r>
@@ -1440,11 +1529,13 @@
               <w:jc w:val="center"/>
               <w:rPr>
                 <w:rFonts w:asciiTheme="majorHAnsi" w:eastAsia="Times New Roman" w:hAnsiTheme="majorHAnsi" w:cstheme="majorHAnsi"/>
+                <w:i/>
               </w:rPr>
             </w:pPr>
             <w:r>
               <w:rPr>
                 <w:rFonts w:asciiTheme="majorHAnsi" w:eastAsia="Times New Roman" w:hAnsiTheme="majorHAnsi" w:cstheme="majorHAnsi"/>
+                <w:i/>
               </w:rPr>
               <w:t>1</w:t>
             </w:r>
@@ -1461,11 +1552,13 @@
               <w:cnfStyle w:val="000000000000" w:firstRow="0" w:lastRow="0" w:firstColumn="0" w:lastColumn="0" w:oddVBand="0" w:evenVBand="0" w:oddHBand="0" w:evenHBand="0" w:firstRowFirstColumn="0" w:firstRowLastColumn="0" w:lastRowFirstColumn="0" w:lastRowLastColumn="0"/>
               <w:rPr>
                 <w:rFonts w:asciiTheme="majorHAnsi" w:eastAsia="Times New Roman" w:hAnsiTheme="majorHAnsi" w:cstheme="majorHAnsi"/>
+                <w:i/>
               </w:rPr>
             </w:pPr>
             <w:r>
               <w:rPr>
                 <w:rFonts w:asciiTheme="majorHAnsi" w:eastAsia="Times New Roman" w:hAnsiTheme="majorHAnsi" w:cstheme="majorHAnsi"/>
+                <w:i/>
               </w:rPr>
               <w:t>5.5277</w:t>
             </w:r>
@@ -1482,11 +1575,13 @@
               <w:cnfStyle w:val="000000000000" w:firstRow="0" w:lastRow="0" w:firstColumn="0" w:lastColumn="0" w:oddVBand="0" w:evenVBand="0" w:oddHBand="0" w:evenHBand="0" w:firstRowFirstColumn="0" w:firstRowLastColumn="0" w:lastRowFirstColumn="0" w:lastRowLastColumn="0"/>
               <w:rPr>
                 <w:rFonts w:asciiTheme="majorHAnsi" w:eastAsia="Times New Roman" w:hAnsiTheme="majorHAnsi" w:cstheme="majorHAnsi"/>
+                <w:i/>
               </w:rPr>
             </w:pPr>
             <w:r>
               <w:rPr>
                 <w:rFonts w:asciiTheme="majorHAnsi" w:eastAsia="Times New Roman" w:hAnsiTheme="majorHAnsi" w:cstheme="majorHAnsi"/>
+                <w:i/>
               </w:rPr>
               <w:t>9.1302</w:t>
             </w:r>
@@ -1511,11 +1606,13 @@
               <w:jc w:val="center"/>
               <w:rPr>
                 <w:rFonts w:asciiTheme="majorHAnsi" w:eastAsia="Times New Roman" w:hAnsiTheme="majorHAnsi" w:cstheme="majorHAnsi"/>
+                <w:i/>
               </w:rPr>
             </w:pPr>
             <w:r>
               <w:rPr>
                 <w:rFonts w:asciiTheme="majorHAnsi" w:eastAsia="Times New Roman" w:hAnsiTheme="majorHAnsi" w:cstheme="majorHAnsi"/>
+                <w:i/>
               </w:rPr>
               <w:t>2</w:t>
             </w:r>
@@ -1532,11 +1629,13 @@
               <w:cnfStyle w:val="000000100000" w:firstRow="0" w:lastRow="0" w:firstColumn="0" w:lastColumn="0" w:oddVBand="0" w:evenVBand="0" w:oddHBand="1" w:evenHBand="0" w:firstRowFirstColumn="0" w:firstRowLastColumn="0" w:lastRowFirstColumn="0" w:lastRowLastColumn="0"/>
               <w:rPr>
                 <w:rFonts w:asciiTheme="majorHAnsi" w:eastAsia="Times New Roman" w:hAnsiTheme="majorHAnsi" w:cstheme="majorHAnsi"/>
+                <w:i/>
               </w:rPr>
             </w:pPr>
             <w:r>
               <w:rPr>
                 <w:rFonts w:asciiTheme="majorHAnsi" w:eastAsia="Times New Roman" w:hAnsiTheme="majorHAnsi" w:cstheme="majorHAnsi"/>
+                <w:i/>
               </w:rPr>
               <w:t>8.5186</w:t>
             </w:r>
@@ -1553,11 +1652,13 @@
               <w:cnfStyle w:val="000000100000" w:firstRow="0" w:lastRow="0" w:firstColumn="0" w:lastColumn="0" w:oddVBand="0" w:evenVBand="0" w:oddHBand="1" w:evenHBand="0" w:firstRowFirstColumn="0" w:firstRowLastColumn="0" w:lastRowFirstColumn="0" w:lastRowLastColumn="0"/>
               <w:rPr>
                 <w:rFonts w:asciiTheme="majorHAnsi" w:eastAsia="Times New Roman" w:hAnsiTheme="majorHAnsi" w:cstheme="majorHAnsi"/>
+                <w:i/>
               </w:rPr>
             </w:pPr>
             <w:r>
               <w:rPr>
                 <w:rFonts w:asciiTheme="majorHAnsi" w:eastAsia="Times New Roman" w:hAnsiTheme="majorHAnsi" w:cstheme="majorHAnsi"/>
+                <w:i/>
               </w:rPr>
               <w:t>13.6620</w:t>
             </w:r>
@@ -1581,11 +1682,13 @@
               <w:jc w:val="center"/>
               <w:rPr>
                 <w:rFonts w:asciiTheme="majorHAnsi" w:eastAsia="Times New Roman" w:hAnsiTheme="majorHAnsi" w:cstheme="majorHAnsi"/>
+                <w:i/>
               </w:rPr>
             </w:pPr>
             <w:r>
               <w:rPr>
                 <w:rFonts w:asciiTheme="majorHAnsi" w:eastAsia="Times New Roman" w:hAnsiTheme="majorHAnsi" w:cstheme="majorHAnsi"/>
+                <w:i/>
               </w:rPr>
               <w:t>3</w:t>
             </w:r>
@@ -1602,11 +1705,13 @@
               <w:cnfStyle w:val="000000000000" w:firstRow="0" w:lastRow="0" w:firstColumn="0" w:lastColumn="0" w:oddVBand="0" w:evenVBand="0" w:oddHBand="0" w:evenHBand="0" w:firstRowFirstColumn="0" w:firstRowLastColumn="0" w:lastRowFirstColumn="0" w:lastRowLastColumn="0"/>
               <w:rPr>
                 <w:rFonts w:asciiTheme="majorHAnsi" w:eastAsia="Times New Roman" w:hAnsiTheme="majorHAnsi" w:cstheme="majorHAnsi"/>
+                <w:i/>
               </w:rPr>
             </w:pPr>
             <w:r>
               <w:rPr>
                 <w:rFonts w:asciiTheme="majorHAnsi" w:eastAsia="Times New Roman" w:hAnsiTheme="majorHAnsi" w:cstheme="majorHAnsi"/>
+                <w:i/>
               </w:rPr>
               <w:t>7.0032</w:t>
             </w:r>
@@ -1623,11 +1728,13 @@
               <w:cnfStyle w:val="000000000000" w:firstRow="0" w:lastRow="0" w:firstColumn="0" w:lastColumn="0" w:oddVBand="0" w:evenVBand="0" w:oddHBand="0" w:evenHBand="0" w:firstRowFirstColumn="0" w:firstRowLastColumn="0" w:lastRowFirstColumn="0" w:lastRowLastColumn="0"/>
               <w:rPr>
                 <w:rFonts w:asciiTheme="majorHAnsi" w:eastAsia="Times New Roman" w:hAnsiTheme="majorHAnsi" w:cstheme="majorHAnsi"/>
+                <w:i/>
               </w:rPr>
             </w:pPr>
             <w:r>
               <w:rPr>
                 <w:rFonts w:asciiTheme="majorHAnsi" w:eastAsia="Times New Roman" w:hAnsiTheme="majorHAnsi" w:cstheme="majorHAnsi"/>
+                <w:i/>
               </w:rPr>
               <w:t>11.8540</w:t>
             </w:r>
@@ -1652,11 +1759,13 @@
               <w:jc w:val="center"/>
               <w:rPr>
                 <w:rFonts w:asciiTheme="majorHAnsi" w:eastAsia="Times New Roman" w:hAnsiTheme="majorHAnsi" w:cstheme="majorHAnsi"/>
+                <w:i/>
               </w:rPr>
             </w:pPr>
             <w:r>
               <w:rPr>
                 <w:rFonts w:asciiTheme="majorHAnsi" w:eastAsia="Times New Roman" w:hAnsiTheme="majorHAnsi" w:cstheme="majorHAnsi"/>
+                <w:i/>
               </w:rPr>
               <w:t>4</w:t>
             </w:r>
@@ -1673,11 +1782,13 @@
               <w:cnfStyle w:val="000000100000" w:firstRow="0" w:lastRow="0" w:firstColumn="0" w:lastColumn="0" w:oddVBand="0" w:evenVBand="0" w:oddHBand="1" w:evenHBand="0" w:firstRowFirstColumn="0" w:firstRowLastColumn="0" w:lastRowFirstColumn="0" w:lastRowLastColumn="0"/>
               <w:rPr>
                 <w:rFonts w:asciiTheme="majorHAnsi" w:eastAsia="Times New Roman" w:hAnsiTheme="majorHAnsi" w:cstheme="majorHAnsi"/>
+                <w:i/>
               </w:rPr>
             </w:pPr>
             <w:r>
               <w:rPr>
                 <w:rFonts w:asciiTheme="majorHAnsi" w:eastAsia="Times New Roman" w:hAnsiTheme="majorHAnsi" w:cstheme="majorHAnsi"/>
+                <w:i/>
               </w:rPr>
               <w:t>5.8598</w:t>
             </w:r>
@@ -1694,11 +1805,13 @@
               <w:cnfStyle w:val="000000100000" w:firstRow="0" w:lastRow="0" w:firstColumn="0" w:lastColumn="0" w:oddVBand="0" w:evenVBand="0" w:oddHBand="1" w:evenHBand="0" w:firstRowFirstColumn="0" w:firstRowLastColumn="0" w:lastRowFirstColumn="0" w:lastRowLastColumn="0"/>
               <w:rPr>
                 <w:rFonts w:asciiTheme="majorHAnsi" w:eastAsia="Times New Roman" w:hAnsiTheme="majorHAnsi" w:cstheme="majorHAnsi"/>
+                <w:i/>
               </w:rPr>
             </w:pPr>
             <w:r>
               <w:rPr>
                 <w:rFonts w:asciiTheme="majorHAnsi" w:eastAsia="Times New Roman" w:hAnsiTheme="majorHAnsi" w:cstheme="majorHAnsi"/>
+                <w:i/>
               </w:rPr>
               <w:t>6.8233</w:t>
             </w:r>
@@ -1753,13 +1866,22 @@
     <w:p>
       <w:pPr>
         <w:pStyle w:val="HTMLPreformatted"/>
+        <w:rPr>
+          <w:i/>
+        </w:rPr>
       </w:pPr>
     </w:p>
     <w:p>
       <w:pPr>
         <w:pStyle w:val="HTMLPreformatted"/>
-      </w:pPr>
-      <w:r>
+        <w:rPr>
+          <w:i/>
+        </w:rPr>
+      </w:pPr>
+      <w:r>
+        <w:rPr>
+          <w:i/>
+        </w:rPr>
         <w:t>(97, 3)</w:t>
       </w:r>
     </w:p>
@@ -1871,7 +1993,7 @@
         <w:ind w:left="0"/>
         <w:rPr>
           <w:rFonts w:ascii="Courier New" w:eastAsia="Times New Roman" w:hAnsi="Courier New" w:cs="Courier New"/>
-          <w:color w:val="000000"/>
+          <w:color w:val="008000"/>
           <w:sz w:val="21"/>
           <w:szCs w:val="21"/>
         </w:rPr>
@@ -1912,6 +2034,19 @@
         </w:rPr>
         <w:t># Extracts y values into list</w:t>
       </w:r>
+    </w:p>
+    <w:p>
+      <w:pPr>
+        <w:shd w:val="clear" w:color="auto" w:fill="F7F7F7"/>
+        <w:spacing w:after="0" w:line="285" w:lineRule="atLeast"/>
+        <w:ind w:left="0"/>
+        <w:rPr>
+          <w:rFonts w:ascii="Courier New" w:eastAsia="Times New Roman" w:hAnsi="Courier New" w:cs="Courier New"/>
+          <w:color w:val="000000"/>
+          <w:sz w:val="21"/>
+          <w:szCs w:val="21"/>
+        </w:rPr>
+      </w:pPr>
     </w:p>
     <w:p>
       <w:pPr>
@@ -2260,19 +2395,2261 @@
         </w:tabs>
         <w:spacing w:after="197" w:line="259" w:lineRule="auto"/>
         <w:ind w:left="-15"/>
+        <w:jc w:val="center"/>
         <w:rPr>
           <w:rFonts w:ascii="Times New Roman" w:eastAsia="Times New Roman" w:hAnsi="Times New Roman" w:cs="Times New Roman"/>
           <w:szCs w:val="32"/>
         </w:rPr>
       </w:pPr>
-      <w:bookmarkStart w:id="0" w:name="_GoBack"/>
-      <w:bookmarkEnd w:id="0"/>
+      <w:r>
+        <w:rPr>
+          <w:rFonts w:ascii="Times New Roman" w:eastAsia="Times New Roman" w:hAnsi="Times New Roman" w:cs="Times New Roman"/>
+          <w:noProof/>
+          <w:szCs w:val="32"/>
+        </w:rPr>
+        <w:drawing>
+          <wp:inline distT="0" distB="0" distL="0" distR="0">
+            <wp:extent cx="4095750" cy="3147660"/>
+            <wp:effectExtent l="0" t="0" r="0" b="0"/>
+            <wp:docPr id="16" name="Picture 16" descr="E:\7th Semester\Machine Learning\Assignments\Scatter ass1.png"/>
+            <wp:cNvGraphicFramePr>
+              <a:graphicFrameLocks xmlns:a="http://schemas.openxmlformats.org/drawingml/2006/main" noChangeAspect="1"/>
+            </wp:cNvGraphicFramePr>
+            <a:graphic xmlns:a="http://schemas.openxmlformats.org/drawingml/2006/main">
+              <a:graphicData uri="http://schemas.openxmlformats.org/drawingml/2006/picture">
+                <pic:pic xmlns:pic="http://schemas.openxmlformats.org/drawingml/2006/picture">
+                  <pic:nvPicPr>
+                    <pic:cNvPr id="0" name="Picture 87" descr="E:\7th Semester\Machine Learning\Assignments\Scatter ass1.png"/>
+                    <pic:cNvPicPr>
+                      <a:picLocks noChangeAspect="1" noChangeArrowheads="1"/>
+                    </pic:cNvPicPr>
+                  </pic:nvPicPr>
+                  <pic:blipFill>
+                    <a:blip r:embed="rId8">
+                      <a:extLst>
+                        <a:ext uri="{28A0092B-C50C-407E-A947-70E740481C1C}">
+                          <a14:useLocalDpi xmlns:a14="http://schemas.microsoft.com/office/drawing/2010/main" val="0"/>
+                        </a:ext>
+                      </a:extLst>
+                    </a:blip>
+                    <a:srcRect/>
+                    <a:stretch>
+                      <a:fillRect/>
+                    </a:stretch>
+                  </pic:blipFill>
+                  <pic:spPr bwMode="auto">
+                    <a:xfrm>
+                      <a:off x="0" y="0"/>
+                      <a:ext cx="4103183" cy="3153372"/>
+                    </a:xfrm>
+                    <a:prstGeom prst="rect">
+                      <a:avLst/>
+                    </a:prstGeom>
+                    <a:noFill/>
+                    <a:ln>
+                      <a:noFill/>
+                    </a:ln>
+                  </pic:spPr>
+                </pic:pic>
+              </a:graphicData>
+            </a:graphic>
+          </wp:inline>
+        </w:drawing>
+      </w:r>
+    </w:p>
+    <w:p>
+      <w:pPr>
+        <w:tabs>
+          <w:tab w:val="center" w:pos="3675"/>
+        </w:tabs>
+        <w:spacing w:after="197" w:line="259" w:lineRule="auto"/>
+        <w:ind w:left="-15"/>
+        <w:jc w:val="center"/>
+        <w:rPr>
+          <w:rFonts w:ascii="Times New Roman" w:eastAsia="Times New Roman" w:hAnsi="Times New Roman" w:cs="Times New Roman"/>
+          <w:szCs w:val="32"/>
+        </w:rPr>
+      </w:pPr>
+    </w:p>
+    <w:p>
+      <w:pPr>
+        <w:tabs>
+          <w:tab w:val="center" w:pos="3675"/>
+        </w:tabs>
+        <w:spacing w:after="197" w:line="259" w:lineRule="auto"/>
+        <w:ind w:left="-15"/>
+        <w:jc w:val="center"/>
+        <w:rPr>
+          <w:rFonts w:ascii="Times New Roman" w:eastAsia="Times New Roman" w:hAnsi="Times New Roman" w:cs="Times New Roman"/>
+          <w:szCs w:val="32"/>
+        </w:rPr>
+      </w:pPr>
+    </w:p>
+    <w:p>
+      <w:pPr>
+        <w:tabs>
+          <w:tab w:val="center" w:pos="3675"/>
+        </w:tabs>
+        <w:spacing w:after="197" w:line="259" w:lineRule="auto"/>
+        <w:ind w:left="-15"/>
+        <w:jc w:val="center"/>
+        <w:rPr>
+          <w:rFonts w:ascii="Times New Roman" w:eastAsia="Times New Roman" w:hAnsi="Times New Roman" w:cs="Times New Roman"/>
+          <w:szCs w:val="32"/>
+        </w:rPr>
+      </w:pPr>
+    </w:p>
+    <w:p>
+      <w:pPr>
+        <w:tabs>
+          <w:tab w:val="center" w:pos="3675"/>
+        </w:tabs>
+        <w:spacing w:after="197" w:line="259" w:lineRule="auto"/>
+        <w:ind w:left="-15"/>
+        <w:jc w:val="center"/>
+        <w:rPr>
+          <w:rFonts w:ascii="Times New Roman" w:eastAsia="Times New Roman" w:hAnsi="Times New Roman" w:cs="Times New Roman"/>
+          <w:szCs w:val="32"/>
+        </w:rPr>
+      </w:pPr>
+    </w:p>
+    <w:p>
+      <w:pPr>
+        <w:shd w:val="clear" w:color="auto" w:fill="F7F7F7"/>
+        <w:spacing w:after="0" w:line="285" w:lineRule="atLeast"/>
+        <w:ind w:left="0"/>
+        <w:rPr>
+          <w:rFonts w:ascii="Courier New" w:eastAsia="Times New Roman" w:hAnsi="Courier New" w:cs="Courier New"/>
+          <w:color w:val="000000"/>
+          <w:sz w:val="21"/>
+          <w:szCs w:val="21"/>
+        </w:rPr>
+      </w:pPr>
+      <w:r>
+        <w:rPr>
+          <w:rFonts w:ascii="Courier New" w:eastAsia="Times New Roman" w:hAnsi="Courier New" w:cs="Courier New"/>
+          <w:color w:val="008000"/>
+          <w:sz w:val="21"/>
+          <w:szCs w:val="21"/>
+        </w:rPr>
+        <w:t xml:space="preserve"># Cost Function </w:t>
+      </w:r>
+    </w:p>
+    <w:p>
+      <w:pPr>
+        <w:shd w:val="clear" w:color="auto" w:fill="F7F7F7"/>
+        <w:spacing w:after="0" w:line="285" w:lineRule="atLeast"/>
+        <w:ind w:left="0"/>
+        <w:rPr>
+          <w:rFonts w:ascii="Courier New" w:eastAsia="Times New Roman" w:hAnsi="Courier New" w:cs="Courier New"/>
+          <w:color w:val="000000"/>
+          <w:sz w:val="21"/>
+          <w:szCs w:val="21"/>
+        </w:rPr>
+      </w:pPr>
+      <w:r>
+        <w:rPr>
+          <w:rFonts w:ascii="Courier New" w:eastAsia="Times New Roman" w:hAnsi="Courier New" w:cs="Courier New"/>
+          <w:color w:val="000000"/>
+          <w:sz w:val="21"/>
+          <w:szCs w:val="21"/>
+        </w:rPr>
+        <w:t>m = data.shape[</w:t>
+      </w:r>
+      <w:r>
+        <w:rPr>
+          <w:rFonts w:ascii="Courier New" w:eastAsia="Times New Roman" w:hAnsi="Courier New" w:cs="Courier New"/>
+          <w:color w:val="116644"/>
+          <w:sz w:val="21"/>
+          <w:szCs w:val="21"/>
+        </w:rPr>
+        <w:t>0</w:t>
+      </w:r>
+      <w:r>
+        <w:rPr>
+          <w:rFonts w:ascii="Courier New" w:eastAsia="Times New Roman" w:hAnsi="Courier New" w:cs="Courier New"/>
+          <w:color w:val="000000"/>
+          <w:sz w:val="21"/>
+          <w:szCs w:val="21"/>
+        </w:rPr>
+        <w:t>]</w:t>
+      </w:r>
+    </w:p>
+    <w:p>
+      <w:pPr>
+        <w:shd w:val="clear" w:color="auto" w:fill="F7F7F7"/>
+        <w:spacing w:after="0" w:line="285" w:lineRule="atLeast"/>
+        <w:ind w:left="0"/>
+        <w:rPr>
+          <w:rFonts w:ascii="Courier New" w:eastAsia="Times New Roman" w:hAnsi="Courier New" w:cs="Courier New"/>
+          <w:color w:val="000000"/>
+          <w:sz w:val="21"/>
+          <w:szCs w:val="21"/>
+        </w:rPr>
+      </w:pPr>
+      <w:r>
+        <w:rPr>
+          <w:rFonts w:ascii="Courier New" w:eastAsia="Times New Roman" w:hAnsi="Courier New" w:cs="Courier New"/>
+          <w:color w:val="0000FF"/>
+          <w:sz w:val="21"/>
+          <w:szCs w:val="21"/>
+        </w:rPr>
+        <w:t>def</w:t>
+      </w:r>
+      <w:r>
+        <w:rPr>
+          <w:rFonts w:ascii="Courier New" w:eastAsia="Times New Roman" w:hAnsi="Courier New" w:cs="Courier New"/>
+          <w:color w:val="000000"/>
+          <w:sz w:val="21"/>
+          <w:szCs w:val="21"/>
+        </w:rPr>
+        <w:t xml:space="preserve"> </w:t>
+      </w:r>
+      <w:r>
+        <w:rPr>
+          <w:rFonts w:ascii="Courier New" w:eastAsia="Times New Roman" w:hAnsi="Courier New" w:cs="Courier New"/>
+          <w:color w:val="6A5221"/>
+          <w:sz w:val="21"/>
+          <w:szCs w:val="21"/>
+        </w:rPr>
+        <w:t>Cost</w:t>
+      </w:r>
+      <w:r>
+        <w:rPr>
+          <w:rFonts w:ascii="Courier New" w:eastAsia="Times New Roman" w:hAnsi="Courier New" w:cs="Courier New"/>
+          <w:color w:val="000000"/>
+          <w:sz w:val="21"/>
+          <w:szCs w:val="21"/>
+        </w:rPr>
+        <w:t>(</w:t>
+      </w:r>
+      <w:r>
+        <w:rPr>
+          <w:rFonts w:ascii="Courier New" w:eastAsia="Times New Roman" w:hAnsi="Courier New" w:cs="Courier New"/>
+          <w:color w:val="001080"/>
+          <w:sz w:val="21"/>
+          <w:szCs w:val="21"/>
+        </w:rPr>
+        <w:t>x</w:t>
+      </w:r>
+      <w:r>
+        <w:rPr>
+          <w:rFonts w:ascii="Courier New" w:eastAsia="Times New Roman" w:hAnsi="Courier New" w:cs="Courier New"/>
+          <w:color w:val="000000"/>
+          <w:sz w:val="21"/>
+          <w:szCs w:val="21"/>
+        </w:rPr>
+        <w:t>,</w:t>
+      </w:r>
+      <w:r>
+        <w:rPr>
+          <w:rFonts w:ascii="Courier New" w:eastAsia="Times New Roman" w:hAnsi="Courier New" w:cs="Courier New"/>
+          <w:color w:val="001080"/>
+          <w:sz w:val="21"/>
+          <w:szCs w:val="21"/>
+        </w:rPr>
+        <w:t>y</w:t>
+      </w:r>
+      <w:r>
+        <w:rPr>
+          <w:rFonts w:ascii="Courier New" w:eastAsia="Times New Roman" w:hAnsi="Courier New" w:cs="Courier New"/>
+          <w:color w:val="000000"/>
+          <w:sz w:val="21"/>
+          <w:szCs w:val="21"/>
+        </w:rPr>
+        <w:t>,</w:t>
+      </w:r>
+      <w:r>
+        <w:rPr>
+          <w:rFonts w:ascii="Courier New" w:eastAsia="Times New Roman" w:hAnsi="Courier New" w:cs="Courier New"/>
+          <w:color w:val="001080"/>
+          <w:sz w:val="21"/>
+          <w:szCs w:val="21"/>
+        </w:rPr>
+        <w:t>theta</w:t>
+      </w:r>
+      <w:r>
+        <w:rPr>
+          <w:rFonts w:ascii="Courier New" w:eastAsia="Times New Roman" w:hAnsi="Courier New" w:cs="Courier New"/>
+          <w:color w:val="000000"/>
+          <w:sz w:val="21"/>
+          <w:szCs w:val="21"/>
+        </w:rPr>
+        <w:t>):</w:t>
+      </w:r>
+    </w:p>
+    <w:p>
+      <w:pPr>
+        <w:shd w:val="clear" w:color="auto" w:fill="F7F7F7"/>
+        <w:spacing w:after="0" w:line="285" w:lineRule="atLeast"/>
+        <w:ind w:left="0"/>
+        <w:rPr>
+          <w:rFonts w:ascii="Courier New" w:eastAsia="Times New Roman" w:hAnsi="Courier New" w:cs="Courier New"/>
+          <w:color w:val="000000"/>
+          <w:sz w:val="21"/>
+          <w:szCs w:val="21"/>
+        </w:rPr>
+      </w:pPr>
+      <w:r>
+        <w:rPr>
+          <w:rFonts w:ascii="Courier New" w:eastAsia="Times New Roman" w:hAnsi="Courier New" w:cs="Courier New"/>
+          <w:color w:val="000000"/>
+          <w:sz w:val="21"/>
+          <w:szCs w:val="21"/>
+        </w:rPr>
+        <w:t xml:space="preserve">    J = </w:t>
+      </w:r>
+      <w:r>
+        <w:rPr>
+          <w:rFonts w:ascii="Courier New" w:eastAsia="Times New Roman" w:hAnsi="Courier New" w:cs="Courier New"/>
+          <w:color w:val="116644"/>
+          <w:sz w:val="21"/>
+          <w:szCs w:val="21"/>
+        </w:rPr>
+        <w:t>0</w:t>
+      </w:r>
+    </w:p>
+    <w:p>
+      <w:pPr>
+        <w:shd w:val="clear" w:color="auto" w:fill="F7F7F7"/>
+        <w:spacing w:after="0" w:line="285" w:lineRule="atLeast"/>
+        <w:ind w:left="0"/>
+        <w:rPr>
+          <w:rFonts w:ascii="Courier New" w:eastAsia="Times New Roman" w:hAnsi="Courier New" w:cs="Courier New"/>
+          <w:color w:val="000000"/>
+          <w:sz w:val="21"/>
+          <w:szCs w:val="21"/>
+        </w:rPr>
+      </w:pPr>
+      <w:r>
+        <w:rPr>
+          <w:rFonts w:ascii="Courier New" w:eastAsia="Times New Roman" w:hAnsi="Courier New" w:cs="Courier New"/>
+          <w:color w:val="000000"/>
+          <w:sz w:val="21"/>
+          <w:szCs w:val="21"/>
+        </w:rPr>
+        <w:t xml:space="preserve">    </w:t>
+      </w:r>
+      <w:r>
+        <w:rPr>
+          <w:rFonts w:ascii="Courier New" w:eastAsia="Times New Roman" w:hAnsi="Courier New" w:cs="Courier New"/>
+          <w:color w:val="008000"/>
+          <w:sz w:val="21"/>
+          <w:szCs w:val="21"/>
+        </w:rPr>
+        <w:t>#Hypothesis</w:t>
+      </w:r>
+    </w:p>
+    <w:p>
+      <w:pPr>
+        <w:shd w:val="clear" w:color="auto" w:fill="F7F7F7"/>
+        <w:spacing w:after="0" w:line="285" w:lineRule="atLeast"/>
+        <w:ind w:left="0"/>
+        <w:rPr>
+          <w:rFonts w:ascii="Courier New" w:eastAsia="Times New Roman" w:hAnsi="Courier New" w:cs="Courier New"/>
+          <w:color w:val="000000"/>
+          <w:sz w:val="21"/>
+          <w:szCs w:val="21"/>
+        </w:rPr>
+      </w:pPr>
+      <w:r>
+        <w:rPr>
+          <w:rFonts w:ascii="Courier New" w:eastAsia="Times New Roman" w:hAnsi="Courier New" w:cs="Courier New"/>
+          <w:color w:val="000000"/>
+          <w:sz w:val="21"/>
+          <w:szCs w:val="21"/>
+        </w:rPr>
+        <w:t>    h = x.dot(theta)</w:t>
+      </w:r>
+    </w:p>
+    <w:p>
+      <w:pPr>
+        <w:shd w:val="clear" w:color="auto" w:fill="F7F7F7"/>
+        <w:spacing w:after="0" w:line="285" w:lineRule="atLeast"/>
+        <w:ind w:left="0"/>
+        <w:rPr>
+          <w:rFonts w:ascii="Courier New" w:eastAsia="Times New Roman" w:hAnsi="Courier New" w:cs="Courier New"/>
+          <w:color w:val="000000"/>
+          <w:sz w:val="21"/>
+          <w:szCs w:val="21"/>
+        </w:rPr>
+      </w:pPr>
+      <w:r>
+        <w:rPr>
+          <w:rFonts w:ascii="Courier New" w:eastAsia="Times New Roman" w:hAnsi="Courier New" w:cs="Courier New"/>
+          <w:color w:val="000000"/>
+          <w:sz w:val="21"/>
+          <w:szCs w:val="21"/>
+        </w:rPr>
+        <w:t xml:space="preserve">    </w:t>
+      </w:r>
+      <w:r>
+        <w:rPr>
+          <w:rFonts w:ascii="Courier New" w:eastAsia="Times New Roman" w:hAnsi="Courier New" w:cs="Courier New"/>
+          <w:color w:val="008000"/>
+          <w:sz w:val="21"/>
+          <w:szCs w:val="21"/>
+        </w:rPr>
+        <w:t>#Cost Function</w:t>
+      </w:r>
+    </w:p>
+    <w:p>
+      <w:pPr>
+        <w:shd w:val="clear" w:color="auto" w:fill="F7F7F7"/>
+        <w:spacing w:after="0" w:line="285" w:lineRule="atLeast"/>
+        <w:ind w:left="0"/>
+        <w:rPr>
+          <w:rFonts w:ascii="Courier New" w:eastAsia="Times New Roman" w:hAnsi="Courier New" w:cs="Courier New"/>
+          <w:color w:val="000000"/>
+          <w:sz w:val="21"/>
+          <w:szCs w:val="21"/>
+        </w:rPr>
+      </w:pPr>
+      <w:r>
+        <w:rPr>
+          <w:rFonts w:ascii="Courier New" w:eastAsia="Times New Roman" w:hAnsi="Courier New" w:cs="Courier New"/>
+          <w:color w:val="000000"/>
+          <w:sz w:val="21"/>
+          <w:szCs w:val="21"/>
+        </w:rPr>
+        <w:t xml:space="preserve">    J = </w:t>
+      </w:r>
+      <w:r>
+        <w:rPr>
+          <w:rFonts w:ascii="Courier New" w:eastAsia="Times New Roman" w:hAnsi="Courier New" w:cs="Courier New"/>
+          <w:color w:val="116644"/>
+          <w:sz w:val="21"/>
+          <w:szCs w:val="21"/>
+        </w:rPr>
+        <w:t>1</w:t>
+      </w:r>
+      <w:r>
+        <w:rPr>
+          <w:rFonts w:ascii="Courier New" w:eastAsia="Times New Roman" w:hAnsi="Courier New" w:cs="Courier New"/>
+          <w:color w:val="000000"/>
+          <w:sz w:val="21"/>
+          <w:szCs w:val="21"/>
+        </w:rPr>
+        <w:t>/(</w:t>
+      </w:r>
+      <w:r>
+        <w:rPr>
+          <w:rFonts w:ascii="Courier New" w:eastAsia="Times New Roman" w:hAnsi="Courier New" w:cs="Courier New"/>
+          <w:color w:val="116644"/>
+          <w:sz w:val="21"/>
+          <w:szCs w:val="21"/>
+        </w:rPr>
+        <w:t>2</w:t>
+      </w:r>
+      <w:r>
+        <w:rPr>
+          <w:rFonts w:ascii="Courier New" w:eastAsia="Times New Roman" w:hAnsi="Courier New" w:cs="Courier New"/>
+          <w:color w:val="000000"/>
+          <w:sz w:val="21"/>
+          <w:szCs w:val="21"/>
+        </w:rPr>
+        <w:t>*m)*np.</w:t>
+      </w:r>
+      <w:r>
+        <w:rPr>
+          <w:rFonts w:ascii="Courier New" w:eastAsia="Times New Roman" w:hAnsi="Courier New" w:cs="Courier New"/>
+          <w:color w:val="6A5221"/>
+          <w:sz w:val="21"/>
+          <w:szCs w:val="21"/>
+        </w:rPr>
+        <w:t>sum</w:t>
+      </w:r>
+      <w:r>
+        <w:rPr>
+          <w:rFonts w:ascii="Courier New" w:eastAsia="Times New Roman" w:hAnsi="Courier New" w:cs="Courier New"/>
+          <w:color w:val="000000"/>
+          <w:sz w:val="21"/>
+          <w:szCs w:val="21"/>
+        </w:rPr>
+        <w:t>(np.square(h-y))</w:t>
+      </w:r>
+    </w:p>
+    <w:p>
+      <w:pPr>
+        <w:shd w:val="clear" w:color="auto" w:fill="F7F7F7"/>
+        <w:spacing w:after="0" w:line="285" w:lineRule="atLeast"/>
+        <w:ind w:left="0"/>
+        <w:rPr>
+          <w:rFonts w:ascii="Courier New" w:eastAsia="Times New Roman" w:hAnsi="Courier New" w:cs="Courier New"/>
+          <w:color w:val="000000"/>
+          <w:sz w:val="21"/>
+          <w:szCs w:val="21"/>
+        </w:rPr>
+      </w:pPr>
+      <w:r>
+        <w:rPr>
+          <w:rFonts w:ascii="Courier New" w:eastAsia="Times New Roman" w:hAnsi="Courier New" w:cs="Courier New"/>
+          <w:color w:val="000000"/>
+          <w:sz w:val="21"/>
+          <w:szCs w:val="21"/>
+        </w:rPr>
+        <w:t xml:space="preserve">    </w:t>
+      </w:r>
+      <w:r>
+        <w:rPr>
+          <w:rFonts w:ascii="Courier New" w:eastAsia="Times New Roman" w:hAnsi="Courier New" w:cs="Courier New"/>
+          <w:color w:val="9723B4"/>
+          <w:sz w:val="21"/>
+          <w:szCs w:val="21"/>
+        </w:rPr>
+        <w:t>return</w:t>
+      </w:r>
+      <w:r>
+        <w:rPr>
+          <w:rFonts w:ascii="Courier New" w:eastAsia="Times New Roman" w:hAnsi="Courier New" w:cs="Courier New"/>
+          <w:color w:val="000000"/>
+          <w:sz w:val="21"/>
+          <w:szCs w:val="21"/>
+        </w:rPr>
+        <w:t xml:space="preserve"> J</w:t>
+      </w:r>
+    </w:p>
+    <w:p>
+      <w:pPr>
+        <w:shd w:val="clear" w:color="auto" w:fill="F7F7F7"/>
+        <w:spacing w:after="0" w:line="285" w:lineRule="atLeast"/>
+        <w:ind w:left="0"/>
+        <w:rPr>
+          <w:rFonts w:ascii="Courier New" w:eastAsia="Times New Roman" w:hAnsi="Courier New" w:cs="Courier New"/>
+          <w:color w:val="000000"/>
+          <w:sz w:val="21"/>
+          <w:szCs w:val="21"/>
+        </w:rPr>
+      </w:pPr>
+    </w:p>
+    <w:p>
+      <w:pPr>
+        <w:shd w:val="clear" w:color="auto" w:fill="F7F7F7"/>
+        <w:spacing w:after="0" w:line="285" w:lineRule="atLeast"/>
+        <w:ind w:left="0"/>
+        <w:rPr>
+          <w:rFonts w:ascii="Courier New" w:eastAsia="Times New Roman" w:hAnsi="Courier New" w:cs="Courier New"/>
+          <w:color w:val="000000"/>
+          <w:sz w:val="21"/>
+          <w:szCs w:val="21"/>
+        </w:rPr>
+      </w:pPr>
+      <w:r>
+        <w:rPr>
+          <w:rFonts w:ascii="Courier New" w:eastAsia="Times New Roman" w:hAnsi="Courier New" w:cs="Courier New"/>
+          <w:color w:val="000000"/>
+          <w:sz w:val="21"/>
+          <w:szCs w:val="21"/>
+        </w:rPr>
+        <w:t>data.insert(loc=</w:t>
+      </w:r>
+      <w:r>
+        <w:rPr>
+          <w:rFonts w:ascii="Courier New" w:eastAsia="Times New Roman" w:hAnsi="Courier New" w:cs="Courier New"/>
+          <w:color w:val="116644"/>
+          <w:sz w:val="21"/>
+          <w:szCs w:val="21"/>
+        </w:rPr>
+        <w:t>0</w:t>
+      </w:r>
+      <w:r>
+        <w:rPr>
+          <w:rFonts w:ascii="Courier New" w:eastAsia="Times New Roman" w:hAnsi="Courier New" w:cs="Courier New"/>
+          <w:color w:val="000000"/>
+          <w:sz w:val="21"/>
+          <w:szCs w:val="21"/>
+        </w:rPr>
+        <w:t>,column=</w:t>
+      </w:r>
+      <w:r>
+        <w:rPr>
+          <w:rFonts w:ascii="Courier New" w:eastAsia="Times New Roman" w:hAnsi="Courier New" w:cs="Courier New"/>
+          <w:color w:val="A31515"/>
+          <w:sz w:val="21"/>
+          <w:szCs w:val="21"/>
+        </w:rPr>
+        <w:t>'x0'</w:t>
+      </w:r>
+      <w:r>
+        <w:rPr>
+          <w:rFonts w:ascii="Courier New" w:eastAsia="Times New Roman" w:hAnsi="Courier New" w:cs="Courier New"/>
+          <w:color w:val="000000"/>
+          <w:sz w:val="21"/>
+          <w:szCs w:val="21"/>
+        </w:rPr>
+        <w:t>,value=np.ones(m))</w:t>
+      </w:r>
+    </w:p>
+    <w:p>
+      <w:pPr>
+        <w:shd w:val="clear" w:color="auto" w:fill="F7F7F7"/>
+        <w:spacing w:after="0" w:line="285" w:lineRule="atLeast"/>
+        <w:ind w:left="0"/>
+        <w:rPr>
+          <w:rFonts w:ascii="Courier New" w:eastAsia="Times New Roman" w:hAnsi="Courier New" w:cs="Courier New"/>
+          <w:color w:val="000000"/>
+          <w:sz w:val="21"/>
+          <w:szCs w:val="21"/>
+        </w:rPr>
+      </w:pPr>
+      <w:r>
+        <w:rPr>
+          <w:rFonts w:ascii="Courier New" w:eastAsia="Times New Roman" w:hAnsi="Courier New" w:cs="Courier New"/>
+          <w:color w:val="000000"/>
+          <w:sz w:val="21"/>
+          <w:szCs w:val="21"/>
+        </w:rPr>
+        <w:t>data.head()</w:t>
+      </w:r>
+    </w:p>
+    <w:p>
+      <w:pPr>
+        <w:shd w:val="clear" w:color="auto" w:fill="F7F7F7"/>
+        <w:spacing w:after="0" w:line="285" w:lineRule="atLeast"/>
+        <w:ind w:left="0"/>
+        <w:rPr>
+          <w:rFonts w:ascii="Courier New" w:eastAsia="Times New Roman" w:hAnsi="Courier New" w:cs="Courier New"/>
+          <w:color w:val="000000"/>
+          <w:sz w:val="21"/>
+          <w:szCs w:val="21"/>
+        </w:rPr>
+      </w:pPr>
+    </w:p>
+    <w:tbl>
+      <w:tblPr>
+        <w:tblStyle w:val="GridTable4-Accent1"/>
+        <w:tblW w:w="3538" w:type="dxa"/>
+        <w:jc w:val="center"/>
+        <w:tblLook w:val="04A0" w:firstRow="1" w:lastRow="0" w:firstColumn="1" w:lastColumn="0" w:noHBand="0" w:noVBand="1"/>
+      </w:tblPr>
+      <w:tblGrid>
+        <w:gridCol w:w="435"/>
+        <w:gridCol w:w="669"/>
+        <w:gridCol w:w="1138"/>
+        <w:gridCol w:w="1296"/>
+      </w:tblGrid>
+      <w:tr>
+        <w:trPr>
+          <w:cnfStyle w:val="100000000000" w:firstRow="1" w:lastRow="0" w:firstColumn="0" w:lastColumn="0" w:oddVBand="0" w:evenVBand="0" w:oddHBand="0" w:evenHBand="0" w:firstRowFirstColumn="0" w:firstRowLastColumn="0" w:lastRowFirstColumn="0" w:lastRowLastColumn="0"/>
+          <w:trHeight w:val="399"/>
+          <w:jc w:val="center"/>
+        </w:trPr>
+        <w:tc>
+          <w:tcPr>
+            <w:cnfStyle w:val="001000000000" w:firstRow="0" w:lastRow="0" w:firstColumn="1" w:lastColumn="0" w:oddVBand="0" w:evenVBand="0" w:oddHBand="0" w:evenHBand="0" w:firstRowFirstColumn="0" w:firstRowLastColumn="0" w:lastRowFirstColumn="0" w:lastRowLastColumn="0"/>
+            <w:tcW w:w="0" w:type="auto"/>
+            <w:hideMark/>
+          </w:tcPr>
+          <w:p>
+            <w:pPr>
+              <w:ind w:left="0"/>
+              <w:rPr>
+                <w:rFonts w:asciiTheme="majorHAnsi" w:eastAsia="Times New Roman" w:hAnsiTheme="majorHAnsi" w:cstheme="majorHAnsi"/>
+              </w:rPr>
+            </w:pPr>
+          </w:p>
+        </w:tc>
+        <w:tc>
+          <w:tcPr>
+            <w:tcW w:w="0" w:type="auto"/>
+            <w:hideMark/>
+          </w:tcPr>
+          <w:p>
+            <w:pPr>
+              <w:ind w:left="0"/>
+              <w:jc w:val="center"/>
+              <w:cnfStyle w:val="100000000000" w:firstRow="1" w:lastRow="0" w:firstColumn="0" w:lastColumn="0" w:oddVBand="0" w:evenVBand="0" w:oddHBand="0" w:evenHBand="0" w:firstRowFirstColumn="0" w:firstRowLastColumn="0" w:lastRowFirstColumn="0" w:lastRowLastColumn="0"/>
+              <w:rPr>
+                <w:rFonts w:asciiTheme="majorHAnsi" w:eastAsia="Times New Roman" w:hAnsiTheme="majorHAnsi" w:cstheme="majorHAnsi"/>
+              </w:rPr>
+            </w:pPr>
+            <w:r>
+              <w:rPr>
+                <w:rFonts w:asciiTheme="majorHAnsi" w:eastAsia="Times New Roman" w:hAnsiTheme="majorHAnsi" w:cstheme="majorHAnsi"/>
+              </w:rPr>
+              <w:t>x0</w:t>
+            </w:r>
+          </w:p>
+        </w:tc>
+        <w:tc>
+          <w:tcPr>
+            <w:tcW w:w="0" w:type="auto"/>
+            <w:hideMark/>
+          </w:tcPr>
+          <w:p>
+            <w:pPr>
+              <w:ind w:left="0"/>
+              <w:jc w:val="center"/>
+              <w:cnfStyle w:val="100000000000" w:firstRow="1" w:lastRow="0" w:firstColumn="0" w:lastColumn="0" w:oddVBand="0" w:evenVBand="0" w:oddHBand="0" w:evenHBand="0" w:firstRowFirstColumn="0" w:firstRowLastColumn="0" w:lastRowFirstColumn="0" w:lastRowLastColumn="0"/>
+              <w:rPr>
+                <w:rFonts w:asciiTheme="majorHAnsi" w:eastAsia="Times New Roman" w:hAnsiTheme="majorHAnsi" w:cstheme="majorHAnsi"/>
+              </w:rPr>
+            </w:pPr>
+            <w:r>
+              <w:rPr>
+                <w:rFonts w:asciiTheme="majorHAnsi" w:eastAsia="Times New Roman" w:hAnsiTheme="majorHAnsi" w:cstheme="majorHAnsi"/>
+              </w:rPr>
+              <w:t>x1</w:t>
+            </w:r>
+          </w:p>
+        </w:tc>
+        <w:tc>
+          <w:tcPr>
+            <w:tcW w:w="1296" w:type="dxa"/>
+            <w:hideMark/>
+          </w:tcPr>
+          <w:p>
+            <w:pPr>
+              <w:ind w:left="0"/>
+              <w:jc w:val="center"/>
+              <w:cnfStyle w:val="100000000000" w:firstRow="1" w:lastRow="0" w:firstColumn="0" w:lastColumn="0" w:oddVBand="0" w:evenVBand="0" w:oddHBand="0" w:evenHBand="0" w:firstRowFirstColumn="0" w:firstRowLastColumn="0" w:lastRowFirstColumn="0" w:lastRowLastColumn="0"/>
+              <w:rPr>
+                <w:rFonts w:asciiTheme="majorHAnsi" w:eastAsia="Times New Roman" w:hAnsiTheme="majorHAnsi" w:cstheme="majorHAnsi"/>
+              </w:rPr>
+            </w:pPr>
+            <w:r>
+              <w:rPr>
+                <w:rFonts w:asciiTheme="majorHAnsi" w:eastAsia="Times New Roman" w:hAnsiTheme="majorHAnsi" w:cstheme="majorHAnsi"/>
+              </w:rPr>
+              <w:t>y</w:t>
+            </w:r>
+          </w:p>
+        </w:tc>
+      </w:tr>
+      <w:tr>
+        <w:trPr>
+          <w:cnfStyle w:val="000000100000" w:firstRow="0" w:lastRow="0" w:firstColumn="0" w:lastColumn="0" w:oddVBand="0" w:evenVBand="0" w:oddHBand="1" w:evenHBand="0" w:firstRowFirstColumn="0" w:firstRowLastColumn="0" w:lastRowFirstColumn="0" w:lastRowLastColumn="0"/>
+          <w:trHeight w:val="399"/>
+          <w:jc w:val="center"/>
+        </w:trPr>
+        <w:tc>
+          <w:tcPr>
+            <w:cnfStyle w:val="001000000000" w:firstRow="0" w:lastRow="0" w:firstColumn="1" w:lastColumn="0" w:oddVBand="0" w:evenVBand="0" w:oddHBand="0" w:evenHBand="0" w:firstRowFirstColumn="0" w:firstRowLastColumn="0" w:lastRowFirstColumn="0" w:lastRowLastColumn="0"/>
+            <w:tcW w:w="0" w:type="auto"/>
+            <w:hideMark/>
+          </w:tcPr>
+          <w:p>
+            <w:pPr>
+              <w:ind w:left="0"/>
+              <w:jc w:val="center"/>
+              <w:rPr>
+                <w:rFonts w:asciiTheme="majorHAnsi" w:eastAsia="Times New Roman" w:hAnsiTheme="majorHAnsi" w:cstheme="majorHAnsi"/>
+              </w:rPr>
+            </w:pPr>
+            <w:r>
+              <w:rPr>
+                <w:rFonts w:asciiTheme="majorHAnsi" w:eastAsia="Times New Roman" w:hAnsiTheme="majorHAnsi" w:cstheme="majorHAnsi"/>
+              </w:rPr>
+              <w:t>0</w:t>
+            </w:r>
+          </w:p>
+        </w:tc>
+        <w:tc>
+          <w:tcPr>
+            <w:tcW w:w="0" w:type="auto"/>
+            <w:hideMark/>
+          </w:tcPr>
+          <w:p>
+            <w:pPr>
+              <w:ind w:left="0"/>
+              <w:jc w:val="center"/>
+              <w:cnfStyle w:val="000000100000" w:firstRow="0" w:lastRow="0" w:firstColumn="0" w:lastColumn="0" w:oddVBand="0" w:evenVBand="0" w:oddHBand="1" w:evenHBand="0" w:firstRowFirstColumn="0" w:firstRowLastColumn="0" w:lastRowFirstColumn="0" w:lastRowLastColumn="0"/>
+              <w:rPr>
+                <w:rFonts w:asciiTheme="majorHAnsi" w:eastAsia="Times New Roman" w:hAnsiTheme="majorHAnsi" w:cstheme="majorHAnsi"/>
+              </w:rPr>
+            </w:pPr>
+            <w:r>
+              <w:rPr>
+                <w:rFonts w:asciiTheme="majorHAnsi" w:eastAsia="Times New Roman" w:hAnsiTheme="majorHAnsi" w:cstheme="majorHAnsi"/>
+              </w:rPr>
+              <w:t>1.0</w:t>
+            </w:r>
+          </w:p>
+        </w:tc>
+        <w:tc>
+          <w:tcPr>
+            <w:tcW w:w="0" w:type="auto"/>
+            <w:hideMark/>
+          </w:tcPr>
+          <w:p>
+            <w:pPr>
+              <w:ind w:left="0"/>
+              <w:jc w:val="center"/>
+              <w:cnfStyle w:val="000000100000" w:firstRow="0" w:lastRow="0" w:firstColumn="0" w:lastColumn="0" w:oddVBand="0" w:evenVBand="0" w:oddHBand="1" w:evenHBand="0" w:firstRowFirstColumn="0" w:firstRowLastColumn="0" w:lastRowFirstColumn="0" w:lastRowLastColumn="0"/>
+              <w:rPr>
+                <w:rFonts w:asciiTheme="majorHAnsi" w:eastAsia="Times New Roman" w:hAnsiTheme="majorHAnsi" w:cstheme="majorHAnsi"/>
+              </w:rPr>
+            </w:pPr>
+            <w:r>
+              <w:rPr>
+                <w:rFonts w:asciiTheme="majorHAnsi" w:eastAsia="Times New Roman" w:hAnsiTheme="majorHAnsi" w:cstheme="majorHAnsi"/>
+              </w:rPr>
+              <w:t>6.1101</w:t>
+            </w:r>
+          </w:p>
+        </w:tc>
+        <w:tc>
+          <w:tcPr>
+            <w:tcW w:w="1296" w:type="dxa"/>
+            <w:hideMark/>
+          </w:tcPr>
+          <w:p>
+            <w:pPr>
+              <w:ind w:left="0"/>
+              <w:jc w:val="center"/>
+              <w:cnfStyle w:val="000000100000" w:firstRow="0" w:lastRow="0" w:firstColumn="0" w:lastColumn="0" w:oddVBand="0" w:evenVBand="0" w:oddHBand="1" w:evenHBand="0" w:firstRowFirstColumn="0" w:firstRowLastColumn="0" w:lastRowFirstColumn="0" w:lastRowLastColumn="0"/>
+              <w:rPr>
+                <w:rFonts w:asciiTheme="majorHAnsi" w:eastAsia="Times New Roman" w:hAnsiTheme="majorHAnsi" w:cstheme="majorHAnsi"/>
+              </w:rPr>
+            </w:pPr>
+            <w:r>
+              <w:rPr>
+                <w:rFonts w:asciiTheme="majorHAnsi" w:eastAsia="Times New Roman" w:hAnsiTheme="majorHAnsi" w:cstheme="majorHAnsi"/>
+              </w:rPr>
+              <w:t>17.5920</w:t>
+            </w:r>
+          </w:p>
+        </w:tc>
+      </w:tr>
+      <w:tr>
+        <w:trPr>
+          <w:trHeight w:val="421"/>
+          <w:jc w:val="center"/>
+        </w:trPr>
+        <w:tc>
+          <w:tcPr>
+            <w:cnfStyle w:val="001000000000" w:firstRow="0" w:lastRow="0" w:firstColumn="1" w:lastColumn="0" w:oddVBand="0" w:evenVBand="0" w:oddHBand="0" w:evenHBand="0" w:firstRowFirstColumn="0" w:firstRowLastColumn="0" w:lastRowFirstColumn="0" w:lastRowLastColumn="0"/>
+            <w:tcW w:w="0" w:type="auto"/>
+            <w:hideMark/>
+          </w:tcPr>
+          <w:p>
+            <w:pPr>
+              <w:ind w:left="0"/>
+              <w:jc w:val="center"/>
+              <w:rPr>
+                <w:rFonts w:asciiTheme="majorHAnsi" w:eastAsia="Times New Roman" w:hAnsiTheme="majorHAnsi" w:cstheme="majorHAnsi"/>
+              </w:rPr>
+            </w:pPr>
+            <w:r>
+              <w:rPr>
+                <w:rFonts w:asciiTheme="majorHAnsi" w:eastAsia="Times New Roman" w:hAnsiTheme="majorHAnsi" w:cstheme="majorHAnsi"/>
+              </w:rPr>
+              <w:t>1</w:t>
+            </w:r>
+          </w:p>
+        </w:tc>
+        <w:tc>
+          <w:tcPr>
+            <w:tcW w:w="0" w:type="auto"/>
+            <w:hideMark/>
+          </w:tcPr>
+          <w:p>
+            <w:pPr>
+              <w:ind w:left="0"/>
+              <w:jc w:val="center"/>
+              <w:cnfStyle w:val="000000000000" w:firstRow="0" w:lastRow="0" w:firstColumn="0" w:lastColumn="0" w:oddVBand="0" w:evenVBand="0" w:oddHBand="0" w:evenHBand="0" w:firstRowFirstColumn="0" w:firstRowLastColumn="0" w:lastRowFirstColumn="0" w:lastRowLastColumn="0"/>
+              <w:rPr>
+                <w:rFonts w:asciiTheme="majorHAnsi" w:eastAsia="Times New Roman" w:hAnsiTheme="majorHAnsi" w:cstheme="majorHAnsi"/>
+              </w:rPr>
+            </w:pPr>
+            <w:r>
+              <w:rPr>
+                <w:rFonts w:asciiTheme="majorHAnsi" w:eastAsia="Times New Roman" w:hAnsiTheme="majorHAnsi" w:cstheme="majorHAnsi"/>
+              </w:rPr>
+              <w:t>1.0</w:t>
+            </w:r>
+          </w:p>
+        </w:tc>
+        <w:tc>
+          <w:tcPr>
+            <w:tcW w:w="0" w:type="auto"/>
+            <w:hideMark/>
+          </w:tcPr>
+          <w:p>
+            <w:pPr>
+              <w:ind w:left="0"/>
+              <w:jc w:val="center"/>
+              <w:cnfStyle w:val="000000000000" w:firstRow="0" w:lastRow="0" w:firstColumn="0" w:lastColumn="0" w:oddVBand="0" w:evenVBand="0" w:oddHBand="0" w:evenHBand="0" w:firstRowFirstColumn="0" w:firstRowLastColumn="0" w:lastRowFirstColumn="0" w:lastRowLastColumn="0"/>
+              <w:rPr>
+                <w:rFonts w:asciiTheme="majorHAnsi" w:eastAsia="Times New Roman" w:hAnsiTheme="majorHAnsi" w:cstheme="majorHAnsi"/>
+              </w:rPr>
+            </w:pPr>
+            <w:r>
+              <w:rPr>
+                <w:rFonts w:asciiTheme="majorHAnsi" w:eastAsia="Times New Roman" w:hAnsiTheme="majorHAnsi" w:cstheme="majorHAnsi"/>
+              </w:rPr>
+              <w:t>5.5277</w:t>
+            </w:r>
+          </w:p>
+        </w:tc>
+        <w:tc>
+          <w:tcPr>
+            <w:tcW w:w="1296" w:type="dxa"/>
+            <w:hideMark/>
+          </w:tcPr>
+          <w:p>
+            <w:pPr>
+              <w:ind w:left="0"/>
+              <w:jc w:val="center"/>
+              <w:cnfStyle w:val="000000000000" w:firstRow="0" w:lastRow="0" w:firstColumn="0" w:lastColumn="0" w:oddVBand="0" w:evenVBand="0" w:oddHBand="0" w:evenHBand="0" w:firstRowFirstColumn="0" w:firstRowLastColumn="0" w:lastRowFirstColumn="0" w:lastRowLastColumn="0"/>
+              <w:rPr>
+                <w:rFonts w:asciiTheme="majorHAnsi" w:eastAsia="Times New Roman" w:hAnsiTheme="majorHAnsi" w:cstheme="majorHAnsi"/>
+              </w:rPr>
+            </w:pPr>
+            <w:r>
+              <w:rPr>
+                <w:rFonts w:asciiTheme="majorHAnsi" w:eastAsia="Times New Roman" w:hAnsiTheme="majorHAnsi" w:cstheme="majorHAnsi"/>
+              </w:rPr>
+              <w:t>9.1302</w:t>
+            </w:r>
+          </w:p>
+        </w:tc>
+      </w:tr>
+      <w:tr>
+        <w:trPr>
+          <w:cnfStyle w:val="000000100000" w:firstRow="0" w:lastRow="0" w:firstColumn="0" w:lastColumn="0" w:oddVBand="0" w:evenVBand="0" w:oddHBand="1" w:evenHBand="0" w:firstRowFirstColumn="0" w:firstRowLastColumn="0" w:lastRowFirstColumn="0" w:lastRowLastColumn="0"/>
+          <w:trHeight w:val="399"/>
+          <w:jc w:val="center"/>
+        </w:trPr>
+        <w:tc>
+          <w:tcPr>
+            <w:cnfStyle w:val="001000000000" w:firstRow="0" w:lastRow="0" w:firstColumn="1" w:lastColumn="0" w:oddVBand="0" w:evenVBand="0" w:oddHBand="0" w:evenHBand="0" w:firstRowFirstColumn="0" w:firstRowLastColumn="0" w:lastRowFirstColumn="0" w:lastRowLastColumn="0"/>
+            <w:tcW w:w="0" w:type="auto"/>
+            <w:hideMark/>
+          </w:tcPr>
+          <w:p>
+            <w:pPr>
+              <w:ind w:left="0"/>
+              <w:jc w:val="center"/>
+              <w:rPr>
+                <w:rFonts w:asciiTheme="majorHAnsi" w:eastAsia="Times New Roman" w:hAnsiTheme="majorHAnsi" w:cstheme="majorHAnsi"/>
+              </w:rPr>
+            </w:pPr>
+            <w:r>
+              <w:rPr>
+                <w:rFonts w:asciiTheme="majorHAnsi" w:eastAsia="Times New Roman" w:hAnsiTheme="majorHAnsi" w:cstheme="majorHAnsi"/>
+              </w:rPr>
+              <w:t>2</w:t>
+            </w:r>
+          </w:p>
+        </w:tc>
+        <w:tc>
+          <w:tcPr>
+            <w:tcW w:w="0" w:type="auto"/>
+            <w:hideMark/>
+          </w:tcPr>
+          <w:p>
+            <w:pPr>
+              <w:ind w:left="0"/>
+              <w:jc w:val="center"/>
+              <w:cnfStyle w:val="000000100000" w:firstRow="0" w:lastRow="0" w:firstColumn="0" w:lastColumn="0" w:oddVBand="0" w:evenVBand="0" w:oddHBand="1" w:evenHBand="0" w:firstRowFirstColumn="0" w:firstRowLastColumn="0" w:lastRowFirstColumn="0" w:lastRowLastColumn="0"/>
+              <w:rPr>
+                <w:rFonts w:asciiTheme="majorHAnsi" w:eastAsia="Times New Roman" w:hAnsiTheme="majorHAnsi" w:cstheme="majorHAnsi"/>
+              </w:rPr>
+            </w:pPr>
+            <w:r>
+              <w:rPr>
+                <w:rFonts w:asciiTheme="majorHAnsi" w:eastAsia="Times New Roman" w:hAnsiTheme="majorHAnsi" w:cstheme="majorHAnsi"/>
+              </w:rPr>
+              <w:t>1.0</w:t>
+            </w:r>
+          </w:p>
+        </w:tc>
+        <w:tc>
+          <w:tcPr>
+            <w:tcW w:w="0" w:type="auto"/>
+            <w:hideMark/>
+          </w:tcPr>
+          <w:p>
+            <w:pPr>
+              <w:ind w:left="0"/>
+              <w:jc w:val="center"/>
+              <w:cnfStyle w:val="000000100000" w:firstRow="0" w:lastRow="0" w:firstColumn="0" w:lastColumn="0" w:oddVBand="0" w:evenVBand="0" w:oddHBand="1" w:evenHBand="0" w:firstRowFirstColumn="0" w:firstRowLastColumn="0" w:lastRowFirstColumn="0" w:lastRowLastColumn="0"/>
+              <w:rPr>
+                <w:rFonts w:asciiTheme="majorHAnsi" w:eastAsia="Times New Roman" w:hAnsiTheme="majorHAnsi" w:cstheme="majorHAnsi"/>
+              </w:rPr>
+            </w:pPr>
+            <w:r>
+              <w:rPr>
+                <w:rFonts w:asciiTheme="majorHAnsi" w:eastAsia="Times New Roman" w:hAnsiTheme="majorHAnsi" w:cstheme="majorHAnsi"/>
+              </w:rPr>
+              <w:t>8.5186</w:t>
+            </w:r>
+          </w:p>
+        </w:tc>
+        <w:tc>
+          <w:tcPr>
+            <w:tcW w:w="1296" w:type="dxa"/>
+            <w:hideMark/>
+          </w:tcPr>
+          <w:p>
+            <w:pPr>
+              <w:ind w:left="0"/>
+              <w:jc w:val="center"/>
+              <w:cnfStyle w:val="000000100000" w:firstRow="0" w:lastRow="0" w:firstColumn="0" w:lastColumn="0" w:oddVBand="0" w:evenVBand="0" w:oddHBand="1" w:evenHBand="0" w:firstRowFirstColumn="0" w:firstRowLastColumn="0" w:lastRowFirstColumn="0" w:lastRowLastColumn="0"/>
+              <w:rPr>
+                <w:rFonts w:asciiTheme="majorHAnsi" w:eastAsia="Times New Roman" w:hAnsiTheme="majorHAnsi" w:cstheme="majorHAnsi"/>
+              </w:rPr>
+            </w:pPr>
+            <w:r>
+              <w:rPr>
+                <w:rFonts w:asciiTheme="majorHAnsi" w:eastAsia="Times New Roman" w:hAnsiTheme="majorHAnsi" w:cstheme="majorHAnsi"/>
+              </w:rPr>
+              <w:t>13.6620</w:t>
+            </w:r>
+          </w:p>
+        </w:tc>
+      </w:tr>
+      <w:tr>
+        <w:trPr>
+          <w:trHeight w:val="421"/>
+          <w:jc w:val="center"/>
+        </w:trPr>
+        <w:tc>
+          <w:tcPr>
+            <w:cnfStyle w:val="001000000000" w:firstRow="0" w:lastRow="0" w:firstColumn="1" w:lastColumn="0" w:oddVBand="0" w:evenVBand="0" w:oddHBand="0" w:evenHBand="0" w:firstRowFirstColumn="0" w:firstRowLastColumn="0" w:lastRowFirstColumn="0" w:lastRowLastColumn="0"/>
+            <w:tcW w:w="0" w:type="auto"/>
+            <w:hideMark/>
+          </w:tcPr>
+          <w:p>
+            <w:pPr>
+              <w:ind w:left="0"/>
+              <w:jc w:val="center"/>
+              <w:rPr>
+                <w:rFonts w:asciiTheme="majorHAnsi" w:eastAsia="Times New Roman" w:hAnsiTheme="majorHAnsi" w:cstheme="majorHAnsi"/>
+              </w:rPr>
+            </w:pPr>
+            <w:r>
+              <w:rPr>
+                <w:rFonts w:asciiTheme="majorHAnsi" w:eastAsia="Times New Roman" w:hAnsiTheme="majorHAnsi" w:cstheme="majorHAnsi"/>
+              </w:rPr>
+              <w:t>3</w:t>
+            </w:r>
+          </w:p>
+        </w:tc>
+        <w:tc>
+          <w:tcPr>
+            <w:tcW w:w="0" w:type="auto"/>
+            <w:hideMark/>
+          </w:tcPr>
+          <w:p>
+            <w:pPr>
+              <w:ind w:left="0"/>
+              <w:jc w:val="center"/>
+              <w:cnfStyle w:val="000000000000" w:firstRow="0" w:lastRow="0" w:firstColumn="0" w:lastColumn="0" w:oddVBand="0" w:evenVBand="0" w:oddHBand="0" w:evenHBand="0" w:firstRowFirstColumn="0" w:firstRowLastColumn="0" w:lastRowFirstColumn="0" w:lastRowLastColumn="0"/>
+              <w:rPr>
+                <w:rFonts w:asciiTheme="majorHAnsi" w:eastAsia="Times New Roman" w:hAnsiTheme="majorHAnsi" w:cstheme="majorHAnsi"/>
+              </w:rPr>
+            </w:pPr>
+            <w:r>
+              <w:rPr>
+                <w:rFonts w:asciiTheme="majorHAnsi" w:eastAsia="Times New Roman" w:hAnsiTheme="majorHAnsi" w:cstheme="majorHAnsi"/>
+              </w:rPr>
+              <w:t>1.0</w:t>
+            </w:r>
+          </w:p>
+        </w:tc>
+        <w:tc>
+          <w:tcPr>
+            <w:tcW w:w="0" w:type="auto"/>
+            <w:hideMark/>
+          </w:tcPr>
+          <w:p>
+            <w:pPr>
+              <w:ind w:left="0"/>
+              <w:jc w:val="center"/>
+              <w:cnfStyle w:val="000000000000" w:firstRow="0" w:lastRow="0" w:firstColumn="0" w:lastColumn="0" w:oddVBand="0" w:evenVBand="0" w:oddHBand="0" w:evenHBand="0" w:firstRowFirstColumn="0" w:firstRowLastColumn="0" w:lastRowFirstColumn="0" w:lastRowLastColumn="0"/>
+              <w:rPr>
+                <w:rFonts w:asciiTheme="majorHAnsi" w:eastAsia="Times New Roman" w:hAnsiTheme="majorHAnsi" w:cstheme="majorHAnsi"/>
+              </w:rPr>
+            </w:pPr>
+            <w:r>
+              <w:rPr>
+                <w:rFonts w:asciiTheme="majorHAnsi" w:eastAsia="Times New Roman" w:hAnsiTheme="majorHAnsi" w:cstheme="majorHAnsi"/>
+              </w:rPr>
+              <w:t>7.0032</w:t>
+            </w:r>
+          </w:p>
+        </w:tc>
+        <w:tc>
+          <w:tcPr>
+            <w:tcW w:w="1296" w:type="dxa"/>
+            <w:hideMark/>
+          </w:tcPr>
+          <w:p>
+            <w:pPr>
+              <w:ind w:left="0"/>
+              <w:jc w:val="center"/>
+              <w:cnfStyle w:val="000000000000" w:firstRow="0" w:lastRow="0" w:firstColumn="0" w:lastColumn="0" w:oddVBand="0" w:evenVBand="0" w:oddHBand="0" w:evenHBand="0" w:firstRowFirstColumn="0" w:firstRowLastColumn="0" w:lastRowFirstColumn="0" w:lastRowLastColumn="0"/>
+              <w:rPr>
+                <w:rFonts w:asciiTheme="majorHAnsi" w:eastAsia="Times New Roman" w:hAnsiTheme="majorHAnsi" w:cstheme="majorHAnsi"/>
+              </w:rPr>
+            </w:pPr>
+            <w:r>
+              <w:rPr>
+                <w:rFonts w:asciiTheme="majorHAnsi" w:eastAsia="Times New Roman" w:hAnsiTheme="majorHAnsi" w:cstheme="majorHAnsi"/>
+              </w:rPr>
+              <w:t>11.8540</w:t>
+            </w:r>
+          </w:p>
+        </w:tc>
+      </w:tr>
+      <w:tr>
+        <w:trPr>
+          <w:cnfStyle w:val="000000100000" w:firstRow="0" w:lastRow="0" w:firstColumn="0" w:lastColumn="0" w:oddVBand="0" w:evenVBand="0" w:oddHBand="1" w:evenHBand="0" w:firstRowFirstColumn="0" w:firstRowLastColumn="0" w:lastRowFirstColumn="0" w:lastRowLastColumn="0"/>
+          <w:trHeight w:val="399"/>
+          <w:jc w:val="center"/>
+        </w:trPr>
+        <w:tc>
+          <w:tcPr>
+            <w:cnfStyle w:val="001000000000" w:firstRow="0" w:lastRow="0" w:firstColumn="1" w:lastColumn="0" w:oddVBand="0" w:evenVBand="0" w:oddHBand="0" w:evenHBand="0" w:firstRowFirstColumn="0" w:firstRowLastColumn="0" w:lastRowFirstColumn="0" w:lastRowLastColumn="0"/>
+            <w:tcW w:w="0" w:type="auto"/>
+            <w:hideMark/>
+          </w:tcPr>
+          <w:p>
+            <w:pPr>
+              <w:ind w:left="0"/>
+              <w:jc w:val="center"/>
+              <w:rPr>
+                <w:rFonts w:asciiTheme="majorHAnsi" w:eastAsia="Times New Roman" w:hAnsiTheme="majorHAnsi" w:cstheme="majorHAnsi"/>
+              </w:rPr>
+            </w:pPr>
+            <w:r>
+              <w:rPr>
+                <w:rFonts w:asciiTheme="majorHAnsi" w:eastAsia="Times New Roman" w:hAnsiTheme="majorHAnsi" w:cstheme="majorHAnsi"/>
+              </w:rPr>
+              <w:t>4</w:t>
+            </w:r>
+          </w:p>
+        </w:tc>
+        <w:tc>
+          <w:tcPr>
+            <w:tcW w:w="0" w:type="auto"/>
+            <w:hideMark/>
+          </w:tcPr>
+          <w:p>
+            <w:pPr>
+              <w:ind w:left="0"/>
+              <w:jc w:val="center"/>
+              <w:cnfStyle w:val="000000100000" w:firstRow="0" w:lastRow="0" w:firstColumn="0" w:lastColumn="0" w:oddVBand="0" w:evenVBand="0" w:oddHBand="1" w:evenHBand="0" w:firstRowFirstColumn="0" w:firstRowLastColumn="0" w:lastRowFirstColumn="0" w:lastRowLastColumn="0"/>
+              <w:rPr>
+                <w:rFonts w:asciiTheme="majorHAnsi" w:eastAsia="Times New Roman" w:hAnsiTheme="majorHAnsi" w:cstheme="majorHAnsi"/>
+              </w:rPr>
+            </w:pPr>
+            <w:r>
+              <w:rPr>
+                <w:rFonts w:asciiTheme="majorHAnsi" w:eastAsia="Times New Roman" w:hAnsiTheme="majorHAnsi" w:cstheme="majorHAnsi"/>
+              </w:rPr>
+              <w:t>1.0</w:t>
+            </w:r>
+          </w:p>
+        </w:tc>
+        <w:tc>
+          <w:tcPr>
+            <w:tcW w:w="0" w:type="auto"/>
+            <w:hideMark/>
+          </w:tcPr>
+          <w:p>
+            <w:pPr>
+              <w:ind w:left="0"/>
+              <w:jc w:val="center"/>
+              <w:cnfStyle w:val="000000100000" w:firstRow="0" w:lastRow="0" w:firstColumn="0" w:lastColumn="0" w:oddVBand="0" w:evenVBand="0" w:oddHBand="1" w:evenHBand="0" w:firstRowFirstColumn="0" w:firstRowLastColumn="0" w:lastRowFirstColumn="0" w:lastRowLastColumn="0"/>
+              <w:rPr>
+                <w:rFonts w:asciiTheme="majorHAnsi" w:eastAsia="Times New Roman" w:hAnsiTheme="majorHAnsi" w:cstheme="majorHAnsi"/>
+              </w:rPr>
+            </w:pPr>
+            <w:r>
+              <w:rPr>
+                <w:rFonts w:asciiTheme="majorHAnsi" w:eastAsia="Times New Roman" w:hAnsiTheme="majorHAnsi" w:cstheme="majorHAnsi"/>
+              </w:rPr>
+              <w:t>5.8598</w:t>
+            </w:r>
+          </w:p>
+        </w:tc>
+        <w:tc>
+          <w:tcPr>
+            <w:tcW w:w="1296" w:type="dxa"/>
+            <w:hideMark/>
+          </w:tcPr>
+          <w:p>
+            <w:pPr>
+              <w:ind w:left="0"/>
+              <w:jc w:val="center"/>
+              <w:cnfStyle w:val="000000100000" w:firstRow="0" w:lastRow="0" w:firstColumn="0" w:lastColumn="0" w:oddVBand="0" w:evenVBand="0" w:oddHBand="1" w:evenHBand="0" w:firstRowFirstColumn="0" w:firstRowLastColumn="0" w:lastRowFirstColumn="0" w:lastRowLastColumn="0"/>
+              <w:rPr>
+                <w:rFonts w:asciiTheme="majorHAnsi" w:eastAsia="Times New Roman" w:hAnsiTheme="majorHAnsi" w:cstheme="majorHAnsi"/>
+              </w:rPr>
+            </w:pPr>
+            <w:r>
+              <w:rPr>
+                <w:rFonts w:asciiTheme="majorHAnsi" w:eastAsia="Times New Roman" w:hAnsiTheme="majorHAnsi" w:cstheme="majorHAnsi"/>
+              </w:rPr>
+              <w:t>6.8233</w:t>
+            </w:r>
+          </w:p>
+        </w:tc>
+      </w:tr>
+    </w:tbl>
+    <w:p>
+      <w:pPr>
+        <w:tabs>
+          <w:tab w:val="center" w:pos="3675"/>
+        </w:tabs>
+        <w:spacing w:after="197" w:line="259" w:lineRule="auto"/>
+        <w:ind w:left="0"/>
+        <w:rPr>
+          <w:rFonts w:ascii="Times New Roman" w:eastAsia="Times New Roman" w:hAnsi="Times New Roman" w:cs="Times New Roman"/>
+          <w:szCs w:val="32"/>
+        </w:rPr>
+      </w:pPr>
+    </w:p>
+    <w:p>
+      <w:pPr>
+        <w:shd w:val="clear" w:color="auto" w:fill="F7F7F7"/>
+        <w:spacing w:after="0" w:line="285" w:lineRule="atLeast"/>
+        <w:ind w:left="0"/>
+        <w:rPr>
+          <w:rFonts w:ascii="Courier New" w:eastAsia="Times New Roman" w:hAnsi="Courier New" w:cs="Courier New"/>
+          <w:color w:val="000000"/>
+          <w:sz w:val="21"/>
+          <w:szCs w:val="21"/>
+        </w:rPr>
+      </w:pPr>
+      <w:r>
+        <w:rPr>
+          <w:rFonts w:ascii="Courier New" w:eastAsia="Times New Roman" w:hAnsi="Courier New" w:cs="Courier New"/>
+          <w:color w:val="000000"/>
+          <w:sz w:val="21"/>
+          <w:szCs w:val="21"/>
+        </w:rPr>
+        <w:t>x = data[data.columns[</w:t>
+      </w:r>
+      <w:r>
+        <w:rPr>
+          <w:rFonts w:ascii="Courier New" w:eastAsia="Times New Roman" w:hAnsi="Courier New" w:cs="Courier New"/>
+          <w:color w:val="116644"/>
+          <w:sz w:val="21"/>
+          <w:szCs w:val="21"/>
+        </w:rPr>
+        <w:t>0</w:t>
+      </w:r>
+      <w:r>
+        <w:rPr>
+          <w:rFonts w:ascii="Courier New" w:eastAsia="Times New Roman" w:hAnsi="Courier New" w:cs="Courier New"/>
+          <w:color w:val="000000"/>
+          <w:sz w:val="21"/>
+          <w:szCs w:val="21"/>
+        </w:rPr>
+        <w:t>:data.shape[</w:t>
+      </w:r>
+      <w:r>
+        <w:rPr>
+          <w:rFonts w:ascii="Courier New" w:eastAsia="Times New Roman" w:hAnsi="Courier New" w:cs="Courier New"/>
+          <w:color w:val="116644"/>
+          <w:sz w:val="21"/>
+          <w:szCs w:val="21"/>
+        </w:rPr>
+        <w:t>1</w:t>
+      </w:r>
+      <w:r>
+        <w:rPr>
+          <w:rFonts w:ascii="Courier New" w:eastAsia="Times New Roman" w:hAnsi="Courier New" w:cs="Courier New"/>
+          <w:color w:val="000000"/>
+          <w:sz w:val="21"/>
+          <w:szCs w:val="21"/>
+        </w:rPr>
+        <w:t>]</w:t>
+      </w:r>
+      <w:r>
+        <w:rPr>
+          <w:rFonts w:ascii="Courier New" w:eastAsia="Times New Roman" w:hAnsi="Courier New" w:cs="Courier New"/>
+          <w:color w:val="116644"/>
+          <w:sz w:val="21"/>
+          <w:szCs w:val="21"/>
+        </w:rPr>
+        <w:t>-1</w:t>
+      </w:r>
+      <w:r>
+        <w:rPr>
+          <w:rFonts w:ascii="Courier New" w:eastAsia="Times New Roman" w:hAnsi="Courier New" w:cs="Courier New"/>
+          <w:color w:val="000000"/>
+          <w:sz w:val="21"/>
+          <w:szCs w:val="21"/>
+        </w:rPr>
+        <w:t>]]</w:t>
+      </w:r>
+    </w:p>
+    <w:p>
+      <w:pPr>
+        <w:shd w:val="clear" w:color="auto" w:fill="F7F7F7"/>
+        <w:spacing w:after="0" w:line="285" w:lineRule="atLeast"/>
+        <w:ind w:left="0"/>
+        <w:rPr>
+          <w:rFonts w:ascii="Courier New" w:eastAsia="Times New Roman" w:hAnsi="Courier New" w:cs="Courier New"/>
+          <w:color w:val="000000"/>
+          <w:sz w:val="21"/>
+          <w:szCs w:val="21"/>
+        </w:rPr>
+      </w:pPr>
+      <w:r>
+        <w:rPr>
+          <w:rFonts w:ascii="Courier New" w:eastAsia="Times New Roman" w:hAnsi="Courier New" w:cs="Courier New"/>
+          <w:color w:val="000000"/>
+          <w:sz w:val="21"/>
+          <w:szCs w:val="21"/>
+        </w:rPr>
+        <w:t>n = data.shape[</w:t>
+      </w:r>
+      <w:r>
+        <w:rPr>
+          <w:rFonts w:ascii="Courier New" w:eastAsia="Times New Roman" w:hAnsi="Courier New" w:cs="Courier New"/>
+          <w:color w:val="116644"/>
+          <w:sz w:val="21"/>
+          <w:szCs w:val="21"/>
+        </w:rPr>
+        <w:t>1</w:t>
+      </w:r>
+      <w:r>
+        <w:rPr>
+          <w:rFonts w:ascii="Courier New" w:eastAsia="Times New Roman" w:hAnsi="Courier New" w:cs="Courier New"/>
+          <w:color w:val="000000"/>
+          <w:sz w:val="21"/>
+          <w:szCs w:val="21"/>
+        </w:rPr>
+        <w:t>]</w:t>
+      </w:r>
+      <w:r>
+        <w:rPr>
+          <w:rFonts w:ascii="Courier New" w:eastAsia="Times New Roman" w:hAnsi="Courier New" w:cs="Courier New"/>
+          <w:color w:val="116644"/>
+          <w:sz w:val="21"/>
+          <w:szCs w:val="21"/>
+        </w:rPr>
+        <w:t>-1</w:t>
+      </w:r>
+    </w:p>
+    <w:p>
+      <w:pPr>
+        <w:shd w:val="clear" w:color="auto" w:fill="F7F7F7"/>
+        <w:spacing w:after="0" w:line="285" w:lineRule="atLeast"/>
+        <w:ind w:left="0"/>
+        <w:rPr>
+          <w:rFonts w:ascii="Courier New" w:eastAsia="Times New Roman" w:hAnsi="Courier New" w:cs="Courier New"/>
+          <w:color w:val="000000"/>
+          <w:sz w:val="21"/>
+          <w:szCs w:val="21"/>
+        </w:rPr>
+      </w:pPr>
+      <w:r>
+        <w:rPr>
+          <w:rFonts w:ascii="Courier New" w:eastAsia="Times New Roman" w:hAnsi="Courier New" w:cs="Courier New"/>
+          <w:color w:val="000000"/>
+          <w:sz w:val="21"/>
+          <w:szCs w:val="21"/>
+        </w:rPr>
+        <w:t>y = data[data.columns[n:n+</w:t>
+      </w:r>
+      <w:r>
+        <w:rPr>
+          <w:rFonts w:ascii="Courier New" w:eastAsia="Times New Roman" w:hAnsi="Courier New" w:cs="Courier New"/>
+          <w:color w:val="116644"/>
+          <w:sz w:val="21"/>
+          <w:szCs w:val="21"/>
+        </w:rPr>
+        <w:t>1</w:t>
+      </w:r>
+      <w:r>
+        <w:rPr>
+          <w:rFonts w:ascii="Courier New" w:eastAsia="Times New Roman" w:hAnsi="Courier New" w:cs="Courier New"/>
+          <w:color w:val="000000"/>
+          <w:sz w:val="21"/>
+          <w:szCs w:val="21"/>
+        </w:rPr>
+        <w:t>]]</w:t>
+      </w:r>
+    </w:p>
+    <w:p>
+      <w:pPr>
+        <w:shd w:val="clear" w:color="auto" w:fill="F7F7F7"/>
+        <w:spacing w:after="0" w:line="285" w:lineRule="atLeast"/>
+        <w:ind w:left="0"/>
+        <w:rPr>
+          <w:rFonts w:ascii="Courier New" w:eastAsia="Times New Roman" w:hAnsi="Courier New" w:cs="Courier New"/>
+          <w:color w:val="000000"/>
+          <w:sz w:val="21"/>
+          <w:szCs w:val="21"/>
+        </w:rPr>
+      </w:pPr>
+    </w:p>
+    <w:p>
+      <w:pPr>
+        <w:shd w:val="clear" w:color="auto" w:fill="F7F7F7"/>
+        <w:spacing w:after="0" w:line="285" w:lineRule="atLeast"/>
+        <w:ind w:left="0"/>
+        <w:rPr>
+          <w:rFonts w:ascii="Courier New" w:eastAsia="Times New Roman" w:hAnsi="Courier New" w:cs="Courier New"/>
+          <w:color w:val="000000"/>
+          <w:sz w:val="21"/>
+          <w:szCs w:val="21"/>
+        </w:rPr>
+      </w:pPr>
+      <w:r>
+        <w:rPr>
+          <w:rFonts w:ascii="Courier New" w:eastAsia="Times New Roman" w:hAnsi="Courier New" w:cs="Courier New"/>
+          <w:color w:val="008000"/>
+          <w:sz w:val="21"/>
+          <w:szCs w:val="21"/>
+        </w:rPr>
+        <w:t># convers</w:t>
+      </w:r>
+      <w:r>
+        <w:rPr>
+          <w:rFonts w:ascii="Courier New" w:eastAsia="Times New Roman" w:hAnsi="Courier New" w:cs="Courier New"/>
+          <w:color w:val="008000"/>
+          <w:sz w:val="21"/>
+          <w:szCs w:val="21"/>
+        </w:rPr>
+        <w:t>ion to an np.array</w:t>
+      </w:r>
+    </w:p>
+    <w:p>
+      <w:pPr>
+        <w:shd w:val="clear" w:color="auto" w:fill="F7F7F7"/>
+        <w:spacing w:after="0" w:line="285" w:lineRule="atLeast"/>
+        <w:ind w:left="0"/>
+        <w:rPr>
+          <w:rFonts w:ascii="Courier New" w:eastAsia="Times New Roman" w:hAnsi="Courier New" w:cs="Courier New"/>
+          <w:color w:val="000000"/>
+          <w:sz w:val="21"/>
+          <w:szCs w:val="21"/>
+        </w:rPr>
+      </w:pPr>
+      <w:r>
+        <w:rPr>
+          <w:rFonts w:ascii="Courier New" w:eastAsia="Times New Roman" w:hAnsi="Courier New" w:cs="Courier New"/>
+          <w:color w:val="000000"/>
+          <w:sz w:val="21"/>
+          <w:szCs w:val="21"/>
+        </w:rPr>
+        <w:t>x = x.values</w:t>
+      </w:r>
+    </w:p>
+    <w:p>
+      <w:pPr>
+        <w:shd w:val="clear" w:color="auto" w:fill="F7F7F7"/>
+        <w:spacing w:after="0" w:line="285" w:lineRule="atLeast"/>
+        <w:ind w:left="0"/>
+        <w:rPr>
+          <w:rFonts w:ascii="Courier New" w:eastAsia="Times New Roman" w:hAnsi="Courier New" w:cs="Courier New"/>
+          <w:color w:val="000000"/>
+          <w:sz w:val="21"/>
+          <w:szCs w:val="21"/>
+        </w:rPr>
+      </w:pPr>
+      <w:r>
+        <w:rPr>
+          <w:rFonts w:ascii="Courier New" w:eastAsia="Times New Roman" w:hAnsi="Courier New" w:cs="Courier New"/>
+          <w:color w:val="000000"/>
+          <w:sz w:val="21"/>
+          <w:szCs w:val="21"/>
+        </w:rPr>
+        <w:t>y = y.values</w:t>
+      </w:r>
+    </w:p>
+    <w:p>
+      <w:pPr>
+        <w:shd w:val="clear" w:color="auto" w:fill="F7F7F7"/>
+        <w:spacing w:after="0" w:line="285" w:lineRule="atLeast"/>
+        <w:ind w:left="0"/>
+        <w:rPr>
+          <w:rFonts w:ascii="Courier New" w:eastAsia="Times New Roman" w:hAnsi="Courier New" w:cs="Courier New"/>
+          <w:color w:val="000000"/>
+          <w:sz w:val="21"/>
+          <w:szCs w:val="21"/>
+        </w:rPr>
+      </w:pPr>
+      <w:r>
+        <w:rPr>
+          <w:rFonts w:ascii="Courier New" w:eastAsia="Times New Roman" w:hAnsi="Courier New" w:cs="Courier New"/>
+          <w:color w:val="000000"/>
+          <w:sz w:val="21"/>
+          <w:szCs w:val="21"/>
+        </w:rPr>
+        <w:t>m = y.shape[</w:t>
+      </w:r>
+      <w:r>
+        <w:rPr>
+          <w:rFonts w:ascii="Courier New" w:eastAsia="Times New Roman" w:hAnsi="Courier New" w:cs="Courier New"/>
+          <w:color w:val="116644"/>
+          <w:sz w:val="21"/>
+          <w:szCs w:val="21"/>
+        </w:rPr>
+        <w:t>0</w:t>
+      </w:r>
+      <w:r>
+        <w:rPr>
+          <w:rFonts w:ascii="Courier New" w:eastAsia="Times New Roman" w:hAnsi="Courier New" w:cs="Courier New"/>
+          <w:color w:val="000000"/>
+          <w:sz w:val="21"/>
+          <w:szCs w:val="21"/>
+        </w:rPr>
+        <w:t>]</w:t>
+      </w:r>
+    </w:p>
+    <w:p>
+      <w:pPr>
+        <w:shd w:val="clear" w:color="auto" w:fill="F7F7F7"/>
+        <w:spacing w:after="0" w:line="285" w:lineRule="atLeast"/>
+        <w:ind w:left="0"/>
+        <w:rPr>
+          <w:rFonts w:ascii="Courier New" w:eastAsia="Times New Roman" w:hAnsi="Courier New" w:cs="Courier New"/>
+          <w:color w:val="000000"/>
+          <w:sz w:val="21"/>
+          <w:szCs w:val="21"/>
+        </w:rPr>
+      </w:pPr>
+    </w:p>
+    <w:p>
+      <w:pPr>
+        <w:shd w:val="clear" w:color="auto" w:fill="F7F7F7"/>
+        <w:spacing w:after="0" w:line="285" w:lineRule="atLeast"/>
+        <w:ind w:left="0"/>
+        <w:rPr>
+          <w:rFonts w:ascii="Courier New" w:eastAsia="Times New Roman" w:hAnsi="Courier New" w:cs="Courier New"/>
+          <w:color w:val="000000"/>
+          <w:sz w:val="21"/>
+          <w:szCs w:val="21"/>
+        </w:rPr>
+      </w:pPr>
+      <w:r>
+        <w:rPr>
+          <w:rFonts w:ascii="Courier New" w:eastAsia="Times New Roman" w:hAnsi="Courier New" w:cs="Courier New"/>
+          <w:color w:val="000000"/>
+          <w:sz w:val="21"/>
+          <w:szCs w:val="21"/>
+        </w:rPr>
+        <w:t>theta_initial = np.array([[</w:t>
+      </w:r>
+      <w:r>
+        <w:rPr>
+          <w:rFonts w:ascii="Courier New" w:eastAsia="Times New Roman" w:hAnsi="Courier New" w:cs="Courier New"/>
+          <w:color w:val="116644"/>
+          <w:sz w:val="21"/>
+          <w:szCs w:val="21"/>
+        </w:rPr>
+        <w:t>0</w:t>
+      </w:r>
+      <w:r>
+        <w:rPr>
+          <w:rFonts w:ascii="Courier New" w:eastAsia="Times New Roman" w:hAnsi="Courier New" w:cs="Courier New"/>
+          <w:color w:val="000000"/>
+          <w:sz w:val="21"/>
+          <w:szCs w:val="21"/>
+        </w:rPr>
+        <w:t>],[</w:t>
+      </w:r>
+      <w:r>
+        <w:rPr>
+          <w:rFonts w:ascii="Courier New" w:eastAsia="Times New Roman" w:hAnsi="Courier New" w:cs="Courier New"/>
+          <w:color w:val="116644"/>
+          <w:sz w:val="21"/>
+          <w:szCs w:val="21"/>
+        </w:rPr>
+        <w:t>0</w:t>
+      </w:r>
+      <w:r>
+        <w:rPr>
+          <w:rFonts w:ascii="Courier New" w:eastAsia="Times New Roman" w:hAnsi="Courier New" w:cs="Courier New"/>
+          <w:color w:val="000000"/>
+          <w:sz w:val="21"/>
+          <w:szCs w:val="21"/>
+        </w:rPr>
+        <w:t>]])</w:t>
+      </w:r>
+    </w:p>
+    <w:p>
+      <w:pPr>
+        <w:shd w:val="clear" w:color="auto" w:fill="F7F7F7"/>
+        <w:spacing w:after="0" w:line="285" w:lineRule="atLeast"/>
+        <w:ind w:left="0"/>
+        <w:rPr>
+          <w:rFonts w:ascii="Courier New" w:eastAsia="Times New Roman" w:hAnsi="Courier New" w:cs="Courier New"/>
+          <w:color w:val="008000"/>
+          <w:sz w:val="21"/>
+          <w:szCs w:val="21"/>
+        </w:rPr>
+      </w:pPr>
+      <w:r>
+        <w:rPr>
+          <w:rFonts w:ascii="Courier New" w:eastAsia="Times New Roman" w:hAnsi="Courier New" w:cs="Courier New"/>
+          <w:color w:val="000000"/>
+          <w:sz w:val="21"/>
+          <w:szCs w:val="21"/>
+        </w:rPr>
+        <w:t>Cost(x,y,theta_initial)</w:t>
+      </w:r>
+      <w:r>
+        <w:rPr>
+          <w:rFonts w:ascii="Courier New" w:eastAsia="Times New Roman" w:hAnsi="Courier New" w:cs="Courier New"/>
+          <w:color w:val="000000"/>
+          <w:sz w:val="21"/>
+          <w:szCs w:val="21"/>
+        </w:rPr>
+        <w:t xml:space="preserve"> </w:t>
+      </w:r>
+      <w:r>
+        <w:rPr>
+          <w:rFonts w:ascii="Courier New" w:eastAsia="Times New Roman" w:hAnsi="Courier New" w:cs="Courier New"/>
+          <w:color w:val="008000"/>
+          <w:sz w:val="21"/>
+          <w:szCs w:val="21"/>
+        </w:rPr>
+        <w:t xml:space="preserve"># </w:t>
+      </w:r>
+      <w:r>
+        <w:rPr>
+          <w:rFonts w:ascii="Courier New" w:eastAsia="Times New Roman" w:hAnsi="Courier New" w:cs="Courier New"/>
+          <w:color w:val="008000"/>
+          <w:sz w:val="21"/>
+          <w:szCs w:val="21"/>
+        </w:rPr>
+        <w:t>calculates the cost function for x, y using theta_initial</w:t>
+      </w:r>
+    </w:p>
+    <w:p>
+      <w:pPr>
+        <w:shd w:val="clear" w:color="auto" w:fill="F7F7F7"/>
+        <w:spacing w:after="0" w:line="285" w:lineRule="atLeast"/>
+        <w:ind w:left="0"/>
+        <w:rPr>
+          <w:rFonts w:ascii="Courier New" w:eastAsia="Times New Roman" w:hAnsi="Courier New" w:cs="Courier New"/>
+          <w:color w:val="000000"/>
+          <w:sz w:val="21"/>
+          <w:szCs w:val="21"/>
+        </w:rPr>
+      </w:pPr>
+    </w:p>
+    <w:p>
+      <w:pPr>
+        <w:pStyle w:val="HTMLPreformatted"/>
+      </w:pPr>
+      <w:r>
+        <w:t>np.float64(32.072733877455676)</w:t>
+      </w:r>
+    </w:p>
+    <w:p>
+      <w:pPr>
+        <w:tabs>
+          <w:tab w:val="center" w:pos="3675"/>
+        </w:tabs>
+        <w:spacing w:after="197" w:line="259" w:lineRule="auto"/>
+        <w:ind w:left="0"/>
+        <w:rPr>
+          <w:rFonts w:ascii="Times New Roman" w:eastAsia="Times New Roman" w:hAnsi="Times New Roman" w:cs="Times New Roman"/>
+          <w:szCs w:val="32"/>
+        </w:rPr>
+      </w:pPr>
+    </w:p>
+    <w:p>
+      <w:pPr>
+        <w:shd w:val="clear" w:color="auto" w:fill="F7F7F7"/>
+        <w:spacing w:after="0" w:line="285" w:lineRule="atLeast"/>
+        <w:ind w:left="0"/>
+        <w:rPr>
+          <w:rFonts w:ascii="Courier New" w:eastAsia="Times New Roman" w:hAnsi="Courier New" w:cs="Courier New"/>
+          <w:color w:val="000000"/>
+          <w:sz w:val="21"/>
+          <w:szCs w:val="21"/>
+        </w:rPr>
+      </w:pPr>
+      <w:r>
+        <w:rPr>
+          <w:rFonts w:ascii="Courier New" w:eastAsia="Times New Roman" w:hAnsi="Courier New" w:cs="Courier New"/>
+          <w:color w:val="008000"/>
+          <w:sz w:val="21"/>
+          <w:szCs w:val="21"/>
+        </w:rPr>
+        <w:t># Gradient Descent implementation</w:t>
+      </w:r>
+    </w:p>
+    <w:p>
+      <w:pPr>
+        <w:shd w:val="clear" w:color="auto" w:fill="F7F7F7"/>
+        <w:spacing w:after="0" w:line="285" w:lineRule="atLeast"/>
+        <w:ind w:left="0"/>
+        <w:rPr>
+          <w:rFonts w:ascii="Courier New" w:eastAsia="Times New Roman" w:hAnsi="Courier New" w:cs="Courier New"/>
+          <w:color w:val="000000"/>
+          <w:sz w:val="21"/>
+          <w:szCs w:val="21"/>
+        </w:rPr>
+      </w:pPr>
+    </w:p>
+    <w:p>
+      <w:pPr>
+        <w:shd w:val="clear" w:color="auto" w:fill="F7F7F7"/>
+        <w:spacing w:after="0" w:line="285" w:lineRule="atLeast"/>
+        <w:ind w:left="0"/>
+        <w:rPr>
+          <w:rFonts w:ascii="Courier New" w:eastAsia="Times New Roman" w:hAnsi="Courier New" w:cs="Courier New"/>
+          <w:color w:val="000000"/>
+          <w:sz w:val="21"/>
+          <w:szCs w:val="21"/>
+        </w:rPr>
+      </w:pPr>
+      <w:r>
+        <w:rPr>
+          <w:rFonts w:ascii="Courier New" w:eastAsia="Times New Roman" w:hAnsi="Courier New" w:cs="Courier New"/>
+          <w:color w:val="0000FF"/>
+          <w:sz w:val="21"/>
+          <w:szCs w:val="21"/>
+        </w:rPr>
+        <w:t>def</w:t>
+      </w:r>
+      <w:r>
+        <w:rPr>
+          <w:rFonts w:ascii="Courier New" w:eastAsia="Times New Roman" w:hAnsi="Courier New" w:cs="Courier New"/>
+          <w:color w:val="000000"/>
+          <w:sz w:val="21"/>
+          <w:szCs w:val="21"/>
+        </w:rPr>
+        <w:t xml:space="preserve"> </w:t>
+      </w:r>
+      <w:r>
+        <w:rPr>
+          <w:rFonts w:ascii="Courier New" w:eastAsia="Times New Roman" w:hAnsi="Courier New" w:cs="Courier New"/>
+          <w:color w:val="6A5221"/>
+          <w:sz w:val="21"/>
+          <w:szCs w:val="21"/>
+        </w:rPr>
+        <w:t>gradientDescent</w:t>
+      </w:r>
+      <w:r>
+        <w:rPr>
+          <w:rFonts w:ascii="Courier New" w:eastAsia="Times New Roman" w:hAnsi="Courier New" w:cs="Courier New"/>
+          <w:color w:val="000000"/>
+          <w:sz w:val="21"/>
+          <w:szCs w:val="21"/>
+        </w:rPr>
+        <w:t>(</w:t>
+      </w:r>
+      <w:r>
+        <w:rPr>
+          <w:rFonts w:ascii="Courier New" w:eastAsia="Times New Roman" w:hAnsi="Courier New" w:cs="Courier New"/>
+          <w:color w:val="001080"/>
+          <w:sz w:val="21"/>
+          <w:szCs w:val="21"/>
+        </w:rPr>
+        <w:t>x</w:t>
+      </w:r>
+      <w:r>
+        <w:rPr>
+          <w:rFonts w:ascii="Courier New" w:eastAsia="Times New Roman" w:hAnsi="Courier New" w:cs="Courier New"/>
+          <w:color w:val="000000"/>
+          <w:sz w:val="21"/>
+          <w:szCs w:val="21"/>
+        </w:rPr>
+        <w:t xml:space="preserve">, </w:t>
+      </w:r>
+      <w:r>
+        <w:rPr>
+          <w:rFonts w:ascii="Courier New" w:eastAsia="Times New Roman" w:hAnsi="Courier New" w:cs="Courier New"/>
+          <w:color w:val="001080"/>
+          <w:sz w:val="21"/>
+          <w:szCs w:val="21"/>
+        </w:rPr>
+        <w:t>y</w:t>
+      </w:r>
+      <w:r>
+        <w:rPr>
+          <w:rFonts w:ascii="Courier New" w:eastAsia="Times New Roman" w:hAnsi="Courier New" w:cs="Courier New"/>
+          <w:color w:val="000000"/>
+          <w:sz w:val="21"/>
+          <w:szCs w:val="21"/>
+        </w:rPr>
+        <w:t xml:space="preserve">, </w:t>
+      </w:r>
+      <w:r>
+        <w:rPr>
+          <w:rFonts w:ascii="Courier New" w:eastAsia="Times New Roman" w:hAnsi="Courier New" w:cs="Courier New"/>
+          <w:color w:val="001080"/>
+          <w:sz w:val="21"/>
+          <w:szCs w:val="21"/>
+        </w:rPr>
+        <w:t>theta</w:t>
+      </w:r>
+      <w:r>
+        <w:rPr>
+          <w:rFonts w:ascii="Courier New" w:eastAsia="Times New Roman" w:hAnsi="Courier New" w:cs="Courier New"/>
+          <w:color w:val="000000"/>
+          <w:sz w:val="21"/>
+          <w:szCs w:val="21"/>
+        </w:rPr>
+        <w:t xml:space="preserve">, </w:t>
+      </w:r>
+      <w:r>
+        <w:rPr>
+          <w:rFonts w:ascii="Courier New" w:eastAsia="Times New Roman" w:hAnsi="Courier New" w:cs="Courier New"/>
+          <w:color w:val="001080"/>
+          <w:sz w:val="21"/>
+          <w:szCs w:val="21"/>
+        </w:rPr>
+        <w:t>alpha</w:t>
+      </w:r>
+      <w:r>
+        <w:rPr>
+          <w:rFonts w:ascii="Courier New" w:eastAsia="Times New Roman" w:hAnsi="Courier New" w:cs="Courier New"/>
+          <w:color w:val="000000"/>
+          <w:sz w:val="21"/>
+          <w:szCs w:val="21"/>
+        </w:rPr>
+        <w:t xml:space="preserve">, </w:t>
+      </w:r>
+      <w:r>
+        <w:rPr>
+          <w:rFonts w:ascii="Courier New" w:eastAsia="Times New Roman" w:hAnsi="Courier New" w:cs="Courier New"/>
+          <w:color w:val="001080"/>
+          <w:sz w:val="21"/>
+          <w:szCs w:val="21"/>
+        </w:rPr>
+        <w:t>num_iters</w:t>
+      </w:r>
+      <w:r>
+        <w:rPr>
+          <w:rFonts w:ascii="Courier New" w:eastAsia="Times New Roman" w:hAnsi="Courier New" w:cs="Courier New"/>
+          <w:color w:val="000000"/>
+          <w:sz w:val="21"/>
+          <w:szCs w:val="21"/>
+        </w:rPr>
+        <w:t>):</w:t>
+      </w:r>
+    </w:p>
+    <w:p>
+      <w:pPr>
+        <w:shd w:val="clear" w:color="auto" w:fill="F7F7F7"/>
+        <w:spacing w:after="0" w:line="285" w:lineRule="atLeast"/>
+        <w:ind w:left="0"/>
+        <w:rPr>
+          <w:rFonts w:ascii="Courier New" w:eastAsia="Times New Roman" w:hAnsi="Courier New" w:cs="Courier New"/>
+          <w:color w:val="000000"/>
+          <w:sz w:val="21"/>
+          <w:szCs w:val="21"/>
+        </w:rPr>
+      </w:pPr>
+      <w:r>
+        <w:rPr>
+          <w:rFonts w:ascii="Courier New" w:eastAsia="Times New Roman" w:hAnsi="Courier New" w:cs="Courier New"/>
+          <w:color w:val="000000"/>
+          <w:sz w:val="21"/>
+          <w:szCs w:val="21"/>
+        </w:rPr>
+        <w:t>    J_history = np.zeros(num_iters)</w:t>
+      </w:r>
+    </w:p>
+    <w:p>
+      <w:pPr>
+        <w:shd w:val="clear" w:color="auto" w:fill="F7F7F7"/>
+        <w:spacing w:after="0" w:line="285" w:lineRule="atLeast"/>
+        <w:ind w:left="0"/>
+        <w:rPr>
+          <w:rFonts w:ascii="Courier New" w:eastAsia="Times New Roman" w:hAnsi="Courier New" w:cs="Courier New"/>
+          <w:color w:val="000000"/>
+          <w:sz w:val="21"/>
+          <w:szCs w:val="21"/>
+        </w:rPr>
+      </w:pPr>
+    </w:p>
+    <w:p>
+      <w:pPr>
+        <w:shd w:val="clear" w:color="auto" w:fill="F7F7F7"/>
+        <w:spacing w:after="0" w:line="285" w:lineRule="atLeast"/>
+        <w:ind w:left="0"/>
+        <w:rPr>
+          <w:rFonts w:ascii="Courier New" w:eastAsia="Times New Roman" w:hAnsi="Courier New" w:cs="Courier New"/>
+          <w:color w:val="000000"/>
+          <w:sz w:val="21"/>
+          <w:szCs w:val="21"/>
+        </w:rPr>
+      </w:pPr>
+      <w:r>
+        <w:rPr>
+          <w:rFonts w:ascii="Courier New" w:eastAsia="Times New Roman" w:hAnsi="Courier New" w:cs="Courier New"/>
+          <w:color w:val="000000"/>
+          <w:sz w:val="21"/>
+          <w:szCs w:val="21"/>
+        </w:rPr>
+        <w:t xml:space="preserve">    </w:t>
+      </w:r>
+      <w:r>
+        <w:rPr>
+          <w:rFonts w:ascii="Courier New" w:eastAsia="Times New Roman" w:hAnsi="Courier New" w:cs="Courier New"/>
+          <w:color w:val="9723B4"/>
+          <w:sz w:val="21"/>
+          <w:szCs w:val="21"/>
+        </w:rPr>
+        <w:t>for</w:t>
+      </w:r>
+      <w:r>
+        <w:rPr>
+          <w:rFonts w:ascii="Courier New" w:eastAsia="Times New Roman" w:hAnsi="Courier New" w:cs="Courier New"/>
+          <w:color w:val="000000"/>
+          <w:sz w:val="21"/>
+          <w:szCs w:val="21"/>
+        </w:rPr>
+        <w:t xml:space="preserve"> iter </w:t>
+      </w:r>
+      <w:r>
+        <w:rPr>
+          <w:rFonts w:ascii="Courier New" w:eastAsia="Times New Roman" w:hAnsi="Courier New" w:cs="Courier New"/>
+          <w:color w:val="0000FF"/>
+          <w:sz w:val="21"/>
+          <w:szCs w:val="21"/>
+        </w:rPr>
+        <w:t>in</w:t>
+      </w:r>
+      <w:r>
+        <w:rPr>
+          <w:rFonts w:ascii="Courier New" w:eastAsia="Times New Roman" w:hAnsi="Courier New" w:cs="Courier New"/>
+          <w:color w:val="000000"/>
+          <w:sz w:val="21"/>
+          <w:szCs w:val="21"/>
+        </w:rPr>
+        <w:t xml:space="preserve"> np.arange(num_iters):</w:t>
+      </w:r>
+    </w:p>
+    <w:p>
+      <w:pPr>
+        <w:shd w:val="clear" w:color="auto" w:fill="F7F7F7"/>
+        <w:spacing w:after="0" w:line="285" w:lineRule="atLeast"/>
+        <w:ind w:left="0"/>
+        <w:rPr>
+          <w:rFonts w:ascii="Courier New" w:eastAsia="Times New Roman" w:hAnsi="Courier New" w:cs="Courier New"/>
+          <w:color w:val="000000"/>
+          <w:sz w:val="21"/>
+          <w:szCs w:val="21"/>
+        </w:rPr>
+      </w:pPr>
+      <w:r>
+        <w:rPr>
+          <w:rFonts w:ascii="Courier New" w:eastAsia="Times New Roman" w:hAnsi="Courier New" w:cs="Courier New"/>
+          <w:color w:val="000000"/>
+          <w:sz w:val="21"/>
+          <w:szCs w:val="21"/>
+        </w:rPr>
+        <w:t>        h = x.dot(theta)</w:t>
+      </w:r>
+    </w:p>
+    <w:p>
+      <w:pPr>
+        <w:shd w:val="clear" w:color="auto" w:fill="F7F7F7"/>
+        <w:spacing w:after="0" w:line="285" w:lineRule="atLeast"/>
+        <w:ind w:left="0"/>
+        <w:rPr>
+          <w:rFonts w:ascii="Courier New" w:eastAsia="Times New Roman" w:hAnsi="Courier New" w:cs="Courier New"/>
+          <w:color w:val="000000"/>
+          <w:sz w:val="21"/>
+          <w:szCs w:val="21"/>
+        </w:rPr>
+      </w:pPr>
+      <w:r>
+        <w:rPr>
+          <w:rFonts w:ascii="Courier New" w:eastAsia="Times New Roman" w:hAnsi="Courier New" w:cs="Courier New"/>
+          <w:color w:val="000000"/>
+          <w:sz w:val="21"/>
+          <w:szCs w:val="21"/>
+        </w:rPr>
+        <w:t>        theta = theta - alpha*(</w:t>
+      </w:r>
+      <w:r>
+        <w:rPr>
+          <w:rFonts w:ascii="Courier New" w:eastAsia="Times New Roman" w:hAnsi="Courier New" w:cs="Courier New"/>
+          <w:color w:val="116644"/>
+          <w:sz w:val="21"/>
+          <w:szCs w:val="21"/>
+        </w:rPr>
+        <w:t>1</w:t>
+      </w:r>
+      <w:r>
+        <w:rPr>
+          <w:rFonts w:ascii="Courier New" w:eastAsia="Times New Roman" w:hAnsi="Courier New" w:cs="Courier New"/>
+          <w:color w:val="000000"/>
+          <w:sz w:val="21"/>
+          <w:szCs w:val="21"/>
+        </w:rPr>
+        <w:t>/m)*(x.T.dot(h-y))</w:t>
+      </w:r>
+    </w:p>
+    <w:p>
+      <w:pPr>
+        <w:shd w:val="clear" w:color="auto" w:fill="F7F7F7"/>
+        <w:spacing w:after="0" w:line="285" w:lineRule="atLeast"/>
+        <w:ind w:left="0"/>
+        <w:rPr>
+          <w:rFonts w:ascii="Courier New" w:eastAsia="Times New Roman" w:hAnsi="Courier New" w:cs="Courier New"/>
+          <w:color w:val="000000"/>
+          <w:sz w:val="21"/>
+          <w:szCs w:val="21"/>
+        </w:rPr>
+      </w:pPr>
+      <w:r>
+        <w:rPr>
+          <w:rFonts w:ascii="Courier New" w:eastAsia="Times New Roman" w:hAnsi="Courier New" w:cs="Courier New"/>
+          <w:color w:val="000000"/>
+          <w:sz w:val="21"/>
+          <w:szCs w:val="21"/>
+        </w:rPr>
+        <w:t>        J_history[iter] = Cost(x, y, theta)</w:t>
+      </w:r>
+    </w:p>
+    <w:p>
+      <w:pPr>
+        <w:shd w:val="clear" w:color="auto" w:fill="F7F7F7"/>
+        <w:spacing w:after="0" w:line="285" w:lineRule="atLeast"/>
+        <w:ind w:left="0"/>
+        <w:rPr>
+          <w:rFonts w:ascii="Courier New" w:eastAsia="Times New Roman" w:hAnsi="Courier New" w:cs="Courier New"/>
+          <w:color w:val="000000"/>
+          <w:sz w:val="21"/>
+          <w:szCs w:val="21"/>
+        </w:rPr>
+      </w:pPr>
+      <w:r>
+        <w:rPr>
+          <w:rFonts w:ascii="Courier New" w:eastAsia="Times New Roman" w:hAnsi="Courier New" w:cs="Courier New"/>
+          <w:color w:val="000000"/>
+          <w:sz w:val="21"/>
+          <w:szCs w:val="21"/>
+        </w:rPr>
+        <w:t xml:space="preserve">    </w:t>
+      </w:r>
+      <w:r>
+        <w:rPr>
+          <w:rFonts w:ascii="Courier New" w:eastAsia="Times New Roman" w:hAnsi="Courier New" w:cs="Courier New"/>
+          <w:color w:val="9723B4"/>
+          <w:sz w:val="21"/>
+          <w:szCs w:val="21"/>
+        </w:rPr>
+        <w:t>return</w:t>
+      </w:r>
+      <w:r>
+        <w:rPr>
+          <w:rFonts w:ascii="Courier New" w:eastAsia="Times New Roman" w:hAnsi="Courier New" w:cs="Courier New"/>
+          <w:color w:val="000000"/>
+          <w:sz w:val="21"/>
+          <w:szCs w:val="21"/>
+        </w:rPr>
+        <w:t>(theta, J_history)</w:t>
+      </w:r>
+    </w:p>
+    <w:p>
+      <w:pPr>
+        <w:shd w:val="clear" w:color="auto" w:fill="F7F7F7"/>
+        <w:spacing w:after="0" w:line="285" w:lineRule="atLeast"/>
+        <w:ind w:left="0"/>
+        <w:rPr>
+          <w:rFonts w:ascii="Courier New" w:eastAsia="Times New Roman" w:hAnsi="Courier New" w:cs="Courier New"/>
+          <w:color w:val="000000"/>
+          <w:sz w:val="21"/>
+          <w:szCs w:val="21"/>
+        </w:rPr>
+      </w:pPr>
+    </w:p>
+    <w:p>
+      <w:pPr>
+        <w:shd w:val="clear" w:color="auto" w:fill="F7F7F7"/>
+        <w:spacing w:after="0" w:line="285" w:lineRule="atLeast"/>
+        <w:ind w:left="0"/>
+        <w:rPr>
+          <w:rFonts w:ascii="Courier New" w:eastAsia="Times New Roman" w:hAnsi="Courier New" w:cs="Courier New"/>
+          <w:color w:val="000000"/>
+          <w:sz w:val="21"/>
+          <w:szCs w:val="21"/>
+        </w:rPr>
+      </w:pPr>
+      <w:r>
+        <w:rPr>
+          <w:rFonts w:ascii="Courier New" w:eastAsia="Times New Roman" w:hAnsi="Courier New" w:cs="Courier New"/>
+          <w:color w:val="000000"/>
+          <w:sz w:val="21"/>
+          <w:szCs w:val="21"/>
+        </w:rPr>
+        <w:t>theta_initial = np.array([[</w:t>
+      </w:r>
+      <w:r>
+        <w:rPr>
+          <w:rFonts w:ascii="Courier New" w:eastAsia="Times New Roman" w:hAnsi="Courier New" w:cs="Courier New"/>
+          <w:color w:val="116644"/>
+          <w:sz w:val="21"/>
+          <w:szCs w:val="21"/>
+        </w:rPr>
+        <w:t>0</w:t>
+      </w:r>
+      <w:r>
+        <w:rPr>
+          <w:rFonts w:ascii="Courier New" w:eastAsia="Times New Roman" w:hAnsi="Courier New" w:cs="Courier New"/>
+          <w:color w:val="000000"/>
+          <w:sz w:val="21"/>
+          <w:szCs w:val="21"/>
+        </w:rPr>
+        <w:t>],[</w:t>
+      </w:r>
+      <w:r>
+        <w:rPr>
+          <w:rFonts w:ascii="Courier New" w:eastAsia="Times New Roman" w:hAnsi="Courier New" w:cs="Courier New"/>
+          <w:color w:val="116644"/>
+          <w:sz w:val="21"/>
+          <w:szCs w:val="21"/>
+        </w:rPr>
+        <w:t>0</w:t>
+      </w:r>
+      <w:r>
+        <w:rPr>
+          <w:rFonts w:ascii="Courier New" w:eastAsia="Times New Roman" w:hAnsi="Courier New" w:cs="Courier New"/>
+          <w:color w:val="000000"/>
+          <w:sz w:val="21"/>
+          <w:szCs w:val="21"/>
+        </w:rPr>
+        <w:t>]])</w:t>
+      </w:r>
+    </w:p>
+    <w:p>
+      <w:pPr>
+        <w:shd w:val="clear" w:color="auto" w:fill="F7F7F7"/>
+        <w:spacing w:after="0" w:line="285" w:lineRule="atLeast"/>
+        <w:ind w:left="0"/>
+        <w:rPr>
+          <w:rFonts w:ascii="Courier New" w:eastAsia="Times New Roman" w:hAnsi="Courier New" w:cs="Courier New"/>
+          <w:color w:val="000000"/>
+          <w:sz w:val="21"/>
+          <w:szCs w:val="21"/>
+        </w:rPr>
+      </w:pPr>
+      <w:r>
+        <w:rPr>
+          <w:rFonts w:ascii="Courier New" w:eastAsia="Times New Roman" w:hAnsi="Courier New" w:cs="Courier New"/>
+          <w:color w:val="000000"/>
+          <w:sz w:val="21"/>
+          <w:szCs w:val="21"/>
+        </w:rPr>
+        <w:t xml:space="preserve">alpha = </w:t>
+      </w:r>
+      <w:r>
+        <w:rPr>
+          <w:rFonts w:ascii="Courier New" w:eastAsia="Times New Roman" w:hAnsi="Courier New" w:cs="Courier New"/>
+          <w:color w:val="116644"/>
+          <w:sz w:val="21"/>
+          <w:szCs w:val="21"/>
+        </w:rPr>
+        <w:t>0.01</w:t>
+      </w:r>
+      <w:r>
+        <w:rPr>
+          <w:rFonts w:ascii="Courier New" w:eastAsia="Times New Roman" w:hAnsi="Courier New" w:cs="Courier New"/>
+          <w:color w:val="000000"/>
+          <w:sz w:val="21"/>
+          <w:szCs w:val="21"/>
+        </w:rPr>
+        <w:t xml:space="preserve"> </w:t>
+      </w:r>
+      <w:r>
+        <w:rPr>
+          <w:rFonts w:ascii="Courier New" w:eastAsia="Times New Roman" w:hAnsi="Courier New" w:cs="Courier New"/>
+          <w:color w:val="008000"/>
+          <w:sz w:val="21"/>
+          <w:szCs w:val="21"/>
+        </w:rPr>
+        <w:t># Sets the learning Rate</w:t>
+      </w:r>
+    </w:p>
+    <w:p>
+      <w:pPr>
+        <w:shd w:val="clear" w:color="auto" w:fill="F7F7F7"/>
+        <w:spacing w:after="0" w:line="285" w:lineRule="atLeast"/>
+        <w:ind w:left="0"/>
+        <w:rPr>
+          <w:rFonts w:ascii="Courier New" w:eastAsia="Times New Roman" w:hAnsi="Courier New" w:cs="Courier New"/>
+          <w:color w:val="000000"/>
+          <w:sz w:val="21"/>
+          <w:szCs w:val="21"/>
+        </w:rPr>
+      </w:pPr>
+      <w:r>
+        <w:rPr>
+          <w:rFonts w:ascii="Courier New" w:eastAsia="Times New Roman" w:hAnsi="Courier New" w:cs="Courier New"/>
+          <w:color w:val="000000"/>
+          <w:sz w:val="21"/>
+          <w:szCs w:val="21"/>
+        </w:rPr>
+        <w:t xml:space="preserve">iterations = </w:t>
+      </w:r>
+      <w:r>
+        <w:rPr>
+          <w:rFonts w:ascii="Courier New" w:eastAsia="Times New Roman" w:hAnsi="Courier New" w:cs="Courier New"/>
+          <w:color w:val="116644"/>
+          <w:sz w:val="21"/>
+          <w:szCs w:val="21"/>
+        </w:rPr>
+        <w:t>1500</w:t>
+      </w:r>
+      <w:r>
+        <w:rPr>
+          <w:rFonts w:ascii="Courier New" w:eastAsia="Times New Roman" w:hAnsi="Courier New" w:cs="Courier New"/>
+          <w:color w:val="116644"/>
+          <w:sz w:val="21"/>
+          <w:szCs w:val="21"/>
+        </w:rPr>
+        <w:t xml:space="preserve"> </w:t>
+      </w:r>
+      <w:r>
+        <w:rPr>
+          <w:rFonts w:ascii="Courier New" w:eastAsia="Times New Roman" w:hAnsi="Courier New" w:cs="Courier New"/>
+          <w:color w:val="008000"/>
+          <w:sz w:val="21"/>
+          <w:szCs w:val="21"/>
+        </w:rPr>
+        <w:t># Sets the number of iterations</w:t>
+      </w:r>
+    </w:p>
+    <w:p>
+      <w:pPr>
+        <w:shd w:val="clear" w:color="auto" w:fill="F7F7F7"/>
+        <w:spacing w:after="0" w:line="285" w:lineRule="atLeast"/>
+        <w:ind w:left="0"/>
+        <w:rPr>
+          <w:rFonts w:ascii="Courier New" w:eastAsia="Times New Roman" w:hAnsi="Courier New" w:cs="Courier New"/>
+          <w:color w:val="000000"/>
+          <w:sz w:val="21"/>
+          <w:szCs w:val="21"/>
+        </w:rPr>
+      </w:pPr>
+      <w:r>
+        <w:rPr>
+          <w:rFonts w:ascii="Courier New" w:eastAsia="Times New Roman" w:hAnsi="Courier New" w:cs="Courier New"/>
+          <w:color w:val="000000"/>
+          <w:sz w:val="21"/>
+          <w:szCs w:val="21"/>
+        </w:rPr>
+        <w:t>theta, cost_history = gradientDescent(x,y,theta_initial,alpha,iterations)</w:t>
+      </w:r>
+    </w:p>
+    <w:p>
+      <w:pPr>
+        <w:tabs>
+          <w:tab w:val="center" w:pos="3675"/>
+        </w:tabs>
+        <w:spacing w:after="197" w:line="259" w:lineRule="auto"/>
+        <w:ind w:left="0"/>
+        <w:rPr>
+          <w:rFonts w:ascii="Times New Roman" w:eastAsia="Times New Roman" w:hAnsi="Times New Roman" w:cs="Times New Roman"/>
+          <w:szCs w:val="32"/>
+        </w:rPr>
+      </w:pPr>
     </w:p>
     <w:sectPr>
-      <w:headerReference w:type="even" r:id="rId8"/>
-      <w:headerReference w:type="default" r:id="rId9"/>
-      <w:footerReference w:type="even" r:id="rId10"/>
-      <w:footerReference w:type="default" r:id="rId11"/>
+      <w:headerReference w:type="even" r:id="rId9"/>
+      <w:headerReference w:type="default" r:id="rId10"/>
+      <w:footerReference w:type="even" r:id="rId11"/>
+      <w:footerReference w:type="default" r:id="rId12"/>
       <w:pgSz w:w="11906" w:h="16838"/>
       <w:pgMar w:top="1440" w:right="1440" w:bottom="1685" w:left="1440" w:header="480" w:footer="478" w:gutter="0"/>
       <w:pgBorders w:display="firstPage" w:offsetFrom="page">
@@ -3962,6 +6339,50 @@
       </w:tcPr>
     </w:tblStylePr>
   </w:style>
+  <w:style w:type="paragraph" w:styleId="Header">
+    <w:name w:val="header"/>
+    <w:basedOn w:val="Normal"/>
+    <w:link w:val="HeaderChar"/>
+    <w:uiPriority w:val="99"/>
+    <w:unhideWhenUsed/>
+    <w:rsid w:val="000F048C"/>
+    <w:pPr>
+      <w:tabs>
+        <w:tab w:val="center" w:pos="4680"/>
+        <w:tab w:val="right" w:pos="9360"/>
+      </w:tabs>
+      <w:spacing w:after="0" w:line="240" w:lineRule="auto"/>
+    </w:pPr>
+  </w:style>
+  <w:style w:type="character" w:customStyle="1" w:styleId="HeaderChar">
+    <w:name w:val="Header Char"/>
+    <w:basedOn w:val="DefaultParagraphFont"/>
+    <w:link w:val="Header"/>
+    <w:uiPriority w:val="99"/>
+    <w:rsid w:val="000F048C"/>
+  </w:style>
+  <w:style w:type="paragraph" w:styleId="Footer">
+    <w:name w:val="footer"/>
+    <w:basedOn w:val="Normal"/>
+    <w:link w:val="FooterChar"/>
+    <w:uiPriority w:val="99"/>
+    <w:unhideWhenUsed/>
+    <w:rsid w:val="000F048C"/>
+    <w:pPr>
+      <w:tabs>
+        <w:tab w:val="center" w:pos="4680"/>
+        <w:tab w:val="right" w:pos="9360"/>
+      </w:tabs>
+      <w:spacing w:after="0" w:line="240" w:lineRule="auto"/>
+    </w:pPr>
+  </w:style>
+  <w:style w:type="character" w:customStyle="1" w:styleId="FooterChar">
+    <w:name w:val="Footer Char"/>
+    <w:basedOn w:val="DefaultParagraphFont"/>
+    <w:link w:val="Footer"/>
+    <w:uiPriority w:val="99"/>
+    <w:rsid w:val="000F048C"/>
+  </w:style>
 </w:styles>
 </file>
 

</xml_diff>

<commit_message>
Auto commit on 2025-06-16 13:32:53 : Hyperparameter Tuning
</commit_message>
<xml_diff>
--- a/Assignments/Assignment 1 ML.docx
+++ b/Assignments/Assignment 1 ML.docx
@@ -590,8 +590,6 @@
         </w:rPr>
         <w:t>along with any graphs or tables,</w:t>
       </w:r>
-      <w:bookmarkStart w:id="0" w:name="_GoBack"/>
-      <w:bookmarkEnd w:id="0"/>
       <w:r>
         <w:rPr>
           <w:rFonts w:ascii="Times New Roman" w:eastAsia="Times New Roman" w:hAnsi="Times New Roman" w:cs="Times New Roman"/>
@@ -624,7 +622,7 @@
     </w:p>
     <w:p>
       <w:pPr>
-        <w:shd w:val="clear" w:color="auto" w:fill="F7F7F7"/>
+        <w:shd w:val="clear" w:color="auto" w:fill="FFFFFF" w:themeFill="background1"/>
         <w:spacing w:after="0" w:line="285" w:lineRule="atLeast"/>
         <w:ind w:left="0"/>
         <w:rPr>
@@ -646,7 +644,7 @@
     </w:p>
     <w:p>
       <w:pPr>
-        <w:shd w:val="clear" w:color="auto" w:fill="F7F7F7"/>
+        <w:shd w:val="clear" w:color="auto" w:fill="FFFFFF" w:themeFill="background1"/>
         <w:spacing w:after="0" w:line="285" w:lineRule="atLeast"/>
         <w:ind w:left="0"/>
         <w:rPr>
@@ -677,20 +675,20 @@
     </w:p>
     <w:p>
       <w:pPr>
-        <w:shd w:val="clear" w:color="auto" w:fill="F7F7F7"/>
-        <w:spacing w:after="0" w:line="285" w:lineRule="atLeast"/>
-        <w:ind w:left="0"/>
-        <w:rPr>
-          <w:rFonts w:ascii="Courier New" w:eastAsia="Times New Roman" w:hAnsi="Courier New" w:cs="Courier New"/>
-          <w:color w:val="000000"/>
-          <w:sz w:val="21"/>
-          <w:szCs w:val="21"/>
-        </w:rPr>
-      </w:pPr>
-    </w:p>
-    <w:p>
-      <w:pPr>
-        <w:shd w:val="clear" w:color="auto" w:fill="F7F7F7"/>
+        <w:shd w:val="clear" w:color="auto" w:fill="FFFFFF" w:themeFill="background1"/>
+        <w:spacing w:after="0" w:line="285" w:lineRule="atLeast"/>
+        <w:ind w:left="0"/>
+        <w:rPr>
+          <w:rFonts w:ascii="Courier New" w:eastAsia="Times New Roman" w:hAnsi="Courier New" w:cs="Courier New"/>
+          <w:color w:val="000000"/>
+          <w:sz w:val="21"/>
+          <w:szCs w:val="21"/>
+        </w:rPr>
+      </w:pPr>
+    </w:p>
+    <w:p>
+      <w:pPr>
+        <w:shd w:val="clear" w:color="auto" w:fill="FFFFFF" w:themeFill="background1"/>
         <w:spacing w:after="0" w:line="285" w:lineRule="atLeast"/>
         <w:ind w:left="0"/>
         <w:rPr>
@@ -739,7 +737,7 @@
     </w:p>
     <w:p>
       <w:pPr>
-        <w:shd w:val="clear" w:color="auto" w:fill="F7F7F7"/>
+        <w:shd w:val="clear" w:color="auto" w:fill="FFFFFF" w:themeFill="background1"/>
         <w:spacing w:after="0" w:line="285" w:lineRule="atLeast"/>
         <w:ind w:left="0"/>
         <w:rPr>
@@ -788,7 +786,7 @@
     </w:p>
     <w:p>
       <w:pPr>
-        <w:shd w:val="clear" w:color="auto" w:fill="F7F7F7"/>
+        <w:shd w:val="clear" w:color="auto" w:fill="FFFFFF" w:themeFill="background1"/>
         <w:spacing w:after="0" w:line="285" w:lineRule="atLeast"/>
         <w:ind w:left="0"/>
         <w:rPr>
@@ -819,6 +817,7 @@
     </w:p>
     <w:p>
       <w:pPr>
+        <w:shd w:val="clear" w:color="auto" w:fill="FFFFFF" w:themeFill="background1"/>
         <w:tabs>
           <w:tab w:val="left" w:pos="916"/>
           <w:tab w:val="left" w:pos="1832"/>
@@ -848,6 +847,7 @@
     </w:p>
     <w:p>
       <w:pPr>
+        <w:shd w:val="clear" w:color="auto" w:fill="FFFFFF" w:themeFill="background1"/>
         <w:tabs>
           <w:tab w:val="left" w:pos="916"/>
           <w:tab w:val="left" w:pos="1832"/>
@@ -887,6 +887,7 @@
     </w:p>
     <w:p>
       <w:pPr>
+        <w:shd w:val="clear" w:color="auto" w:fill="FFFFFF" w:themeFill="background1"/>
         <w:tabs>
           <w:tab w:val="left" w:pos="916"/>
           <w:tab w:val="left" w:pos="1832"/>
@@ -926,6 +927,7 @@
     </w:p>
     <w:p>
       <w:pPr>
+        <w:shd w:val="clear" w:color="auto" w:fill="FFFFFF" w:themeFill="background1"/>
         <w:tabs>
           <w:tab w:val="left" w:pos="916"/>
           <w:tab w:val="left" w:pos="1832"/>
@@ -955,7 +957,7 @@
     </w:p>
     <w:p>
       <w:pPr>
-        <w:shd w:val="clear" w:color="auto" w:fill="F7F7F7"/>
+        <w:shd w:val="clear" w:color="auto" w:fill="FFFFFF" w:themeFill="background1"/>
         <w:spacing w:after="0" w:line="285" w:lineRule="atLeast"/>
         <w:ind w:left="0"/>
         <w:rPr>
@@ -977,20 +979,20 @@
     </w:p>
     <w:p>
       <w:pPr>
-        <w:shd w:val="clear" w:color="auto" w:fill="F7F7F7"/>
-        <w:spacing w:after="0" w:line="285" w:lineRule="atLeast"/>
-        <w:ind w:left="0"/>
-        <w:rPr>
-          <w:rFonts w:ascii="Courier New" w:eastAsia="Times New Roman" w:hAnsi="Courier New" w:cs="Courier New"/>
-          <w:color w:val="000000"/>
-          <w:sz w:val="21"/>
-          <w:szCs w:val="21"/>
-        </w:rPr>
-      </w:pPr>
-    </w:p>
-    <w:p>
-      <w:pPr>
-        <w:shd w:val="clear" w:color="auto" w:fill="F7F7F7"/>
+        <w:shd w:val="clear" w:color="auto" w:fill="FFFFFF" w:themeFill="background1"/>
+        <w:spacing w:after="0" w:line="285" w:lineRule="atLeast"/>
+        <w:ind w:left="0"/>
+        <w:rPr>
+          <w:rFonts w:ascii="Courier New" w:eastAsia="Times New Roman" w:hAnsi="Courier New" w:cs="Courier New"/>
+          <w:color w:val="000000"/>
+          <w:sz w:val="21"/>
+          <w:szCs w:val="21"/>
+        </w:rPr>
+      </w:pPr>
+    </w:p>
+    <w:p>
+      <w:pPr>
+        <w:shd w:val="clear" w:color="auto" w:fill="FFFFFF" w:themeFill="background1"/>
         <w:spacing w:after="0" w:line="285" w:lineRule="atLeast"/>
         <w:ind w:left="0"/>
         <w:rPr>
@@ -1039,7 +1041,7 @@
     </w:p>
     <w:p>
       <w:pPr>
-        <w:shd w:val="clear" w:color="auto" w:fill="F7F7F7"/>
+        <w:shd w:val="clear" w:color="auto" w:fill="FFFFFF" w:themeFill="background1"/>
         <w:spacing w:after="0" w:line="285" w:lineRule="atLeast"/>
         <w:ind w:left="0"/>
         <w:rPr>
@@ -1088,7 +1090,7 @@
     </w:p>
     <w:p>
       <w:pPr>
-        <w:shd w:val="clear" w:color="auto" w:fill="F7F7F7"/>
+        <w:shd w:val="clear" w:color="auto" w:fill="FFFFFF" w:themeFill="background1"/>
         <w:spacing w:after="0" w:line="285" w:lineRule="atLeast"/>
         <w:ind w:left="0"/>
         <w:rPr>
@@ -1119,7 +1121,7 @@
     </w:p>
     <w:p>
       <w:pPr>
-        <w:shd w:val="clear" w:color="auto" w:fill="F7F7F7"/>
+        <w:shd w:val="clear" w:color="auto" w:fill="FFFFFF" w:themeFill="background1"/>
         <w:spacing w:after="0" w:line="285" w:lineRule="atLeast"/>
         <w:ind w:left="0"/>
         <w:rPr>
@@ -1168,20 +1170,20 @@
     </w:p>
     <w:p>
       <w:pPr>
-        <w:shd w:val="clear" w:color="auto" w:fill="F7F7F7"/>
-        <w:spacing w:after="0" w:line="285" w:lineRule="atLeast"/>
-        <w:ind w:left="0"/>
-        <w:rPr>
-          <w:rFonts w:ascii="Courier New" w:eastAsia="Times New Roman" w:hAnsi="Courier New" w:cs="Courier New"/>
-          <w:color w:val="000000"/>
-          <w:sz w:val="21"/>
-          <w:szCs w:val="21"/>
-        </w:rPr>
-      </w:pPr>
-    </w:p>
-    <w:p>
-      <w:pPr>
-        <w:shd w:val="clear" w:color="auto" w:fill="F7F7F7"/>
+        <w:shd w:val="clear" w:color="auto" w:fill="FFFFFF" w:themeFill="background1"/>
+        <w:spacing w:after="0" w:line="285" w:lineRule="atLeast"/>
+        <w:ind w:left="0"/>
+        <w:rPr>
+          <w:rFonts w:ascii="Courier New" w:eastAsia="Times New Roman" w:hAnsi="Courier New" w:cs="Courier New"/>
+          <w:color w:val="000000"/>
+          <w:sz w:val="21"/>
+          <w:szCs w:val="21"/>
+        </w:rPr>
+      </w:pPr>
+    </w:p>
+    <w:p>
+      <w:pPr>
+        <w:shd w:val="clear" w:color="auto" w:fill="FFFFFF" w:themeFill="background1"/>
         <w:spacing w:after="0" w:line="285" w:lineRule="atLeast"/>
         <w:ind w:left="0"/>
         <w:rPr>
@@ -1212,7 +1214,7 @@
     </w:p>
     <w:p>
       <w:pPr>
-        <w:shd w:val="clear" w:color="auto" w:fill="F7F7F7"/>
+        <w:shd w:val="clear" w:color="auto" w:fill="FFFFFF" w:themeFill="background1"/>
         <w:spacing w:after="0" w:line="285" w:lineRule="atLeast"/>
         <w:ind w:left="0"/>
         <w:rPr>
@@ -1234,7 +1236,7 @@
     </w:p>
     <w:p>
       <w:pPr>
-        <w:shd w:val="clear" w:color="auto" w:fill="F7F7F7"/>
+        <w:shd w:val="clear" w:color="auto" w:fill="FFFFFF" w:themeFill="background1"/>
         <w:spacing w:after="0" w:line="285" w:lineRule="atLeast"/>
         <w:ind w:left="0"/>
         <w:rPr>
@@ -1310,7 +1312,7 @@
     </w:p>
     <w:p>
       <w:pPr>
-        <w:shd w:val="clear" w:color="auto" w:fill="F7F7F7"/>
+        <w:shd w:val="clear" w:color="auto" w:fill="FFFFFF" w:themeFill="background1"/>
         <w:spacing w:after="0" w:line="285" w:lineRule="atLeast"/>
         <w:ind w:left="0"/>
         <w:rPr>
@@ -1341,7 +1343,7 @@
     </w:p>
     <w:p>
       <w:pPr>
-        <w:shd w:val="clear" w:color="auto" w:fill="F7F7F7"/>
+        <w:shd w:val="clear" w:color="auto" w:fill="FFFFFF" w:themeFill="background1"/>
         <w:spacing w:after="0" w:line="285" w:lineRule="atLeast"/>
         <w:ind w:left="0"/>
         <w:rPr>
@@ -1378,6 +1380,7 @@
           </w:tcPr>
           <w:p>
             <w:pPr>
+              <w:shd w:val="clear" w:color="auto" w:fill="FFFFFF" w:themeFill="background1"/>
               <w:ind w:left="0"/>
               <w:rPr>
                 <w:rFonts w:asciiTheme="majorHAnsi" w:eastAsia="Times New Roman" w:hAnsiTheme="majorHAnsi" w:cstheme="majorHAnsi"/>
@@ -1393,6 +1396,7 @@
           </w:tcPr>
           <w:p>
             <w:pPr>
+              <w:shd w:val="clear" w:color="auto" w:fill="FFFFFF" w:themeFill="background1"/>
               <w:ind w:left="0"/>
               <w:jc w:val="center"/>
               <w:cnfStyle w:val="100000000000" w:firstRow="1" w:lastRow="0" w:firstColumn="0" w:lastColumn="0" w:oddVBand="0" w:evenVBand="0" w:oddHBand="0" w:evenHBand="0" w:firstRowFirstColumn="0" w:firstRowLastColumn="0" w:lastRowFirstColumn="0" w:lastRowLastColumn="0"/>
@@ -1417,6 +1421,7 @@
           </w:tcPr>
           <w:p>
             <w:pPr>
+              <w:shd w:val="clear" w:color="auto" w:fill="FFFFFF" w:themeFill="background1"/>
               <w:ind w:left="0"/>
               <w:jc w:val="center"/>
               <w:cnfStyle w:val="100000000000" w:firstRow="1" w:lastRow="0" w:firstColumn="0" w:lastColumn="0" w:oddVBand="0" w:evenVBand="0" w:oddHBand="0" w:evenHBand="0" w:firstRowFirstColumn="0" w:firstRowLastColumn="0" w:lastRowFirstColumn="0" w:lastRowLastColumn="0"/>
@@ -1449,6 +1454,7 @@
           </w:tcPr>
           <w:p>
             <w:pPr>
+              <w:shd w:val="clear" w:color="auto" w:fill="FFFFFF" w:themeFill="background1"/>
               <w:ind w:left="0"/>
               <w:jc w:val="center"/>
               <w:rPr>
@@ -1472,6 +1478,7 @@
           </w:tcPr>
           <w:p>
             <w:pPr>
+              <w:shd w:val="clear" w:color="auto" w:fill="FFFFFF" w:themeFill="background1"/>
               <w:ind w:left="0"/>
               <w:cnfStyle w:val="000000100000" w:firstRow="0" w:lastRow="0" w:firstColumn="0" w:lastColumn="0" w:oddVBand="0" w:evenVBand="0" w:oddHBand="1" w:evenHBand="0" w:firstRowFirstColumn="0" w:firstRowLastColumn="0" w:lastRowFirstColumn="0" w:lastRowLastColumn="0"/>
               <w:rPr>
@@ -1495,6 +1502,7 @@
           </w:tcPr>
           <w:p>
             <w:pPr>
+              <w:shd w:val="clear" w:color="auto" w:fill="FFFFFF" w:themeFill="background1"/>
               <w:ind w:left="0"/>
               <w:cnfStyle w:val="000000100000" w:firstRow="0" w:lastRow="0" w:firstColumn="0" w:lastColumn="0" w:oddVBand="0" w:evenVBand="0" w:oddHBand="1" w:evenHBand="0" w:firstRowFirstColumn="0" w:firstRowLastColumn="0" w:lastRowFirstColumn="0" w:lastRowLastColumn="0"/>
               <w:rPr>
@@ -1525,6 +1533,7 @@
           </w:tcPr>
           <w:p>
             <w:pPr>
+              <w:shd w:val="clear" w:color="auto" w:fill="FFFFFF" w:themeFill="background1"/>
               <w:ind w:left="0"/>
               <w:jc w:val="center"/>
               <w:rPr>
@@ -1548,6 +1557,7 @@
           </w:tcPr>
           <w:p>
             <w:pPr>
+              <w:shd w:val="clear" w:color="auto" w:fill="FFFFFF" w:themeFill="background1"/>
               <w:ind w:left="0"/>
               <w:cnfStyle w:val="000000000000" w:firstRow="0" w:lastRow="0" w:firstColumn="0" w:lastColumn="0" w:oddVBand="0" w:evenVBand="0" w:oddHBand="0" w:evenHBand="0" w:firstRowFirstColumn="0" w:firstRowLastColumn="0" w:lastRowFirstColumn="0" w:lastRowLastColumn="0"/>
               <w:rPr>
@@ -1571,6 +1581,7 @@
           </w:tcPr>
           <w:p>
             <w:pPr>
+              <w:shd w:val="clear" w:color="auto" w:fill="FFFFFF" w:themeFill="background1"/>
               <w:ind w:left="0"/>
               <w:cnfStyle w:val="000000000000" w:firstRow="0" w:lastRow="0" w:firstColumn="0" w:lastColumn="0" w:oddVBand="0" w:evenVBand="0" w:oddHBand="0" w:evenHBand="0" w:firstRowFirstColumn="0" w:firstRowLastColumn="0" w:lastRowFirstColumn="0" w:lastRowLastColumn="0"/>
               <w:rPr>
@@ -1602,6 +1613,7 @@
           </w:tcPr>
           <w:p>
             <w:pPr>
+              <w:shd w:val="clear" w:color="auto" w:fill="FFFFFF" w:themeFill="background1"/>
               <w:ind w:left="0"/>
               <w:jc w:val="center"/>
               <w:rPr>
@@ -1625,6 +1637,7 @@
           </w:tcPr>
           <w:p>
             <w:pPr>
+              <w:shd w:val="clear" w:color="auto" w:fill="FFFFFF" w:themeFill="background1"/>
               <w:ind w:left="0"/>
               <w:cnfStyle w:val="000000100000" w:firstRow="0" w:lastRow="0" w:firstColumn="0" w:lastColumn="0" w:oddVBand="0" w:evenVBand="0" w:oddHBand="1" w:evenHBand="0" w:firstRowFirstColumn="0" w:firstRowLastColumn="0" w:lastRowFirstColumn="0" w:lastRowLastColumn="0"/>
               <w:rPr>
@@ -1648,6 +1661,7 @@
           </w:tcPr>
           <w:p>
             <w:pPr>
+              <w:shd w:val="clear" w:color="auto" w:fill="FFFFFF" w:themeFill="background1"/>
               <w:ind w:left="0"/>
               <w:cnfStyle w:val="000000100000" w:firstRow="0" w:lastRow="0" w:firstColumn="0" w:lastColumn="0" w:oddVBand="0" w:evenVBand="0" w:oddHBand="1" w:evenHBand="0" w:firstRowFirstColumn="0" w:firstRowLastColumn="0" w:lastRowFirstColumn="0" w:lastRowLastColumn="0"/>
               <w:rPr>
@@ -1678,6 +1692,7 @@
           </w:tcPr>
           <w:p>
             <w:pPr>
+              <w:shd w:val="clear" w:color="auto" w:fill="FFFFFF" w:themeFill="background1"/>
               <w:ind w:left="0"/>
               <w:jc w:val="center"/>
               <w:rPr>
@@ -1701,6 +1716,7 @@
           </w:tcPr>
           <w:p>
             <w:pPr>
+              <w:shd w:val="clear" w:color="auto" w:fill="FFFFFF" w:themeFill="background1"/>
               <w:ind w:left="0"/>
               <w:cnfStyle w:val="000000000000" w:firstRow="0" w:lastRow="0" w:firstColumn="0" w:lastColumn="0" w:oddVBand="0" w:evenVBand="0" w:oddHBand="0" w:evenHBand="0" w:firstRowFirstColumn="0" w:firstRowLastColumn="0" w:lastRowFirstColumn="0" w:lastRowLastColumn="0"/>
               <w:rPr>
@@ -1724,6 +1740,7 @@
           </w:tcPr>
           <w:p>
             <w:pPr>
+              <w:shd w:val="clear" w:color="auto" w:fill="FFFFFF" w:themeFill="background1"/>
               <w:ind w:left="0"/>
               <w:cnfStyle w:val="000000000000" w:firstRow="0" w:lastRow="0" w:firstColumn="0" w:lastColumn="0" w:oddVBand="0" w:evenVBand="0" w:oddHBand="0" w:evenHBand="0" w:firstRowFirstColumn="0" w:firstRowLastColumn="0" w:lastRowFirstColumn="0" w:lastRowLastColumn="0"/>
               <w:rPr>
@@ -1755,6 +1772,7 @@
           </w:tcPr>
           <w:p>
             <w:pPr>
+              <w:shd w:val="clear" w:color="auto" w:fill="FFFFFF" w:themeFill="background1"/>
               <w:ind w:left="0"/>
               <w:jc w:val="center"/>
               <w:rPr>
@@ -1778,6 +1796,7 @@
           </w:tcPr>
           <w:p>
             <w:pPr>
+              <w:shd w:val="clear" w:color="auto" w:fill="FFFFFF" w:themeFill="background1"/>
               <w:ind w:left="0"/>
               <w:cnfStyle w:val="000000100000" w:firstRow="0" w:lastRow="0" w:firstColumn="0" w:lastColumn="0" w:oddVBand="0" w:evenVBand="0" w:oddHBand="1" w:evenHBand="0" w:firstRowFirstColumn="0" w:firstRowLastColumn="0" w:lastRowFirstColumn="0" w:lastRowLastColumn="0"/>
               <w:rPr>
@@ -1801,6 +1820,7 @@
           </w:tcPr>
           <w:p>
             <w:pPr>
+              <w:shd w:val="clear" w:color="auto" w:fill="FFFFFF" w:themeFill="background1"/>
               <w:ind w:left="0"/>
               <w:cnfStyle w:val="000000100000" w:firstRow="0" w:lastRow="0" w:firstColumn="0" w:lastColumn="0" w:oddVBand="0" w:evenVBand="0" w:oddHBand="1" w:evenHBand="0" w:firstRowFirstColumn="0" w:firstRowLastColumn="0" w:lastRowFirstColumn="0" w:lastRowLastColumn="0"/>
               <w:rPr>
@@ -1821,6 +1841,7 @@
     </w:tbl>
     <w:p>
       <w:pPr>
+        <w:shd w:val="clear" w:color="auto" w:fill="FFFFFF" w:themeFill="background1"/>
         <w:tabs>
           <w:tab w:val="center" w:pos="3675"/>
         </w:tabs>
@@ -1834,7 +1855,7 @@
     </w:p>
     <w:p>
       <w:pPr>
-        <w:shd w:val="clear" w:color="auto" w:fill="F7F7F7"/>
+        <w:shd w:val="clear" w:color="auto" w:fill="FFFFFF" w:themeFill="background1"/>
         <w:spacing w:after="0" w:line="285" w:lineRule="atLeast"/>
         <w:ind w:left="0"/>
         <w:rPr>
@@ -1866,6 +1887,7 @@
     <w:p>
       <w:pPr>
         <w:pStyle w:val="HTMLPreformatted"/>
+        <w:shd w:val="clear" w:color="auto" w:fill="FFFFFF" w:themeFill="background1"/>
         <w:rPr>
           <w:i/>
         </w:rPr>
@@ -1874,6 +1896,7 @@
     <w:p>
       <w:pPr>
         <w:pStyle w:val="HTMLPreformatted"/>
+        <w:shd w:val="clear" w:color="auto" w:fill="FFFFFF" w:themeFill="background1"/>
         <w:rPr>
           <w:i/>
         </w:rPr>
@@ -1887,6 +1910,7 @@
     </w:p>
     <w:p>
       <w:pPr>
+        <w:shd w:val="clear" w:color="auto" w:fill="FFFFFF" w:themeFill="background1"/>
         <w:tabs>
           <w:tab w:val="center" w:pos="3675"/>
         </w:tabs>
@@ -1900,6 +1924,7 @@
     </w:p>
     <w:p>
       <w:pPr>
+        <w:shd w:val="clear" w:color="auto" w:fill="FFFFFF" w:themeFill="background1"/>
         <w:tabs>
           <w:tab w:val="center" w:pos="3675"/>
         </w:tabs>
@@ -1913,6 +1938,7 @@
     </w:p>
     <w:p>
       <w:pPr>
+        <w:shd w:val="clear" w:color="auto" w:fill="FFFFFF" w:themeFill="background1"/>
         <w:tabs>
           <w:tab w:val="center" w:pos="3675"/>
         </w:tabs>
@@ -1926,6 +1952,7 @@
     </w:p>
     <w:p>
       <w:pPr>
+        <w:shd w:val="clear" w:color="auto" w:fill="FFFFFF" w:themeFill="background1"/>
         <w:tabs>
           <w:tab w:val="center" w:pos="3675"/>
         </w:tabs>
@@ -1939,7 +1966,7 @@
     </w:p>
     <w:p>
       <w:pPr>
-        <w:shd w:val="clear" w:color="auto" w:fill="F7F7F7"/>
+        <w:shd w:val="clear" w:color="auto" w:fill="FFFFFF" w:themeFill="background1"/>
         <w:spacing w:after="0" w:line="285" w:lineRule="atLeast"/>
         <w:ind w:left="0"/>
         <w:rPr>
@@ -1988,7 +2015,7 @@
     </w:p>
     <w:p>
       <w:pPr>
-        <w:shd w:val="clear" w:color="auto" w:fill="F7F7F7"/>
+        <w:shd w:val="clear" w:color="auto" w:fill="FFFFFF" w:themeFill="background1"/>
         <w:spacing w:after="0" w:line="285" w:lineRule="atLeast"/>
         <w:ind w:left="0"/>
         <w:rPr>
@@ -2037,20 +2064,20 @@
     </w:p>
     <w:p>
       <w:pPr>
-        <w:shd w:val="clear" w:color="auto" w:fill="F7F7F7"/>
-        <w:spacing w:after="0" w:line="285" w:lineRule="atLeast"/>
-        <w:ind w:left="0"/>
-        <w:rPr>
-          <w:rFonts w:ascii="Courier New" w:eastAsia="Times New Roman" w:hAnsi="Courier New" w:cs="Courier New"/>
-          <w:color w:val="000000"/>
-          <w:sz w:val="21"/>
-          <w:szCs w:val="21"/>
-        </w:rPr>
-      </w:pPr>
-    </w:p>
-    <w:p>
-      <w:pPr>
-        <w:shd w:val="clear" w:color="auto" w:fill="F7F7F7"/>
+        <w:shd w:val="clear" w:color="auto" w:fill="FFFFFF" w:themeFill="background1"/>
+        <w:spacing w:after="0" w:line="285" w:lineRule="atLeast"/>
+        <w:ind w:left="0"/>
+        <w:rPr>
+          <w:rFonts w:ascii="Courier New" w:eastAsia="Times New Roman" w:hAnsi="Courier New" w:cs="Courier New"/>
+          <w:color w:val="000000"/>
+          <w:sz w:val="21"/>
+          <w:szCs w:val="21"/>
+        </w:rPr>
+      </w:pPr>
+    </w:p>
+    <w:p>
+      <w:pPr>
+        <w:shd w:val="clear" w:color="auto" w:fill="FFFFFF" w:themeFill="background1"/>
         <w:spacing w:after="0" w:line="285" w:lineRule="atLeast"/>
         <w:ind w:left="0"/>
         <w:rPr>
@@ -2153,7 +2180,7 @@
     </w:p>
     <w:p>
       <w:pPr>
-        <w:shd w:val="clear" w:color="auto" w:fill="F7F7F7"/>
+        <w:shd w:val="clear" w:color="auto" w:fill="FFFFFF" w:themeFill="background1"/>
         <w:spacing w:after="0" w:line="285" w:lineRule="atLeast"/>
         <w:ind w:left="0"/>
         <w:rPr>
@@ -2292,7 +2319,7 @@
     </w:p>
     <w:p>
       <w:pPr>
-        <w:shd w:val="clear" w:color="auto" w:fill="F7F7F7"/>
+        <w:shd w:val="clear" w:color="auto" w:fill="FFFFFF" w:themeFill="background1"/>
         <w:spacing w:after="0" w:line="285" w:lineRule="atLeast"/>
         <w:ind w:left="0"/>
         <w:rPr>
@@ -2341,7 +2368,7 @@
     </w:p>
     <w:p>
       <w:pPr>
-        <w:shd w:val="clear" w:color="auto" w:fill="F7F7F7"/>
+        <w:shd w:val="clear" w:color="auto" w:fill="FFFFFF" w:themeFill="background1"/>
         <w:spacing w:after="0" w:line="285" w:lineRule="atLeast"/>
         <w:ind w:left="0"/>
         <w:rPr>
@@ -2390,6 +2417,7 @@
     </w:p>
     <w:p>
       <w:pPr>
+        <w:shd w:val="clear" w:color="auto" w:fill="FFFFFF" w:themeFill="background1"/>
         <w:tabs>
           <w:tab w:val="center" w:pos="3675"/>
         </w:tabs>
@@ -2459,6 +2487,7 @@
     </w:p>
     <w:p>
       <w:pPr>
+        <w:shd w:val="clear" w:color="auto" w:fill="FFFFFF" w:themeFill="background1"/>
         <w:tabs>
           <w:tab w:val="center" w:pos="3675"/>
         </w:tabs>
@@ -2473,6 +2502,7 @@
     </w:p>
     <w:p>
       <w:pPr>
+        <w:shd w:val="clear" w:color="auto" w:fill="FFFFFF" w:themeFill="background1"/>
         <w:tabs>
           <w:tab w:val="center" w:pos="3675"/>
         </w:tabs>
@@ -2487,6 +2517,7 @@
     </w:p>
     <w:p>
       <w:pPr>
+        <w:shd w:val="clear" w:color="auto" w:fill="FFFFFF" w:themeFill="background1"/>
         <w:tabs>
           <w:tab w:val="center" w:pos="3675"/>
         </w:tabs>
@@ -2501,6 +2532,7 @@
     </w:p>
     <w:p>
       <w:pPr>
+        <w:shd w:val="clear" w:color="auto" w:fill="FFFFFF" w:themeFill="background1"/>
         <w:tabs>
           <w:tab w:val="center" w:pos="3675"/>
         </w:tabs>
@@ -2515,7 +2547,7 @@
     </w:p>
     <w:p>
       <w:pPr>
-        <w:shd w:val="clear" w:color="auto" w:fill="F7F7F7"/>
+        <w:shd w:val="clear" w:color="auto" w:fill="FFFFFF" w:themeFill="background1"/>
         <w:spacing w:after="0" w:line="285" w:lineRule="atLeast"/>
         <w:ind w:left="0"/>
         <w:rPr>
@@ -2537,7 +2569,7 @@
     </w:p>
     <w:p>
       <w:pPr>
-        <w:shd w:val="clear" w:color="auto" w:fill="F7F7F7"/>
+        <w:shd w:val="clear" w:color="auto" w:fill="FFFFFF" w:themeFill="background1"/>
         <w:spacing w:after="0" w:line="285" w:lineRule="atLeast"/>
         <w:ind w:left="0"/>
         <w:rPr>
@@ -2577,7 +2609,7 @@
     </w:p>
     <w:p>
       <w:pPr>
-        <w:shd w:val="clear" w:color="auto" w:fill="F7F7F7"/>
+        <w:shd w:val="clear" w:color="auto" w:fill="FFFFFF" w:themeFill="background1"/>
         <w:spacing w:after="0" w:line="285" w:lineRule="atLeast"/>
         <w:ind w:left="0"/>
         <w:rPr>
@@ -2680,7 +2712,7 @@
     </w:p>
     <w:p>
       <w:pPr>
-        <w:shd w:val="clear" w:color="auto" w:fill="F7F7F7"/>
+        <w:shd w:val="clear" w:color="auto" w:fill="FFFFFF" w:themeFill="background1"/>
         <w:spacing w:after="0" w:line="285" w:lineRule="atLeast"/>
         <w:ind w:left="0"/>
         <w:rPr>
@@ -2711,7 +2743,7 @@
     </w:p>
     <w:p>
       <w:pPr>
-        <w:shd w:val="clear" w:color="auto" w:fill="F7F7F7"/>
+        <w:shd w:val="clear" w:color="auto" w:fill="FFFFFF" w:themeFill="background1"/>
         <w:spacing w:after="0" w:line="285" w:lineRule="atLeast"/>
         <w:ind w:left="0"/>
         <w:rPr>
@@ -2742,7 +2774,7 @@
     </w:p>
     <w:p>
       <w:pPr>
-        <w:shd w:val="clear" w:color="auto" w:fill="F7F7F7"/>
+        <w:shd w:val="clear" w:color="auto" w:fill="FFFFFF" w:themeFill="background1"/>
         <w:spacing w:after="0" w:line="285" w:lineRule="atLeast"/>
         <w:ind w:left="0"/>
         <w:rPr>
@@ -2764,7 +2796,7 @@
     </w:p>
     <w:p>
       <w:pPr>
-        <w:shd w:val="clear" w:color="auto" w:fill="F7F7F7"/>
+        <w:shd w:val="clear" w:color="auto" w:fill="FFFFFF" w:themeFill="background1"/>
         <w:spacing w:after="0" w:line="285" w:lineRule="atLeast"/>
         <w:ind w:left="0"/>
         <w:rPr>
@@ -2795,7 +2827,7 @@
     </w:p>
     <w:p>
       <w:pPr>
-        <w:shd w:val="clear" w:color="auto" w:fill="F7F7F7"/>
+        <w:shd w:val="clear" w:color="auto" w:fill="FFFFFF" w:themeFill="background1"/>
         <w:spacing w:after="0" w:line="285" w:lineRule="atLeast"/>
         <w:ind w:left="0"/>
         <w:rPr>
@@ -2871,7 +2903,7 @@
     </w:p>
     <w:p>
       <w:pPr>
-        <w:shd w:val="clear" w:color="auto" w:fill="F7F7F7"/>
+        <w:shd w:val="clear" w:color="auto" w:fill="FFFFFF" w:themeFill="background1"/>
         <w:spacing w:after="0" w:line="285" w:lineRule="atLeast"/>
         <w:ind w:left="0"/>
         <w:rPr>
@@ -2911,20 +2943,20 @@
     </w:p>
     <w:p>
       <w:pPr>
-        <w:shd w:val="clear" w:color="auto" w:fill="F7F7F7"/>
-        <w:spacing w:after="0" w:line="285" w:lineRule="atLeast"/>
-        <w:ind w:left="0"/>
-        <w:rPr>
-          <w:rFonts w:ascii="Courier New" w:eastAsia="Times New Roman" w:hAnsi="Courier New" w:cs="Courier New"/>
-          <w:color w:val="000000"/>
-          <w:sz w:val="21"/>
-          <w:szCs w:val="21"/>
-        </w:rPr>
-      </w:pPr>
-    </w:p>
-    <w:p>
-      <w:pPr>
-        <w:shd w:val="clear" w:color="auto" w:fill="F7F7F7"/>
+        <w:shd w:val="clear" w:color="auto" w:fill="FFFFFF" w:themeFill="background1"/>
+        <w:spacing w:after="0" w:line="285" w:lineRule="atLeast"/>
+        <w:ind w:left="0"/>
+        <w:rPr>
+          <w:rFonts w:ascii="Courier New" w:eastAsia="Times New Roman" w:hAnsi="Courier New" w:cs="Courier New"/>
+          <w:color w:val="000000"/>
+          <w:sz w:val="21"/>
+          <w:szCs w:val="21"/>
+        </w:rPr>
+      </w:pPr>
+    </w:p>
+    <w:p>
+      <w:pPr>
+        <w:shd w:val="clear" w:color="auto" w:fill="FFFFFF" w:themeFill="background1"/>
         <w:spacing w:after="0" w:line="285" w:lineRule="atLeast"/>
         <w:ind w:left="0"/>
         <w:rPr>
@@ -2982,7 +3014,7 @@
     </w:p>
     <w:p>
       <w:pPr>
-        <w:shd w:val="clear" w:color="auto" w:fill="F7F7F7"/>
+        <w:shd w:val="clear" w:color="auto" w:fill="FFFFFF" w:themeFill="background1"/>
         <w:spacing w:after="0" w:line="285" w:lineRule="atLeast"/>
         <w:ind w:left="0"/>
         <w:rPr>
@@ -3004,7 +3036,7 @@
     </w:p>
     <w:p>
       <w:pPr>
-        <w:shd w:val="clear" w:color="auto" w:fill="F7F7F7"/>
+        <w:shd w:val="clear" w:color="auto" w:fill="FFFFFF" w:themeFill="background1"/>
         <w:spacing w:after="0" w:line="285" w:lineRule="atLeast"/>
         <w:ind w:left="0"/>
         <w:rPr>
@@ -3042,6 +3074,7 @@
           </w:tcPr>
           <w:p>
             <w:pPr>
+              <w:shd w:val="clear" w:color="auto" w:fill="FFFFFF" w:themeFill="background1"/>
               <w:ind w:left="0"/>
               <w:rPr>
                 <w:rFonts w:asciiTheme="majorHAnsi" w:eastAsia="Times New Roman" w:hAnsiTheme="majorHAnsi" w:cstheme="majorHAnsi"/>
@@ -3056,6 +3089,7 @@
           </w:tcPr>
           <w:p>
             <w:pPr>
+              <w:shd w:val="clear" w:color="auto" w:fill="FFFFFF" w:themeFill="background1"/>
               <w:ind w:left="0"/>
               <w:jc w:val="center"/>
               <w:cnfStyle w:val="100000000000" w:firstRow="1" w:lastRow="0" w:firstColumn="0" w:lastColumn="0" w:oddVBand="0" w:evenVBand="0" w:oddHBand="0" w:evenHBand="0" w:firstRowFirstColumn="0" w:firstRowLastColumn="0" w:lastRowFirstColumn="0" w:lastRowLastColumn="0"/>
@@ -3078,6 +3112,7 @@
           </w:tcPr>
           <w:p>
             <w:pPr>
+              <w:shd w:val="clear" w:color="auto" w:fill="FFFFFF" w:themeFill="background1"/>
               <w:ind w:left="0"/>
               <w:jc w:val="center"/>
               <w:cnfStyle w:val="100000000000" w:firstRow="1" w:lastRow="0" w:firstColumn="0" w:lastColumn="0" w:oddVBand="0" w:evenVBand="0" w:oddHBand="0" w:evenHBand="0" w:firstRowFirstColumn="0" w:firstRowLastColumn="0" w:lastRowFirstColumn="0" w:lastRowLastColumn="0"/>
@@ -3100,6 +3135,7 @@
           </w:tcPr>
           <w:p>
             <w:pPr>
+              <w:shd w:val="clear" w:color="auto" w:fill="FFFFFF" w:themeFill="background1"/>
               <w:ind w:left="0"/>
               <w:jc w:val="center"/>
               <w:cnfStyle w:val="100000000000" w:firstRow="1" w:lastRow="0" w:firstColumn="0" w:lastColumn="0" w:oddVBand="0" w:evenVBand="0" w:oddHBand="0" w:evenHBand="0" w:firstRowFirstColumn="0" w:firstRowLastColumn="0" w:lastRowFirstColumn="0" w:lastRowLastColumn="0"/>
@@ -3130,6 +3166,7 @@
           </w:tcPr>
           <w:p>
             <w:pPr>
+              <w:shd w:val="clear" w:color="auto" w:fill="FFFFFF" w:themeFill="background1"/>
               <w:ind w:left="0"/>
               <w:jc w:val="center"/>
               <w:rPr>
@@ -3151,6 +3188,7 @@
           </w:tcPr>
           <w:p>
             <w:pPr>
+              <w:shd w:val="clear" w:color="auto" w:fill="FFFFFF" w:themeFill="background1"/>
               <w:ind w:left="0"/>
               <w:jc w:val="center"/>
               <w:cnfStyle w:val="000000100000" w:firstRow="0" w:lastRow="0" w:firstColumn="0" w:lastColumn="0" w:oddVBand="0" w:evenVBand="0" w:oddHBand="1" w:evenHBand="0" w:firstRowFirstColumn="0" w:firstRowLastColumn="0" w:lastRowFirstColumn="0" w:lastRowLastColumn="0"/>
@@ -3173,6 +3211,7 @@
           </w:tcPr>
           <w:p>
             <w:pPr>
+              <w:shd w:val="clear" w:color="auto" w:fill="FFFFFF" w:themeFill="background1"/>
               <w:ind w:left="0"/>
               <w:jc w:val="center"/>
               <w:cnfStyle w:val="000000100000" w:firstRow="0" w:lastRow="0" w:firstColumn="0" w:lastColumn="0" w:oddVBand="0" w:evenVBand="0" w:oddHBand="1" w:evenHBand="0" w:firstRowFirstColumn="0" w:firstRowLastColumn="0" w:lastRowFirstColumn="0" w:lastRowLastColumn="0"/>
@@ -3195,6 +3234,7 @@
           </w:tcPr>
           <w:p>
             <w:pPr>
+              <w:shd w:val="clear" w:color="auto" w:fill="FFFFFF" w:themeFill="background1"/>
               <w:ind w:left="0"/>
               <w:jc w:val="center"/>
               <w:cnfStyle w:val="000000100000" w:firstRow="0" w:lastRow="0" w:firstColumn="0" w:lastColumn="0" w:oddVBand="0" w:evenVBand="0" w:oddHBand="1" w:evenHBand="0" w:firstRowFirstColumn="0" w:firstRowLastColumn="0" w:lastRowFirstColumn="0" w:lastRowLastColumn="0"/>
@@ -3224,6 +3264,7 @@
           </w:tcPr>
           <w:p>
             <w:pPr>
+              <w:shd w:val="clear" w:color="auto" w:fill="FFFFFF" w:themeFill="background1"/>
               <w:ind w:left="0"/>
               <w:jc w:val="center"/>
               <w:rPr>
@@ -3245,6 +3286,7 @@
           </w:tcPr>
           <w:p>
             <w:pPr>
+              <w:shd w:val="clear" w:color="auto" w:fill="FFFFFF" w:themeFill="background1"/>
               <w:ind w:left="0"/>
               <w:jc w:val="center"/>
               <w:cnfStyle w:val="000000000000" w:firstRow="0" w:lastRow="0" w:firstColumn="0" w:lastColumn="0" w:oddVBand="0" w:evenVBand="0" w:oddHBand="0" w:evenHBand="0" w:firstRowFirstColumn="0" w:firstRowLastColumn="0" w:lastRowFirstColumn="0" w:lastRowLastColumn="0"/>
@@ -3267,6 +3309,7 @@
           </w:tcPr>
           <w:p>
             <w:pPr>
+              <w:shd w:val="clear" w:color="auto" w:fill="FFFFFF" w:themeFill="background1"/>
               <w:ind w:left="0"/>
               <w:jc w:val="center"/>
               <w:cnfStyle w:val="000000000000" w:firstRow="0" w:lastRow="0" w:firstColumn="0" w:lastColumn="0" w:oddVBand="0" w:evenVBand="0" w:oddHBand="0" w:evenHBand="0" w:firstRowFirstColumn="0" w:firstRowLastColumn="0" w:lastRowFirstColumn="0" w:lastRowLastColumn="0"/>
@@ -3289,6 +3332,7 @@
           </w:tcPr>
           <w:p>
             <w:pPr>
+              <w:shd w:val="clear" w:color="auto" w:fill="FFFFFF" w:themeFill="background1"/>
               <w:ind w:left="0"/>
               <w:jc w:val="center"/>
               <w:cnfStyle w:val="000000000000" w:firstRow="0" w:lastRow="0" w:firstColumn="0" w:lastColumn="0" w:oddVBand="0" w:evenVBand="0" w:oddHBand="0" w:evenHBand="0" w:firstRowFirstColumn="0" w:firstRowLastColumn="0" w:lastRowFirstColumn="0" w:lastRowLastColumn="0"/>
@@ -3319,6 +3363,7 @@
           </w:tcPr>
           <w:p>
             <w:pPr>
+              <w:shd w:val="clear" w:color="auto" w:fill="FFFFFF" w:themeFill="background1"/>
               <w:ind w:left="0"/>
               <w:jc w:val="center"/>
               <w:rPr>
@@ -3340,6 +3385,7 @@
           </w:tcPr>
           <w:p>
             <w:pPr>
+              <w:shd w:val="clear" w:color="auto" w:fill="FFFFFF" w:themeFill="background1"/>
               <w:ind w:left="0"/>
               <w:jc w:val="center"/>
               <w:cnfStyle w:val="000000100000" w:firstRow="0" w:lastRow="0" w:firstColumn="0" w:lastColumn="0" w:oddVBand="0" w:evenVBand="0" w:oddHBand="1" w:evenHBand="0" w:firstRowFirstColumn="0" w:firstRowLastColumn="0" w:lastRowFirstColumn="0" w:lastRowLastColumn="0"/>
@@ -3362,6 +3408,7 @@
           </w:tcPr>
           <w:p>
             <w:pPr>
+              <w:shd w:val="clear" w:color="auto" w:fill="FFFFFF" w:themeFill="background1"/>
               <w:ind w:left="0"/>
               <w:jc w:val="center"/>
               <w:cnfStyle w:val="000000100000" w:firstRow="0" w:lastRow="0" w:firstColumn="0" w:lastColumn="0" w:oddVBand="0" w:evenVBand="0" w:oddHBand="1" w:evenHBand="0" w:firstRowFirstColumn="0" w:firstRowLastColumn="0" w:lastRowFirstColumn="0" w:lastRowLastColumn="0"/>
@@ -3384,6 +3431,7 @@
           </w:tcPr>
           <w:p>
             <w:pPr>
+              <w:shd w:val="clear" w:color="auto" w:fill="FFFFFF" w:themeFill="background1"/>
               <w:ind w:left="0"/>
               <w:jc w:val="center"/>
               <w:cnfStyle w:val="000000100000" w:firstRow="0" w:lastRow="0" w:firstColumn="0" w:lastColumn="0" w:oddVBand="0" w:evenVBand="0" w:oddHBand="1" w:evenHBand="0" w:firstRowFirstColumn="0" w:firstRowLastColumn="0" w:lastRowFirstColumn="0" w:lastRowLastColumn="0"/>
@@ -3413,6 +3461,7 @@
           </w:tcPr>
           <w:p>
             <w:pPr>
+              <w:shd w:val="clear" w:color="auto" w:fill="FFFFFF" w:themeFill="background1"/>
               <w:ind w:left="0"/>
               <w:jc w:val="center"/>
               <w:rPr>
@@ -3434,6 +3483,7 @@
           </w:tcPr>
           <w:p>
             <w:pPr>
+              <w:shd w:val="clear" w:color="auto" w:fill="FFFFFF" w:themeFill="background1"/>
               <w:ind w:left="0"/>
               <w:jc w:val="center"/>
               <w:cnfStyle w:val="000000000000" w:firstRow="0" w:lastRow="0" w:firstColumn="0" w:lastColumn="0" w:oddVBand="0" w:evenVBand="0" w:oddHBand="0" w:evenHBand="0" w:firstRowFirstColumn="0" w:firstRowLastColumn="0" w:lastRowFirstColumn="0" w:lastRowLastColumn="0"/>
@@ -3456,6 +3506,7 @@
           </w:tcPr>
           <w:p>
             <w:pPr>
+              <w:shd w:val="clear" w:color="auto" w:fill="FFFFFF" w:themeFill="background1"/>
               <w:ind w:left="0"/>
               <w:jc w:val="center"/>
               <w:cnfStyle w:val="000000000000" w:firstRow="0" w:lastRow="0" w:firstColumn="0" w:lastColumn="0" w:oddVBand="0" w:evenVBand="0" w:oddHBand="0" w:evenHBand="0" w:firstRowFirstColumn="0" w:firstRowLastColumn="0" w:lastRowFirstColumn="0" w:lastRowLastColumn="0"/>
@@ -3478,6 +3529,7 @@
           </w:tcPr>
           <w:p>
             <w:pPr>
+              <w:shd w:val="clear" w:color="auto" w:fill="FFFFFF" w:themeFill="background1"/>
               <w:ind w:left="0"/>
               <w:jc w:val="center"/>
               <w:cnfStyle w:val="000000000000" w:firstRow="0" w:lastRow="0" w:firstColumn="0" w:lastColumn="0" w:oddVBand="0" w:evenVBand="0" w:oddHBand="0" w:evenHBand="0" w:firstRowFirstColumn="0" w:firstRowLastColumn="0" w:lastRowFirstColumn="0" w:lastRowLastColumn="0"/>
@@ -3508,6 +3560,7 @@
           </w:tcPr>
           <w:p>
             <w:pPr>
+              <w:shd w:val="clear" w:color="auto" w:fill="FFFFFF" w:themeFill="background1"/>
               <w:ind w:left="0"/>
               <w:jc w:val="center"/>
               <w:rPr>
@@ -3529,6 +3582,7 @@
           </w:tcPr>
           <w:p>
             <w:pPr>
+              <w:shd w:val="clear" w:color="auto" w:fill="FFFFFF" w:themeFill="background1"/>
               <w:ind w:left="0"/>
               <w:jc w:val="center"/>
               <w:cnfStyle w:val="000000100000" w:firstRow="0" w:lastRow="0" w:firstColumn="0" w:lastColumn="0" w:oddVBand="0" w:evenVBand="0" w:oddHBand="1" w:evenHBand="0" w:firstRowFirstColumn="0" w:firstRowLastColumn="0" w:lastRowFirstColumn="0" w:lastRowLastColumn="0"/>
@@ -3551,6 +3605,7 @@
           </w:tcPr>
           <w:p>
             <w:pPr>
+              <w:shd w:val="clear" w:color="auto" w:fill="FFFFFF" w:themeFill="background1"/>
               <w:ind w:left="0"/>
               <w:jc w:val="center"/>
               <w:cnfStyle w:val="000000100000" w:firstRow="0" w:lastRow="0" w:firstColumn="0" w:lastColumn="0" w:oddVBand="0" w:evenVBand="0" w:oddHBand="1" w:evenHBand="0" w:firstRowFirstColumn="0" w:firstRowLastColumn="0" w:lastRowFirstColumn="0" w:lastRowLastColumn="0"/>
@@ -3573,6 +3628,7 @@
           </w:tcPr>
           <w:p>
             <w:pPr>
+              <w:shd w:val="clear" w:color="auto" w:fill="FFFFFF" w:themeFill="background1"/>
               <w:ind w:left="0"/>
               <w:jc w:val="center"/>
               <w:cnfStyle w:val="000000100000" w:firstRow="0" w:lastRow="0" w:firstColumn="0" w:lastColumn="0" w:oddVBand="0" w:evenVBand="0" w:oddHBand="1" w:evenHBand="0" w:firstRowFirstColumn="0" w:firstRowLastColumn="0" w:lastRowFirstColumn="0" w:lastRowLastColumn="0"/>
@@ -3592,6 +3648,7 @@
     </w:tbl>
     <w:p>
       <w:pPr>
+        <w:shd w:val="clear" w:color="auto" w:fill="FFFFFF" w:themeFill="background1"/>
         <w:tabs>
           <w:tab w:val="center" w:pos="3675"/>
         </w:tabs>
@@ -3605,7 +3662,7 @@
     </w:p>
     <w:p>
       <w:pPr>
-        <w:shd w:val="clear" w:color="auto" w:fill="F7F7F7"/>
+        <w:shd w:val="clear" w:color="auto" w:fill="FFFFFF" w:themeFill="background1"/>
         <w:spacing w:after="0" w:line="285" w:lineRule="atLeast"/>
         <w:ind w:left="0"/>
         <w:rPr>
@@ -3681,7 +3738,7 @@
     </w:p>
     <w:p>
       <w:pPr>
-        <w:shd w:val="clear" w:color="auto" w:fill="F7F7F7"/>
+        <w:shd w:val="clear" w:color="auto" w:fill="FFFFFF" w:themeFill="background1"/>
         <w:spacing w:after="0" w:line="285" w:lineRule="atLeast"/>
         <w:ind w:left="0"/>
         <w:rPr>
@@ -3730,7 +3787,7 @@
     </w:p>
     <w:p>
       <w:pPr>
-        <w:shd w:val="clear" w:color="auto" w:fill="F7F7F7"/>
+        <w:shd w:val="clear" w:color="auto" w:fill="FFFFFF" w:themeFill="background1"/>
         <w:spacing w:after="0" w:line="285" w:lineRule="atLeast"/>
         <w:ind w:left="0"/>
         <w:rPr>
@@ -3770,20 +3827,20 @@
     </w:p>
     <w:p>
       <w:pPr>
-        <w:shd w:val="clear" w:color="auto" w:fill="F7F7F7"/>
-        <w:spacing w:after="0" w:line="285" w:lineRule="atLeast"/>
-        <w:ind w:left="0"/>
-        <w:rPr>
-          <w:rFonts w:ascii="Courier New" w:eastAsia="Times New Roman" w:hAnsi="Courier New" w:cs="Courier New"/>
-          <w:color w:val="000000"/>
-          <w:sz w:val="21"/>
-          <w:szCs w:val="21"/>
-        </w:rPr>
-      </w:pPr>
-    </w:p>
-    <w:p>
-      <w:pPr>
-        <w:shd w:val="clear" w:color="auto" w:fill="F7F7F7"/>
+        <w:shd w:val="clear" w:color="auto" w:fill="FFFFFF" w:themeFill="background1"/>
+        <w:spacing w:after="0" w:line="285" w:lineRule="atLeast"/>
+        <w:ind w:left="0"/>
+        <w:rPr>
+          <w:rFonts w:ascii="Courier New" w:eastAsia="Times New Roman" w:hAnsi="Courier New" w:cs="Courier New"/>
+          <w:color w:val="000000"/>
+          <w:sz w:val="21"/>
+          <w:szCs w:val="21"/>
+        </w:rPr>
+      </w:pPr>
+    </w:p>
+    <w:p>
+      <w:pPr>
+        <w:shd w:val="clear" w:color="auto" w:fill="FFFFFF" w:themeFill="background1"/>
         <w:spacing w:after="0" w:line="285" w:lineRule="atLeast"/>
         <w:ind w:left="0"/>
         <w:rPr>
@@ -3814,7 +3871,7 @@
     </w:p>
     <w:p>
       <w:pPr>
-        <w:shd w:val="clear" w:color="auto" w:fill="F7F7F7"/>
+        <w:shd w:val="clear" w:color="auto" w:fill="FFFFFF" w:themeFill="background1"/>
         <w:spacing w:after="0" w:line="285" w:lineRule="atLeast"/>
         <w:ind w:left="0"/>
         <w:rPr>
@@ -3836,7 +3893,7 @@
     </w:p>
     <w:p>
       <w:pPr>
-        <w:shd w:val="clear" w:color="auto" w:fill="F7F7F7"/>
+        <w:shd w:val="clear" w:color="auto" w:fill="FFFFFF" w:themeFill="background1"/>
         <w:spacing w:after="0" w:line="285" w:lineRule="atLeast"/>
         <w:ind w:left="0"/>
         <w:rPr>
@@ -3858,7 +3915,7 @@
     </w:p>
     <w:p>
       <w:pPr>
-        <w:shd w:val="clear" w:color="auto" w:fill="F7F7F7"/>
+        <w:shd w:val="clear" w:color="auto" w:fill="FFFFFF" w:themeFill="background1"/>
         <w:spacing w:after="0" w:line="285" w:lineRule="atLeast"/>
         <w:ind w:left="0"/>
         <w:rPr>
@@ -3898,20 +3955,20 @@
     </w:p>
     <w:p>
       <w:pPr>
-        <w:shd w:val="clear" w:color="auto" w:fill="F7F7F7"/>
-        <w:spacing w:after="0" w:line="285" w:lineRule="atLeast"/>
-        <w:ind w:left="0"/>
-        <w:rPr>
-          <w:rFonts w:ascii="Courier New" w:eastAsia="Times New Roman" w:hAnsi="Courier New" w:cs="Courier New"/>
-          <w:color w:val="000000"/>
-          <w:sz w:val="21"/>
-          <w:szCs w:val="21"/>
-        </w:rPr>
-      </w:pPr>
-    </w:p>
-    <w:p>
-      <w:pPr>
-        <w:shd w:val="clear" w:color="auto" w:fill="F7F7F7"/>
+        <w:shd w:val="clear" w:color="auto" w:fill="FFFFFF" w:themeFill="background1"/>
+        <w:spacing w:after="0" w:line="285" w:lineRule="atLeast"/>
+        <w:ind w:left="0"/>
+        <w:rPr>
+          <w:rFonts w:ascii="Courier New" w:eastAsia="Times New Roman" w:hAnsi="Courier New" w:cs="Courier New"/>
+          <w:color w:val="000000"/>
+          <w:sz w:val="21"/>
+          <w:szCs w:val="21"/>
+        </w:rPr>
+      </w:pPr>
+    </w:p>
+    <w:p>
+      <w:pPr>
+        <w:shd w:val="clear" w:color="auto" w:fill="FFFFFF" w:themeFill="background1"/>
         <w:spacing w:after="0" w:line="285" w:lineRule="atLeast"/>
         <w:ind w:left="0"/>
         <w:rPr>
@@ -3969,7 +4026,7 @@
     </w:p>
     <w:p>
       <w:pPr>
-        <w:shd w:val="clear" w:color="auto" w:fill="F7F7F7"/>
+        <w:shd w:val="clear" w:color="auto" w:fill="FFFFFF" w:themeFill="background1"/>
         <w:spacing w:after="0" w:line="285" w:lineRule="atLeast"/>
         <w:ind w:left="0"/>
         <w:rPr>
@@ -4018,7 +4075,7 @@
     </w:p>
     <w:p>
       <w:pPr>
-        <w:shd w:val="clear" w:color="auto" w:fill="F7F7F7"/>
+        <w:shd w:val="clear" w:color="auto" w:fill="FFFFFF" w:themeFill="background1"/>
         <w:spacing w:after="0" w:line="285" w:lineRule="atLeast"/>
         <w:ind w:left="0"/>
         <w:rPr>
@@ -4032,27 +4089,1092 @@
     <w:p>
       <w:pPr>
         <w:pStyle w:val="HTMLPreformatted"/>
-      </w:pPr>
-      <w:r>
+        <w:shd w:val="clear" w:color="auto" w:fill="FFFFFF" w:themeFill="background1"/>
+        <w:rPr>
+          <w:i/>
+        </w:rPr>
+      </w:pPr>
+      <w:r>
+        <w:rPr>
+          <w:i/>
+        </w:rPr>
         <w:t>np.float64(32.072733877455676)</w:t>
       </w:r>
     </w:p>
     <w:p>
       <w:pPr>
+        <w:pStyle w:val="HTMLPreformatted"/>
+        <w:shd w:val="clear" w:color="auto" w:fill="FFFFFF" w:themeFill="background1"/>
+        <w:rPr>
+          <w:i/>
+        </w:rPr>
+      </w:pPr>
+    </w:p>
+    <w:p>
+      <w:pPr>
+        <w:shd w:val="clear" w:color="auto" w:fill="FFFFFF" w:themeFill="background1"/>
+        <w:spacing w:after="0" w:line="285" w:lineRule="atLeast"/>
+        <w:ind w:left="0"/>
+        <w:rPr>
+          <w:rFonts w:ascii="Courier New" w:eastAsia="Times New Roman" w:hAnsi="Courier New" w:cs="Courier New"/>
+          <w:color w:val="000000"/>
+          <w:sz w:val="21"/>
+          <w:szCs w:val="21"/>
+        </w:rPr>
+      </w:pPr>
+      <w:r>
+        <w:rPr>
+          <w:rFonts w:ascii="Courier New" w:eastAsia="Times New Roman" w:hAnsi="Courier New" w:cs="Courier New"/>
+          <w:color w:val="008000"/>
+          <w:sz w:val="21"/>
+          <w:szCs w:val="21"/>
+        </w:rPr>
+        <w:t># Gradient Descent implementation</w:t>
+      </w:r>
+    </w:p>
+    <w:p>
+      <w:pPr>
+        <w:shd w:val="clear" w:color="auto" w:fill="FFFFFF" w:themeFill="background1"/>
+        <w:spacing w:after="0" w:line="285" w:lineRule="atLeast"/>
+        <w:ind w:left="0"/>
+        <w:rPr>
+          <w:rFonts w:ascii="Courier New" w:eastAsia="Times New Roman" w:hAnsi="Courier New" w:cs="Courier New"/>
+          <w:color w:val="000000"/>
+          <w:sz w:val="21"/>
+          <w:szCs w:val="21"/>
+        </w:rPr>
+      </w:pPr>
+      <w:r>
+        <w:rPr>
+          <w:rFonts w:ascii="Courier New" w:eastAsia="Times New Roman" w:hAnsi="Courier New" w:cs="Courier New"/>
+          <w:color w:val="0000FF"/>
+          <w:sz w:val="21"/>
+          <w:szCs w:val="21"/>
+        </w:rPr>
+        <w:t>def</w:t>
+      </w:r>
+      <w:r>
+        <w:rPr>
+          <w:rFonts w:ascii="Courier New" w:eastAsia="Times New Roman" w:hAnsi="Courier New" w:cs="Courier New"/>
+          <w:color w:val="000000"/>
+          <w:sz w:val="21"/>
+          <w:szCs w:val="21"/>
+        </w:rPr>
+        <w:t xml:space="preserve"> </w:t>
+      </w:r>
+      <w:r>
+        <w:rPr>
+          <w:rFonts w:ascii="Courier New" w:eastAsia="Times New Roman" w:hAnsi="Courier New" w:cs="Courier New"/>
+          <w:color w:val="6A5221"/>
+          <w:sz w:val="21"/>
+          <w:szCs w:val="21"/>
+        </w:rPr>
+        <w:t>gradientDescent</w:t>
+      </w:r>
+      <w:r>
+        <w:rPr>
+          <w:rFonts w:ascii="Courier New" w:eastAsia="Times New Roman" w:hAnsi="Courier New" w:cs="Courier New"/>
+          <w:color w:val="000000"/>
+          <w:sz w:val="21"/>
+          <w:szCs w:val="21"/>
+        </w:rPr>
+        <w:t>(</w:t>
+      </w:r>
+      <w:r>
+        <w:rPr>
+          <w:rFonts w:ascii="Courier New" w:eastAsia="Times New Roman" w:hAnsi="Courier New" w:cs="Courier New"/>
+          <w:color w:val="001080"/>
+          <w:sz w:val="21"/>
+          <w:szCs w:val="21"/>
+        </w:rPr>
+        <w:t>x</w:t>
+      </w:r>
+      <w:r>
+        <w:rPr>
+          <w:rFonts w:ascii="Courier New" w:eastAsia="Times New Roman" w:hAnsi="Courier New" w:cs="Courier New"/>
+          <w:color w:val="000000"/>
+          <w:sz w:val="21"/>
+          <w:szCs w:val="21"/>
+        </w:rPr>
+        <w:t xml:space="preserve">, </w:t>
+      </w:r>
+      <w:r>
+        <w:rPr>
+          <w:rFonts w:ascii="Courier New" w:eastAsia="Times New Roman" w:hAnsi="Courier New" w:cs="Courier New"/>
+          <w:color w:val="001080"/>
+          <w:sz w:val="21"/>
+          <w:szCs w:val="21"/>
+        </w:rPr>
+        <w:t>y</w:t>
+      </w:r>
+      <w:r>
+        <w:rPr>
+          <w:rFonts w:ascii="Courier New" w:eastAsia="Times New Roman" w:hAnsi="Courier New" w:cs="Courier New"/>
+          <w:color w:val="000000"/>
+          <w:sz w:val="21"/>
+          <w:szCs w:val="21"/>
+        </w:rPr>
+        <w:t xml:space="preserve">, </w:t>
+      </w:r>
+      <w:r>
+        <w:rPr>
+          <w:rFonts w:ascii="Courier New" w:eastAsia="Times New Roman" w:hAnsi="Courier New" w:cs="Courier New"/>
+          <w:color w:val="001080"/>
+          <w:sz w:val="21"/>
+          <w:szCs w:val="21"/>
+        </w:rPr>
+        <w:t>theta</w:t>
+      </w:r>
+      <w:r>
+        <w:rPr>
+          <w:rFonts w:ascii="Courier New" w:eastAsia="Times New Roman" w:hAnsi="Courier New" w:cs="Courier New"/>
+          <w:color w:val="000000"/>
+          <w:sz w:val="21"/>
+          <w:szCs w:val="21"/>
+        </w:rPr>
+        <w:t xml:space="preserve">, </w:t>
+      </w:r>
+      <w:r>
+        <w:rPr>
+          <w:rFonts w:ascii="Courier New" w:eastAsia="Times New Roman" w:hAnsi="Courier New" w:cs="Courier New"/>
+          <w:color w:val="001080"/>
+          <w:sz w:val="21"/>
+          <w:szCs w:val="21"/>
+        </w:rPr>
+        <w:t>alpha</w:t>
+      </w:r>
+      <w:r>
+        <w:rPr>
+          <w:rFonts w:ascii="Courier New" w:eastAsia="Times New Roman" w:hAnsi="Courier New" w:cs="Courier New"/>
+          <w:color w:val="000000"/>
+          <w:sz w:val="21"/>
+          <w:szCs w:val="21"/>
+        </w:rPr>
+        <w:t xml:space="preserve">, </w:t>
+      </w:r>
+      <w:r>
+        <w:rPr>
+          <w:rFonts w:ascii="Courier New" w:eastAsia="Times New Roman" w:hAnsi="Courier New" w:cs="Courier New"/>
+          <w:color w:val="001080"/>
+          <w:sz w:val="21"/>
+          <w:szCs w:val="21"/>
+        </w:rPr>
+        <w:t>num_iters</w:t>
+      </w:r>
+      <w:r>
+        <w:rPr>
+          <w:rFonts w:ascii="Courier New" w:eastAsia="Times New Roman" w:hAnsi="Courier New" w:cs="Courier New"/>
+          <w:color w:val="000000"/>
+          <w:sz w:val="21"/>
+          <w:szCs w:val="21"/>
+        </w:rPr>
+        <w:t>):</w:t>
+      </w:r>
+    </w:p>
+    <w:p>
+      <w:pPr>
+        <w:shd w:val="clear" w:color="auto" w:fill="FFFFFF" w:themeFill="background1"/>
+        <w:spacing w:after="0" w:line="285" w:lineRule="atLeast"/>
+        <w:ind w:left="0"/>
+        <w:rPr>
+          <w:rFonts w:ascii="Courier New" w:eastAsia="Times New Roman" w:hAnsi="Courier New" w:cs="Courier New"/>
+          <w:color w:val="000000"/>
+          <w:sz w:val="21"/>
+          <w:szCs w:val="21"/>
+        </w:rPr>
+      </w:pPr>
+      <w:r>
+        <w:rPr>
+          <w:rFonts w:ascii="Courier New" w:eastAsia="Times New Roman" w:hAnsi="Courier New" w:cs="Courier New"/>
+          <w:color w:val="000000"/>
+          <w:sz w:val="21"/>
+          <w:szCs w:val="21"/>
+        </w:rPr>
+        <w:t>    J_history = np.zeros(num_iters)</w:t>
+      </w:r>
+    </w:p>
+    <w:p>
+      <w:pPr>
+        <w:shd w:val="clear" w:color="auto" w:fill="FFFFFF" w:themeFill="background1"/>
+        <w:spacing w:after="0" w:line="285" w:lineRule="atLeast"/>
+        <w:ind w:left="0"/>
+        <w:rPr>
+          <w:rFonts w:ascii="Courier New" w:eastAsia="Times New Roman" w:hAnsi="Courier New" w:cs="Courier New"/>
+          <w:color w:val="000000"/>
+          <w:sz w:val="21"/>
+          <w:szCs w:val="21"/>
+        </w:rPr>
+      </w:pPr>
+    </w:p>
+    <w:p>
+      <w:pPr>
+        <w:shd w:val="clear" w:color="auto" w:fill="FFFFFF" w:themeFill="background1"/>
+        <w:spacing w:after="0" w:line="285" w:lineRule="atLeast"/>
+        <w:ind w:left="0"/>
+        <w:rPr>
+          <w:rFonts w:ascii="Courier New" w:eastAsia="Times New Roman" w:hAnsi="Courier New" w:cs="Courier New"/>
+          <w:color w:val="000000"/>
+          <w:sz w:val="21"/>
+          <w:szCs w:val="21"/>
+        </w:rPr>
+      </w:pPr>
+      <w:r>
+        <w:rPr>
+          <w:rFonts w:ascii="Courier New" w:eastAsia="Times New Roman" w:hAnsi="Courier New" w:cs="Courier New"/>
+          <w:color w:val="000000"/>
+          <w:sz w:val="21"/>
+          <w:szCs w:val="21"/>
+        </w:rPr>
+        <w:t xml:space="preserve">    </w:t>
+      </w:r>
+      <w:r>
+        <w:rPr>
+          <w:rFonts w:ascii="Courier New" w:eastAsia="Times New Roman" w:hAnsi="Courier New" w:cs="Courier New"/>
+          <w:color w:val="9723B4"/>
+          <w:sz w:val="21"/>
+          <w:szCs w:val="21"/>
+        </w:rPr>
+        <w:t>for</w:t>
+      </w:r>
+      <w:r>
+        <w:rPr>
+          <w:rFonts w:ascii="Courier New" w:eastAsia="Times New Roman" w:hAnsi="Courier New" w:cs="Courier New"/>
+          <w:color w:val="000000"/>
+          <w:sz w:val="21"/>
+          <w:szCs w:val="21"/>
+        </w:rPr>
+        <w:t xml:space="preserve"> iter </w:t>
+      </w:r>
+      <w:r>
+        <w:rPr>
+          <w:rFonts w:ascii="Courier New" w:eastAsia="Times New Roman" w:hAnsi="Courier New" w:cs="Courier New"/>
+          <w:color w:val="0000FF"/>
+          <w:sz w:val="21"/>
+          <w:szCs w:val="21"/>
+        </w:rPr>
+        <w:t>in</w:t>
+      </w:r>
+      <w:r>
+        <w:rPr>
+          <w:rFonts w:ascii="Courier New" w:eastAsia="Times New Roman" w:hAnsi="Courier New" w:cs="Courier New"/>
+          <w:color w:val="000000"/>
+          <w:sz w:val="21"/>
+          <w:szCs w:val="21"/>
+        </w:rPr>
+        <w:t xml:space="preserve"> np.arange(num_iters):</w:t>
+      </w:r>
+    </w:p>
+    <w:p>
+      <w:pPr>
+        <w:shd w:val="clear" w:color="auto" w:fill="FFFFFF" w:themeFill="background1"/>
+        <w:spacing w:after="0" w:line="285" w:lineRule="atLeast"/>
+        <w:ind w:left="0"/>
+        <w:rPr>
+          <w:rFonts w:ascii="Courier New" w:eastAsia="Times New Roman" w:hAnsi="Courier New" w:cs="Courier New"/>
+          <w:color w:val="000000"/>
+          <w:sz w:val="21"/>
+          <w:szCs w:val="21"/>
+        </w:rPr>
+      </w:pPr>
+      <w:r>
+        <w:rPr>
+          <w:rFonts w:ascii="Courier New" w:eastAsia="Times New Roman" w:hAnsi="Courier New" w:cs="Courier New"/>
+          <w:color w:val="000000"/>
+          <w:sz w:val="21"/>
+          <w:szCs w:val="21"/>
+        </w:rPr>
+        <w:t>        h = x.dot(theta)</w:t>
+      </w:r>
+    </w:p>
+    <w:p>
+      <w:pPr>
+        <w:shd w:val="clear" w:color="auto" w:fill="FFFFFF" w:themeFill="background1"/>
+        <w:spacing w:after="0" w:line="285" w:lineRule="atLeast"/>
+        <w:ind w:left="0"/>
+        <w:rPr>
+          <w:rFonts w:ascii="Courier New" w:eastAsia="Times New Roman" w:hAnsi="Courier New" w:cs="Courier New"/>
+          <w:color w:val="000000"/>
+          <w:sz w:val="21"/>
+          <w:szCs w:val="21"/>
+        </w:rPr>
+      </w:pPr>
+      <w:r>
+        <w:rPr>
+          <w:rFonts w:ascii="Courier New" w:eastAsia="Times New Roman" w:hAnsi="Courier New" w:cs="Courier New"/>
+          <w:color w:val="000000"/>
+          <w:sz w:val="21"/>
+          <w:szCs w:val="21"/>
+        </w:rPr>
+        <w:t>        theta = theta - alpha*(</w:t>
+      </w:r>
+      <w:r>
+        <w:rPr>
+          <w:rFonts w:ascii="Courier New" w:eastAsia="Times New Roman" w:hAnsi="Courier New" w:cs="Courier New"/>
+          <w:color w:val="116644"/>
+          <w:sz w:val="21"/>
+          <w:szCs w:val="21"/>
+        </w:rPr>
+        <w:t>1</w:t>
+      </w:r>
+      <w:r>
+        <w:rPr>
+          <w:rFonts w:ascii="Courier New" w:eastAsia="Times New Roman" w:hAnsi="Courier New" w:cs="Courier New"/>
+          <w:color w:val="000000"/>
+          <w:sz w:val="21"/>
+          <w:szCs w:val="21"/>
+        </w:rPr>
+        <w:t>/m)*(x.T.dot(h-y))</w:t>
+      </w:r>
+    </w:p>
+    <w:p>
+      <w:pPr>
+        <w:shd w:val="clear" w:color="auto" w:fill="FFFFFF" w:themeFill="background1"/>
+        <w:spacing w:after="0" w:line="285" w:lineRule="atLeast"/>
+        <w:ind w:left="0"/>
+        <w:rPr>
+          <w:rFonts w:ascii="Courier New" w:eastAsia="Times New Roman" w:hAnsi="Courier New" w:cs="Courier New"/>
+          <w:color w:val="000000"/>
+          <w:sz w:val="21"/>
+          <w:szCs w:val="21"/>
+        </w:rPr>
+      </w:pPr>
+      <w:r>
+        <w:rPr>
+          <w:rFonts w:ascii="Courier New" w:eastAsia="Times New Roman" w:hAnsi="Courier New" w:cs="Courier New"/>
+          <w:color w:val="000000"/>
+          <w:sz w:val="21"/>
+          <w:szCs w:val="21"/>
+        </w:rPr>
+        <w:t>        J_history[iter] = Cost(x, y, theta)</w:t>
+      </w:r>
+    </w:p>
+    <w:p>
+      <w:pPr>
+        <w:shd w:val="clear" w:color="auto" w:fill="FFFFFF" w:themeFill="background1"/>
+        <w:spacing w:after="0" w:line="285" w:lineRule="atLeast"/>
+        <w:ind w:left="0"/>
+        <w:rPr>
+          <w:rFonts w:ascii="Courier New" w:eastAsia="Times New Roman" w:hAnsi="Courier New" w:cs="Courier New"/>
+          <w:color w:val="000000"/>
+          <w:sz w:val="21"/>
+          <w:szCs w:val="21"/>
+        </w:rPr>
+      </w:pPr>
+      <w:r>
+        <w:rPr>
+          <w:rFonts w:ascii="Courier New" w:eastAsia="Times New Roman" w:hAnsi="Courier New" w:cs="Courier New"/>
+          <w:color w:val="000000"/>
+          <w:sz w:val="21"/>
+          <w:szCs w:val="21"/>
+        </w:rPr>
+        <w:t xml:space="preserve">    </w:t>
+      </w:r>
+      <w:r>
+        <w:rPr>
+          <w:rFonts w:ascii="Courier New" w:eastAsia="Times New Roman" w:hAnsi="Courier New" w:cs="Courier New"/>
+          <w:color w:val="9723B4"/>
+          <w:sz w:val="21"/>
+          <w:szCs w:val="21"/>
+        </w:rPr>
+        <w:t>return</w:t>
+      </w:r>
+      <w:r>
+        <w:rPr>
+          <w:rFonts w:ascii="Courier New" w:eastAsia="Times New Roman" w:hAnsi="Courier New" w:cs="Courier New"/>
+          <w:color w:val="000000"/>
+          <w:sz w:val="21"/>
+          <w:szCs w:val="21"/>
+        </w:rPr>
+        <w:t>(theta, J_history)</w:t>
+      </w:r>
+    </w:p>
+    <w:p>
+      <w:pPr>
+        <w:shd w:val="clear" w:color="auto" w:fill="FFFFFF" w:themeFill="background1"/>
+        <w:spacing w:after="0" w:line="285" w:lineRule="atLeast"/>
+        <w:ind w:left="0"/>
+        <w:rPr>
+          <w:rFonts w:ascii="Courier New" w:eastAsia="Times New Roman" w:hAnsi="Courier New" w:cs="Courier New"/>
+          <w:color w:val="000000"/>
+          <w:sz w:val="21"/>
+          <w:szCs w:val="21"/>
+        </w:rPr>
+      </w:pPr>
+    </w:p>
+    <w:p>
+      <w:pPr>
+        <w:shd w:val="clear" w:color="auto" w:fill="FFFFFF" w:themeFill="background1"/>
+        <w:spacing w:after="0" w:line="285" w:lineRule="atLeast"/>
+        <w:ind w:left="0"/>
+        <w:rPr>
+          <w:rFonts w:ascii="Courier New" w:eastAsia="Times New Roman" w:hAnsi="Courier New" w:cs="Courier New"/>
+          <w:color w:val="000000"/>
+          <w:sz w:val="21"/>
+          <w:szCs w:val="21"/>
+        </w:rPr>
+      </w:pPr>
+      <w:r>
+        <w:rPr>
+          <w:rFonts w:ascii="Courier New" w:eastAsia="Times New Roman" w:hAnsi="Courier New" w:cs="Courier New"/>
+          <w:color w:val="000000"/>
+          <w:sz w:val="21"/>
+          <w:szCs w:val="21"/>
+        </w:rPr>
+        <w:t>theta_initial = np.array([[</w:t>
+      </w:r>
+      <w:r>
+        <w:rPr>
+          <w:rFonts w:ascii="Courier New" w:eastAsia="Times New Roman" w:hAnsi="Courier New" w:cs="Courier New"/>
+          <w:color w:val="116644"/>
+          <w:sz w:val="21"/>
+          <w:szCs w:val="21"/>
+        </w:rPr>
+        <w:t>0</w:t>
+      </w:r>
+      <w:r>
+        <w:rPr>
+          <w:rFonts w:ascii="Courier New" w:eastAsia="Times New Roman" w:hAnsi="Courier New" w:cs="Courier New"/>
+          <w:color w:val="000000"/>
+          <w:sz w:val="21"/>
+          <w:szCs w:val="21"/>
+        </w:rPr>
+        <w:t>],[</w:t>
+      </w:r>
+      <w:r>
+        <w:rPr>
+          <w:rFonts w:ascii="Courier New" w:eastAsia="Times New Roman" w:hAnsi="Courier New" w:cs="Courier New"/>
+          <w:color w:val="116644"/>
+          <w:sz w:val="21"/>
+          <w:szCs w:val="21"/>
+        </w:rPr>
+        <w:t>0</w:t>
+      </w:r>
+      <w:r>
+        <w:rPr>
+          <w:rFonts w:ascii="Courier New" w:eastAsia="Times New Roman" w:hAnsi="Courier New" w:cs="Courier New"/>
+          <w:color w:val="000000"/>
+          <w:sz w:val="21"/>
+          <w:szCs w:val="21"/>
+        </w:rPr>
+        <w:t>]])</w:t>
+      </w:r>
+    </w:p>
+    <w:p>
+      <w:pPr>
+        <w:shd w:val="clear" w:color="auto" w:fill="FFFFFF" w:themeFill="background1"/>
+        <w:spacing w:after="0" w:line="285" w:lineRule="atLeast"/>
+        <w:ind w:left="0"/>
+        <w:rPr>
+          <w:rFonts w:ascii="Courier New" w:eastAsia="Times New Roman" w:hAnsi="Courier New" w:cs="Courier New"/>
+          <w:color w:val="000000"/>
+          <w:sz w:val="21"/>
+          <w:szCs w:val="21"/>
+        </w:rPr>
+      </w:pPr>
+      <w:r>
+        <w:rPr>
+          <w:rFonts w:ascii="Courier New" w:eastAsia="Times New Roman" w:hAnsi="Courier New" w:cs="Courier New"/>
+          <w:color w:val="000000"/>
+          <w:sz w:val="21"/>
+          <w:szCs w:val="21"/>
+        </w:rPr>
+        <w:t xml:space="preserve">alpha = </w:t>
+      </w:r>
+      <w:r>
+        <w:rPr>
+          <w:rFonts w:ascii="Courier New" w:eastAsia="Times New Roman" w:hAnsi="Courier New" w:cs="Courier New"/>
+          <w:color w:val="116644"/>
+          <w:sz w:val="21"/>
+          <w:szCs w:val="21"/>
+        </w:rPr>
+        <w:t>0.01</w:t>
+      </w:r>
+      <w:r>
+        <w:rPr>
+          <w:rFonts w:ascii="Courier New" w:eastAsia="Times New Roman" w:hAnsi="Courier New" w:cs="Courier New"/>
+          <w:color w:val="000000"/>
+          <w:sz w:val="21"/>
+          <w:szCs w:val="21"/>
+        </w:rPr>
+        <w:t xml:space="preserve"> </w:t>
+      </w:r>
+      <w:r>
+        <w:rPr>
+          <w:rFonts w:ascii="Courier New" w:eastAsia="Times New Roman" w:hAnsi="Courier New" w:cs="Courier New"/>
+          <w:color w:val="008000"/>
+          <w:sz w:val="21"/>
+          <w:szCs w:val="21"/>
+        </w:rPr>
+        <w:t># Sets the learning Rate</w:t>
+      </w:r>
+    </w:p>
+    <w:p>
+      <w:pPr>
+        <w:shd w:val="clear" w:color="auto" w:fill="FFFFFF" w:themeFill="background1"/>
+        <w:spacing w:after="0" w:line="285" w:lineRule="atLeast"/>
+        <w:ind w:left="0"/>
+        <w:rPr>
+          <w:rFonts w:ascii="Courier New" w:eastAsia="Times New Roman" w:hAnsi="Courier New" w:cs="Courier New"/>
+          <w:color w:val="000000"/>
+          <w:sz w:val="21"/>
+          <w:szCs w:val="21"/>
+        </w:rPr>
+      </w:pPr>
+      <w:r>
+        <w:rPr>
+          <w:rFonts w:ascii="Courier New" w:eastAsia="Times New Roman" w:hAnsi="Courier New" w:cs="Courier New"/>
+          <w:color w:val="000000"/>
+          <w:sz w:val="21"/>
+          <w:szCs w:val="21"/>
+        </w:rPr>
+        <w:t xml:space="preserve">iterations = </w:t>
+      </w:r>
+      <w:r>
+        <w:rPr>
+          <w:rFonts w:ascii="Courier New" w:eastAsia="Times New Roman" w:hAnsi="Courier New" w:cs="Courier New"/>
+          <w:color w:val="116644"/>
+          <w:sz w:val="21"/>
+          <w:szCs w:val="21"/>
+        </w:rPr>
+        <w:t>1500</w:t>
+      </w:r>
+      <w:r>
+        <w:rPr>
+          <w:rFonts w:ascii="Courier New" w:eastAsia="Times New Roman" w:hAnsi="Courier New" w:cs="Courier New"/>
+          <w:color w:val="116644"/>
+          <w:sz w:val="21"/>
+          <w:szCs w:val="21"/>
+        </w:rPr>
+        <w:t xml:space="preserve"> </w:t>
+      </w:r>
+      <w:r>
+        <w:rPr>
+          <w:rFonts w:ascii="Courier New" w:eastAsia="Times New Roman" w:hAnsi="Courier New" w:cs="Courier New"/>
+          <w:color w:val="008000"/>
+          <w:sz w:val="21"/>
+          <w:szCs w:val="21"/>
+        </w:rPr>
+        <w:t># Sets the number of iterations</w:t>
+      </w:r>
+    </w:p>
+    <w:p>
+      <w:pPr>
+        <w:shd w:val="clear" w:color="auto" w:fill="FFFFFF" w:themeFill="background1"/>
+        <w:spacing w:after="0" w:line="285" w:lineRule="atLeast"/>
+        <w:ind w:left="0"/>
+        <w:rPr>
+          <w:rFonts w:ascii="Courier New" w:eastAsia="Times New Roman" w:hAnsi="Courier New" w:cs="Courier New"/>
+          <w:color w:val="000000"/>
+          <w:sz w:val="21"/>
+          <w:szCs w:val="21"/>
+        </w:rPr>
+      </w:pPr>
+      <w:r>
+        <w:rPr>
+          <w:rFonts w:ascii="Courier New" w:eastAsia="Times New Roman" w:hAnsi="Courier New" w:cs="Courier New"/>
+          <w:color w:val="000000"/>
+          <w:sz w:val="21"/>
+          <w:szCs w:val="21"/>
+        </w:rPr>
+        <w:t>theta, cost_history = gradientDescent(x,y,theta_initial,alpha,iterations)</w:t>
+      </w:r>
+    </w:p>
+    <w:p>
+      <w:pPr>
+        <w:shd w:val="clear" w:color="auto" w:fill="FFFFFF" w:themeFill="background1"/>
+        <w:spacing w:after="0" w:line="285" w:lineRule="atLeast"/>
+        <w:ind w:left="0"/>
+        <w:rPr>
+          <w:rFonts w:ascii="Courier New" w:eastAsia="Times New Roman" w:hAnsi="Courier New" w:cs="Courier New"/>
+          <w:color w:val="000000"/>
+          <w:sz w:val="21"/>
+          <w:szCs w:val="21"/>
+        </w:rPr>
+      </w:pPr>
+    </w:p>
+    <w:p>
+      <w:pPr>
+        <w:shd w:val="clear" w:color="auto" w:fill="FFFFFF" w:themeFill="background1"/>
+        <w:spacing w:after="0" w:line="285" w:lineRule="atLeast"/>
+        <w:ind w:left="0"/>
+        <w:rPr>
+          <w:rFonts w:ascii="Courier New" w:eastAsia="Times New Roman" w:hAnsi="Courier New" w:cs="Courier New"/>
+          <w:color w:val="000000"/>
+          <w:sz w:val="21"/>
+          <w:szCs w:val="21"/>
+        </w:rPr>
+      </w:pPr>
+      <w:r>
+        <w:rPr>
+          <w:rFonts w:ascii="Courier New" w:eastAsia="Times New Roman" w:hAnsi="Courier New" w:cs="Courier New"/>
+          <w:color w:val="000000"/>
+          <w:sz w:val="21"/>
+          <w:szCs w:val="21"/>
+        </w:rPr>
+        <w:t xml:space="preserve">theta </w:t>
+      </w:r>
+      <w:r>
+        <w:rPr>
+          <w:rFonts w:ascii="Courier New" w:eastAsia="Times New Roman" w:hAnsi="Courier New" w:cs="Courier New"/>
+          <w:color w:val="008000"/>
+          <w:sz w:val="21"/>
+          <w:szCs w:val="21"/>
+        </w:rPr>
+        <w:t># Prints the calculated theta value</w:t>
+      </w:r>
+    </w:p>
+    <w:p>
+      <w:pPr>
+        <w:pStyle w:val="HTMLPreformatted"/>
+        <w:shd w:val="clear" w:color="auto" w:fill="FFFFFF" w:themeFill="background1"/>
+        <w:rPr>
+          <w:i/>
+        </w:rPr>
+      </w:pPr>
+      <w:r>
+        <w:rPr>
+          <w:i/>
+        </w:rPr>
+        <w:t>array([[-3.63029144],</w:t>
+      </w:r>
+    </w:p>
+    <w:p>
+      <w:pPr>
+        <w:pStyle w:val="HTMLPreformatted"/>
+        <w:shd w:val="clear" w:color="auto" w:fill="FFFFFF" w:themeFill="background1"/>
+        <w:rPr>
+          <w:i/>
+        </w:rPr>
+      </w:pPr>
+      <w:r>
+        <w:rPr>
+          <w:i/>
+        </w:rPr>
+        <w:t xml:space="preserve">       [ 1.16636235]])</w:t>
+      </w:r>
+    </w:p>
+    <w:p>
+      <w:pPr>
+        <w:pStyle w:val="HTMLPreformatted"/>
+        <w:shd w:val="clear" w:color="auto" w:fill="FFFFFF" w:themeFill="background1"/>
+        <w:rPr>
+          <w:i/>
+        </w:rPr>
+      </w:pPr>
+    </w:p>
+    <w:p>
+      <w:pPr>
+        <w:shd w:val="clear" w:color="auto" w:fill="FFFFFF" w:themeFill="background1"/>
+        <w:spacing w:after="0" w:line="285" w:lineRule="atLeast"/>
+        <w:ind w:left="0"/>
+        <w:rPr>
+          <w:rFonts w:ascii="Courier New" w:eastAsia="Times New Roman" w:hAnsi="Courier New" w:cs="Courier New"/>
+          <w:color w:val="000000"/>
+          <w:sz w:val="21"/>
+          <w:szCs w:val="21"/>
+        </w:rPr>
+      </w:pPr>
+      <w:r>
+        <w:rPr>
+          <w:rFonts w:ascii="Courier New" w:eastAsia="Times New Roman" w:hAnsi="Courier New" w:cs="Courier New"/>
+          <w:color w:val="000000"/>
+          <w:sz w:val="21"/>
+          <w:szCs w:val="21"/>
+        </w:rPr>
+        <w:t xml:space="preserve">cost_history </w:t>
+      </w:r>
+      <w:r>
+        <w:rPr>
+          <w:rFonts w:ascii="Courier New" w:eastAsia="Times New Roman" w:hAnsi="Courier New" w:cs="Courier New"/>
+          <w:color w:val="008000"/>
+          <w:sz w:val="21"/>
+          <w:szCs w:val="21"/>
+        </w:rPr>
+        <w:t># Prints the calculated cost history value</w:t>
+      </w:r>
+    </w:p>
+    <w:p>
+      <w:pPr>
+        <w:pStyle w:val="HTMLPreformatted"/>
+        <w:shd w:val="clear" w:color="auto" w:fill="FFFFFF" w:themeFill="background1"/>
+        <w:rPr>
+          <w:i/>
+        </w:rPr>
+      </w:pPr>
+      <w:r>
+        <w:rPr>
+          <w:i/>
+        </w:rPr>
+        <w:t>array([6.73719046, 5.93159357, 5.90115471, ..., 4.48343473, 4.48341145,</w:t>
+      </w:r>
+    </w:p>
+    <w:p>
+      <w:pPr>
+        <w:pStyle w:val="HTMLPreformatted"/>
+        <w:shd w:val="clear" w:color="auto" w:fill="FFFFFF" w:themeFill="background1"/>
+        <w:rPr>
+          <w:i/>
+        </w:rPr>
+      </w:pPr>
+      <w:r>
+        <w:rPr>
+          <w:i/>
+        </w:rPr>
+        <w:t xml:space="preserve">       4.48338826])</w:t>
+      </w:r>
+    </w:p>
+    <w:p>
+      <w:pPr>
+        <w:shd w:val="clear" w:color="auto" w:fill="FFFFFF" w:themeFill="background1"/>
+        <w:spacing w:after="0" w:line="285" w:lineRule="atLeast"/>
+        <w:ind w:left="0"/>
+        <w:rPr>
+          <w:rFonts w:ascii="Courier New" w:eastAsia="Times New Roman" w:hAnsi="Courier New" w:cs="Courier New"/>
+          <w:color w:val="000000"/>
+          <w:sz w:val="21"/>
+          <w:szCs w:val="21"/>
+        </w:rPr>
+      </w:pPr>
+      <w:r>
+        <w:rPr>
+          <w:rFonts w:ascii="Courier New" w:eastAsia="Times New Roman" w:hAnsi="Courier New" w:cs="Courier New"/>
+          <w:color w:val="008000"/>
+          <w:sz w:val="21"/>
+          <w:szCs w:val="21"/>
+        </w:rPr>
+        <w:t># Plot of cost_history vs. iterations</w:t>
+      </w:r>
+    </w:p>
+    <w:p>
+      <w:pPr>
+        <w:shd w:val="clear" w:color="auto" w:fill="FFFFFF" w:themeFill="background1"/>
+        <w:spacing w:after="0" w:line="285" w:lineRule="atLeast"/>
+        <w:ind w:left="0"/>
+        <w:rPr>
+          <w:rFonts w:ascii="Courier New" w:eastAsia="Times New Roman" w:hAnsi="Courier New" w:cs="Courier New"/>
+          <w:color w:val="000000"/>
+          <w:sz w:val="21"/>
+          <w:szCs w:val="21"/>
+        </w:rPr>
+      </w:pPr>
+      <w:r>
+        <w:rPr>
+          <w:rFonts w:ascii="Courier New" w:eastAsia="Times New Roman" w:hAnsi="Courier New" w:cs="Courier New"/>
+          <w:color w:val="000000"/>
+          <w:sz w:val="21"/>
+          <w:szCs w:val="21"/>
+        </w:rPr>
+        <w:t>plt.plot(cost_history)</w:t>
+      </w:r>
+    </w:p>
+    <w:p>
+      <w:pPr>
+        <w:shd w:val="clear" w:color="auto" w:fill="FFFFFF" w:themeFill="background1"/>
+        <w:spacing w:after="0" w:line="285" w:lineRule="atLeast"/>
+        <w:ind w:left="0"/>
+        <w:rPr>
+          <w:rFonts w:ascii="Courier New" w:eastAsia="Times New Roman" w:hAnsi="Courier New" w:cs="Courier New"/>
+          <w:color w:val="000000"/>
+          <w:sz w:val="21"/>
+          <w:szCs w:val="21"/>
+        </w:rPr>
+      </w:pPr>
+      <w:r>
+        <w:rPr>
+          <w:rFonts w:ascii="Courier New" w:eastAsia="Times New Roman" w:hAnsi="Courier New" w:cs="Courier New"/>
+          <w:color w:val="000000"/>
+          <w:sz w:val="21"/>
+          <w:szCs w:val="21"/>
+        </w:rPr>
+        <w:t>plt.ylabel(</w:t>
+      </w:r>
+      <w:r>
+        <w:rPr>
+          <w:rFonts w:ascii="Courier New" w:eastAsia="Times New Roman" w:hAnsi="Courier New" w:cs="Courier New"/>
+          <w:color w:val="A31515"/>
+          <w:sz w:val="21"/>
+          <w:szCs w:val="21"/>
+        </w:rPr>
+        <w:t>'J'</w:t>
+      </w:r>
+      <w:r>
+        <w:rPr>
+          <w:rFonts w:ascii="Courier New" w:eastAsia="Times New Roman" w:hAnsi="Courier New" w:cs="Courier New"/>
+          <w:color w:val="000000"/>
+          <w:sz w:val="21"/>
+          <w:szCs w:val="21"/>
+        </w:rPr>
+        <w:t xml:space="preserve"> + </w:t>
+      </w:r>
+      <w:r>
+        <w:rPr>
+          <w:rFonts w:ascii="Courier New" w:eastAsia="Times New Roman" w:hAnsi="Courier New" w:cs="Courier New"/>
+          <w:color w:val="A31515"/>
+          <w:sz w:val="21"/>
+          <w:szCs w:val="21"/>
+        </w:rPr>
+        <w:t>' ('</w:t>
+      </w:r>
+      <w:r>
+        <w:rPr>
+          <w:rFonts w:ascii="Courier New" w:eastAsia="Times New Roman" w:hAnsi="Courier New" w:cs="Courier New"/>
+          <w:color w:val="000000"/>
+          <w:sz w:val="21"/>
+          <w:szCs w:val="21"/>
+        </w:rPr>
+        <w:t xml:space="preserve"> + r</w:t>
+      </w:r>
+      <w:r>
+        <w:rPr>
+          <w:rFonts w:ascii="Courier New" w:eastAsia="Times New Roman" w:hAnsi="Courier New" w:cs="Courier New"/>
+          <w:color w:val="A31515"/>
+          <w:sz w:val="21"/>
+          <w:szCs w:val="21"/>
+        </w:rPr>
+        <w:t>'$\theta$'</w:t>
+      </w:r>
+      <w:r>
+        <w:rPr>
+          <w:rFonts w:ascii="Courier New" w:eastAsia="Times New Roman" w:hAnsi="Courier New" w:cs="Courier New"/>
+          <w:color w:val="000000"/>
+          <w:sz w:val="21"/>
+          <w:szCs w:val="21"/>
+        </w:rPr>
+        <w:t xml:space="preserve"> +</w:t>
+      </w:r>
+      <w:r>
+        <w:rPr>
+          <w:rFonts w:ascii="Courier New" w:eastAsia="Times New Roman" w:hAnsi="Courier New" w:cs="Courier New"/>
+          <w:color w:val="A31515"/>
+          <w:sz w:val="21"/>
+          <w:szCs w:val="21"/>
+        </w:rPr>
+        <w:t>')'</w:t>
+      </w:r>
+      <w:r>
+        <w:rPr>
+          <w:rFonts w:ascii="Courier New" w:eastAsia="Times New Roman" w:hAnsi="Courier New" w:cs="Courier New"/>
+          <w:color w:val="000000"/>
+          <w:sz w:val="21"/>
+          <w:szCs w:val="21"/>
+        </w:rPr>
+        <w:t>)</w:t>
+      </w:r>
+    </w:p>
+    <w:p>
+      <w:pPr>
+        <w:shd w:val="clear" w:color="auto" w:fill="FFFFFF" w:themeFill="background1"/>
+        <w:spacing w:after="0" w:line="285" w:lineRule="atLeast"/>
+        <w:ind w:left="0"/>
+        <w:rPr>
+          <w:rFonts w:ascii="Courier New" w:eastAsia="Times New Roman" w:hAnsi="Courier New" w:cs="Courier New"/>
+          <w:color w:val="000000"/>
+          <w:sz w:val="21"/>
+          <w:szCs w:val="21"/>
+        </w:rPr>
+      </w:pPr>
+      <w:r>
+        <w:rPr>
+          <w:rFonts w:ascii="Courier New" w:eastAsia="Times New Roman" w:hAnsi="Courier New" w:cs="Courier New"/>
+          <w:color w:val="008000"/>
+          <w:sz w:val="21"/>
+          <w:szCs w:val="21"/>
+        </w:rPr>
+        <w:t># or plt.ylabel('J' + ' (\u0398)' )</w:t>
+      </w:r>
+    </w:p>
+    <w:p>
+      <w:pPr>
+        <w:shd w:val="clear" w:color="auto" w:fill="FFFFFF" w:themeFill="background1"/>
+        <w:spacing w:after="0" w:line="285" w:lineRule="atLeast"/>
+        <w:ind w:left="0"/>
+        <w:rPr>
+          <w:rFonts w:ascii="Courier New" w:eastAsia="Times New Roman" w:hAnsi="Courier New" w:cs="Courier New"/>
+          <w:color w:val="000000"/>
+          <w:sz w:val="21"/>
+          <w:szCs w:val="21"/>
+        </w:rPr>
+      </w:pPr>
+      <w:r>
+        <w:rPr>
+          <w:rFonts w:ascii="Courier New" w:eastAsia="Times New Roman" w:hAnsi="Courier New" w:cs="Courier New"/>
+          <w:color w:val="000000"/>
+          <w:sz w:val="21"/>
+          <w:szCs w:val="21"/>
+        </w:rPr>
+        <w:t>plt.xlabel(</w:t>
+      </w:r>
+      <w:r>
+        <w:rPr>
+          <w:rFonts w:ascii="Courier New" w:eastAsia="Times New Roman" w:hAnsi="Courier New" w:cs="Courier New"/>
+          <w:color w:val="A31515"/>
+          <w:sz w:val="21"/>
+          <w:szCs w:val="21"/>
+        </w:rPr>
+        <w:t>'Iterations'</w:t>
+      </w:r>
+      <w:r>
+        <w:rPr>
+          <w:rFonts w:ascii="Courier New" w:eastAsia="Times New Roman" w:hAnsi="Courier New" w:cs="Courier New"/>
+          <w:color w:val="000000"/>
+          <w:sz w:val="21"/>
+          <w:szCs w:val="21"/>
+        </w:rPr>
+        <w:t>)</w:t>
+      </w:r>
+    </w:p>
+    <w:p>
+      <w:pPr>
+        <w:shd w:val="clear" w:color="auto" w:fill="FFFFFF" w:themeFill="background1"/>
+        <w:spacing w:after="0" w:line="285" w:lineRule="atLeast"/>
+        <w:ind w:left="0"/>
+        <w:rPr>
+          <w:rFonts w:ascii="Courier New" w:eastAsia="Times New Roman" w:hAnsi="Courier New" w:cs="Courier New"/>
+          <w:color w:val="000000"/>
+          <w:sz w:val="21"/>
+          <w:szCs w:val="21"/>
+        </w:rPr>
+      </w:pPr>
+      <w:r>
+        <w:rPr>
+          <w:rFonts w:ascii="Courier New" w:eastAsia="Times New Roman" w:hAnsi="Courier New" w:cs="Courier New"/>
+          <w:color w:val="000000"/>
+          <w:sz w:val="21"/>
+          <w:szCs w:val="21"/>
+        </w:rPr>
+        <w:t xml:space="preserve">plt.ylim(ymin = </w:t>
+      </w:r>
+      <w:r>
+        <w:rPr>
+          <w:rFonts w:ascii="Courier New" w:eastAsia="Times New Roman" w:hAnsi="Courier New" w:cs="Courier New"/>
+          <w:color w:val="116644"/>
+          <w:sz w:val="21"/>
+          <w:szCs w:val="21"/>
+        </w:rPr>
+        <w:t>0</w:t>
+      </w:r>
+      <w:r>
+        <w:rPr>
+          <w:rFonts w:ascii="Courier New" w:eastAsia="Times New Roman" w:hAnsi="Courier New" w:cs="Courier New"/>
+          <w:color w:val="000000"/>
+          <w:sz w:val="21"/>
+          <w:szCs w:val="21"/>
+        </w:rPr>
+        <w:t>)</w:t>
+      </w:r>
+    </w:p>
+    <w:p>
+      <w:pPr>
+        <w:shd w:val="clear" w:color="auto" w:fill="FFFFFF" w:themeFill="background1"/>
+        <w:spacing w:after="0" w:line="285" w:lineRule="atLeast"/>
+        <w:ind w:left="0"/>
+        <w:rPr>
+          <w:rFonts w:ascii="Courier New" w:eastAsia="Times New Roman" w:hAnsi="Courier New" w:cs="Courier New"/>
+          <w:color w:val="000000"/>
+          <w:sz w:val="21"/>
+          <w:szCs w:val="21"/>
+        </w:rPr>
+      </w:pPr>
+      <w:r>
+        <w:rPr>
+          <w:rFonts w:ascii="Courier New" w:eastAsia="Times New Roman" w:hAnsi="Courier New" w:cs="Courier New"/>
+          <w:color w:val="000000"/>
+          <w:sz w:val="21"/>
+          <w:szCs w:val="21"/>
+        </w:rPr>
+        <w:t>plt.xlim(</w:t>
+      </w:r>
+      <w:r>
+        <w:rPr>
+          <w:rFonts w:ascii="Courier New" w:eastAsia="Times New Roman" w:hAnsi="Courier New" w:cs="Courier New"/>
+          <w:color w:val="116644"/>
+          <w:sz w:val="21"/>
+          <w:szCs w:val="21"/>
+        </w:rPr>
+        <w:t>0</w:t>
+      </w:r>
+      <w:r>
+        <w:rPr>
+          <w:rFonts w:ascii="Courier New" w:eastAsia="Times New Roman" w:hAnsi="Courier New" w:cs="Courier New"/>
+          <w:color w:val="000000"/>
+          <w:sz w:val="21"/>
+          <w:szCs w:val="21"/>
+        </w:rPr>
+        <w:t>,iterations)</w:t>
+      </w:r>
+    </w:p>
+    <w:p>
+      <w:pPr>
+        <w:pStyle w:val="HTMLPreformatted"/>
+        <w:shd w:val="clear" w:color="auto" w:fill="FFFFFF" w:themeFill="background1"/>
+        <w:rPr>
+          <w:i/>
+        </w:rPr>
+      </w:pPr>
+      <w:r>
+        <w:rPr>
+          <w:i/>
+        </w:rPr>
+        <w:t>(0.0, 1500.0)</w:t>
+      </w:r>
+    </w:p>
+    <w:p>
+      <w:pPr>
+        <w:pStyle w:val="HTMLPreformatted"/>
+        <w:shd w:val="clear" w:color="auto" w:fill="FFFFFF" w:themeFill="background1"/>
+        <w:rPr>
+          <w:i/>
+        </w:rPr>
+      </w:pPr>
+    </w:p>
+    <w:p>
+      <w:pPr>
+        <w:shd w:val="clear" w:color="auto" w:fill="FFFFFF" w:themeFill="background1"/>
         <w:tabs>
           <w:tab w:val="center" w:pos="3675"/>
         </w:tabs>
         <w:spacing w:after="197" w:line="259" w:lineRule="auto"/>
         <w:ind w:left="0"/>
+        <w:jc w:val="center"/>
         <w:rPr>
           <w:rFonts w:ascii="Times New Roman" w:eastAsia="Times New Roman" w:hAnsi="Times New Roman" w:cs="Times New Roman"/>
           <w:szCs w:val="32"/>
         </w:rPr>
       </w:pPr>
-    </w:p>
-    <w:p>
-      <w:pPr>
-        <w:shd w:val="clear" w:color="auto" w:fill="F7F7F7"/>
+      <w:r>
+        <w:rPr>
+          <w:rFonts w:ascii="Times New Roman" w:eastAsia="Times New Roman" w:hAnsi="Times New Roman" w:cs="Times New Roman"/>
+          <w:szCs w:val="32"/>
+        </w:rPr>
+        <w:pict>
+          <v:shapetype id="_x0000_t75" coordsize="21600,21600" o:spt="75" o:preferrelative="t" path="m@4@5l@4@11@9@11@9@5xe" filled="f" stroked="f">
+            <v:stroke joinstyle="miter"/>
+            <v:formulas>
+              <v:f eqn="if lineDrawn pixelLineWidth 0"/>
+              <v:f eqn="sum @0 1 0"/>
+              <v:f eqn="sum 0 0 @1"/>
+              <v:f eqn="prod @2 1 2"/>
+              <v:f eqn="prod @3 21600 pixelWidth"/>
+              <v:f eqn="prod @3 21600 pixelHeight"/>
+              <v:f eqn="sum @0 0 1"/>
+              <v:f eqn="prod @6 1 2"/>
+              <v:f eqn="prod @7 21600 pixelWidth"/>
+              <v:f eqn="sum @8 21600 0"/>
+              <v:f eqn="prod @7 21600 pixelHeight"/>
+              <v:f eqn="sum @10 21600 0"/>
+            </v:formulas>
+            <v:path o:extrusionok="f" gradientshapeok="t" o:connecttype="rect"/>
+            <o:lock v:ext="edit" aspectratio="t"/>
+          </v:shapetype>
+          <v:shape id="_x0000_i1216" type="#_x0000_t75" style="width:273pt;height:211.5pt">
+            <v:imagedata r:id="rId9" o:title="jvi ass1"/>
+          </v:shape>
+        </w:pict>
+      </w:r>
+    </w:p>
+    <w:p>
+      <w:pPr>
+        <w:shd w:val="clear" w:color="auto" w:fill="FFFFFF" w:themeFill="background1"/>
         <w:spacing w:after="0" w:line="285" w:lineRule="atLeast"/>
         <w:ind w:left="0"/>
         <w:rPr>
@@ -4069,51 +5191,29 @@
           <w:sz w:val="21"/>
           <w:szCs w:val="21"/>
         </w:rPr>
-        <w:t># Gradient Descent implementation</w:t>
-      </w:r>
-    </w:p>
-    <w:p>
-      <w:pPr>
-        <w:shd w:val="clear" w:color="auto" w:fill="F7F7F7"/>
-        <w:spacing w:after="0" w:line="285" w:lineRule="atLeast"/>
-        <w:ind w:left="0"/>
-        <w:rPr>
-          <w:rFonts w:ascii="Courier New" w:eastAsia="Times New Roman" w:hAnsi="Courier New" w:cs="Courier New"/>
-          <w:color w:val="000000"/>
-          <w:sz w:val="21"/>
-          <w:szCs w:val="21"/>
-        </w:rPr>
-      </w:pPr>
-    </w:p>
-    <w:p>
-      <w:pPr>
-        <w:shd w:val="clear" w:color="auto" w:fill="F7F7F7"/>
-        <w:spacing w:after="0" w:line="285" w:lineRule="atLeast"/>
-        <w:ind w:left="0"/>
-        <w:rPr>
-          <w:rFonts w:ascii="Courier New" w:eastAsia="Times New Roman" w:hAnsi="Courier New" w:cs="Courier New"/>
-          <w:color w:val="000000"/>
-          <w:sz w:val="21"/>
-          <w:szCs w:val="21"/>
-        </w:rPr>
-      </w:pPr>
-      <w:r>
-        <w:rPr>
-          <w:rFonts w:ascii="Courier New" w:eastAsia="Times New Roman" w:hAnsi="Courier New" w:cs="Courier New"/>
-          <w:color w:val="0000FF"/>
-          <w:sz w:val="21"/>
-          <w:szCs w:val="21"/>
-        </w:rPr>
-        <w:t>def</w:t>
-      </w:r>
-      <w:r>
-        <w:rPr>
-          <w:rFonts w:ascii="Courier New" w:eastAsia="Times New Roman" w:hAnsi="Courier New" w:cs="Courier New"/>
-          <w:color w:val="000000"/>
-          <w:sz w:val="21"/>
-          <w:szCs w:val="21"/>
-        </w:rPr>
-        <w:t xml:space="preserve"> </w:t>
+        <w:t># Plots a scatter plot of the data along with the model predicted through linear regression</w:t>
+      </w:r>
+    </w:p>
+    <w:p>
+      <w:pPr>
+        <w:shd w:val="clear" w:color="auto" w:fill="FFFFFF" w:themeFill="background1"/>
+        <w:spacing w:after="0" w:line="285" w:lineRule="atLeast"/>
+        <w:ind w:left="0"/>
+        <w:rPr>
+          <w:rFonts w:ascii="Courier New" w:eastAsia="Times New Roman" w:hAnsi="Courier New" w:cs="Courier New"/>
+          <w:color w:val="000000"/>
+          <w:sz w:val="21"/>
+          <w:szCs w:val="21"/>
+        </w:rPr>
+      </w:pPr>
+      <w:r>
+        <w:rPr>
+          <w:rFonts w:ascii="Courier New" w:eastAsia="Times New Roman" w:hAnsi="Courier New" w:cs="Courier New"/>
+          <w:color w:val="000000"/>
+          <w:sz w:val="21"/>
+          <w:szCs w:val="21"/>
+        </w:rPr>
+        <w:t>x_range = np.arange(</w:t>
       </w:r>
       <w:r>
         <w:rPr>
@@ -4122,243 +5222,92 @@
           <w:sz w:val="21"/>
           <w:szCs w:val="21"/>
         </w:rPr>
-        <w:t>gradientDescent</w:t>
-      </w:r>
-      <w:r>
-        <w:rPr>
-          <w:rFonts w:ascii="Courier New" w:eastAsia="Times New Roman" w:hAnsi="Courier New" w:cs="Courier New"/>
-          <w:color w:val="000000"/>
-          <w:sz w:val="21"/>
-          <w:szCs w:val="21"/>
-        </w:rPr>
-        <w:t>(</w:t>
-      </w:r>
-      <w:r>
-        <w:rPr>
-          <w:rFonts w:ascii="Courier New" w:eastAsia="Times New Roman" w:hAnsi="Courier New" w:cs="Courier New"/>
-          <w:color w:val="001080"/>
-          <w:sz w:val="21"/>
-          <w:szCs w:val="21"/>
-        </w:rPr>
-        <w:t>x</w:t>
-      </w:r>
-      <w:r>
-        <w:rPr>
-          <w:rFonts w:ascii="Courier New" w:eastAsia="Times New Roman" w:hAnsi="Courier New" w:cs="Courier New"/>
-          <w:color w:val="000000"/>
-          <w:sz w:val="21"/>
-          <w:szCs w:val="21"/>
-        </w:rPr>
-        <w:t xml:space="preserve">, </w:t>
-      </w:r>
-      <w:r>
-        <w:rPr>
-          <w:rFonts w:ascii="Courier New" w:eastAsia="Times New Roman" w:hAnsi="Courier New" w:cs="Courier New"/>
-          <w:color w:val="001080"/>
-          <w:sz w:val="21"/>
-          <w:szCs w:val="21"/>
-        </w:rPr>
-        <w:t>y</w:t>
-      </w:r>
-      <w:r>
-        <w:rPr>
-          <w:rFonts w:ascii="Courier New" w:eastAsia="Times New Roman" w:hAnsi="Courier New" w:cs="Courier New"/>
-          <w:color w:val="000000"/>
-          <w:sz w:val="21"/>
-          <w:szCs w:val="21"/>
-        </w:rPr>
-        <w:t xml:space="preserve">, </w:t>
-      </w:r>
-      <w:r>
-        <w:rPr>
-          <w:rFonts w:ascii="Courier New" w:eastAsia="Times New Roman" w:hAnsi="Courier New" w:cs="Courier New"/>
-          <w:color w:val="001080"/>
-          <w:sz w:val="21"/>
-          <w:szCs w:val="21"/>
-        </w:rPr>
-        <w:t>theta</w:t>
-      </w:r>
-      <w:r>
-        <w:rPr>
-          <w:rFonts w:ascii="Courier New" w:eastAsia="Times New Roman" w:hAnsi="Courier New" w:cs="Courier New"/>
-          <w:color w:val="000000"/>
-          <w:sz w:val="21"/>
-          <w:szCs w:val="21"/>
-        </w:rPr>
-        <w:t xml:space="preserve">, </w:t>
-      </w:r>
-      <w:r>
-        <w:rPr>
-          <w:rFonts w:ascii="Courier New" w:eastAsia="Times New Roman" w:hAnsi="Courier New" w:cs="Courier New"/>
-          <w:color w:val="001080"/>
-          <w:sz w:val="21"/>
-          <w:szCs w:val="21"/>
-        </w:rPr>
-        <w:t>alpha</w:t>
-      </w:r>
-      <w:r>
-        <w:rPr>
-          <w:rFonts w:ascii="Courier New" w:eastAsia="Times New Roman" w:hAnsi="Courier New" w:cs="Courier New"/>
-          <w:color w:val="000000"/>
-          <w:sz w:val="21"/>
-          <w:szCs w:val="21"/>
-        </w:rPr>
-        <w:t xml:space="preserve">, </w:t>
-      </w:r>
-      <w:r>
-        <w:rPr>
-          <w:rFonts w:ascii="Courier New" w:eastAsia="Times New Roman" w:hAnsi="Courier New" w:cs="Courier New"/>
-          <w:color w:val="001080"/>
-          <w:sz w:val="21"/>
-          <w:szCs w:val="21"/>
-        </w:rPr>
-        <w:t>num_iters</w:t>
-      </w:r>
-      <w:r>
-        <w:rPr>
-          <w:rFonts w:ascii="Courier New" w:eastAsia="Times New Roman" w:hAnsi="Courier New" w:cs="Courier New"/>
-          <w:color w:val="000000"/>
-          <w:sz w:val="21"/>
-          <w:szCs w:val="21"/>
-        </w:rPr>
-        <w:t>):</w:t>
-      </w:r>
-    </w:p>
-    <w:p>
-      <w:pPr>
-        <w:shd w:val="clear" w:color="auto" w:fill="F7F7F7"/>
-        <w:spacing w:after="0" w:line="285" w:lineRule="atLeast"/>
-        <w:ind w:left="0"/>
-        <w:rPr>
-          <w:rFonts w:ascii="Courier New" w:eastAsia="Times New Roman" w:hAnsi="Courier New" w:cs="Courier New"/>
-          <w:color w:val="000000"/>
-          <w:sz w:val="21"/>
-          <w:szCs w:val="21"/>
-        </w:rPr>
-      </w:pPr>
-      <w:r>
-        <w:rPr>
-          <w:rFonts w:ascii="Courier New" w:eastAsia="Times New Roman" w:hAnsi="Courier New" w:cs="Courier New"/>
-          <w:color w:val="000000"/>
-          <w:sz w:val="21"/>
-          <w:szCs w:val="21"/>
-        </w:rPr>
-        <w:t>    J_history = np.zeros(num_iters)</w:t>
-      </w:r>
-    </w:p>
-    <w:p>
-      <w:pPr>
-        <w:shd w:val="clear" w:color="auto" w:fill="F7F7F7"/>
-        <w:spacing w:after="0" w:line="285" w:lineRule="atLeast"/>
-        <w:ind w:left="0"/>
-        <w:rPr>
-          <w:rFonts w:ascii="Courier New" w:eastAsia="Times New Roman" w:hAnsi="Courier New" w:cs="Courier New"/>
-          <w:color w:val="000000"/>
-          <w:sz w:val="21"/>
-          <w:szCs w:val="21"/>
-        </w:rPr>
-      </w:pPr>
-    </w:p>
-    <w:p>
-      <w:pPr>
-        <w:shd w:val="clear" w:color="auto" w:fill="F7F7F7"/>
-        <w:spacing w:after="0" w:line="285" w:lineRule="atLeast"/>
-        <w:ind w:left="0"/>
-        <w:rPr>
-          <w:rFonts w:ascii="Courier New" w:eastAsia="Times New Roman" w:hAnsi="Courier New" w:cs="Courier New"/>
-          <w:color w:val="000000"/>
-          <w:sz w:val="21"/>
-          <w:szCs w:val="21"/>
-        </w:rPr>
-      </w:pPr>
-      <w:r>
-        <w:rPr>
-          <w:rFonts w:ascii="Courier New" w:eastAsia="Times New Roman" w:hAnsi="Courier New" w:cs="Courier New"/>
-          <w:color w:val="000000"/>
-          <w:sz w:val="21"/>
-          <w:szCs w:val="21"/>
-        </w:rPr>
-        <w:t xml:space="preserve">    </w:t>
-      </w:r>
-      <w:r>
-        <w:rPr>
-          <w:rFonts w:ascii="Courier New" w:eastAsia="Times New Roman" w:hAnsi="Courier New" w:cs="Courier New"/>
-          <w:color w:val="9723B4"/>
-          <w:sz w:val="21"/>
-          <w:szCs w:val="21"/>
-        </w:rPr>
-        <w:t>for</w:t>
-      </w:r>
-      <w:r>
-        <w:rPr>
-          <w:rFonts w:ascii="Courier New" w:eastAsia="Times New Roman" w:hAnsi="Courier New" w:cs="Courier New"/>
-          <w:color w:val="000000"/>
-          <w:sz w:val="21"/>
-          <w:szCs w:val="21"/>
-        </w:rPr>
-        <w:t xml:space="preserve"> iter </w:t>
-      </w:r>
-      <w:r>
-        <w:rPr>
-          <w:rFonts w:ascii="Courier New" w:eastAsia="Times New Roman" w:hAnsi="Courier New" w:cs="Courier New"/>
-          <w:color w:val="0000FF"/>
-          <w:sz w:val="21"/>
-          <w:szCs w:val="21"/>
-        </w:rPr>
-        <w:t>in</w:t>
-      </w:r>
-      <w:r>
-        <w:rPr>
-          <w:rFonts w:ascii="Courier New" w:eastAsia="Times New Roman" w:hAnsi="Courier New" w:cs="Courier New"/>
-          <w:color w:val="000000"/>
-          <w:sz w:val="21"/>
-          <w:szCs w:val="21"/>
-        </w:rPr>
-        <w:t xml:space="preserve"> np.arange(num_iters):</w:t>
-      </w:r>
-    </w:p>
-    <w:p>
-      <w:pPr>
-        <w:shd w:val="clear" w:color="auto" w:fill="F7F7F7"/>
-        <w:spacing w:after="0" w:line="285" w:lineRule="atLeast"/>
-        <w:ind w:left="0"/>
-        <w:rPr>
-          <w:rFonts w:ascii="Courier New" w:eastAsia="Times New Roman" w:hAnsi="Courier New" w:cs="Courier New"/>
-          <w:color w:val="000000"/>
-          <w:sz w:val="21"/>
-          <w:szCs w:val="21"/>
-        </w:rPr>
-      </w:pPr>
-      <w:r>
-        <w:rPr>
-          <w:rFonts w:ascii="Courier New" w:eastAsia="Times New Roman" w:hAnsi="Courier New" w:cs="Courier New"/>
-          <w:color w:val="000000"/>
-          <w:sz w:val="21"/>
-          <w:szCs w:val="21"/>
-        </w:rPr>
-        <w:t>        h = x.dot(theta)</w:t>
-      </w:r>
-    </w:p>
-    <w:p>
-      <w:pPr>
-        <w:shd w:val="clear" w:color="auto" w:fill="F7F7F7"/>
-        <w:spacing w:after="0" w:line="285" w:lineRule="atLeast"/>
-        <w:ind w:left="0"/>
-        <w:rPr>
-          <w:rFonts w:ascii="Courier New" w:eastAsia="Times New Roman" w:hAnsi="Courier New" w:cs="Courier New"/>
-          <w:color w:val="000000"/>
-          <w:sz w:val="21"/>
-          <w:szCs w:val="21"/>
-        </w:rPr>
-      </w:pPr>
-      <w:r>
-        <w:rPr>
-          <w:rFonts w:ascii="Courier New" w:eastAsia="Times New Roman" w:hAnsi="Courier New" w:cs="Courier New"/>
-          <w:color w:val="000000"/>
-          <w:sz w:val="21"/>
-          <w:szCs w:val="21"/>
-        </w:rPr>
-        <w:t>        theta = theta - alpha*(</w:t>
+        <w:t>min</w:t>
+      </w:r>
+      <w:r>
+        <w:rPr>
+          <w:rFonts w:ascii="Courier New" w:eastAsia="Times New Roman" w:hAnsi="Courier New" w:cs="Courier New"/>
+          <w:color w:val="000000"/>
+          <w:sz w:val="21"/>
+          <w:szCs w:val="21"/>
+        </w:rPr>
+        <w:t>(data[</w:t>
+      </w:r>
+      <w:r>
+        <w:rPr>
+          <w:rFonts w:ascii="Courier New" w:eastAsia="Times New Roman" w:hAnsi="Courier New" w:cs="Courier New"/>
+          <w:color w:val="A31515"/>
+          <w:sz w:val="21"/>
+          <w:szCs w:val="21"/>
+        </w:rPr>
+        <w:t>'x1'</w:t>
+      </w:r>
+      <w:r>
+        <w:rPr>
+          <w:rFonts w:ascii="Courier New" w:eastAsia="Times New Roman" w:hAnsi="Courier New" w:cs="Courier New"/>
+          <w:color w:val="000000"/>
+          <w:sz w:val="21"/>
+          <w:szCs w:val="21"/>
+        </w:rPr>
+        <w:t>]),</w:t>
+      </w:r>
+      <w:r>
+        <w:rPr>
+          <w:rFonts w:ascii="Courier New" w:eastAsia="Times New Roman" w:hAnsi="Courier New" w:cs="Courier New"/>
+          <w:color w:val="6A5221"/>
+          <w:sz w:val="21"/>
+          <w:szCs w:val="21"/>
+        </w:rPr>
+        <w:t>max</w:t>
+      </w:r>
+      <w:r>
+        <w:rPr>
+          <w:rFonts w:ascii="Courier New" w:eastAsia="Times New Roman" w:hAnsi="Courier New" w:cs="Courier New"/>
+          <w:color w:val="000000"/>
+          <w:sz w:val="21"/>
+          <w:szCs w:val="21"/>
+        </w:rPr>
+        <w:t>(data[</w:t>
+      </w:r>
+      <w:r>
+        <w:rPr>
+          <w:rFonts w:ascii="Courier New" w:eastAsia="Times New Roman" w:hAnsi="Courier New" w:cs="Courier New"/>
+          <w:color w:val="A31515"/>
+          <w:sz w:val="21"/>
+          <w:szCs w:val="21"/>
+        </w:rPr>
+        <w:t>'x1'</w:t>
+      </w:r>
+      <w:r>
+        <w:rPr>
+          <w:rFonts w:ascii="Courier New" w:eastAsia="Times New Roman" w:hAnsi="Courier New" w:cs="Courier New"/>
+          <w:color w:val="000000"/>
+          <w:sz w:val="21"/>
+          <w:szCs w:val="21"/>
+        </w:rPr>
+        <w:t>]))</w:t>
+      </w:r>
+    </w:p>
+    <w:p>
+      <w:pPr>
+        <w:shd w:val="clear" w:color="auto" w:fill="FFFFFF" w:themeFill="background1"/>
+        <w:spacing w:after="0" w:line="285" w:lineRule="atLeast"/>
+        <w:ind w:left="0"/>
+        <w:rPr>
+          <w:rFonts w:ascii="Courier New" w:eastAsia="Times New Roman" w:hAnsi="Courier New" w:cs="Courier New"/>
+          <w:color w:val="000000"/>
+          <w:sz w:val="21"/>
+          <w:szCs w:val="21"/>
+        </w:rPr>
+      </w:pPr>
+      <w:r>
+        <w:rPr>
+          <w:rFonts w:ascii="Courier New" w:eastAsia="Times New Roman" w:hAnsi="Courier New" w:cs="Courier New"/>
+          <w:color w:val="000000"/>
+          <w:sz w:val="21"/>
+          <w:szCs w:val="21"/>
+        </w:rPr>
+        <w:t>y_range = theta[</w:t>
       </w:r>
       <w:r>
         <w:rPr>
@@ -4367,6 +5316,24 @@
           <w:sz w:val="21"/>
           <w:szCs w:val="21"/>
         </w:rPr>
+        <w:t>0</w:t>
+      </w:r>
+      <w:r>
+        <w:rPr>
+          <w:rFonts w:ascii="Courier New" w:eastAsia="Times New Roman" w:hAnsi="Courier New" w:cs="Courier New"/>
+          <w:color w:val="000000"/>
+          <w:sz w:val="21"/>
+          <w:szCs w:val="21"/>
+        </w:rPr>
+        <w:t>] + theta[</w:t>
+      </w:r>
+      <w:r>
+        <w:rPr>
+          <w:rFonts w:ascii="Courier New" w:eastAsia="Times New Roman" w:hAnsi="Courier New" w:cs="Courier New"/>
+          <w:color w:val="116644"/>
+          <w:sz w:val="21"/>
+          <w:szCs w:val="21"/>
+        </w:rPr>
         <w:t>1</w:t>
       </w:r>
       <w:r>
@@ -4376,104 +5343,29 @@
           <w:sz w:val="21"/>
           <w:szCs w:val="21"/>
         </w:rPr>
-        <w:t>/m)*(x.T.dot(h-y))</w:t>
-      </w:r>
-    </w:p>
-    <w:p>
-      <w:pPr>
-        <w:shd w:val="clear" w:color="auto" w:fill="F7F7F7"/>
-        <w:spacing w:after="0" w:line="285" w:lineRule="atLeast"/>
-        <w:ind w:left="0"/>
-        <w:rPr>
-          <w:rFonts w:ascii="Courier New" w:eastAsia="Times New Roman" w:hAnsi="Courier New" w:cs="Courier New"/>
-          <w:color w:val="000000"/>
-          <w:sz w:val="21"/>
-          <w:szCs w:val="21"/>
-        </w:rPr>
-      </w:pPr>
-      <w:r>
-        <w:rPr>
-          <w:rFonts w:ascii="Courier New" w:eastAsia="Times New Roman" w:hAnsi="Courier New" w:cs="Courier New"/>
-          <w:color w:val="000000"/>
-          <w:sz w:val="21"/>
-          <w:szCs w:val="21"/>
-        </w:rPr>
-        <w:t>        J_history[iter] = Cost(x, y, theta)</w:t>
-      </w:r>
-    </w:p>
-    <w:p>
-      <w:pPr>
-        <w:shd w:val="clear" w:color="auto" w:fill="F7F7F7"/>
-        <w:spacing w:after="0" w:line="285" w:lineRule="atLeast"/>
-        <w:ind w:left="0"/>
-        <w:rPr>
-          <w:rFonts w:ascii="Courier New" w:eastAsia="Times New Roman" w:hAnsi="Courier New" w:cs="Courier New"/>
-          <w:color w:val="000000"/>
-          <w:sz w:val="21"/>
-          <w:szCs w:val="21"/>
-        </w:rPr>
-      </w:pPr>
-      <w:r>
-        <w:rPr>
-          <w:rFonts w:ascii="Courier New" w:eastAsia="Times New Roman" w:hAnsi="Courier New" w:cs="Courier New"/>
-          <w:color w:val="000000"/>
-          <w:sz w:val="21"/>
-          <w:szCs w:val="21"/>
-        </w:rPr>
-        <w:t xml:space="preserve">    </w:t>
-      </w:r>
-      <w:r>
-        <w:rPr>
-          <w:rFonts w:ascii="Courier New" w:eastAsia="Times New Roman" w:hAnsi="Courier New" w:cs="Courier New"/>
-          <w:color w:val="9723B4"/>
-          <w:sz w:val="21"/>
-          <w:szCs w:val="21"/>
-        </w:rPr>
-        <w:t>return</w:t>
-      </w:r>
-      <w:r>
-        <w:rPr>
-          <w:rFonts w:ascii="Courier New" w:eastAsia="Times New Roman" w:hAnsi="Courier New" w:cs="Courier New"/>
-          <w:color w:val="000000"/>
-          <w:sz w:val="21"/>
-          <w:szCs w:val="21"/>
-        </w:rPr>
-        <w:t>(theta, J_history)</w:t>
-      </w:r>
-    </w:p>
-    <w:p>
-      <w:pPr>
-        <w:shd w:val="clear" w:color="auto" w:fill="F7F7F7"/>
-        <w:spacing w:after="0" w:line="285" w:lineRule="atLeast"/>
-        <w:ind w:left="0"/>
-        <w:rPr>
-          <w:rFonts w:ascii="Courier New" w:eastAsia="Times New Roman" w:hAnsi="Courier New" w:cs="Courier New"/>
-          <w:color w:val="000000"/>
-          <w:sz w:val="21"/>
-          <w:szCs w:val="21"/>
-        </w:rPr>
-      </w:pPr>
-    </w:p>
-    <w:p>
-      <w:pPr>
-        <w:shd w:val="clear" w:color="auto" w:fill="F7F7F7"/>
-        <w:spacing w:after="0" w:line="285" w:lineRule="atLeast"/>
-        <w:ind w:left="0"/>
-        <w:rPr>
-          <w:rFonts w:ascii="Courier New" w:eastAsia="Times New Roman" w:hAnsi="Courier New" w:cs="Courier New"/>
-          <w:color w:val="000000"/>
-          <w:sz w:val="21"/>
-          <w:szCs w:val="21"/>
-        </w:rPr>
-      </w:pPr>
-      <w:r>
-        <w:rPr>
-          <w:rFonts w:ascii="Courier New" w:eastAsia="Times New Roman" w:hAnsi="Courier New" w:cs="Courier New"/>
-          <w:color w:val="000000"/>
-          <w:sz w:val="21"/>
-          <w:szCs w:val="21"/>
-        </w:rPr>
-        <w:t>theta_initial = np.array([[</w:t>
+        <w:t>]*x_range</w:t>
+      </w:r>
+    </w:p>
+    <w:p>
+      <w:pPr>
+        <w:shd w:val="clear" w:color="auto" w:fill="FFFFFF" w:themeFill="background1"/>
+        <w:spacing w:after="0" w:line="285" w:lineRule="atLeast"/>
+        <w:ind w:left="0"/>
+        <w:rPr>
+          <w:rFonts w:ascii="Courier New" w:eastAsia="Times New Roman" w:hAnsi="Courier New" w:cs="Courier New"/>
+          <w:color w:val="000000"/>
+          <w:sz w:val="21"/>
+          <w:szCs w:val="21"/>
+        </w:rPr>
+      </w:pPr>
+      <w:r>
+        <w:rPr>
+          <w:rFonts w:ascii="Courier New" w:eastAsia="Times New Roman" w:hAnsi="Courier New" w:cs="Courier New"/>
+          <w:color w:val="000000"/>
+          <w:sz w:val="21"/>
+          <w:szCs w:val="21"/>
+        </w:rPr>
+        <w:t>plt.scatter(x1,y,s=</w:t>
       </w:r>
       <w:r>
         <w:rPr>
@@ -4482,16 +5374,52 @@
           <w:sz w:val="21"/>
           <w:szCs w:val="21"/>
         </w:rPr>
-        <w:t>0</w:t>
-      </w:r>
-      <w:r>
-        <w:rPr>
-          <w:rFonts w:ascii="Courier New" w:eastAsia="Times New Roman" w:hAnsi="Courier New" w:cs="Courier New"/>
-          <w:color w:val="000000"/>
-          <w:sz w:val="21"/>
-          <w:szCs w:val="21"/>
-        </w:rPr>
-        <w:t>],[</w:t>
+        <w:t>30</w:t>
+      </w:r>
+      <w:r>
+        <w:rPr>
+          <w:rFonts w:ascii="Courier New" w:eastAsia="Times New Roman" w:hAnsi="Courier New" w:cs="Courier New"/>
+          <w:color w:val="000000"/>
+          <w:sz w:val="21"/>
+          <w:szCs w:val="21"/>
+        </w:rPr>
+        <w:t>,c=</w:t>
+      </w:r>
+      <w:r>
+        <w:rPr>
+          <w:rFonts w:ascii="Courier New" w:eastAsia="Times New Roman" w:hAnsi="Courier New" w:cs="Courier New"/>
+          <w:color w:val="A31515"/>
+          <w:sz w:val="21"/>
+          <w:szCs w:val="21"/>
+        </w:rPr>
+        <w:t>'r'</w:t>
+      </w:r>
+      <w:r>
+        <w:rPr>
+          <w:rFonts w:ascii="Courier New" w:eastAsia="Times New Roman" w:hAnsi="Courier New" w:cs="Courier New"/>
+          <w:color w:val="000000"/>
+          <w:sz w:val="21"/>
+          <w:szCs w:val="21"/>
+        </w:rPr>
+        <w:t>,marker=</w:t>
+      </w:r>
+      <w:r>
+        <w:rPr>
+          <w:rFonts w:ascii="Courier New" w:eastAsia="Times New Roman" w:hAnsi="Courier New" w:cs="Courier New"/>
+          <w:color w:val="A31515"/>
+          <w:sz w:val="21"/>
+          <w:szCs w:val="21"/>
+        </w:rPr>
+        <w:t>'x'</w:t>
+      </w:r>
+      <w:r>
+        <w:rPr>
+          <w:rFonts w:ascii="Courier New" w:eastAsia="Times New Roman" w:hAnsi="Courier New" w:cs="Courier New"/>
+          <w:color w:val="000000"/>
+          <w:sz w:val="21"/>
+          <w:szCs w:val="21"/>
+        </w:rPr>
+        <w:t>,linewidths=</w:t>
       </w:r>
       <w:r>
         <w:rPr>
@@ -4500,38 +5428,158 @@
           <w:sz w:val="21"/>
           <w:szCs w:val="21"/>
         </w:rPr>
-        <w:t>0</w:t>
-      </w:r>
-      <w:r>
-        <w:rPr>
-          <w:rFonts w:ascii="Courier New" w:eastAsia="Times New Roman" w:hAnsi="Courier New" w:cs="Courier New"/>
-          <w:color w:val="000000"/>
-          <w:sz w:val="21"/>
-          <w:szCs w:val="21"/>
-        </w:rPr>
-        <w:t>]])</w:t>
-      </w:r>
-    </w:p>
-    <w:p>
-      <w:pPr>
-        <w:shd w:val="clear" w:color="auto" w:fill="F7F7F7"/>
-        <w:spacing w:after="0" w:line="285" w:lineRule="atLeast"/>
-        <w:ind w:left="0"/>
-        <w:rPr>
-          <w:rFonts w:ascii="Courier New" w:eastAsia="Times New Roman" w:hAnsi="Courier New" w:cs="Courier New"/>
-          <w:color w:val="000000"/>
-          <w:sz w:val="21"/>
-          <w:szCs w:val="21"/>
-        </w:rPr>
-      </w:pPr>
-      <w:r>
-        <w:rPr>
-          <w:rFonts w:ascii="Courier New" w:eastAsia="Times New Roman" w:hAnsi="Courier New" w:cs="Courier New"/>
-          <w:color w:val="000000"/>
-          <w:sz w:val="21"/>
-          <w:szCs w:val="21"/>
-        </w:rPr>
-        <w:t xml:space="preserve">alpha = </w:t>
+        <w:t>1</w:t>
+      </w:r>
+      <w:r>
+        <w:rPr>
+          <w:rFonts w:ascii="Courier New" w:eastAsia="Times New Roman" w:hAnsi="Courier New" w:cs="Courier New"/>
+          <w:color w:val="000000"/>
+          <w:sz w:val="21"/>
+          <w:szCs w:val="21"/>
+        </w:rPr>
+        <w:t>)</w:t>
+      </w:r>
+    </w:p>
+    <w:p>
+      <w:pPr>
+        <w:shd w:val="clear" w:color="auto" w:fill="FFFFFF" w:themeFill="background1"/>
+        <w:spacing w:after="0" w:line="285" w:lineRule="atLeast"/>
+        <w:ind w:left="0"/>
+        <w:rPr>
+          <w:rFonts w:ascii="Courier New" w:eastAsia="Times New Roman" w:hAnsi="Courier New" w:cs="Courier New"/>
+          <w:color w:val="000000"/>
+          <w:sz w:val="21"/>
+          <w:szCs w:val="21"/>
+        </w:rPr>
+      </w:pPr>
+      <w:r>
+        <w:rPr>
+          <w:rFonts w:ascii="Courier New" w:eastAsia="Times New Roman" w:hAnsi="Courier New" w:cs="Courier New"/>
+          <w:color w:val="000000"/>
+          <w:sz w:val="21"/>
+          <w:szCs w:val="21"/>
+        </w:rPr>
+        <w:t>plt.plot(x_range,y_range, label=</w:t>
+      </w:r>
+      <w:r>
+        <w:rPr>
+          <w:rFonts w:ascii="Courier New" w:eastAsia="Times New Roman" w:hAnsi="Courier New" w:cs="Courier New"/>
+          <w:color w:val="A31515"/>
+          <w:sz w:val="21"/>
+          <w:szCs w:val="21"/>
+        </w:rPr>
+        <w:t>'Linear regression (Gradient descent)'</w:t>
+      </w:r>
+      <w:r>
+        <w:rPr>
+          <w:rFonts w:ascii="Courier New" w:eastAsia="Times New Roman" w:hAnsi="Courier New" w:cs="Courier New"/>
+          <w:color w:val="000000"/>
+          <w:sz w:val="21"/>
+          <w:szCs w:val="21"/>
+        </w:rPr>
+        <w:t>)</w:t>
+      </w:r>
+    </w:p>
+    <w:p>
+      <w:pPr>
+        <w:shd w:val="clear" w:color="auto" w:fill="FFFFFF" w:themeFill="background1"/>
+        <w:spacing w:after="0" w:line="285" w:lineRule="atLeast"/>
+        <w:ind w:left="0"/>
+        <w:rPr>
+          <w:rFonts w:ascii="Courier New" w:eastAsia="Times New Roman" w:hAnsi="Courier New" w:cs="Courier New"/>
+          <w:color w:val="000000"/>
+          <w:sz w:val="21"/>
+          <w:szCs w:val="21"/>
+        </w:rPr>
+      </w:pPr>
+      <w:r>
+        <w:rPr>
+          <w:rFonts w:ascii="Courier New" w:eastAsia="Times New Roman" w:hAnsi="Courier New" w:cs="Courier New"/>
+          <w:color w:val="000000"/>
+          <w:sz w:val="21"/>
+          <w:szCs w:val="21"/>
+        </w:rPr>
+        <w:t>plt.xlabel(</w:t>
+      </w:r>
+      <w:r>
+        <w:rPr>
+          <w:rFonts w:ascii="Courier New" w:eastAsia="Times New Roman" w:hAnsi="Courier New" w:cs="Courier New"/>
+          <w:color w:val="A31515"/>
+          <w:sz w:val="21"/>
+          <w:szCs w:val="21"/>
+        </w:rPr>
+        <w:t>'Population of City in 10,000s'</w:t>
+      </w:r>
+      <w:r>
+        <w:rPr>
+          <w:rFonts w:ascii="Courier New" w:eastAsia="Times New Roman" w:hAnsi="Courier New" w:cs="Courier New"/>
+          <w:color w:val="000000"/>
+          <w:sz w:val="21"/>
+          <w:szCs w:val="21"/>
+        </w:rPr>
+        <w:t>)</w:t>
+      </w:r>
+    </w:p>
+    <w:p>
+      <w:pPr>
+        <w:shd w:val="clear" w:color="auto" w:fill="FFFFFF" w:themeFill="background1"/>
+        <w:spacing w:after="0" w:line="285" w:lineRule="atLeast"/>
+        <w:ind w:left="0"/>
+        <w:rPr>
+          <w:rFonts w:ascii="Courier New" w:eastAsia="Times New Roman" w:hAnsi="Courier New" w:cs="Courier New"/>
+          <w:color w:val="000000"/>
+          <w:sz w:val="21"/>
+          <w:szCs w:val="21"/>
+        </w:rPr>
+      </w:pPr>
+      <w:r>
+        <w:rPr>
+          <w:rFonts w:ascii="Courier New" w:eastAsia="Times New Roman" w:hAnsi="Courier New" w:cs="Courier New"/>
+          <w:color w:val="000000"/>
+          <w:sz w:val="21"/>
+          <w:szCs w:val="21"/>
+        </w:rPr>
+        <w:t>plt.ylabel(</w:t>
+      </w:r>
+      <w:r>
+        <w:rPr>
+          <w:rFonts w:ascii="Courier New" w:eastAsia="Times New Roman" w:hAnsi="Courier New" w:cs="Courier New"/>
+          <w:color w:val="A31515"/>
+          <w:sz w:val="21"/>
+          <w:szCs w:val="21"/>
+        </w:rPr>
+        <w:t>'Profit in LKR10,000s'</w:t>
+      </w:r>
+      <w:r>
+        <w:rPr>
+          <w:rFonts w:ascii="Courier New" w:eastAsia="Times New Roman" w:hAnsi="Courier New" w:cs="Courier New"/>
+          <w:color w:val="000000"/>
+          <w:sz w:val="21"/>
+          <w:szCs w:val="21"/>
+        </w:rPr>
+        <w:t>)</w:t>
+      </w:r>
+    </w:p>
+    <w:p>
+      <w:pPr>
+        <w:shd w:val="clear" w:color="auto" w:fill="FFFFFF" w:themeFill="background1"/>
+        <w:spacing w:after="0" w:line="285" w:lineRule="atLeast"/>
+        <w:ind w:left="0"/>
+        <w:rPr>
+          <w:rFonts w:ascii="Courier New" w:eastAsia="Times New Roman" w:hAnsi="Courier New" w:cs="Courier New"/>
+          <w:color w:val="000000"/>
+          <w:sz w:val="21"/>
+          <w:szCs w:val="21"/>
+        </w:rPr>
+      </w:pPr>
+      <w:r>
+        <w:rPr>
+          <w:rFonts w:ascii="Courier New" w:eastAsia="Times New Roman" w:hAnsi="Courier New" w:cs="Courier New"/>
+          <w:color w:val="000000"/>
+          <w:sz w:val="21"/>
+          <w:szCs w:val="21"/>
+        </w:rPr>
+        <w:t>plt.legend(loc=</w:t>
       </w:r>
       <w:r>
         <w:rPr>
@@ -4540,96 +5588,16 @@
           <w:sz w:val="21"/>
           <w:szCs w:val="21"/>
         </w:rPr>
-        <w:t>0.01</w:t>
-      </w:r>
-      <w:r>
-        <w:rPr>
-          <w:rFonts w:ascii="Courier New" w:eastAsia="Times New Roman" w:hAnsi="Courier New" w:cs="Courier New"/>
-          <w:color w:val="000000"/>
-          <w:sz w:val="21"/>
-          <w:szCs w:val="21"/>
-        </w:rPr>
-        <w:t xml:space="preserve"> </w:t>
-      </w:r>
-      <w:r>
-        <w:rPr>
-          <w:rFonts w:ascii="Courier New" w:eastAsia="Times New Roman" w:hAnsi="Courier New" w:cs="Courier New"/>
-          <w:color w:val="008000"/>
-          <w:sz w:val="21"/>
-          <w:szCs w:val="21"/>
-        </w:rPr>
-        <w:t># Sets the learning Rate</w:t>
-      </w:r>
-    </w:p>
-    <w:p>
-      <w:pPr>
-        <w:shd w:val="clear" w:color="auto" w:fill="F7F7F7"/>
-        <w:spacing w:after="0" w:line="285" w:lineRule="atLeast"/>
-        <w:ind w:left="0"/>
-        <w:rPr>
-          <w:rFonts w:ascii="Courier New" w:eastAsia="Times New Roman" w:hAnsi="Courier New" w:cs="Courier New"/>
-          <w:color w:val="000000"/>
-          <w:sz w:val="21"/>
-          <w:szCs w:val="21"/>
-        </w:rPr>
-      </w:pPr>
-      <w:r>
-        <w:rPr>
-          <w:rFonts w:ascii="Courier New" w:eastAsia="Times New Roman" w:hAnsi="Courier New" w:cs="Courier New"/>
-          <w:color w:val="000000"/>
-          <w:sz w:val="21"/>
-          <w:szCs w:val="21"/>
-        </w:rPr>
-        <w:t xml:space="preserve">iterations = </w:t>
-      </w:r>
-      <w:r>
-        <w:rPr>
-          <w:rFonts w:ascii="Courier New" w:eastAsia="Times New Roman" w:hAnsi="Courier New" w:cs="Courier New"/>
-          <w:color w:val="116644"/>
-          <w:sz w:val="21"/>
-          <w:szCs w:val="21"/>
-        </w:rPr>
-        <w:t>1500</w:t>
-      </w:r>
-      <w:r>
-        <w:rPr>
-          <w:rFonts w:ascii="Courier New" w:eastAsia="Times New Roman" w:hAnsi="Courier New" w:cs="Courier New"/>
-          <w:color w:val="116644"/>
-          <w:sz w:val="21"/>
-          <w:szCs w:val="21"/>
-        </w:rPr>
-        <w:t xml:space="preserve"> </w:t>
-      </w:r>
-      <w:r>
-        <w:rPr>
-          <w:rFonts w:ascii="Courier New" w:eastAsia="Times New Roman" w:hAnsi="Courier New" w:cs="Courier New"/>
-          <w:color w:val="008000"/>
-          <w:sz w:val="21"/>
-          <w:szCs w:val="21"/>
-        </w:rPr>
-        <w:t># Sets the number of iterations</w:t>
-      </w:r>
-    </w:p>
-    <w:p>
-      <w:pPr>
-        <w:shd w:val="clear" w:color="auto" w:fill="F7F7F7"/>
-        <w:spacing w:after="0" w:line="285" w:lineRule="atLeast"/>
-        <w:ind w:left="0"/>
-        <w:rPr>
-          <w:rFonts w:ascii="Courier New" w:eastAsia="Times New Roman" w:hAnsi="Courier New" w:cs="Courier New"/>
-          <w:color w:val="000000"/>
-          <w:sz w:val="21"/>
-          <w:szCs w:val="21"/>
-        </w:rPr>
-      </w:pPr>
-      <w:r>
-        <w:rPr>
-          <w:rFonts w:ascii="Courier New" w:eastAsia="Times New Roman" w:hAnsi="Courier New" w:cs="Courier New"/>
-          <w:color w:val="000000"/>
-          <w:sz w:val="21"/>
-          <w:szCs w:val="21"/>
-        </w:rPr>
-        <w:t>theta, cost_history = gradientDescent(x,y,theta_initial,alpha,iterations)</w:t>
+        <w:t>4</w:t>
+      </w:r>
+      <w:r>
+        <w:rPr>
+          <w:rFonts w:ascii="Courier New" w:eastAsia="Times New Roman" w:hAnsi="Courier New" w:cs="Courier New"/>
+          <w:color w:val="000000"/>
+          <w:sz w:val="21"/>
+          <w:szCs w:val="21"/>
+        </w:rPr>
+        <w:t>);</w:t>
       </w:r>
     </w:p>
     <w:p>
@@ -4639,17 +5607,45 @@
         </w:tabs>
         <w:spacing w:after="197" w:line="259" w:lineRule="auto"/>
         <w:ind w:left="0"/>
+        <w:jc w:val="center"/>
         <w:rPr>
           <w:rFonts w:ascii="Times New Roman" w:eastAsia="Times New Roman" w:hAnsi="Times New Roman" w:cs="Times New Roman"/>
           <w:szCs w:val="32"/>
         </w:rPr>
       </w:pPr>
+      <w:r>
+        <w:rPr>
+          <w:rFonts w:ascii="Times New Roman" w:eastAsia="Times New Roman" w:hAnsi="Times New Roman" w:cs="Times New Roman"/>
+          <w:szCs w:val="32"/>
+        </w:rPr>
+        <w:pict>
+          <v:shape id="_x0000_i1218" type="#_x0000_t75" style="width:264pt;height:202.5pt">
+            <v:imagedata r:id="rId10" o:title="lr ass1"/>
+          </v:shape>
+        </w:pict>
+      </w:r>
+    </w:p>
+    <w:p>
+      <w:pPr>
+        <w:tabs>
+          <w:tab w:val="center" w:pos="3675"/>
+        </w:tabs>
+        <w:spacing w:after="197" w:line="259" w:lineRule="auto"/>
+        <w:ind w:left="0"/>
+        <w:jc w:val="center"/>
+        <w:rPr>
+          <w:rFonts w:ascii="Times New Roman" w:eastAsia="Times New Roman" w:hAnsi="Times New Roman" w:cs="Times New Roman"/>
+          <w:szCs w:val="32"/>
+        </w:rPr>
+      </w:pPr>
+      <w:bookmarkStart w:id="0" w:name="_GoBack"/>
+      <w:bookmarkEnd w:id="0"/>
     </w:p>
     <w:sectPr>
-      <w:headerReference w:type="even" r:id="rId9"/>
-      <w:headerReference w:type="default" r:id="rId10"/>
-      <w:footerReference w:type="even" r:id="rId11"/>
-      <w:footerReference w:type="default" r:id="rId12"/>
+      <w:headerReference w:type="even" r:id="rId11"/>
+      <w:headerReference w:type="default" r:id="rId12"/>
+      <w:footerReference w:type="even" r:id="rId13"/>
+      <w:footerReference w:type="default" r:id="rId14"/>
       <w:pgSz w:w="11906" w:h="16838"/>
       <w:pgMar w:top="1440" w:right="1440" w:bottom="1685" w:left="1440" w:header="480" w:footer="478" w:gutter="0"/>
       <w:pgBorders w:display="firstPage" w:offsetFrom="page">
@@ -6212,7 +7208,6 @@
     <w:basedOn w:val="Normal"/>
     <w:link w:val="HTMLPreformattedChar"/>
     <w:uiPriority w:val="99"/>
-    <w:semiHidden/>
     <w:unhideWhenUsed/>
     <w:rsid w:val="00474322"/>
     <w:pPr>
@@ -6248,7 +7243,6 @@
     <w:basedOn w:val="DefaultParagraphFont"/>
     <w:link w:val="HTMLPreformatted"/>
     <w:uiPriority w:val="99"/>
-    <w:semiHidden/>
     <w:rsid w:val="00474322"/>
     <w:rPr>
       <w:rFonts w:ascii="Courier New" w:eastAsia="Times New Roman" w:hAnsi="Courier New" w:cs="Courier New"/>

</xml_diff>

<commit_message>
Auto commit on 2025-06-16 13:37:54 : Hyperparameter Tuning
</commit_message>
<xml_diff>
--- a/Assignments/Assignment 1 ML.docx
+++ b/Assignments/Assignment 1 ML.docx
@@ -215,6 +215,8 @@
         <w:jc w:val="center"/>
         <w:rPr>
           <w:rFonts w:ascii="Times New Roman" w:eastAsia="Times New Roman" w:hAnsi="Times New Roman" w:cs="Times New Roman"/>
+          <w:sz w:val="72"/>
+          <w:szCs w:val="72"/>
         </w:rPr>
       </w:pPr>
       <w:r>
@@ -223,7 +225,49 @@
           <w:sz w:val="72"/>
           <w:szCs w:val="72"/>
         </w:rPr>
-        <w:t xml:space="preserve">Assignment - 01 </w:t>
+        <w:t xml:space="preserve">Assignment </w:t>
+      </w:r>
+      <w:r>
+        <w:rPr>
+          <w:rFonts w:ascii="Times New Roman" w:eastAsia="Times New Roman" w:hAnsi="Times New Roman" w:cs="Times New Roman"/>
+          <w:sz w:val="72"/>
+          <w:szCs w:val="72"/>
+        </w:rPr>
+        <w:t>–</w:t>
+      </w:r>
+      <w:r>
+        <w:rPr>
+          <w:rFonts w:ascii="Times New Roman" w:eastAsia="Times New Roman" w:hAnsi="Times New Roman" w:cs="Times New Roman"/>
+          <w:sz w:val="72"/>
+          <w:szCs w:val="72"/>
+        </w:rPr>
+        <w:t xml:space="preserve"> 01</w:t>
+      </w:r>
+    </w:p>
+    <w:p>
+      <w:pPr>
+        <w:spacing w:after="0" w:line="259" w:lineRule="auto"/>
+        <w:ind w:left="1"/>
+        <w:jc w:val="center"/>
+        <w:rPr>
+          <w:rFonts w:ascii="Times New Roman" w:eastAsia="Times New Roman" w:hAnsi="Times New Roman" w:cs="Times New Roman"/>
+        </w:rPr>
+      </w:pPr>
+      <w:r>
+        <w:rPr>
+          <w:rFonts w:ascii="Times New Roman" w:eastAsia="Times New Roman" w:hAnsi="Times New Roman" w:cs="Times New Roman"/>
+          <w:sz w:val="48"/>
+          <w:szCs w:val="72"/>
+        </w:rPr>
+        <w:t>Linear Regression with a Single Variable</w:t>
+      </w:r>
+      <w:r>
+        <w:rPr>
+          <w:rFonts w:ascii="Times New Roman" w:eastAsia="Times New Roman" w:hAnsi="Times New Roman" w:cs="Times New Roman"/>
+          <w:sz w:val="72"/>
+          <w:szCs w:val="72"/>
+        </w:rPr>
+        <w:t xml:space="preserve"> </w:t>
       </w:r>
     </w:p>
     <w:p>
@@ -429,6 +473,21 @@
           <w:szCs w:val="32"/>
         </w:rPr>
         <w:tab/>
+      </w:r>
+      <w:r>
+        <w:rPr>
+          <w:rFonts w:ascii="Times New Roman" w:eastAsia="Times New Roman" w:hAnsi="Times New Roman" w:cs="Times New Roman"/>
+          <w:sz w:val="32"/>
+          <w:szCs w:val="32"/>
+        </w:rPr>
+        <w:t xml:space="preserve">   </w:t>
+      </w:r>
+      <w:r>
+        <w:rPr>
+          <w:rFonts w:ascii="Times New Roman" w:eastAsia="Times New Roman" w:hAnsi="Times New Roman" w:cs="Times New Roman"/>
+          <w:sz w:val="32"/>
+          <w:szCs w:val="32"/>
+        </w:rPr>
         <w:t xml:space="preserve">: 39 </w:t>
       </w:r>
       <w:r>
@@ -460,7 +519,17 @@
           <w:sz w:val="32"/>
           <w:szCs w:val="32"/>
         </w:rPr>
-        <w:t>Submission Date          : 13/06/2025</w:t>
+        <w:t>Submission Date          : 20</w:t>
+      </w:r>
+      <w:bookmarkStart w:id="0" w:name="_GoBack"/>
+      <w:bookmarkEnd w:id="0"/>
+      <w:r>
+        <w:rPr>
+          <w:rFonts w:ascii="Times New Roman" w:eastAsia="Times New Roman" w:hAnsi="Times New Roman" w:cs="Times New Roman"/>
+          <w:sz w:val="32"/>
+          <w:szCs w:val="32"/>
+        </w:rPr>
+        <w:t>/06/2025</w:t>
       </w:r>
     </w:p>
     <w:p>
@@ -483,21 +552,7 @@
           <w:tab w:val="center" w:pos="3675"/>
         </w:tabs>
         <w:spacing w:after="197" w:line="259" w:lineRule="auto"/>
-        <w:ind w:left="-15"/>
-        <w:rPr>
-          <w:rFonts w:ascii="Times New Roman" w:eastAsia="Times New Roman" w:hAnsi="Times New Roman" w:cs="Times New Roman"/>
-          <w:sz w:val="32"/>
-          <w:szCs w:val="32"/>
-        </w:rPr>
-      </w:pPr>
-    </w:p>
-    <w:p>
-      <w:pPr>
-        <w:tabs>
-          <w:tab w:val="center" w:pos="3675"/>
-        </w:tabs>
-        <w:spacing w:after="197" w:line="259" w:lineRule="auto"/>
-        <w:ind w:left="-15"/>
+        <w:ind w:left="0"/>
         <w:rPr>
           <w:rFonts w:ascii="Times New Roman" w:eastAsia="Times New Roman" w:hAnsi="Times New Roman" w:cs="Times New Roman"/>
           <w:sz w:val="32"/>
@@ -5166,7 +5221,7 @@
             <v:path o:extrusionok="f" gradientshapeok="t" o:connecttype="rect"/>
             <o:lock v:ext="edit" aspectratio="t"/>
           </v:shapetype>
-          <v:shape id="_x0000_i1216" type="#_x0000_t75" style="width:273pt;height:211.5pt">
+          <v:shape id="_x0000_i1216" type="#_x0000_t75" style="width:273.6pt;height:208.8pt">
             <v:imagedata r:id="rId9" o:title="jvi ass1"/>
           </v:shape>
         </w:pict>
@@ -5619,10 +5674,677 @@
           <w:szCs w:val="32"/>
         </w:rPr>
         <w:pict>
-          <v:shape id="_x0000_i1218" type="#_x0000_t75" style="width:264pt;height:202.5pt">
+          <v:shape id="_x0000_i1218" type="#_x0000_t75" style="width:266.4pt;height:201.6pt">
             <v:imagedata r:id="rId10" o:title="lr ass1"/>
           </v:shape>
         </w:pict>
+      </w:r>
+    </w:p>
+    <w:p>
+      <w:pPr>
+        <w:shd w:val="clear" w:color="auto" w:fill="FFFFFF" w:themeFill="background1"/>
+        <w:spacing w:after="0" w:line="285" w:lineRule="atLeast"/>
+        <w:ind w:left="0"/>
+        <w:rPr>
+          <w:rFonts w:ascii="Courier New" w:eastAsia="Times New Roman" w:hAnsi="Courier New" w:cs="Courier New"/>
+          <w:color w:val="000000"/>
+          <w:sz w:val="21"/>
+          <w:szCs w:val="21"/>
+        </w:rPr>
+      </w:pPr>
+      <w:r>
+        <w:rPr>
+          <w:rFonts w:ascii="Courier New" w:eastAsia="Times New Roman" w:hAnsi="Courier New" w:cs="Courier New"/>
+          <w:color w:val="008000"/>
+          <w:sz w:val="21"/>
+          <w:szCs w:val="21"/>
+        </w:rPr>
+        <w:t># Sklearn Implementation</w:t>
+      </w:r>
+    </w:p>
+    <w:p>
+      <w:pPr>
+        <w:shd w:val="clear" w:color="auto" w:fill="FFFFFF" w:themeFill="background1"/>
+        <w:spacing w:after="0" w:line="285" w:lineRule="atLeast"/>
+        <w:ind w:left="0"/>
+        <w:rPr>
+          <w:rFonts w:ascii="Courier New" w:eastAsia="Times New Roman" w:hAnsi="Courier New" w:cs="Courier New"/>
+          <w:color w:val="000000"/>
+          <w:sz w:val="21"/>
+          <w:szCs w:val="21"/>
+        </w:rPr>
+      </w:pPr>
+    </w:p>
+    <w:p>
+      <w:pPr>
+        <w:shd w:val="clear" w:color="auto" w:fill="FFFFFF" w:themeFill="background1"/>
+        <w:spacing w:after="0" w:line="285" w:lineRule="atLeast"/>
+        <w:ind w:left="0"/>
+        <w:rPr>
+          <w:rFonts w:ascii="Courier New" w:eastAsia="Times New Roman" w:hAnsi="Courier New" w:cs="Courier New"/>
+          <w:color w:val="000000"/>
+          <w:sz w:val="21"/>
+          <w:szCs w:val="21"/>
+        </w:rPr>
+      </w:pPr>
+      <w:r>
+        <w:rPr>
+          <w:rFonts w:ascii="Courier New" w:eastAsia="Times New Roman" w:hAnsi="Courier New" w:cs="Courier New"/>
+          <w:color w:val="9723B4"/>
+          <w:sz w:val="21"/>
+          <w:szCs w:val="21"/>
+        </w:rPr>
+        <w:t>from</w:t>
+      </w:r>
+      <w:r>
+        <w:rPr>
+          <w:rFonts w:ascii="Courier New" w:eastAsia="Times New Roman" w:hAnsi="Courier New" w:cs="Courier New"/>
+          <w:color w:val="000000"/>
+          <w:sz w:val="21"/>
+          <w:szCs w:val="21"/>
+        </w:rPr>
+        <w:t xml:space="preserve"> sklearn.linear_model </w:t>
+      </w:r>
+      <w:r>
+        <w:rPr>
+          <w:rFonts w:ascii="Courier New" w:eastAsia="Times New Roman" w:hAnsi="Courier New" w:cs="Courier New"/>
+          <w:color w:val="9723B4"/>
+          <w:sz w:val="21"/>
+          <w:szCs w:val="21"/>
+        </w:rPr>
+        <w:t>import</w:t>
+      </w:r>
+      <w:r>
+        <w:rPr>
+          <w:rFonts w:ascii="Courier New" w:eastAsia="Times New Roman" w:hAnsi="Courier New" w:cs="Courier New"/>
+          <w:color w:val="000000"/>
+          <w:sz w:val="21"/>
+          <w:szCs w:val="21"/>
+        </w:rPr>
+        <w:t xml:space="preserve"> LinearRegression</w:t>
+      </w:r>
+    </w:p>
+    <w:p>
+      <w:pPr>
+        <w:shd w:val="clear" w:color="auto" w:fill="FFFFFF" w:themeFill="background1"/>
+        <w:spacing w:after="0" w:line="285" w:lineRule="atLeast"/>
+        <w:ind w:left="0"/>
+        <w:rPr>
+          <w:rFonts w:ascii="Courier New" w:eastAsia="Times New Roman" w:hAnsi="Courier New" w:cs="Courier New"/>
+          <w:color w:val="000000"/>
+          <w:sz w:val="21"/>
+          <w:szCs w:val="21"/>
+        </w:rPr>
+      </w:pPr>
+      <w:r>
+        <w:rPr>
+          <w:rFonts w:ascii="Courier New" w:eastAsia="Times New Roman" w:hAnsi="Courier New" w:cs="Courier New"/>
+          <w:color w:val="000000"/>
+          <w:sz w:val="21"/>
+          <w:szCs w:val="21"/>
+        </w:rPr>
+        <w:t>linreg = LinearRegression()</w:t>
+      </w:r>
+    </w:p>
+    <w:p>
+      <w:pPr>
+        <w:shd w:val="clear" w:color="auto" w:fill="FFFFFF" w:themeFill="background1"/>
+        <w:spacing w:after="0" w:line="285" w:lineRule="atLeast"/>
+        <w:ind w:left="0"/>
+        <w:rPr>
+          <w:rFonts w:ascii="Courier New" w:eastAsia="Times New Roman" w:hAnsi="Courier New" w:cs="Courier New"/>
+          <w:color w:val="000000"/>
+          <w:sz w:val="21"/>
+          <w:szCs w:val="21"/>
+        </w:rPr>
+      </w:pPr>
+      <w:r>
+        <w:rPr>
+          <w:rFonts w:ascii="Courier New" w:eastAsia="Times New Roman" w:hAnsi="Courier New" w:cs="Courier New"/>
+          <w:color w:val="000000"/>
+          <w:sz w:val="21"/>
+          <w:szCs w:val="21"/>
+        </w:rPr>
+        <w:t>linreg.fit(x[:,</w:t>
+      </w:r>
+      <w:r>
+        <w:rPr>
+          <w:rFonts w:ascii="Courier New" w:eastAsia="Times New Roman" w:hAnsi="Courier New" w:cs="Courier New"/>
+          <w:color w:val="116644"/>
+          <w:sz w:val="21"/>
+          <w:szCs w:val="21"/>
+        </w:rPr>
+        <w:t>1</w:t>
+      </w:r>
+      <w:r>
+        <w:rPr>
+          <w:rFonts w:ascii="Courier New" w:eastAsia="Times New Roman" w:hAnsi="Courier New" w:cs="Courier New"/>
+          <w:color w:val="000000"/>
+          <w:sz w:val="21"/>
+          <w:szCs w:val="21"/>
+        </w:rPr>
+        <w:t>].reshape(m,</w:t>
+      </w:r>
+      <w:r>
+        <w:rPr>
+          <w:rFonts w:ascii="Courier New" w:eastAsia="Times New Roman" w:hAnsi="Courier New" w:cs="Courier New"/>
+          <w:color w:val="116644"/>
+          <w:sz w:val="21"/>
+          <w:szCs w:val="21"/>
+        </w:rPr>
+        <w:t>1</w:t>
+      </w:r>
+      <w:r>
+        <w:rPr>
+          <w:rFonts w:ascii="Courier New" w:eastAsia="Times New Roman" w:hAnsi="Courier New" w:cs="Courier New"/>
+          <w:color w:val="000000"/>
+          <w:sz w:val="21"/>
+          <w:szCs w:val="21"/>
+        </w:rPr>
+        <w:t>),y)</w:t>
+      </w:r>
+    </w:p>
+    <w:p>
+      <w:pPr>
+        <w:shd w:val="clear" w:color="auto" w:fill="FFFFFF" w:themeFill="background1"/>
+        <w:spacing w:after="0" w:line="285" w:lineRule="atLeast"/>
+        <w:ind w:left="0"/>
+        <w:rPr>
+          <w:rFonts w:ascii="Courier New" w:eastAsia="Times New Roman" w:hAnsi="Courier New" w:cs="Courier New"/>
+          <w:color w:val="000000"/>
+          <w:sz w:val="21"/>
+          <w:szCs w:val="21"/>
+        </w:rPr>
+      </w:pPr>
+    </w:p>
+    <w:p>
+      <w:pPr>
+        <w:shd w:val="clear" w:color="auto" w:fill="FFFFFF" w:themeFill="background1"/>
+        <w:spacing w:after="0" w:line="285" w:lineRule="atLeast"/>
+        <w:ind w:left="0"/>
+        <w:rPr>
+          <w:rFonts w:ascii="Courier New" w:eastAsia="Times New Roman" w:hAnsi="Courier New" w:cs="Courier New"/>
+          <w:color w:val="000000"/>
+          <w:sz w:val="21"/>
+          <w:szCs w:val="21"/>
+        </w:rPr>
+      </w:pPr>
+      <w:r>
+        <w:rPr>
+          <w:rFonts w:ascii="Courier New" w:eastAsia="Times New Roman" w:hAnsi="Courier New" w:cs="Courier New"/>
+          <w:color w:val="008000"/>
+          <w:sz w:val="21"/>
+          <w:szCs w:val="21"/>
+        </w:rPr>
+        <w:t># This plot compares directly the theoretical implementation of Linear Regression with the Built-in Scikit version</w:t>
+      </w:r>
+    </w:p>
+    <w:p>
+      <w:pPr>
+        <w:shd w:val="clear" w:color="auto" w:fill="FFFFFF" w:themeFill="background1"/>
+        <w:spacing w:after="0" w:line="285" w:lineRule="atLeast"/>
+        <w:ind w:left="0"/>
+        <w:rPr>
+          <w:rFonts w:ascii="Courier New" w:eastAsia="Times New Roman" w:hAnsi="Courier New" w:cs="Courier New"/>
+          <w:color w:val="000000"/>
+          <w:sz w:val="21"/>
+          <w:szCs w:val="21"/>
+        </w:rPr>
+      </w:pPr>
+      <w:r>
+        <w:rPr>
+          <w:rFonts w:ascii="Courier New" w:eastAsia="Times New Roman" w:hAnsi="Courier New" w:cs="Courier New"/>
+          <w:color w:val="000000"/>
+          <w:sz w:val="21"/>
+          <w:szCs w:val="21"/>
+        </w:rPr>
+        <w:t>plt.plot(x_range, (linreg.intercept_ + linreg.coef_*x_range).ravel(), label=</w:t>
+      </w:r>
+      <w:r>
+        <w:rPr>
+          <w:rFonts w:ascii="Courier New" w:eastAsia="Times New Roman" w:hAnsi="Courier New" w:cs="Courier New"/>
+          <w:color w:val="A31515"/>
+          <w:sz w:val="21"/>
+          <w:szCs w:val="21"/>
+        </w:rPr>
+        <w:t>'Linear regression (Scikit-learn GLM)'</w:t>
+      </w:r>
+      <w:r>
+        <w:rPr>
+          <w:rFonts w:ascii="Courier New" w:eastAsia="Times New Roman" w:hAnsi="Courier New" w:cs="Courier New"/>
+          <w:color w:val="000000"/>
+          <w:sz w:val="21"/>
+          <w:szCs w:val="21"/>
+        </w:rPr>
+        <w:t>)</w:t>
+      </w:r>
+    </w:p>
+    <w:p>
+      <w:pPr>
+        <w:shd w:val="clear" w:color="auto" w:fill="FFFFFF" w:themeFill="background1"/>
+        <w:spacing w:after="0" w:line="285" w:lineRule="atLeast"/>
+        <w:ind w:left="0"/>
+        <w:rPr>
+          <w:rFonts w:ascii="Courier New" w:eastAsia="Times New Roman" w:hAnsi="Courier New" w:cs="Courier New"/>
+          <w:color w:val="000000"/>
+          <w:sz w:val="21"/>
+          <w:szCs w:val="21"/>
+        </w:rPr>
+      </w:pPr>
+    </w:p>
+    <w:p>
+      <w:pPr>
+        <w:shd w:val="clear" w:color="auto" w:fill="FFFFFF" w:themeFill="background1"/>
+        <w:spacing w:after="0" w:line="285" w:lineRule="atLeast"/>
+        <w:ind w:left="0"/>
+        <w:rPr>
+          <w:rFonts w:ascii="Courier New" w:eastAsia="Times New Roman" w:hAnsi="Courier New" w:cs="Courier New"/>
+          <w:color w:val="000000"/>
+          <w:sz w:val="21"/>
+          <w:szCs w:val="21"/>
+        </w:rPr>
+      </w:pPr>
+      <w:r>
+        <w:rPr>
+          <w:rFonts w:ascii="Courier New" w:eastAsia="Times New Roman" w:hAnsi="Courier New" w:cs="Courier New"/>
+          <w:color w:val="000000"/>
+          <w:sz w:val="21"/>
+          <w:szCs w:val="21"/>
+        </w:rPr>
+        <w:t>plt.scatter(x1,y,s=</w:t>
+      </w:r>
+      <w:r>
+        <w:rPr>
+          <w:rFonts w:ascii="Courier New" w:eastAsia="Times New Roman" w:hAnsi="Courier New" w:cs="Courier New"/>
+          <w:color w:val="116644"/>
+          <w:sz w:val="21"/>
+          <w:szCs w:val="21"/>
+        </w:rPr>
+        <w:t>30</w:t>
+      </w:r>
+      <w:r>
+        <w:rPr>
+          <w:rFonts w:ascii="Courier New" w:eastAsia="Times New Roman" w:hAnsi="Courier New" w:cs="Courier New"/>
+          <w:color w:val="000000"/>
+          <w:sz w:val="21"/>
+          <w:szCs w:val="21"/>
+        </w:rPr>
+        <w:t>,c=</w:t>
+      </w:r>
+      <w:r>
+        <w:rPr>
+          <w:rFonts w:ascii="Courier New" w:eastAsia="Times New Roman" w:hAnsi="Courier New" w:cs="Courier New"/>
+          <w:color w:val="A31515"/>
+          <w:sz w:val="21"/>
+          <w:szCs w:val="21"/>
+        </w:rPr>
+        <w:t>'r'</w:t>
+      </w:r>
+      <w:r>
+        <w:rPr>
+          <w:rFonts w:ascii="Courier New" w:eastAsia="Times New Roman" w:hAnsi="Courier New" w:cs="Courier New"/>
+          <w:color w:val="000000"/>
+          <w:sz w:val="21"/>
+          <w:szCs w:val="21"/>
+        </w:rPr>
+        <w:t>,marker=</w:t>
+      </w:r>
+      <w:r>
+        <w:rPr>
+          <w:rFonts w:ascii="Courier New" w:eastAsia="Times New Roman" w:hAnsi="Courier New" w:cs="Courier New"/>
+          <w:color w:val="A31515"/>
+          <w:sz w:val="21"/>
+          <w:szCs w:val="21"/>
+        </w:rPr>
+        <w:t>'x'</w:t>
+      </w:r>
+      <w:r>
+        <w:rPr>
+          <w:rFonts w:ascii="Courier New" w:eastAsia="Times New Roman" w:hAnsi="Courier New" w:cs="Courier New"/>
+          <w:color w:val="000000"/>
+          <w:sz w:val="21"/>
+          <w:szCs w:val="21"/>
+        </w:rPr>
+        <w:t>,linewidths=</w:t>
+      </w:r>
+      <w:r>
+        <w:rPr>
+          <w:rFonts w:ascii="Courier New" w:eastAsia="Times New Roman" w:hAnsi="Courier New" w:cs="Courier New"/>
+          <w:color w:val="116644"/>
+          <w:sz w:val="21"/>
+          <w:szCs w:val="21"/>
+        </w:rPr>
+        <w:t>1</w:t>
+      </w:r>
+      <w:r>
+        <w:rPr>
+          <w:rFonts w:ascii="Courier New" w:eastAsia="Times New Roman" w:hAnsi="Courier New" w:cs="Courier New"/>
+          <w:color w:val="000000"/>
+          <w:sz w:val="21"/>
+          <w:szCs w:val="21"/>
+        </w:rPr>
+        <w:t>, alpha=</w:t>
+      </w:r>
+      <w:r>
+        <w:rPr>
+          <w:rFonts w:ascii="Courier New" w:eastAsia="Times New Roman" w:hAnsi="Courier New" w:cs="Courier New"/>
+          <w:color w:val="116644"/>
+          <w:sz w:val="21"/>
+          <w:szCs w:val="21"/>
+        </w:rPr>
+        <w:t>0.6</w:t>
+      </w:r>
+      <w:r>
+        <w:rPr>
+          <w:rFonts w:ascii="Courier New" w:eastAsia="Times New Roman" w:hAnsi="Courier New" w:cs="Courier New"/>
+          <w:color w:val="000000"/>
+          <w:sz w:val="21"/>
+          <w:szCs w:val="21"/>
+        </w:rPr>
+        <w:t>)</w:t>
+      </w:r>
+    </w:p>
+    <w:p>
+      <w:pPr>
+        <w:shd w:val="clear" w:color="auto" w:fill="FFFFFF" w:themeFill="background1"/>
+        <w:spacing w:after="0" w:line="285" w:lineRule="atLeast"/>
+        <w:ind w:left="0"/>
+        <w:rPr>
+          <w:rFonts w:ascii="Courier New" w:eastAsia="Times New Roman" w:hAnsi="Courier New" w:cs="Courier New"/>
+          <w:color w:val="000000"/>
+          <w:sz w:val="21"/>
+          <w:szCs w:val="21"/>
+        </w:rPr>
+      </w:pPr>
+      <w:r>
+        <w:rPr>
+          <w:rFonts w:ascii="Courier New" w:eastAsia="Times New Roman" w:hAnsi="Courier New" w:cs="Courier New"/>
+          <w:color w:val="000000"/>
+          <w:sz w:val="21"/>
+          <w:szCs w:val="21"/>
+        </w:rPr>
+        <w:t>plt.plot(x_range,y_range, label=</w:t>
+      </w:r>
+      <w:r>
+        <w:rPr>
+          <w:rFonts w:ascii="Courier New" w:eastAsia="Times New Roman" w:hAnsi="Courier New" w:cs="Courier New"/>
+          <w:color w:val="A31515"/>
+          <w:sz w:val="21"/>
+          <w:szCs w:val="21"/>
+        </w:rPr>
+        <w:t>'Linear regression (Gradient descent)'</w:t>
+      </w:r>
+      <w:r>
+        <w:rPr>
+          <w:rFonts w:ascii="Courier New" w:eastAsia="Times New Roman" w:hAnsi="Courier New" w:cs="Courier New"/>
+          <w:color w:val="000000"/>
+          <w:sz w:val="21"/>
+          <w:szCs w:val="21"/>
+        </w:rPr>
+        <w:t>)</w:t>
+      </w:r>
+    </w:p>
+    <w:p>
+      <w:pPr>
+        <w:shd w:val="clear" w:color="auto" w:fill="FFFFFF" w:themeFill="background1"/>
+        <w:spacing w:after="0" w:line="285" w:lineRule="atLeast"/>
+        <w:ind w:left="0"/>
+        <w:rPr>
+          <w:rFonts w:ascii="Courier New" w:eastAsia="Times New Roman" w:hAnsi="Courier New" w:cs="Courier New"/>
+          <w:color w:val="000000"/>
+          <w:sz w:val="21"/>
+          <w:szCs w:val="21"/>
+        </w:rPr>
+      </w:pPr>
+    </w:p>
+    <w:p>
+      <w:pPr>
+        <w:shd w:val="clear" w:color="auto" w:fill="FFFFFF" w:themeFill="background1"/>
+        <w:spacing w:after="0" w:line="285" w:lineRule="atLeast"/>
+        <w:ind w:left="0"/>
+        <w:rPr>
+          <w:rFonts w:ascii="Courier New" w:eastAsia="Times New Roman" w:hAnsi="Courier New" w:cs="Courier New"/>
+          <w:color w:val="000000"/>
+          <w:sz w:val="21"/>
+          <w:szCs w:val="21"/>
+        </w:rPr>
+      </w:pPr>
+      <w:r>
+        <w:rPr>
+          <w:rFonts w:ascii="Courier New" w:eastAsia="Times New Roman" w:hAnsi="Courier New" w:cs="Courier New"/>
+          <w:color w:val="000000"/>
+          <w:sz w:val="21"/>
+          <w:szCs w:val="21"/>
+        </w:rPr>
+        <w:t>plt.xlim(</w:t>
+      </w:r>
+      <w:r>
+        <w:rPr>
+          <w:rFonts w:ascii="Courier New" w:eastAsia="Times New Roman" w:hAnsi="Courier New" w:cs="Courier New"/>
+          <w:color w:val="6A5221"/>
+          <w:sz w:val="21"/>
+          <w:szCs w:val="21"/>
+        </w:rPr>
+        <w:t>min</w:t>
+      </w:r>
+      <w:r>
+        <w:rPr>
+          <w:rFonts w:ascii="Courier New" w:eastAsia="Times New Roman" w:hAnsi="Courier New" w:cs="Courier New"/>
+          <w:color w:val="000000"/>
+          <w:sz w:val="21"/>
+          <w:szCs w:val="21"/>
+        </w:rPr>
+        <w:t>(data[</w:t>
+      </w:r>
+      <w:r>
+        <w:rPr>
+          <w:rFonts w:ascii="Courier New" w:eastAsia="Times New Roman" w:hAnsi="Courier New" w:cs="Courier New"/>
+          <w:color w:val="A31515"/>
+          <w:sz w:val="21"/>
+          <w:szCs w:val="21"/>
+        </w:rPr>
+        <w:t>'x1'</w:t>
+      </w:r>
+      <w:r>
+        <w:rPr>
+          <w:rFonts w:ascii="Courier New" w:eastAsia="Times New Roman" w:hAnsi="Courier New" w:cs="Courier New"/>
+          <w:color w:val="000000"/>
+          <w:sz w:val="21"/>
+          <w:szCs w:val="21"/>
+        </w:rPr>
+        <w:t>]</w:t>
+      </w:r>
+      <w:r>
+        <w:rPr>
+          <w:rFonts w:ascii="Courier New" w:eastAsia="Times New Roman" w:hAnsi="Courier New" w:cs="Courier New"/>
+          <w:color w:val="116644"/>
+          <w:sz w:val="21"/>
+          <w:szCs w:val="21"/>
+        </w:rPr>
+        <w:t>-1</w:t>
+      </w:r>
+      <w:r>
+        <w:rPr>
+          <w:rFonts w:ascii="Courier New" w:eastAsia="Times New Roman" w:hAnsi="Courier New" w:cs="Courier New"/>
+          <w:color w:val="000000"/>
+          <w:sz w:val="21"/>
+          <w:szCs w:val="21"/>
+        </w:rPr>
+        <w:t>),</w:t>
+      </w:r>
+      <w:r>
+        <w:rPr>
+          <w:rFonts w:ascii="Courier New" w:eastAsia="Times New Roman" w:hAnsi="Courier New" w:cs="Courier New"/>
+          <w:color w:val="6A5221"/>
+          <w:sz w:val="21"/>
+          <w:szCs w:val="21"/>
+        </w:rPr>
+        <w:t>max</w:t>
+      </w:r>
+      <w:r>
+        <w:rPr>
+          <w:rFonts w:ascii="Courier New" w:eastAsia="Times New Roman" w:hAnsi="Courier New" w:cs="Courier New"/>
+          <w:color w:val="000000"/>
+          <w:sz w:val="21"/>
+          <w:szCs w:val="21"/>
+        </w:rPr>
+        <w:t>(data[</w:t>
+      </w:r>
+      <w:r>
+        <w:rPr>
+          <w:rFonts w:ascii="Courier New" w:eastAsia="Times New Roman" w:hAnsi="Courier New" w:cs="Courier New"/>
+          <w:color w:val="A31515"/>
+          <w:sz w:val="21"/>
+          <w:szCs w:val="21"/>
+        </w:rPr>
+        <w:t>'x1'</w:t>
+      </w:r>
+      <w:r>
+        <w:rPr>
+          <w:rFonts w:ascii="Courier New" w:eastAsia="Times New Roman" w:hAnsi="Courier New" w:cs="Courier New"/>
+          <w:color w:val="000000"/>
+          <w:sz w:val="21"/>
+          <w:szCs w:val="21"/>
+        </w:rPr>
+        <w:t>]+</w:t>
+      </w:r>
+      <w:r>
+        <w:rPr>
+          <w:rFonts w:ascii="Courier New" w:eastAsia="Times New Roman" w:hAnsi="Courier New" w:cs="Courier New"/>
+          <w:color w:val="116644"/>
+          <w:sz w:val="21"/>
+          <w:szCs w:val="21"/>
+        </w:rPr>
+        <w:t>2</w:t>
+      </w:r>
+      <w:r>
+        <w:rPr>
+          <w:rFonts w:ascii="Courier New" w:eastAsia="Times New Roman" w:hAnsi="Courier New" w:cs="Courier New"/>
+          <w:color w:val="000000"/>
+          <w:sz w:val="21"/>
+          <w:szCs w:val="21"/>
+        </w:rPr>
+        <w:t>))</w:t>
+      </w:r>
+    </w:p>
+    <w:p>
+      <w:pPr>
+        <w:shd w:val="clear" w:color="auto" w:fill="FFFFFF" w:themeFill="background1"/>
+        <w:spacing w:after="0" w:line="285" w:lineRule="atLeast"/>
+        <w:ind w:left="0"/>
+        <w:rPr>
+          <w:rFonts w:ascii="Courier New" w:eastAsia="Times New Roman" w:hAnsi="Courier New" w:cs="Courier New"/>
+          <w:color w:val="000000"/>
+          <w:sz w:val="21"/>
+          <w:szCs w:val="21"/>
+        </w:rPr>
+      </w:pPr>
+      <w:r>
+        <w:rPr>
+          <w:rFonts w:ascii="Courier New" w:eastAsia="Times New Roman" w:hAnsi="Courier New" w:cs="Courier New"/>
+          <w:color w:val="000000"/>
+          <w:sz w:val="21"/>
+          <w:szCs w:val="21"/>
+        </w:rPr>
+        <w:t>plt.xlabel(</w:t>
+      </w:r>
+      <w:r>
+        <w:rPr>
+          <w:rFonts w:ascii="Courier New" w:eastAsia="Times New Roman" w:hAnsi="Courier New" w:cs="Courier New"/>
+          <w:color w:val="A31515"/>
+          <w:sz w:val="21"/>
+          <w:szCs w:val="21"/>
+        </w:rPr>
+        <w:t>'Population of City in 10,000s'</w:t>
+      </w:r>
+      <w:r>
+        <w:rPr>
+          <w:rFonts w:ascii="Courier New" w:eastAsia="Times New Roman" w:hAnsi="Courier New" w:cs="Courier New"/>
+          <w:color w:val="000000"/>
+          <w:sz w:val="21"/>
+          <w:szCs w:val="21"/>
+        </w:rPr>
+        <w:t>)</w:t>
+      </w:r>
+    </w:p>
+    <w:p>
+      <w:pPr>
+        <w:shd w:val="clear" w:color="auto" w:fill="FFFFFF" w:themeFill="background1"/>
+        <w:spacing w:after="0" w:line="285" w:lineRule="atLeast"/>
+        <w:ind w:left="0"/>
+        <w:rPr>
+          <w:rFonts w:ascii="Courier New" w:eastAsia="Times New Roman" w:hAnsi="Courier New" w:cs="Courier New"/>
+          <w:color w:val="000000"/>
+          <w:sz w:val="21"/>
+          <w:szCs w:val="21"/>
+        </w:rPr>
+      </w:pPr>
+      <w:r>
+        <w:rPr>
+          <w:rFonts w:ascii="Courier New" w:eastAsia="Times New Roman" w:hAnsi="Courier New" w:cs="Courier New"/>
+          <w:color w:val="000000"/>
+          <w:sz w:val="21"/>
+          <w:szCs w:val="21"/>
+        </w:rPr>
+        <w:t>plt.ylabel(</w:t>
+      </w:r>
+      <w:r>
+        <w:rPr>
+          <w:rFonts w:ascii="Courier New" w:eastAsia="Times New Roman" w:hAnsi="Courier New" w:cs="Courier New"/>
+          <w:color w:val="A31515"/>
+          <w:sz w:val="21"/>
+          <w:szCs w:val="21"/>
+        </w:rPr>
+        <w:t>'Profit in LKR10,000s'</w:t>
+      </w:r>
+      <w:r>
+        <w:rPr>
+          <w:rFonts w:ascii="Courier New" w:eastAsia="Times New Roman" w:hAnsi="Courier New" w:cs="Courier New"/>
+          <w:color w:val="000000"/>
+          <w:sz w:val="21"/>
+          <w:szCs w:val="21"/>
+        </w:rPr>
+        <w:t>)</w:t>
+      </w:r>
+    </w:p>
+    <w:p>
+      <w:pPr>
+        <w:shd w:val="clear" w:color="auto" w:fill="FFFFFF" w:themeFill="background1"/>
+        <w:spacing w:after="0" w:line="285" w:lineRule="atLeast"/>
+        <w:ind w:left="0"/>
+        <w:rPr>
+          <w:rFonts w:ascii="Courier New" w:eastAsia="Times New Roman" w:hAnsi="Courier New" w:cs="Courier New"/>
+          <w:color w:val="000000"/>
+          <w:sz w:val="21"/>
+          <w:szCs w:val="21"/>
+        </w:rPr>
+      </w:pPr>
+      <w:r>
+        <w:rPr>
+          <w:rFonts w:ascii="Courier New" w:eastAsia="Times New Roman" w:hAnsi="Courier New" w:cs="Courier New"/>
+          <w:color w:val="000000"/>
+          <w:sz w:val="21"/>
+          <w:szCs w:val="21"/>
+        </w:rPr>
+        <w:t>plt.legend(loc=</w:t>
+      </w:r>
+      <w:r>
+        <w:rPr>
+          <w:rFonts w:ascii="Courier New" w:eastAsia="Times New Roman" w:hAnsi="Courier New" w:cs="Courier New"/>
+          <w:color w:val="116644"/>
+          <w:sz w:val="21"/>
+          <w:szCs w:val="21"/>
+        </w:rPr>
+        <w:t>4</w:t>
+      </w:r>
+      <w:r>
+        <w:rPr>
+          <w:rFonts w:ascii="Courier New" w:eastAsia="Times New Roman" w:hAnsi="Courier New" w:cs="Courier New"/>
+          <w:color w:val="000000"/>
+          <w:sz w:val="21"/>
+          <w:szCs w:val="21"/>
+        </w:rPr>
+        <w:t>);</w:t>
       </w:r>
     </w:p>
     <w:p>
@@ -5632,20 +6354,1650 @@
         </w:tabs>
         <w:spacing w:after="197" w:line="259" w:lineRule="auto"/>
         <w:ind w:left="0"/>
-        <w:jc w:val="center"/>
         <w:rPr>
           <w:rFonts w:ascii="Times New Roman" w:eastAsia="Times New Roman" w:hAnsi="Times New Roman" w:cs="Times New Roman"/>
           <w:szCs w:val="32"/>
         </w:rPr>
       </w:pPr>
-      <w:bookmarkStart w:id="0" w:name="_GoBack"/>
-      <w:bookmarkEnd w:id="0"/>
+    </w:p>
+    <w:p>
+      <w:pPr>
+        <w:tabs>
+          <w:tab w:val="center" w:pos="3675"/>
+        </w:tabs>
+        <w:spacing w:after="197" w:line="259" w:lineRule="auto"/>
+        <w:ind w:left="0"/>
+        <w:jc w:val="center"/>
+        <w:rPr>
+          <w:rFonts w:ascii="Times New Roman" w:eastAsia="Times New Roman" w:hAnsi="Times New Roman" w:cs="Times New Roman"/>
+          <w:szCs w:val="32"/>
+        </w:rPr>
+      </w:pPr>
+      <w:r>
+        <w:rPr>
+          <w:rFonts w:ascii="Times New Roman" w:eastAsia="Times New Roman" w:hAnsi="Times New Roman" w:cs="Times New Roman"/>
+          <w:szCs w:val="32"/>
+        </w:rPr>
+        <w:pict>
+          <v:shape id="_x0000_i1228" type="#_x0000_t75" style="width:259.2pt;height:201.6pt">
+            <v:imagedata r:id="rId11" o:title="lr comp ass1"/>
+          </v:shape>
+        </w:pict>
+      </w:r>
+    </w:p>
+    <w:p>
+      <w:pPr>
+        <w:shd w:val="clear" w:color="auto" w:fill="FFFFFF" w:themeFill="background1"/>
+        <w:spacing w:after="0" w:line="285" w:lineRule="atLeast"/>
+        <w:ind w:left="0"/>
+        <w:rPr>
+          <w:rFonts w:ascii="Courier New" w:eastAsia="Times New Roman" w:hAnsi="Courier New" w:cs="Courier New"/>
+          <w:color w:val="000000"/>
+          <w:sz w:val="21"/>
+          <w:szCs w:val="21"/>
+        </w:rPr>
+      </w:pPr>
+      <w:r>
+        <w:rPr>
+          <w:rFonts w:ascii="Courier New" w:eastAsia="Times New Roman" w:hAnsi="Courier New" w:cs="Courier New"/>
+          <w:color w:val="008000"/>
+          <w:sz w:val="21"/>
+          <w:szCs w:val="21"/>
+        </w:rPr>
+        <w:t># Predict profit for a city with population of 35000 and 70000</w:t>
+      </w:r>
+    </w:p>
+    <w:p>
+      <w:pPr>
+        <w:shd w:val="clear" w:color="auto" w:fill="FFFFFF" w:themeFill="background1"/>
+        <w:spacing w:after="0" w:line="285" w:lineRule="atLeast"/>
+        <w:ind w:left="0"/>
+        <w:rPr>
+          <w:rFonts w:ascii="Courier New" w:eastAsia="Times New Roman" w:hAnsi="Courier New" w:cs="Courier New"/>
+          <w:color w:val="000000"/>
+          <w:sz w:val="21"/>
+          <w:szCs w:val="21"/>
+        </w:rPr>
+      </w:pPr>
+      <w:r>
+        <w:rPr>
+          <w:rFonts w:ascii="Courier New" w:eastAsia="Times New Roman" w:hAnsi="Courier New" w:cs="Courier New"/>
+          <w:color w:val="6A5221"/>
+          <w:sz w:val="21"/>
+          <w:szCs w:val="21"/>
+        </w:rPr>
+        <w:t>print</w:t>
+      </w:r>
+      <w:r>
+        <w:rPr>
+          <w:rFonts w:ascii="Courier New" w:eastAsia="Times New Roman" w:hAnsi="Courier New" w:cs="Courier New"/>
+          <w:color w:val="000000"/>
+          <w:sz w:val="21"/>
+          <w:szCs w:val="21"/>
+        </w:rPr>
+        <w:t>(theta.T.dot([</w:t>
+      </w:r>
+      <w:r>
+        <w:rPr>
+          <w:rFonts w:ascii="Courier New" w:eastAsia="Times New Roman" w:hAnsi="Courier New" w:cs="Courier New"/>
+          <w:color w:val="116644"/>
+          <w:sz w:val="21"/>
+          <w:szCs w:val="21"/>
+        </w:rPr>
+        <w:t>1</w:t>
+      </w:r>
+      <w:r>
+        <w:rPr>
+          <w:rFonts w:ascii="Courier New" w:eastAsia="Times New Roman" w:hAnsi="Courier New" w:cs="Courier New"/>
+          <w:color w:val="000000"/>
+          <w:sz w:val="21"/>
+          <w:szCs w:val="21"/>
+        </w:rPr>
+        <w:t xml:space="preserve">, </w:t>
+      </w:r>
+      <w:r>
+        <w:rPr>
+          <w:rFonts w:ascii="Courier New" w:eastAsia="Times New Roman" w:hAnsi="Courier New" w:cs="Courier New"/>
+          <w:color w:val="116644"/>
+          <w:sz w:val="21"/>
+          <w:szCs w:val="21"/>
+        </w:rPr>
+        <w:t>3.5</w:t>
+      </w:r>
+      <w:r>
+        <w:rPr>
+          <w:rFonts w:ascii="Courier New" w:eastAsia="Times New Roman" w:hAnsi="Courier New" w:cs="Courier New"/>
+          <w:color w:val="000000"/>
+          <w:sz w:val="21"/>
+          <w:szCs w:val="21"/>
+        </w:rPr>
+        <w:t>])*</w:t>
+      </w:r>
+      <w:r>
+        <w:rPr>
+          <w:rFonts w:ascii="Courier New" w:eastAsia="Times New Roman" w:hAnsi="Courier New" w:cs="Courier New"/>
+          <w:color w:val="116644"/>
+          <w:sz w:val="21"/>
+          <w:szCs w:val="21"/>
+        </w:rPr>
+        <w:t>10000</w:t>
+      </w:r>
+      <w:r>
+        <w:rPr>
+          <w:rFonts w:ascii="Courier New" w:eastAsia="Times New Roman" w:hAnsi="Courier New" w:cs="Courier New"/>
+          <w:color w:val="000000"/>
+          <w:sz w:val="21"/>
+          <w:szCs w:val="21"/>
+        </w:rPr>
+        <w:t>)</w:t>
+      </w:r>
+    </w:p>
+    <w:p>
+      <w:pPr>
+        <w:shd w:val="clear" w:color="auto" w:fill="FFFFFF" w:themeFill="background1"/>
+        <w:spacing w:after="0" w:line="285" w:lineRule="atLeast"/>
+        <w:ind w:left="0"/>
+        <w:rPr>
+          <w:rFonts w:ascii="Courier New" w:eastAsia="Times New Roman" w:hAnsi="Courier New" w:cs="Courier New"/>
+          <w:color w:val="000000"/>
+          <w:sz w:val="21"/>
+          <w:szCs w:val="21"/>
+        </w:rPr>
+      </w:pPr>
+      <w:r>
+        <w:rPr>
+          <w:rFonts w:ascii="Courier New" w:eastAsia="Times New Roman" w:hAnsi="Courier New" w:cs="Courier New"/>
+          <w:color w:val="6A5221"/>
+          <w:sz w:val="21"/>
+          <w:szCs w:val="21"/>
+        </w:rPr>
+        <w:t>print</w:t>
+      </w:r>
+      <w:r>
+        <w:rPr>
+          <w:rFonts w:ascii="Courier New" w:eastAsia="Times New Roman" w:hAnsi="Courier New" w:cs="Courier New"/>
+          <w:color w:val="000000"/>
+          <w:sz w:val="21"/>
+          <w:szCs w:val="21"/>
+        </w:rPr>
+        <w:t>(theta.T.dot([</w:t>
+      </w:r>
+      <w:r>
+        <w:rPr>
+          <w:rFonts w:ascii="Courier New" w:eastAsia="Times New Roman" w:hAnsi="Courier New" w:cs="Courier New"/>
+          <w:color w:val="116644"/>
+          <w:sz w:val="21"/>
+          <w:szCs w:val="21"/>
+        </w:rPr>
+        <w:t>1</w:t>
+      </w:r>
+      <w:r>
+        <w:rPr>
+          <w:rFonts w:ascii="Courier New" w:eastAsia="Times New Roman" w:hAnsi="Courier New" w:cs="Courier New"/>
+          <w:color w:val="000000"/>
+          <w:sz w:val="21"/>
+          <w:szCs w:val="21"/>
+        </w:rPr>
+        <w:t xml:space="preserve">, </w:t>
+      </w:r>
+      <w:r>
+        <w:rPr>
+          <w:rFonts w:ascii="Courier New" w:eastAsia="Times New Roman" w:hAnsi="Courier New" w:cs="Courier New"/>
+          <w:color w:val="116644"/>
+          <w:sz w:val="21"/>
+          <w:szCs w:val="21"/>
+        </w:rPr>
+        <w:t>7</w:t>
+      </w:r>
+      <w:r>
+        <w:rPr>
+          <w:rFonts w:ascii="Courier New" w:eastAsia="Times New Roman" w:hAnsi="Courier New" w:cs="Courier New"/>
+          <w:color w:val="000000"/>
+          <w:sz w:val="21"/>
+          <w:szCs w:val="21"/>
+        </w:rPr>
+        <w:t>])*</w:t>
+      </w:r>
+      <w:r>
+        <w:rPr>
+          <w:rFonts w:ascii="Courier New" w:eastAsia="Times New Roman" w:hAnsi="Courier New" w:cs="Courier New"/>
+          <w:color w:val="116644"/>
+          <w:sz w:val="21"/>
+          <w:szCs w:val="21"/>
+        </w:rPr>
+        <w:t>10000</w:t>
+      </w:r>
+      <w:r>
+        <w:rPr>
+          <w:rFonts w:ascii="Courier New" w:eastAsia="Times New Roman" w:hAnsi="Courier New" w:cs="Courier New"/>
+          <w:color w:val="000000"/>
+          <w:sz w:val="21"/>
+          <w:szCs w:val="21"/>
+        </w:rPr>
+        <w:t>)</w:t>
+      </w:r>
+    </w:p>
+    <w:p>
+      <w:pPr>
+        <w:pStyle w:val="HTMLPreformatted"/>
+        <w:rPr>
+          <w:i/>
+        </w:rPr>
+      </w:pPr>
+      <w:r>
+        <w:rPr>
+          <w:i/>
+        </w:rPr>
+        <w:t>[4519.7678677]</w:t>
+      </w:r>
+    </w:p>
+    <w:p>
+      <w:pPr>
+        <w:pStyle w:val="HTMLPreformatted"/>
+        <w:rPr>
+          <w:i/>
+        </w:rPr>
+      </w:pPr>
+      <w:r>
+        <w:rPr>
+          <w:i/>
+        </w:rPr>
+        <w:t>[45342.45012945]</w:t>
+      </w:r>
+    </w:p>
+    <w:p>
+      <w:pPr>
+        <w:pStyle w:val="HTMLPreformatted"/>
+        <w:rPr>
+          <w:i/>
+        </w:rPr>
+      </w:pPr>
+    </w:p>
+    <w:p>
+      <w:pPr>
+        <w:shd w:val="clear" w:color="auto" w:fill="FFFFFF" w:themeFill="background1"/>
+        <w:spacing w:after="0" w:line="285" w:lineRule="atLeast"/>
+        <w:ind w:left="0"/>
+        <w:rPr>
+          <w:rFonts w:ascii="Courier New" w:eastAsia="Times New Roman" w:hAnsi="Courier New" w:cs="Courier New"/>
+          <w:color w:val="000000"/>
+          <w:sz w:val="21"/>
+          <w:szCs w:val="21"/>
+        </w:rPr>
+      </w:pPr>
+      <w:r>
+        <w:rPr>
+          <w:rFonts w:ascii="Courier New" w:eastAsia="Times New Roman" w:hAnsi="Courier New" w:cs="Courier New"/>
+          <w:color w:val="008000"/>
+          <w:sz w:val="21"/>
+          <w:szCs w:val="21"/>
+        </w:rPr>
+        <w:t># Create grid coordinates for plotting</w:t>
+      </w:r>
+    </w:p>
+    <w:p>
+      <w:pPr>
+        <w:shd w:val="clear" w:color="auto" w:fill="FFFFFF" w:themeFill="background1"/>
+        <w:spacing w:after="0" w:line="285" w:lineRule="atLeast"/>
+        <w:ind w:left="0"/>
+        <w:rPr>
+          <w:rFonts w:ascii="Courier New" w:eastAsia="Times New Roman" w:hAnsi="Courier New" w:cs="Courier New"/>
+          <w:color w:val="000000"/>
+          <w:sz w:val="21"/>
+          <w:szCs w:val="21"/>
+        </w:rPr>
+      </w:pPr>
+      <w:r>
+        <w:rPr>
+          <w:rFonts w:ascii="Courier New" w:eastAsia="Times New Roman" w:hAnsi="Courier New" w:cs="Courier New"/>
+          <w:color w:val="000000"/>
+          <w:sz w:val="21"/>
+          <w:szCs w:val="21"/>
+        </w:rPr>
+        <w:t>B0 = np.linspace(</w:t>
+      </w:r>
+      <w:r>
+        <w:rPr>
+          <w:rFonts w:ascii="Courier New" w:eastAsia="Times New Roman" w:hAnsi="Courier New" w:cs="Courier New"/>
+          <w:color w:val="116644"/>
+          <w:sz w:val="21"/>
+          <w:szCs w:val="21"/>
+        </w:rPr>
+        <w:t>-10</w:t>
+      </w:r>
+      <w:r>
+        <w:rPr>
+          <w:rFonts w:ascii="Courier New" w:eastAsia="Times New Roman" w:hAnsi="Courier New" w:cs="Courier New"/>
+          <w:color w:val="000000"/>
+          <w:sz w:val="21"/>
+          <w:szCs w:val="21"/>
+        </w:rPr>
+        <w:t xml:space="preserve">, </w:t>
+      </w:r>
+      <w:r>
+        <w:rPr>
+          <w:rFonts w:ascii="Courier New" w:eastAsia="Times New Roman" w:hAnsi="Courier New" w:cs="Courier New"/>
+          <w:color w:val="116644"/>
+          <w:sz w:val="21"/>
+          <w:szCs w:val="21"/>
+        </w:rPr>
+        <w:t>10</w:t>
+      </w:r>
+      <w:r>
+        <w:rPr>
+          <w:rFonts w:ascii="Courier New" w:eastAsia="Times New Roman" w:hAnsi="Courier New" w:cs="Courier New"/>
+          <w:color w:val="000000"/>
+          <w:sz w:val="21"/>
+          <w:szCs w:val="21"/>
+        </w:rPr>
+        <w:t xml:space="preserve">, </w:t>
+      </w:r>
+      <w:r>
+        <w:rPr>
+          <w:rFonts w:ascii="Courier New" w:eastAsia="Times New Roman" w:hAnsi="Courier New" w:cs="Courier New"/>
+          <w:color w:val="116644"/>
+          <w:sz w:val="21"/>
+          <w:szCs w:val="21"/>
+        </w:rPr>
+        <w:t>50</w:t>
+      </w:r>
+      <w:r>
+        <w:rPr>
+          <w:rFonts w:ascii="Courier New" w:eastAsia="Times New Roman" w:hAnsi="Courier New" w:cs="Courier New"/>
+          <w:color w:val="000000"/>
+          <w:sz w:val="21"/>
+          <w:szCs w:val="21"/>
+        </w:rPr>
+        <w:t>)</w:t>
+      </w:r>
+    </w:p>
+    <w:p>
+      <w:pPr>
+        <w:shd w:val="clear" w:color="auto" w:fill="FFFFFF" w:themeFill="background1"/>
+        <w:spacing w:after="0" w:line="285" w:lineRule="atLeast"/>
+        <w:ind w:left="0"/>
+        <w:rPr>
+          <w:rFonts w:ascii="Courier New" w:eastAsia="Times New Roman" w:hAnsi="Courier New" w:cs="Courier New"/>
+          <w:color w:val="000000"/>
+          <w:sz w:val="21"/>
+          <w:szCs w:val="21"/>
+        </w:rPr>
+      </w:pPr>
+      <w:r>
+        <w:rPr>
+          <w:rFonts w:ascii="Courier New" w:eastAsia="Times New Roman" w:hAnsi="Courier New" w:cs="Courier New"/>
+          <w:color w:val="000000"/>
+          <w:sz w:val="21"/>
+          <w:szCs w:val="21"/>
+        </w:rPr>
+        <w:t>B1 = np.linspace(</w:t>
+      </w:r>
+      <w:r>
+        <w:rPr>
+          <w:rFonts w:ascii="Courier New" w:eastAsia="Times New Roman" w:hAnsi="Courier New" w:cs="Courier New"/>
+          <w:color w:val="116644"/>
+          <w:sz w:val="21"/>
+          <w:szCs w:val="21"/>
+        </w:rPr>
+        <w:t>-1</w:t>
+      </w:r>
+      <w:r>
+        <w:rPr>
+          <w:rFonts w:ascii="Courier New" w:eastAsia="Times New Roman" w:hAnsi="Courier New" w:cs="Courier New"/>
+          <w:color w:val="000000"/>
+          <w:sz w:val="21"/>
+          <w:szCs w:val="21"/>
+        </w:rPr>
+        <w:t xml:space="preserve">, </w:t>
+      </w:r>
+      <w:r>
+        <w:rPr>
+          <w:rFonts w:ascii="Courier New" w:eastAsia="Times New Roman" w:hAnsi="Courier New" w:cs="Courier New"/>
+          <w:color w:val="116644"/>
+          <w:sz w:val="21"/>
+          <w:szCs w:val="21"/>
+        </w:rPr>
+        <w:t>4</w:t>
+      </w:r>
+      <w:r>
+        <w:rPr>
+          <w:rFonts w:ascii="Courier New" w:eastAsia="Times New Roman" w:hAnsi="Courier New" w:cs="Courier New"/>
+          <w:color w:val="000000"/>
+          <w:sz w:val="21"/>
+          <w:szCs w:val="21"/>
+        </w:rPr>
+        <w:t xml:space="preserve">, </w:t>
+      </w:r>
+      <w:r>
+        <w:rPr>
+          <w:rFonts w:ascii="Courier New" w:eastAsia="Times New Roman" w:hAnsi="Courier New" w:cs="Courier New"/>
+          <w:color w:val="116644"/>
+          <w:sz w:val="21"/>
+          <w:szCs w:val="21"/>
+        </w:rPr>
+        <w:t>50</w:t>
+      </w:r>
+      <w:r>
+        <w:rPr>
+          <w:rFonts w:ascii="Courier New" w:eastAsia="Times New Roman" w:hAnsi="Courier New" w:cs="Courier New"/>
+          <w:color w:val="000000"/>
+          <w:sz w:val="21"/>
+          <w:szCs w:val="21"/>
+        </w:rPr>
+        <w:t>)</w:t>
+      </w:r>
+    </w:p>
+    <w:p>
+      <w:pPr>
+        <w:shd w:val="clear" w:color="auto" w:fill="FFFFFF" w:themeFill="background1"/>
+        <w:spacing w:after="0" w:line="285" w:lineRule="atLeast"/>
+        <w:ind w:left="0"/>
+        <w:rPr>
+          <w:rFonts w:ascii="Courier New" w:eastAsia="Times New Roman" w:hAnsi="Courier New" w:cs="Courier New"/>
+          <w:color w:val="000000"/>
+          <w:sz w:val="21"/>
+          <w:szCs w:val="21"/>
+        </w:rPr>
+      </w:pPr>
+      <w:r>
+        <w:rPr>
+          <w:rFonts w:ascii="Courier New" w:eastAsia="Times New Roman" w:hAnsi="Courier New" w:cs="Courier New"/>
+          <w:color w:val="000000"/>
+          <w:sz w:val="21"/>
+          <w:szCs w:val="21"/>
+        </w:rPr>
+        <w:t>xx, yy = np.meshgrid(B0, B1, indexing=</w:t>
+      </w:r>
+      <w:r>
+        <w:rPr>
+          <w:rFonts w:ascii="Courier New" w:eastAsia="Times New Roman" w:hAnsi="Courier New" w:cs="Courier New"/>
+          <w:color w:val="A31515"/>
+          <w:sz w:val="21"/>
+          <w:szCs w:val="21"/>
+        </w:rPr>
+        <w:t>'xy'</w:t>
+      </w:r>
+      <w:r>
+        <w:rPr>
+          <w:rFonts w:ascii="Courier New" w:eastAsia="Times New Roman" w:hAnsi="Courier New" w:cs="Courier New"/>
+          <w:color w:val="000000"/>
+          <w:sz w:val="21"/>
+          <w:szCs w:val="21"/>
+        </w:rPr>
+        <w:t>)</w:t>
+      </w:r>
+    </w:p>
+    <w:p>
+      <w:pPr>
+        <w:shd w:val="clear" w:color="auto" w:fill="FFFFFF" w:themeFill="background1"/>
+        <w:spacing w:after="0" w:line="285" w:lineRule="atLeast"/>
+        <w:ind w:left="0"/>
+        <w:rPr>
+          <w:rFonts w:ascii="Courier New" w:eastAsia="Times New Roman" w:hAnsi="Courier New" w:cs="Courier New"/>
+          <w:color w:val="000000"/>
+          <w:sz w:val="21"/>
+          <w:szCs w:val="21"/>
+        </w:rPr>
+      </w:pPr>
+      <w:r>
+        <w:rPr>
+          <w:rFonts w:ascii="Courier New" w:eastAsia="Times New Roman" w:hAnsi="Courier New" w:cs="Courier New"/>
+          <w:color w:val="000000"/>
+          <w:sz w:val="21"/>
+          <w:szCs w:val="21"/>
+        </w:rPr>
+        <w:t>Z = np.zeros((B0.size,B1.size))</w:t>
+      </w:r>
+    </w:p>
+    <w:p>
+      <w:pPr>
+        <w:shd w:val="clear" w:color="auto" w:fill="FFFFFF" w:themeFill="background1"/>
+        <w:spacing w:after="0" w:line="285" w:lineRule="atLeast"/>
+        <w:ind w:left="0"/>
+        <w:rPr>
+          <w:rFonts w:ascii="Courier New" w:eastAsia="Times New Roman" w:hAnsi="Courier New" w:cs="Courier New"/>
+          <w:color w:val="000000"/>
+          <w:sz w:val="21"/>
+          <w:szCs w:val="21"/>
+        </w:rPr>
+      </w:pPr>
+    </w:p>
+    <w:p>
+      <w:pPr>
+        <w:shd w:val="clear" w:color="auto" w:fill="FFFFFF" w:themeFill="background1"/>
+        <w:spacing w:after="0" w:line="285" w:lineRule="atLeast"/>
+        <w:ind w:left="0"/>
+        <w:rPr>
+          <w:rFonts w:ascii="Courier New" w:eastAsia="Times New Roman" w:hAnsi="Courier New" w:cs="Courier New"/>
+          <w:color w:val="000000"/>
+          <w:sz w:val="21"/>
+          <w:szCs w:val="21"/>
+        </w:rPr>
+      </w:pPr>
+      <w:r>
+        <w:rPr>
+          <w:rFonts w:ascii="Courier New" w:eastAsia="Times New Roman" w:hAnsi="Courier New" w:cs="Courier New"/>
+          <w:color w:val="008000"/>
+          <w:sz w:val="21"/>
+          <w:szCs w:val="21"/>
+        </w:rPr>
+        <w:t># Calculate Z-values (Cost) based on grid of coefficients</w:t>
+      </w:r>
+    </w:p>
+    <w:p>
+      <w:pPr>
+        <w:shd w:val="clear" w:color="auto" w:fill="FFFFFF" w:themeFill="background1"/>
+        <w:spacing w:after="0" w:line="285" w:lineRule="atLeast"/>
+        <w:ind w:left="0"/>
+        <w:rPr>
+          <w:rFonts w:ascii="Courier New" w:eastAsia="Times New Roman" w:hAnsi="Courier New" w:cs="Courier New"/>
+          <w:color w:val="000000"/>
+          <w:sz w:val="21"/>
+          <w:szCs w:val="21"/>
+        </w:rPr>
+      </w:pPr>
+      <w:r>
+        <w:rPr>
+          <w:rFonts w:ascii="Courier New" w:eastAsia="Times New Roman" w:hAnsi="Courier New" w:cs="Courier New"/>
+          <w:color w:val="9723B4"/>
+          <w:sz w:val="21"/>
+          <w:szCs w:val="21"/>
+        </w:rPr>
+        <w:t>for</w:t>
+      </w:r>
+      <w:r>
+        <w:rPr>
+          <w:rFonts w:ascii="Courier New" w:eastAsia="Times New Roman" w:hAnsi="Courier New" w:cs="Courier New"/>
+          <w:color w:val="000000"/>
+          <w:sz w:val="21"/>
+          <w:szCs w:val="21"/>
+        </w:rPr>
+        <w:t xml:space="preserve"> (i,j),v </w:t>
+      </w:r>
+      <w:r>
+        <w:rPr>
+          <w:rFonts w:ascii="Courier New" w:eastAsia="Times New Roman" w:hAnsi="Courier New" w:cs="Courier New"/>
+          <w:color w:val="0000FF"/>
+          <w:sz w:val="21"/>
+          <w:szCs w:val="21"/>
+        </w:rPr>
+        <w:t>in</w:t>
+      </w:r>
+      <w:r>
+        <w:rPr>
+          <w:rFonts w:ascii="Courier New" w:eastAsia="Times New Roman" w:hAnsi="Courier New" w:cs="Courier New"/>
+          <w:color w:val="000000"/>
+          <w:sz w:val="21"/>
+          <w:szCs w:val="21"/>
+        </w:rPr>
+        <w:t xml:space="preserve"> np.ndenumerate(Z):</w:t>
+      </w:r>
+    </w:p>
+    <w:p>
+      <w:pPr>
+        <w:shd w:val="clear" w:color="auto" w:fill="FFFFFF" w:themeFill="background1"/>
+        <w:spacing w:after="0" w:line="285" w:lineRule="atLeast"/>
+        <w:ind w:left="0"/>
+        <w:rPr>
+          <w:rFonts w:ascii="Courier New" w:eastAsia="Times New Roman" w:hAnsi="Courier New" w:cs="Courier New"/>
+          <w:color w:val="000000"/>
+          <w:sz w:val="21"/>
+          <w:szCs w:val="21"/>
+        </w:rPr>
+      </w:pPr>
+      <w:r>
+        <w:rPr>
+          <w:rFonts w:ascii="Courier New" w:eastAsia="Times New Roman" w:hAnsi="Courier New" w:cs="Courier New"/>
+          <w:color w:val="000000"/>
+          <w:sz w:val="21"/>
+          <w:szCs w:val="21"/>
+        </w:rPr>
+        <w:t>    Z[i,j] = Cost(x,y, theta=[[xx[i,j]], [yy[i,j]]])</w:t>
+      </w:r>
+    </w:p>
+    <w:p>
+      <w:pPr>
+        <w:shd w:val="clear" w:color="auto" w:fill="FFFFFF" w:themeFill="background1"/>
+        <w:spacing w:after="0" w:line="285" w:lineRule="atLeast"/>
+        <w:ind w:left="0"/>
+        <w:rPr>
+          <w:rFonts w:ascii="Courier New" w:eastAsia="Times New Roman" w:hAnsi="Courier New" w:cs="Courier New"/>
+          <w:color w:val="000000"/>
+          <w:sz w:val="21"/>
+          <w:szCs w:val="21"/>
+        </w:rPr>
+      </w:pPr>
+    </w:p>
+    <w:p>
+      <w:pPr>
+        <w:shd w:val="clear" w:color="auto" w:fill="FFFFFF" w:themeFill="background1"/>
+        <w:spacing w:after="0" w:line="285" w:lineRule="atLeast"/>
+        <w:ind w:left="0"/>
+        <w:rPr>
+          <w:rFonts w:ascii="Courier New" w:eastAsia="Times New Roman" w:hAnsi="Courier New" w:cs="Courier New"/>
+          <w:color w:val="000000"/>
+          <w:sz w:val="21"/>
+          <w:szCs w:val="21"/>
+        </w:rPr>
+      </w:pPr>
+      <w:r>
+        <w:rPr>
+          <w:rFonts w:ascii="Courier New" w:eastAsia="Times New Roman" w:hAnsi="Courier New" w:cs="Courier New"/>
+          <w:color w:val="9723B4"/>
+          <w:sz w:val="21"/>
+          <w:szCs w:val="21"/>
+        </w:rPr>
+        <w:t>from</w:t>
+      </w:r>
+      <w:r>
+        <w:rPr>
+          <w:rFonts w:ascii="Courier New" w:eastAsia="Times New Roman" w:hAnsi="Courier New" w:cs="Courier New"/>
+          <w:color w:val="000000"/>
+          <w:sz w:val="21"/>
+          <w:szCs w:val="21"/>
+        </w:rPr>
+        <w:t xml:space="preserve"> mpl_toolkits.mplot3d </w:t>
+      </w:r>
+      <w:r>
+        <w:rPr>
+          <w:rFonts w:ascii="Courier New" w:eastAsia="Times New Roman" w:hAnsi="Courier New" w:cs="Courier New"/>
+          <w:color w:val="9723B4"/>
+          <w:sz w:val="21"/>
+          <w:szCs w:val="21"/>
+        </w:rPr>
+        <w:t>import</w:t>
+      </w:r>
+      <w:r>
+        <w:rPr>
+          <w:rFonts w:ascii="Courier New" w:eastAsia="Times New Roman" w:hAnsi="Courier New" w:cs="Courier New"/>
+          <w:color w:val="000000"/>
+          <w:sz w:val="21"/>
+          <w:szCs w:val="21"/>
+        </w:rPr>
+        <w:t xml:space="preserve"> axes3d</w:t>
+      </w:r>
+    </w:p>
+    <w:p>
+      <w:pPr>
+        <w:shd w:val="clear" w:color="auto" w:fill="FFFFFF" w:themeFill="background1"/>
+        <w:spacing w:after="0" w:line="285" w:lineRule="atLeast"/>
+        <w:ind w:left="0"/>
+        <w:rPr>
+          <w:rFonts w:ascii="Courier New" w:eastAsia="Times New Roman" w:hAnsi="Courier New" w:cs="Courier New"/>
+          <w:color w:val="000000"/>
+          <w:sz w:val="21"/>
+          <w:szCs w:val="21"/>
+        </w:rPr>
+      </w:pPr>
+    </w:p>
+    <w:p>
+      <w:pPr>
+        <w:shd w:val="clear" w:color="auto" w:fill="FFFFFF" w:themeFill="background1"/>
+        <w:spacing w:after="0" w:line="285" w:lineRule="atLeast"/>
+        <w:ind w:left="0"/>
+        <w:rPr>
+          <w:rFonts w:ascii="Courier New" w:eastAsia="Times New Roman" w:hAnsi="Courier New" w:cs="Courier New"/>
+          <w:color w:val="000000"/>
+          <w:sz w:val="21"/>
+          <w:szCs w:val="21"/>
+        </w:rPr>
+      </w:pPr>
+      <w:r>
+        <w:rPr>
+          <w:rFonts w:ascii="Courier New" w:eastAsia="Times New Roman" w:hAnsi="Courier New" w:cs="Courier New"/>
+          <w:color w:val="000000"/>
+          <w:sz w:val="21"/>
+          <w:szCs w:val="21"/>
+        </w:rPr>
+        <w:t>fig = plt.figure(figsize=(</w:t>
+      </w:r>
+      <w:r>
+        <w:rPr>
+          <w:rFonts w:ascii="Courier New" w:eastAsia="Times New Roman" w:hAnsi="Courier New" w:cs="Courier New"/>
+          <w:color w:val="116644"/>
+          <w:sz w:val="21"/>
+          <w:szCs w:val="21"/>
+        </w:rPr>
+        <w:t>15</w:t>
+      </w:r>
+      <w:r>
+        <w:rPr>
+          <w:rFonts w:ascii="Courier New" w:eastAsia="Times New Roman" w:hAnsi="Courier New" w:cs="Courier New"/>
+          <w:color w:val="000000"/>
+          <w:sz w:val="21"/>
+          <w:szCs w:val="21"/>
+        </w:rPr>
+        <w:t>,</w:t>
+      </w:r>
+      <w:r>
+        <w:rPr>
+          <w:rFonts w:ascii="Courier New" w:eastAsia="Times New Roman" w:hAnsi="Courier New" w:cs="Courier New"/>
+          <w:color w:val="116644"/>
+          <w:sz w:val="21"/>
+          <w:szCs w:val="21"/>
+        </w:rPr>
+        <w:t>6</w:t>
+      </w:r>
+      <w:r>
+        <w:rPr>
+          <w:rFonts w:ascii="Courier New" w:eastAsia="Times New Roman" w:hAnsi="Courier New" w:cs="Courier New"/>
+          <w:color w:val="000000"/>
+          <w:sz w:val="21"/>
+          <w:szCs w:val="21"/>
+        </w:rPr>
+        <w:t>))</w:t>
+      </w:r>
+    </w:p>
+    <w:p>
+      <w:pPr>
+        <w:shd w:val="clear" w:color="auto" w:fill="FFFFFF" w:themeFill="background1"/>
+        <w:spacing w:after="0" w:line="285" w:lineRule="atLeast"/>
+        <w:ind w:left="0"/>
+        <w:rPr>
+          <w:rFonts w:ascii="Courier New" w:eastAsia="Times New Roman" w:hAnsi="Courier New" w:cs="Courier New"/>
+          <w:color w:val="000000"/>
+          <w:sz w:val="21"/>
+          <w:szCs w:val="21"/>
+        </w:rPr>
+      </w:pPr>
+      <w:r>
+        <w:rPr>
+          <w:rFonts w:ascii="Courier New" w:eastAsia="Times New Roman" w:hAnsi="Courier New" w:cs="Courier New"/>
+          <w:color w:val="000000"/>
+          <w:sz w:val="21"/>
+          <w:szCs w:val="21"/>
+        </w:rPr>
+        <w:t>ax1 = fig.add_subplot(</w:t>
+      </w:r>
+      <w:r>
+        <w:rPr>
+          <w:rFonts w:ascii="Courier New" w:eastAsia="Times New Roman" w:hAnsi="Courier New" w:cs="Courier New"/>
+          <w:color w:val="116644"/>
+          <w:sz w:val="21"/>
+          <w:szCs w:val="21"/>
+        </w:rPr>
+        <w:t>121</w:t>
+      </w:r>
+      <w:r>
+        <w:rPr>
+          <w:rFonts w:ascii="Courier New" w:eastAsia="Times New Roman" w:hAnsi="Courier New" w:cs="Courier New"/>
+          <w:color w:val="000000"/>
+          <w:sz w:val="21"/>
+          <w:szCs w:val="21"/>
+        </w:rPr>
+        <w:t>)</w:t>
+      </w:r>
+    </w:p>
+    <w:p>
+      <w:pPr>
+        <w:shd w:val="clear" w:color="auto" w:fill="FFFFFF" w:themeFill="background1"/>
+        <w:spacing w:after="0" w:line="285" w:lineRule="atLeast"/>
+        <w:ind w:left="0"/>
+        <w:rPr>
+          <w:rFonts w:ascii="Courier New" w:eastAsia="Times New Roman" w:hAnsi="Courier New" w:cs="Courier New"/>
+          <w:color w:val="000000"/>
+          <w:sz w:val="21"/>
+          <w:szCs w:val="21"/>
+        </w:rPr>
+      </w:pPr>
+      <w:r>
+        <w:rPr>
+          <w:rFonts w:ascii="Courier New" w:eastAsia="Times New Roman" w:hAnsi="Courier New" w:cs="Courier New"/>
+          <w:color w:val="000000"/>
+          <w:sz w:val="21"/>
+          <w:szCs w:val="21"/>
+        </w:rPr>
+        <w:t>ax2 = fig.add_subplot(</w:t>
+      </w:r>
+      <w:r>
+        <w:rPr>
+          <w:rFonts w:ascii="Courier New" w:eastAsia="Times New Roman" w:hAnsi="Courier New" w:cs="Courier New"/>
+          <w:color w:val="116644"/>
+          <w:sz w:val="21"/>
+          <w:szCs w:val="21"/>
+        </w:rPr>
+        <w:t>122</w:t>
+      </w:r>
+      <w:r>
+        <w:rPr>
+          <w:rFonts w:ascii="Courier New" w:eastAsia="Times New Roman" w:hAnsi="Courier New" w:cs="Courier New"/>
+          <w:color w:val="000000"/>
+          <w:sz w:val="21"/>
+          <w:szCs w:val="21"/>
+        </w:rPr>
+        <w:t>, projection=</w:t>
+      </w:r>
+      <w:r>
+        <w:rPr>
+          <w:rFonts w:ascii="Courier New" w:eastAsia="Times New Roman" w:hAnsi="Courier New" w:cs="Courier New"/>
+          <w:color w:val="A31515"/>
+          <w:sz w:val="21"/>
+          <w:szCs w:val="21"/>
+        </w:rPr>
+        <w:t>'3d'</w:t>
+      </w:r>
+      <w:r>
+        <w:rPr>
+          <w:rFonts w:ascii="Courier New" w:eastAsia="Times New Roman" w:hAnsi="Courier New" w:cs="Courier New"/>
+          <w:color w:val="000000"/>
+          <w:sz w:val="21"/>
+          <w:szCs w:val="21"/>
+        </w:rPr>
+        <w:t>)</w:t>
+      </w:r>
+    </w:p>
+    <w:p>
+      <w:pPr>
+        <w:shd w:val="clear" w:color="auto" w:fill="FFFFFF" w:themeFill="background1"/>
+        <w:spacing w:after="0" w:line="285" w:lineRule="atLeast"/>
+        <w:ind w:left="0"/>
+        <w:rPr>
+          <w:rFonts w:ascii="Courier New" w:eastAsia="Times New Roman" w:hAnsi="Courier New" w:cs="Courier New"/>
+          <w:color w:val="000000"/>
+          <w:sz w:val="21"/>
+          <w:szCs w:val="21"/>
+        </w:rPr>
+      </w:pPr>
+    </w:p>
+    <w:p>
+      <w:pPr>
+        <w:shd w:val="clear" w:color="auto" w:fill="FFFFFF" w:themeFill="background1"/>
+        <w:spacing w:after="0" w:line="285" w:lineRule="atLeast"/>
+        <w:ind w:left="0"/>
+        <w:rPr>
+          <w:rFonts w:ascii="Courier New" w:eastAsia="Times New Roman" w:hAnsi="Courier New" w:cs="Courier New"/>
+          <w:color w:val="000000"/>
+          <w:sz w:val="21"/>
+          <w:szCs w:val="21"/>
+        </w:rPr>
+      </w:pPr>
+      <w:r>
+        <w:rPr>
+          <w:rFonts w:ascii="Courier New" w:eastAsia="Times New Roman" w:hAnsi="Courier New" w:cs="Courier New"/>
+          <w:color w:val="008000"/>
+          <w:sz w:val="21"/>
+          <w:szCs w:val="21"/>
+        </w:rPr>
+        <w:t># Left plot (Contour Plot of the Cost Function)</w:t>
+      </w:r>
+    </w:p>
+    <w:p>
+      <w:pPr>
+        <w:shd w:val="clear" w:color="auto" w:fill="FFFFFF" w:themeFill="background1"/>
+        <w:spacing w:after="0" w:line="285" w:lineRule="atLeast"/>
+        <w:ind w:left="0"/>
+        <w:rPr>
+          <w:rFonts w:ascii="Courier New" w:eastAsia="Times New Roman" w:hAnsi="Courier New" w:cs="Courier New"/>
+          <w:color w:val="000000"/>
+          <w:sz w:val="21"/>
+          <w:szCs w:val="21"/>
+        </w:rPr>
+      </w:pPr>
+      <w:r>
+        <w:rPr>
+          <w:rFonts w:ascii="Courier New" w:eastAsia="Times New Roman" w:hAnsi="Courier New" w:cs="Courier New"/>
+          <w:color w:val="000000"/>
+          <w:sz w:val="21"/>
+          <w:szCs w:val="21"/>
+        </w:rPr>
+        <w:t>CS = ax1.contour(xx, yy, Z, np.logspace(</w:t>
+      </w:r>
+      <w:r>
+        <w:rPr>
+          <w:rFonts w:ascii="Courier New" w:eastAsia="Times New Roman" w:hAnsi="Courier New" w:cs="Courier New"/>
+          <w:color w:val="116644"/>
+          <w:sz w:val="21"/>
+          <w:szCs w:val="21"/>
+        </w:rPr>
+        <w:t>-2</w:t>
+      </w:r>
+      <w:r>
+        <w:rPr>
+          <w:rFonts w:ascii="Courier New" w:eastAsia="Times New Roman" w:hAnsi="Courier New" w:cs="Courier New"/>
+          <w:color w:val="000000"/>
+          <w:sz w:val="21"/>
+          <w:szCs w:val="21"/>
+        </w:rPr>
+        <w:t xml:space="preserve">, </w:t>
+      </w:r>
+      <w:r>
+        <w:rPr>
+          <w:rFonts w:ascii="Courier New" w:eastAsia="Times New Roman" w:hAnsi="Courier New" w:cs="Courier New"/>
+          <w:color w:val="116644"/>
+          <w:sz w:val="21"/>
+          <w:szCs w:val="21"/>
+        </w:rPr>
+        <w:t>3</w:t>
+      </w:r>
+      <w:r>
+        <w:rPr>
+          <w:rFonts w:ascii="Courier New" w:eastAsia="Times New Roman" w:hAnsi="Courier New" w:cs="Courier New"/>
+          <w:color w:val="000000"/>
+          <w:sz w:val="21"/>
+          <w:szCs w:val="21"/>
+        </w:rPr>
+        <w:t xml:space="preserve">, </w:t>
+      </w:r>
+      <w:r>
+        <w:rPr>
+          <w:rFonts w:ascii="Courier New" w:eastAsia="Times New Roman" w:hAnsi="Courier New" w:cs="Courier New"/>
+          <w:color w:val="116644"/>
+          <w:sz w:val="21"/>
+          <w:szCs w:val="21"/>
+        </w:rPr>
+        <w:t>20</w:t>
+      </w:r>
+      <w:r>
+        <w:rPr>
+          <w:rFonts w:ascii="Courier New" w:eastAsia="Times New Roman" w:hAnsi="Courier New" w:cs="Courier New"/>
+          <w:color w:val="000000"/>
+          <w:sz w:val="21"/>
+          <w:szCs w:val="21"/>
+        </w:rPr>
+        <w:t>), cmap=plt.cm.jet)</w:t>
+      </w:r>
+    </w:p>
+    <w:p>
+      <w:pPr>
+        <w:shd w:val="clear" w:color="auto" w:fill="FFFFFF" w:themeFill="background1"/>
+        <w:spacing w:after="0" w:line="285" w:lineRule="atLeast"/>
+        <w:ind w:left="0"/>
+        <w:rPr>
+          <w:rFonts w:ascii="Courier New" w:eastAsia="Times New Roman" w:hAnsi="Courier New" w:cs="Courier New"/>
+          <w:color w:val="000000"/>
+          <w:sz w:val="21"/>
+          <w:szCs w:val="21"/>
+        </w:rPr>
+      </w:pPr>
+      <w:r>
+        <w:rPr>
+          <w:rFonts w:ascii="Courier New" w:eastAsia="Times New Roman" w:hAnsi="Courier New" w:cs="Courier New"/>
+          <w:color w:val="000000"/>
+          <w:sz w:val="21"/>
+          <w:szCs w:val="21"/>
+        </w:rPr>
+        <w:t>ax1.scatter(theta[</w:t>
+      </w:r>
+      <w:r>
+        <w:rPr>
+          <w:rFonts w:ascii="Courier New" w:eastAsia="Times New Roman" w:hAnsi="Courier New" w:cs="Courier New"/>
+          <w:color w:val="116644"/>
+          <w:sz w:val="21"/>
+          <w:szCs w:val="21"/>
+        </w:rPr>
+        <w:t>0</w:t>
+      </w:r>
+      <w:r>
+        <w:rPr>
+          <w:rFonts w:ascii="Courier New" w:eastAsia="Times New Roman" w:hAnsi="Courier New" w:cs="Courier New"/>
+          <w:color w:val="000000"/>
+          <w:sz w:val="21"/>
+          <w:szCs w:val="21"/>
+        </w:rPr>
+        <w:t>],theta[</w:t>
+      </w:r>
+      <w:r>
+        <w:rPr>
+          <w:rFonts w:ascii="Courier New" w:eastAsia="Times New Roman" w:hAnsi="Courier New" w:cs="Courier New"/>
+          <w:color w:val="116644"/>
+          <w:sz w:val="21"/>
+          <w:szCs w:val="21"/>
+        </w:rPr>
+        <w:t>1</w:t>
+      </w:r>
+      <w:r>
+        <w:rPr>
+          <w:rFonts w:ascii="Courier New" w:eastAsia="Times New Roman" w:hAnsi="Courier New" w:cs="Courier New"/>
+          <w:color w:val="000000"/>
+          <w:sz w:val="21"/>
+          <w:szCs w:val="21"/>
+        </w:rPr>
+        <w:t>], c=</w:t>
+      </w:r>
+      <w:r>
+        <w:rPr>
+          <w:rFonts w:ascii="Courier New" w:eastAsia="Times New Roman" w:hAnsi="Courier New" w:cs="Courier New"/>
+          <w:color w:val="A31515"/>
+          <w:sz w:val="21"/>
+          <w:szCs w:val="21"/>
+        </w:rPr>
+        <w:t>'r'</w:t>
+      </w:r>
+      <w:r>
+        <w:rPr>
+          <w:rFonts w:ascii="Courier New" w:eastAsia="Times New Roman" w:hAnsi="Courier New" w:cs="Courier New"/>
+          <w:color w:val="000000"/>
+          <w:sz w:val="21"/>
+          <w:szCs w:val="21"/>
+        </w:rPr>
+        <w:t>)</w:t>
+      </w:r>
+    </w:p>
+    <w:p>
+      <w:pPr>
+        <w:shd w:val="clear" w:color="auto" w:fill="FFFFFF" w:themeFill="background1"/>
+        <w:spacing w:after="0" w:line="285" w:lineRule="atLeast"/>
+        <w:ind w:left="0"/>
+        <w:rPr>
+          <w:rFonts w:ascii="Courier New" w:eastAsia="Times New Roman" w:hAnsi="Courier New" w:cs="Courier New"/>
+          <w:color w:val="000000"/>
+          <w:sz w:val="21"/>
+          <w:szCs w:val="21"/>
+        </w:rPr>
+      </w:pPr>
+      <w:r>
+        <w:rPr>
+          <w:rFonts w:ascii="Courier New" w:eastAsia="Times New Roman" w:hAnsi="Courier New" w:cs="Courier New"/>
+          <w:color w:val="000000"/>
+          <w:sz w:val="21"/>
+          <w:szCs w:val="21"/>
+        </w:rPr>
+        <w:t>plt.colorbar(CS,orientation=</w:t>
+      </w:r>
+      <w:r>
+        <w:rPr>
+          <w:rFonts w:ascii="Courier New" w:eastAsia="Times New Roman" w:hAnsi="Courier New" w:cs="Courier New"/>
+          <w:color w:val="A31515"/>
+          <w:sz w:val="21"/>
+          <w:szCs w:val="21"/>
+        </w:rPr>
+        <w:t>'horizontal'</w:t>
+      </w:r>
+      <w:r>
+        <w:rPr>
+          <w:rFonts w:ascii="Courier New" w:eastAsia="Times New Roman" w:hAnsi="Courier New" w:cs="Courier New"/>
+          <w:color w:val="000000"/>
+          <w:sz w:val="21"/>
+          <w:szCs w:val="21"/>
+        </w:rPr>
+        <w:t>)</w:t>
+      </w:r>
+    </w:p>
+    <w:p>
+      <w:pPr>
+        <w:shd w:val="clear" w:color="auto" w:fill="FFFFFF" w:themeFill="background1"/>
+        <w:spacing w:after="0" w:line="285" w:lineRule="atLeast"/>
+        <w:ind w:left="0"/>
+        <w:rPr>
+          <w:rFonts w:ascii="Courier New" w:eastAsia="Times New Roman" w:hAnsi="Courier New" w:cs="Courier New"/>
+          <w:color w:val="000000"/>
+          <w:sz w:val="21"/>
+          <w:szCs w:val="21"/>
+        </w:rPr>
+      </w:pPr>
+    </w:p>
+    <w:p>
+      <w:pPr>
+        <w:shd w:val="clear" w:color="auto" w:fill="FFFFFF" w:themeFill="background1"/>
+        <w:spacing w:after="0" w:line="285" w:lineRule="atLeast"/>
+        <w:ind w:left="0"/>
+        <w:rPr>
+          <w:rFonts w:ascii="Courier New" w:eastAsia="Times New Roman" w:hAnsi="Courier New" w:cs="Courier New"/>
+          <w:color w:val="000000"/>
+          <w:sz w:val="21"/>
+          <w:szCs w:val="21"/>
+        </w:rPr>
+      </w:pPr>
+      <w:r>
+        <w:rPr>
+          <w:rFonts w:ascii="Courier New" w:eastAsia="Times New Roman" w:hAnsi="Courier New" w:cs="Courier New"/>
+          <w:color w:val="008000"/>
+          <w:sz w:val="21"/>
+          <w:szCs w:val="21"/>
+        </w:rPr>
+        <w:t># Right plot (3D surface plot of Gradient Descent)</w:t>
+      </w:r>
+    </w:p>
+    <w:p>
+      <w:pPr>
+        <w:shd w:val="clear" w:color="auto" w:fill="FFFFFF" w:themeFill="background1"/>
+        <w:spacing w:after="0" w:line="285" w:lineRule="atLeast"/>
+        <w:ind w:left="0"/>
+        <w:rPr>
+          <w:rFonts w:ascii="Courier New" w:eastAsia="Times New Roman" w:hAnsi="Courier New" w:cs="Courier New"/>
+          <w:color w:val="000000"/>
+          <w:sz w:val="21"/>
+          <w:szCs w:val="21"/>
+        </w:rPr>
+      </w:pPr>
+      <w:r>
+        <w:rPr>
+          <w:rFonts w:ascii="Courier New" w:eastAsia="Times New Roman" w:hAnsi="Courier New" w:cs="Courier New"/>
+          <w:color w:val="000000"/>
+          <w:sz w:val="21"/>
+          <w:szCs w:val="21"/>
+        </w:rPr>
+        <w:t>CS2 = ax2.plot_surface(xx, yy, Z, rstride=</w:t>
+      </w:r>
+      <w:r>
+        <w:rPr>
+          <w:rFonts w:ascii="Courier New" w:eastAsia="Times New Roman" w:hAnsi="Courier New" w:cs="Courier New"/>
+          <w:color w:val="116644"/>
+          <w:sz w:val="21"/>
+          <w:szCs w:val="21"/>
+        </w:rPr>
+        <w:t>1</w:t>
+      </w:r>
+      <w:r>
+        <w:rPr>
+          <w:rFonts w:ascii="Courier New" w:eastAsia="Times New Roman" w:hAnsi="Courier New" w:cs="Courier New"/>
+          <w:color w:val="000000"/>
+          <w:sz w:val="21"/>
+          <w:szCs w:val="21"/>
+        </w:rPr>
+        <w:t>, cstride=</w:t>
+      </w:r>
+      <w:r>
+        <w:rPr>
+          <w:rFonts w:ascii="Courier New" w:eastAsia="Times New Roman" w:hAnsi="Courier New" w:cs="Courier New"/>
+          <w:color w:val="116644"/>
+          <w:sz w:val="21"/>
+          <w:szCs w:val="21"/>
+        </w:rPr>
+        <w:t>1</w:t>
+      </w:r>
+      <w:r>
+        <w:rPr>
+          <w:rFonts w:ascii="Courier New" w:eastAsia="Times New Roman" w:hAnsi="Courier New" w:cs="Courier New"/>
+          <w:color w:val="000000"/>
+          <w:sz w:val="21"/>
+          <w:szCs w:val="21"/>
+        </w:rPr>
+        <w:t>, alpha=</w:t>
+      </w:r>
+      <w:r>
+        <w:rPr>
+          <w:rFonts w:ascii="Courier New" w:eastAsia="Times New Roman" w:hAnsi="Courier New" w:cs="Courier New"/>
+          <w:color w:val="116644"/>
+          <w:sz w:val="21"/>
+          <w:szCs w:val="21"/>
+        </w:rPr>
+        <w:t>0.75</w:t>
+      </w:r>
+      <w:r>
+        <w:rPr>
+          <w:rFonts w:ascii="Courier New" w:eastAsia="Times New Roman" w:hAnsi="Courier New" w:cs="Courier New"/>
+          <w:color w:val="000000"/>
+          <w:sz w:val="21"/>
+          <w:szCs w:val="21"/>
+        </w:rPr>
+        <w:t>, cmap=plt.cm.jet)</w:t>
+      </w:r>
+    </w:p>
+    <w:p>
+      <w:pPr>
+        <w:shd w:val="clear" w:color="auto" w:fill="FFFFFF" w:themeFill="background1"/>
+        <w:spacing w:after="0" w:line="285" w:lineRule="atLeast"/>
+        <w:ind w:left="0"/>
+        <w:rPr>
+          <w:rFonts w:ascii="Courier New" w:eastAsia="Times New Roman" w:hAnsi="Courier New" w:cs="Courier New"/>
+          <w:color w:val="000000"/>
+          <w:sz w:val="21"/>
+          <w:szCs w:val="21"/>
+        </w:rPr>
+      </w:pPr>
+      <w:r>
+        <w:rPr>
+          <w:rFonts w:ascii="Courier New" w:eastAsia="Times New Roman" w:hAnsi="Courier New" w:cs="Courier New"/>
+          <w:color w:val="000000"/>
+          <w:sz w:val="21"/>
+          <w:szCs w:val="21"/>
+        </w:rPr>
+        <w:t>ax2.set_zlabel(</w:t>
+      </w:r>
+      <w:r>
+        <w:rPr>
+          <w:rFonts w:ascii="Courier New" w:eastAsia="Times New Roman" w:hAnsi="Courier New" w:cs="Courier New"/>
+          <w:color w:val="A31515"/>
+          <w:sz w:val="21"/>
+          <w:szCs w:val="21"/>
+        </w:rPr>
+        <w:t>'Cost'</w:t>
+      </w:r>
+      <w:r>
+        <w:rPr>
+          <w:rFonts w:ascii="Courier New" w:eastAsia="Times New Roman" w:hAnsi="Courier New" w:cs="Courier New"/>
+          <w:color w:val="000000"/>
+          <w:sz w:val="21"/>
+          <w:szCs w:val="21"/>
+        </w:rPr>
+        <w:t>)</w:t>
+      </w:r>
+    </w:p>
+    <w:p>
+      <w:pPr>
+        <w:shd w:val="clear" w:color="auto" w:fill="FFFFFF" w:themeFill="background1"/>
+        <w:spacing w:after="0" w:line="285" w:lineRule="atLeast"/>
+        <w:ind w:left="0"/>
+        <w:rPr>
+          <w:rFonts w:ascii="Courier New" w:eastAsia="Times New Roman" w:hAnsi="Courier New" w:cs="Courier New"/>
+          <w:color w:val="000000"/>
+          <w:sz w:val="21"/>
+          <w:szCs w:val="21"/>
+        </w:rPr>
+      </w:pPr>
+      <w:r>
+        <w:rPr>
+          <w:rFonts w:ascii="Courier New" w:eastAsia="Times New Roman" w:hAnsi="Courier New" w:cs="Courier New"/>
+          <w:color w:val="000000"/>
+          <w:sz w:val="21"/>
+          <w:szCs w:val="21"/>
+        </w:rPr>
+        <w:t>ax2.set_zlim(Z.</w:t>
+      </w:r>
+      <w:r>
+        <w:rPr>
+          <w:rFonts w:ascii="Courier New" w:eastAsia="Times New Roman" w:hAnsi="Courier New" w:cs="Courier New"/>
+          <w:color w:val="6A5221"/>
+          <w:sz w:val="21"/>
+          <w:szCs w:val="21"/>
+        </w:rPr>
+        <w:t>min</w:t>
+      </w:r>
+      <w:r>
+        <w:rPr>
+          <w:rFonts w:ascii="Courier New" w:eastAsia="Times New Roman" w:hAnsi="Courier New" w:cs="Courier New"/>
+          <w:color w:val="000000"/>
+          <w:sz w:val="21"/>
+          <w:szCs w:val="21"/>
+        </w:rPr>
+        <w:t>(),Z.</w:t>
+      </w:r>
+      <w:r>
+        <w:rPr>
+          <w:rFonts w:ascii="Courier New" w:eastAsia="Times New Roman" w:hAnsi="Courier New" w:cs="Courier New"/>
+          <w:color w:val="6A5221"/>
+          <w:sz w:val="21"/>
+          <w:szCs w:val="21"/>
+        </w:rPr>
+        <w:t>max</w:t>
+      </w:r>
+      <w:r>
+        <w:rPr>
+          <w:rFonts w:ascii="Courier New" w:eastAsia="Times New Roman" w:hAnsi="Courier New" w:cs="Courier New"/>
+          <w:color w:val="000000"/>
+          <w:sz w:val="21"/>
+          <w:szCs w:val="21"/>
+        </w:rPr>
+        <w:t>())</w:t>
+      </w:r>
+    </w:p>
+    <w:p>
+      <w:pPr>
+        <w:shd w:val="clear" w:color="auto" w:fill="FFFFFF" w:themeFill="background1"/>
+        <w:spacing w:after="0" w:line="285" w:lineRule="atLeast"/>
+        <w:ind w:left="0"/>
+        <w:rPr>
+          <w:rFonts w:ascii="Courier New" w:eastAsia="Times New Roman" w:hAnsi="Courier New" w:cs="Courier New"/>
+          <w:color w:val="000000"/>
+          <w:sz w:val="21"/>
+          <w:szCs w:val="21"/>
+        </w:rPr>
+      </w:pPr>
+      <w:r>
+        <w:rPr>
+          <w:rFonts w:ascii="Courier New" w:eastAsia="Times New Roman" w:hAnsi="Courier New" w:cs="Courier New"/>
+          <w:color w:val="000000"/>
+          <w:sz w:val="21"/>
+          <w:szCs w:val="21"/>
+        </w:rPr>
+        <w:t>ax2.view_init(elev=</w:t>
+      </w:r>
+      <w:r>
+        <w:rPr>
+          <w:rFonts w:ascii="Courier New" w:eastAsia="Times New Roman" w:hAnsi="Courier New" w:cs="Courier New"/>
+          <w:color w:val="116644"/>
+          <w:sz w:val="21"/>
+          <w:szCs w:val="21"/>
+        </w:rPr>
+        <w:t>30</w:t>
+      </w:r>
+      <w:r>
+        <w:rPr>
+          <w:rFonts w:ascii="Courier New" w:eastAsia="Times New Roman" w:hAnsi="Courier New" w:cs="Courier New"/>
+          <w:color w:val="000000"/>
+          <w:sz w:val="21"/>
+          <w:szCs w:val="21"/>
+        </w:rPr>
+        <w:t>, azim=</w:t>
+      </w:r>
+      <w:r>
+        <w:rPr>
+          <w:rFonts w:ascii="Courier New" w:eastAsia="Times New Roman" w:hAnsi="Courier New" w:cs="Courier New"/>
+          <w:color w:val="116644"/>
+          <w:sz w:val="21"/>
+          <w:szCs w:val="21"/>
+        </w:rPr>
+        <w:t>230</w:t>
+      </w:r>
+      <w:r>
+        <w:rPr>
+          <w:rFonts w:ascii="Courier New" w:eastAsia="Times New Roman" w:hAnsi="Courier New" w:cs="Courier New"/>
+          <w:color w:val="000000"/>
+          <w:sz w:val="21"/>
+          <w:szCs w:val="21"/>
+        </w:rPr>
+        <w:t>)</w:t>
+      </w:r>
+    </w:p>
+    <w:p>
+      <w:pPr>
+        <w:shd w:val="clear" w:color="auto" w:fill="FFFFFF" w:themeFill="background1"/>
+        <w:spacing w:after="0" w:line="285" w:lineRule="atLeast"/>
+        <w:ind w:left="0"/>
+        <w:rPr>
+          <w:rFonts w:ascii="Courier New" w:eastAsia="Times New Roman" w:hAnsi="Courier New" w:cs="Courier New"/>
+          <w:color w:val="000000"/>
+          <w:sz w:val="21"/>
+          <w:szCs w:val="21"/>
+        </w:rPr>
+      </w:pPr>
+      <w:r>
+        <w:rPr>
+          <w:rFonts w:ascii="Courier New" w:eastAsia="Times New Roman" w:hAnsi="Courier New" w:cs="Courier New"/>
+          <w:color w:val="000000"/>
+          <w:sz w:val="21"/>
+          <w:szCs w:val="21"/>
+        </w:rPr>
+        <w:t>plt.colorbar(CS2, orientation=</w:t>
+      </w:r>
+      <w:r>
+        <w:rPr>
+          <w:rFonts w:ascii="Courier New" w:eastAsia="Times New Roman" w:hAnsi="Courier New" w:cs="Courier New"/>
+          <w:color w:val="A31515"/>
+          <w:sz w:val="21"/>
+          <w:szCs w:val="21"/>
+        </w:rPr>
+        <w:t>'vertical'</w:t>
+      </w:r>
+      <w:r>
+        <w:rPr>
+          <w:rFonts w:ascii="Courier New" w:eastAsia="Times New Roman" w:hAnsi="Courier New" w:cs="Courier New"/>
+          <w:color w:val="000000"/>
+          <w:sz w:val="21"/>
+          <w:szCs w:val="21"/>
+        </w:rPr>
+        <w:t>)</w:t>
+      </w:r>
+    </w:p>
+    <w:p>
+      <w:pPr>
+        <w:shd w:val="clear" w:color="auto" w:fill="FFFFFF" w:themeFill="background1"/>
+        <w:spacing w:after="0" w:line="285" w:lineRule="atLeast"/>
+        <w:ind w:left="0"/>
+        <w:rPr>
+          <w:rFonts w:ascii="Courier New" w:eastAsia="Times New Roman" w:hAnsi="Courier New" w:cs="Courier New"/>
+          <w:color w:val="000000"/>
+          <w:sz w:val="21"/>
+          <w:szCs w:val="21"/>
+        </w:rPr>
+      </w:pPr>
+    </w:p>
+    <w:p>
+      <w:pPr>
+        <w:shd w:val="clear" w:color="auto" w:fill="FFFFFF" w:themeFill="background1"/>
+        <w:spacing w:after="0" w:line="285" w:lineRule="atLeast"/>
+        <w:ind w:left="0"/>
+        <w:rPr>
+          <w:rFonts w:ascii="Courier New" w:eastAsia="Times New Roman" w:hAnsi="Courier New" w:cs="Courier New"/>
+          <w:color w:val="000000"/>
+          <w:sz w:val="21"/>
+          <w:szCs w:val="21"/>
+        </w:rPr>
+      </w:pPr>
+      <w:r>
+        <w:rPr>
+          <w:rFonts w:ascii="Courier New" w:eastAsia="Times New Roman" w:hAnsi="Courier New" w:cs="Courier New"/>
+          <w:color w:val="008000"/>
+          <w:sz w:val="21"/>
+          <w:szCs w:val="21"/>
+        </w:rPr>
+        <w:t># settings common to both plots</w:t>
+      </w:r>
+    </w:p>
+    <w:p>
+      <w:pPr>
+        <w:shd w:val="clear" w:color="auto" w:fill="FFFFFF" w:themeFill="background1"/>
+        <w:spacing w:after="0" w:line="285" w:lineRule="atLeast"/>
+        <w:ind w:left="0"/>
+        <w:rPr>
+          <w:rFonts w:ascii="Courier New" w:eastAsia="Times New Roman" w:hAnsi="Courier New" w:cs="Courier New"/>
+          <w:color w:val="000000"/>
+          <w:sz w:val="21"/>
+          <w:szCs w:val="21"/>
+        </w:rPr>
+      </w:pPr>
+      <w:r>
+        <w:rPr>
+          <w:rFonts w:ascii="Courier New" w:eastAsia="Times New Roman" w:hAnsi="Courier New" w:cs="Courier New"/>
+          <w:color w:val="9723B4"/>
+          <w:sz w:val="21"/>
+          <w:szCs w:val="21"/>
+        </w:rPr>
+        <w:t>for</w:t>
+      </w:r>
+      <w:r>
+        <w:rPr>
+          <w:rFonts w:ascii="Courier New" w:eastAsia="Times New Roman" w:hAnsi="Courier New" w:cs="Courier New"/>
+          <w:color w:val="000000"/>
+          <w:sz w:val="21"/>
+          <w:szCs w:val="21"/>
+        </w:rPr>
+        <w:t xml:space="preserve"> ax </w:t>
+      </w:r>
+      <w:r>
+        <w:rPr>
+          <w:rFonts w:ascii="Courier New" w:eastAsia="Times New Roman" w:hAnsi="Courier New" w:cs="Courier New"/>
+          <w:color w:val="0000FF"/>
+          <w:sz w:val="21"/>
+          <w:szCs w:val="21"/>
+        </w:rPr>
+        <w:t>in</w:t>
+      </w:r>
+      <w:r>
+        <w:rPr>
+          <w:rFonts w:ascii="Courier New" w:eastAsia="Times New Roman" w:hAnsi="Courier New" w:cs="Courier New"/>
+          <w:color w:val="000000"/>
+          <w:sz w:val="21"/>
+          <w:szCs w:val="21"/>
+        </w:rPr>
+        <w:t xml:space="preserve"> fig.axes:</w:t>
+      </w:r>
+    </w:p>
+    <w:p>
+      <w:pPr>
+        <w:shd w:val="clear" w:color="auto" w:fill="FFFFFF" w:themeFill="background1"/>
+        <w:spacing w:after="0" w:line="285" w:lineRule="atLeast"/>
+        <w:ind w:left="0"/>
+        <w:rPr>
+          <w:rFonts w:ascii="Courier New" w:eastAsia="Times New Roman" w:hAnsi="Courier New" w:cs="Courier New"/>
+          <w:color w:val="000000"/>
+          <w:sz w:val="21"/>
+          <w:szCs w:val="21"/>
+        </w:rPr>
+      </w:pPr>
+      <w:r>
+        <w:rPr>
+          <w:rFonts w:ascii="Courier New" w:eastAsia="Times New Roman" w:hAnsi="Courier New" w:cs="Courier New"/>
+          <w:color w:val="000000"/>
+          <w:sz w:val="21"/>
+          <w:szCs w:val="21"/>
+        </w:rPr>
+        <w:t>    ax.set_xlabel(r</w:t>
+      </w:r>
+      <w:r>
+        <w:rPr>
+          <w:rFonts w:ascii="Courier New" w:eastAsia="Times New Roman" w:hAnsi="Courier New" w:cs="Courier New"/>
+          <w:color w:val="A31515"/>
+          <w:sz w:val="21"/>
+          <w:szCs w:val="21"/>
+        </w:rPr>
+        <w:t>'$\theta_0$'</w:t>
+      </w:r>
+      <w:r>
+        <w:rPr>
+          <w:rFonts w:ascii="Courier New" w:eastAsia="Times New Roman" w:hAnsi="Courier New" w:cs="Courier New"/>
+          <w:color w:val="000000"/>
+          <w:sz w:val="21"/>
+          <w:szCs w:val="21"/>
+        </w:rPr>
+        <w:t>, fontsize=</w:t>
+      </w:r>
+      <w:r>
+        <w:rPr>
+          <w:rFonts w:ascii="Courier New" w:eastAsia="Times New Roman" w:hAnsi="Courier New" w:cs="Courier New"/>
+          <w:color w:val="116644"/>
+          <w:sz w:val="21"/>
+          <w:szCs w:val="21"/>
+        </w:rPr>
+        <w:t>20</w:t>
+      </w:r>
+      <w:r>
+        <w:rPr>
+          <w:rFonts w:ascii="Courier New" w:eastAsia="Times New Roman" w:hAnsi="Courier New" w:cs="Courier New"/>
+          <w:color w:val="000000"/>
+          <w:sz w:val="21"/>
+          <w:szCs w:val="21"/>
+        </w:rPr>
+        <w:t>)</w:t>
+      </w:r>
+    </w:p>
+    <w:p>
+      <w:pPr>
+        <w:shd w:val="clear" w:color="auto" w:fill="FFFFFF" w:themeFill="background1"/>
+        <w:spacing w:after="0" w:line="285" w:lineRule="atLeast"/>
+        <w:ind w:left="0"/>
+        <w:rPr>
+          <w:rFonts w:ascii="Courier New" w:eastAsia="Times New Roman" w:hAnsi="Courier New" w:cs="Courier New"/>
+          <w:color w:val="000000"/>
+          <w:sz w:val="21"/>
+          <w:szCs w:val="21"/>
+        </w:rPr>
+      </w:pPr>
+      <w:r>
+        <w:rPr>
+          <w:rFonts w:ascii="Courier New" w:eastAsia="Times New Roman" w:hAnsi="Courier New" w:cs="Courier New"/>
+          <w:color w:val="000000"/>
+          <w:sz w:val="21"/>
+          <w:szCs w:val="21"/>
+        </w:rPr>
+        <w:t>    ax.set_ylabel(r</w:t>
+      </w:r>
+      <w:r>
+        <w:rPr>
+          <w:rFonts w:ascii="Courier New" w:eastAsia="Times New Roman" w:hAnsi="Courier New" w:cs="Courier New"/>
+          <w:color w:val="A31515"/>
+          <w:sz w:val="21"/>
+          <w:szCs w:val="21"/>
+        </w:rPr>
+        <w:t>'$\theta_1$'</w:t>
+      </w:r>
+      <w:r>
+        <w:rPr>
+          <w:rFonts w:ascii="Courier New" w:eastAsia="Times New Roman" w:hAnsi="Courier New" w:cs="Courier New"/>
+          <w:color w:val="000000"/>
+          <w:sz w:val="21"/>
+          <w:szCs w:val="21"/>
+        </w:rPr>
+        <w:t>, fontsize=</w:t>
+      </w:r>
+      <w:r>
+        <w:rPr>
+          <w:rFonts w:ascii="Courier New" w:eastAsia="Times New Roman" w:hAnsi="Courier New" w:cs="Courier New"/>
+          <w:color w:val="116644"/>
+          <w:sz w:val="21"/>
+          <w:szCs w:val="21"/>
+        </w:rPr>
+        <w:t>20</w:t>
+      </w:r>
+      <w:r>
+        <w:rPr>
+          <w:rFonts w:ascii="Courier New" w:eastAsia="Times New Roman" w:hAnsi="Courier New" w:cs="Courier New"/>
+          <w:color w:val="000000"/>
+          <w:sz w:val="21"/>
+          <w:szCs w:val="21"/>
+        </w:rPr>
+        <w:t>)</w:t>
+      </w:r>
+    </w:p>
+    <w:p>
+      <w:pPr>
+        <w:shd w:val="clear" w:color="auto" w:fill="FFFFFF" w:themeFill="background1"/>
+        <w:spacing w:after="0" w:line="285" w:lineRule="atLeast"/>
+        <w:ind w:left="0"/>
+        <w:rPr>
+          <w:rFonts w:ascii="Courier New" w:eastAsia="Times New Roman" w:hAnsi="Courier New" w:cs="Courier New"/>
+          <w:color w:val="000000"/>
+          <w:sz w:val="21"/>
+          <w:szCs w:val="21"/>
+        </w:rPr>
+      </w:pPr>
+    </w:p>
+    <w:p>
+      <w:pPr>
+        <w:shd w:val="clear" w:color="auto" w:fill="FFFFFF" w:themeFill="background1"/>
+        <w:spacing w:after="0" w:line="285" w:lineRule="atLeast"/>
+        <w:ind w:left="0"/>
+        <w:rPr>
+          <w:rFonts w:ascii="Courier New" w:eastAsia="Times New Roman" w:hAnsi="Courier New" w:cs="Courier New"/>
+          <w:color w:val="000000"/>
+          <w:sz w:val="21"/>
+          <w:szCs w:val="21"/>
+        </w:rPr>
+      </w:pPr>
+      <w:r>
+        <w:rPr>
+          <w:rFonts w:ascii="Courier New" w:eastAsia="Times New Roman" w:hAnsi="Courier New" w:cs="Courier New"/>
+          <w:color w:val="000000"/>
+          <w:sz w:val="21"/>
+          <w:szCs w:val="21"/>
+        </w:rPr>
+        <w:pict>
+          <v:shape id="_x0000_i1231" type="#_x0000_t75" style="width:453.6pt;height:187.2pt">
+            <v:imagedata r:id="rId12" o:title="final ass1"/>
+          </v:shape>
+        </w:pict>
+      </w:r>
+    </w:p>
+    <w:p>
+      <w:pPr>
+        <w:tabs>
+          <w:tab w:val="center" w:pos="3675"/>
+        </w:tabs>
+        <w:spacing w:after="197" w:line="259" w:lineRule="auto"/>
+        <w:ind w:left="0"/>
+        <w:rPr>
+          <w:rFonts w:ascii="Courier New" w:eastAsia="Times New Roman" w:hAnsi="Courier New" w:cs="Courier New"/>
+          <w:sz w:val="20"/>
+          <w:szCs w:val="20"/>
+        </w:rPr>
+      </w:pPr>
+    </w:p>
+    <w:p>
+      <w:pPr>
+        <w:tabs>
+          <w:tab w:val="center" w:pos="3675"/>
+        </w:tabs>
+        <w:spacing w:after="197" w:line="259" w:lineRule="auto"/>
+        <w:ind w:left="0"/>
+        <w:rPr>
+          <w:rFonts w:ascii="Times New Roman" w:eastAsia="Times New Roman" w:hAnsi="Times New Roman" w:cs="Times New Roman"/>
+          <w:szCs w:val="32"/>
+        </w:rPr>
+      </w:pPr>
+      <w:r>
+        <w:rPr>
+          <w:rFonts w:ascii="Times New Roman" w:eastAsia="Times New Roman" w:hAnsi="Times New Roman" w:cs="Times New Roman"/>
+          <w:szCs w:val="20"/>
+        </w:rPr>
+        <w:t xml:space="preserve">The python program given above shows an implementation of </w:t>
+      </w:r>
     </w:p>
     <w:sectPr>
-      <w:headerReference w:type="even" r:id="rId11"/>
-      <w:headerReference w:type="default" r:id="rId12"/>
-      <w:footerReference w:type="even" r:id="rId13"/>
-      <w:footerReference w:type="default" r:id="rId14"/>
+      <w:headerReference w:type="even" r:id="rId13"/>
+      <w:headerReference w:type="default" r:id="rId14"/>
+      <w:footerReference w:type="even" r:id="rId15"/>
+      <w:footerReference w:type="default" r:id="rId16"/>
       <w:pgSz w:w="11906" w:h="16838"/>
       <w:pgMar w:top="1440" w:right="1440" w:bottom="1685" w:left="1440" w:header="480" w:footer="478" w:gutter="0"/>
       <w:pgBorders w:display="firstPage" w:offsetFrom="page">

</xml_diff>

<commit_message>
Auto commit on 2025-06-16 13:52:56 : Hyperparameter Tuning
</commit_message>
<xml_diff>
--- a/Assignments/Assignment 1 ML.docx
+++ b/Assignments/Assignment 1 ML.docx
@@ -521,8 +521,6 @@
         </w:rPr>
         <w:t>Submission Date          : 20</w:t>
       </w:r>
-      <w:bookmarkStart w:id="0" w:name="_GoBack"/>
-      <w:bookmarkEnd w:id="0"/>
       <w:r>
         <w:rPr>
           <w:rFonts w:ascii="Times New Roman" w:eastAsia="Times New Roman" w:hAnsi="Times New Roman" w:cs="Times New Roman"/>
@@ -5221,7 +5219,7 @@
             <v:path o:extrusionok="f" gradientshapeok="t" o:connecttype="rect"/>
             <o:lock v:ext="edit" aspectratio="t"/>
           </v:shapetype>
-          <v:shape id="_x0000_i1216" type="#_x0000_t75" style="width:273.6pt;height:208.8pt">
+          <v:shape id="_x0000_i1216" type="#_x0000_t75" style="width:273pt;height:211.5pt">
             <v:imagedata r:id="rId9" o:title="jvi ass1"/>
           </v:shape>
         </w:pict>
@@ -5674,7 +5672,7 @@
           <w:szCs w:val="32"/>
         </w:rPr>
         <w:pict>
-          <v:shape id="_x0000_i1218" type="#_x0000_t75" style="width:266.4pt;height:201.6pt">
+          <v:shape id="_x0000_i1218" type="#_x0000_t75" style="width:264pt;height:202.5pt">
             <v:imagedata r:id="rId10" o:title="lr ass1"/>
           </v:shape>
         </w:pict>
@@ -6379,7 +6377,7 @@
           <w:szCs w:val="32"/>
         </w:rPr>
         <w:pict>
-          <v:shape id="_x0000_i1228" type="#_x0000_t75" style="width:259.2pt;height:201.6pt">
+          <v:shape id="_x0000_i1228" type="#_x0000_t75" style="width:259.5pt;height:199.5pt">
             <v:imagedata r:id="rId11" o:title="lr comp ass1"/>
           </v:shape>
         </w:pict>
@@ -7953,7 +7951,7 @@
           <w:szCs w:val="21"/>
         </w:rPr>
         <w:pict>
-          <v:shape id="_x0000_i1231" type="#_x0000_t75" style="width:453.6pt;height:187.2pt">
+          <v:shape id="_x0000_i1231" type="#_x0000_t75" style="width:455.25pt;height:188.25pt">
             <v:imagedata r:id="rId12" o:title="final ass1"/>
           </v:shape>
         </w:pict>
@@ -7982,7 +7980,7 @@
         <w:ind w:left="0"/>
         <w:rPr>
           <w:rFonts w:ascii="Times New Roman" w:eastAsia="Times New Roman" w:hAnsi="Times New Roman" w:cs="Times New Roman"/>
-          <w:szCs w:val="32"/>
+          <w:szCs w:val="20"/>
         </w:rPr>
       </w:pPr>
       <w:r>
@@ -7992,6 +7990,75 @@
         </w:rPr>
         <w:t xml:space="preserve">The python program given above shows an implementation of </w:t>
       </w:r>
+      <w:r>
+        <w:rPr>
+          <w:rFonts w:ascii="Times New Roman" w:eastAsia="Times New Roman" w:hAnsi="Times New Roman" w:cs="Times New Roman"/>
+          <w:szCs w:val="20"/>
+        </w:rPr>
+        <w:t>Linear Regression with a single variable, in order to calculate the profit of a city, given its population.</w:t>
+      </w:r>
+    </w:p>
+    <w:p>
+      <w:pPr>
+        <w:tabs>
+          <w:tab w:val="center" w:pos="3675"/>
+        </w:tabs>
+        <w:spacing w:after="197" w:line="259" w:lineRule="auto"/>
+        <w:ind w:left="0"/>
+        <w:rPr>
+          <w:rFonts w:ascii="Times New Roman" w:eastAsia="Times New Roman" w:hAnsi="Times New Roman" w:cs="Times New Roman"/>
+          <w:szCs w:val="20"/>
+        </w:rPr>
+      </w:pPr>
+      <w:r>
+        <w:rPr>
+          <w:rFonts w:ascii="Times New Roman" w:eastAsia="Times New Roman" w:hAnsi="Times New Roman" w:cs="Times New Roman"/>
+          <w:szCs w:val="20"/>
+        </w:rPr>
+        <w:t xml:space="preserve"> First the cost function and gradient descent algorithm is calculated using mathematical first principles, and then the linear regression model is predicted using these functions. Next, this approach is compared to the LinearRegression function contained in the SciKit Learn python library. From the output of the comparison graph we can see that the regression models obtained from first principles is almost identical to the on obtained in the SciKit Learn library.</w:t>
+      </w:r>
+    </w:p>
+    <w:p>
+      <w:pPr>
+        <w:tabs>
+          <w:tab w:val="center" w:pos="3675"/>
+        </w:tabs>
+        <w:spacing w:after="197" w:line="259" w:lineRule="auto"/>
+        <w:ind w:left="0"/>
+        <w:rPr>
+          <w:rFonts w:ascii="Times New Roman" w:eastAsia="Times New Roman" w:hAnsi="Times New Roman" w:cs="Times New Roman"/>
+          <w:szCs w:val="32"/>
+        </w:rPr>
+      </w:pPr>
+      <w:r>
+        <w:rPr>
+          <w:rFonts w:ascii="Times New Roman" w:eastAsia="Times New Roman" w:hAnsi="Times New Roman" w:cs="Times New Roman"/>
+          <w:szCs w:val="32"/>
+        </w:rPr>
+        <w:t xml:space="preserve">Additionally, two values are predicted using the theta values calculated from first principles: The profit of a city with population 35,000, and the profit of a city with population 70,000. By looking at the predicted values for those two inputs, we can see that they are in line with the rest of the model. </w:t>
+      </w:r>
+    </w:p>
+    <w:p>
+      <w:pPr>
+        <w:tabs>
+          <w:tab w:val="center" w:pos="3675"/>
+        </w:tabs>
+        <w:spacing w:after="197" w:line="259" w:lineRule="auto"/>
+        <w:ind w:left="0"/>
+        <w:rPr>
+          <w:rFonts w:ascii="Times New Roman" w:eastAsia="Times New Roman" w:hAnsi="Times New Roman" w:cs="Times New Roman"/>
+          <w:szCs w:val="32"/>
+        </w:rPr>
+      </w:pPr>
+      <w:r>
+        <w:rPr>
+          <w:rFonts w:ascii="Times New Roman" w:eastAsia="Times New Roman" w:hAnsi="Times New Roman" w:cs="Times New Roman"/>
+          <w:szCs w:val="32"/>
+        </w:rPr>
+        <w:t xml:space="preserve">The final code segment of the program generates two graphs that allow us to visualize the actual process behind calculation of a Linear Regression model. The graph on the left plots the contour plot for the cost function, using a colorbar to show values of the contours. The graph on the right shows a 3D surface plot, giving us a clear picture of how the gradient descent function iterates and descends to the minimum point. </w:t>
+      </w:r>
+      <w:bookmarkStart w:id="0" w:name="_GoBack"/>
+      <w:bookmarkEnd w:id="0"/>
     </w:p>
     <w:sectPr>
       <w:headerReference w:type="even" r:id="rId13"/>

</xml_diff>

<commit_message>
Auto commit on 2025-06-16 13:57:54 : Hyperparameter Tuning
</commit_message>
<xml_diff>
--- a/Assignments/Assignment 1 ML.docx
+++ b/Assignments/Assignment 1 ML.docx
@@ -576,7 +576,21 @@
           <w:szCs w:val="32"/>
         </w:rPr>
         <w:lastRenderedPageBreak/>
-        <w:t xml:space="preserve">Q1. Utilize the given Jupyter notebook for Linear Regression with a single variable. Comment on the code and the output of the program, explaining utilized Machine Learning concepts where necessary </w:t>
+        <w:t>Q1. Utilize the given Jupyter notebook</w:t>
+      </w:r>
+      <w:r>
+        <w:rPr>
+          <w:rFonts w:ascii="Times New Roman" w:eastAsia="Times New Roman" w:hAnsi="Times New Roman" w:cs="Times New Roman"/>
+          <w:szCs w:val="32"/>
+        </w:rPr>
+        <w:t>[1]</w:t>
+      </w:r>
+      <w:r>
+        <w:rPr>
+          <w:rFonts w:ascii="Times New Roman" w:eastAsia="Times New Roman" w:hAnsi="Times New Roman" w:cs="Times New Roman"/>
+          <w:szCs w:val="32"/>
+        </w:rPr>
+        <w:t xml:space="preserve"> for Linear Regression with a single variable. Comment on the code and the output of the program, explaining utilized Machine Learning concepts where necessary </w:t>
       </w:r>
     </w:p>
     <w:p>
@@ -8037,6 +8051,8 @@
         </w:rPr>
         <w:t xml:space="preserve">Additionally, two values are predicted using the theta values calculated from first principles: The profit of a city with population 35,000, and the profit of a city with population 70,000. By looking at the predicted values for those two inputs, we can see that they are in line with the rest of the model. </w:t>
       </w:r>
+      <w:bookmarkStart w:id="0" w:name="_GoBack"/>
+      <w:bookmarkEnd w:id="0"/>
     </w:p>
     <w:p>
       <w:pPr>
@@ -8057,8 +8073,63 @@
         </w:rPr>
         <w:t xml:space="preserve">The final code segment of the program generates two graphs that allow us to visualize the actual process behind calculation of a Linear Regression model. The graph on the left plots the contour plot for the cost function, using a colorbar to show values of the contours. The graph on the right shows a 3D surface plot, giving us a clear picture of how the gradient descent function iterates and descends to the minimum point. </w:t>
       </w:r>
-      <w:bookmarkStart w:id="0" w:name="_GoBack"/>
-      <w:bookmarkEnd w:id="0"/>
+    </w:p>
+    <w:p>
+      <w:pPr>
+        <w:tabs>
+          <w:tab w:val="center" w:pos="3675"/>
+        </w:tabs>
+        <w:spacing w:after="197" w:line="259" w:lineRule="auto"/>
+        <w:ind w:left="0"/>
+        <w:rPr>
+          <w:rFonts w:ascii="Times New Roman" w:eastAsia="Times New Roman" w:hAnsi="Times New Roman" w:cs="Times New Roman"/>
+          <w:szCs w:val="32"/>
+        </w:rPr>
+      </w:pPr>
+    </w:p>
+    <w:p>
+      <w:pPr>
+        <w:tabs>
+          <w:tab w:val="center" w:pos="3675"/>
+        </w:tabs>
+        <w:spacing w:after="197" w:line="259" w:lineRule="auto"/>
+        <w:ind w:left="0"/>
+        <w:rPr>
+          <w:rFonts w:ascii="Times New Roman" w:eastAsia="Times New Roman" w:hAnsi="Times New Roman" w:cs="Times New Roman"/>
+          <w:szCs w:val="32"/>
+        </w:rPr>
+      </w:pPr>
+      <w:r>
+        <w:rPr>
+          <w:rFonts w:ascii="Times New Roman" w:eastAsia="Times New Roman" w:hAnsi="Times New Roman" w:cs="Times New Roman"/>
+          <w:szCs w:val="32"/>
+        </w:rPr>
+        <w:t xml:space="preserve">Code Source: </w:t>
+      </w:r>
+    </w:p>
+    <w:p>
+      <w:pPr>
+        <w:tabs>
+          <w:tab w:val="center" w:pos="3675"/>
+        </w:tabs>
+        <w:spacing w:after="197" w:line="259" w:lineRule="auto"/>
+        <w:ind w:left="0"/>
+        <w:rPr>
+          <w:rFonts w:ascii="Courier New" w:eastAsia="Times New Roman" w:hAnsi="Courier New" w:cs="Courier New"/>
+          <w:color w:val="000000" w:themeColor="text1"/>
+          <w:sz w:val="20"/>
+          <w:szCs w:val="32"/>
+        </w:rPr>
+      </w:pPr>
+      <w:r>
+        <w:rPr>
+          <w:rFonts w:ascii="Courier New" w:eastAsia="Times New Roman" w:hAnsi="Courier New" w:cs="Courier New"/>
+          <w:color w:val="000000" w:themeColor="text1"/>
+          <w:sz w:val="20"/>
+          <w:szCs w:val="32"/>
+        </w:rPr>
+        <w:t>[1] https://colab.research.google.com/drive/1tckQFBK5_oQaivjAvZOkvk488jiEYrjY</w:t>
+      </w:r>
     </w:p>
     <w:sectPr>
       <w:headerReference w:type="even" r:id="rId13"/>

</xml_diff>

<commit_message>
Auto commit on 2025-06-16 16:02:53 : Hyperparameter Tuning
</commit_message>
<xml_diff>
--- a/Assignments/Assignment 1 ML.docx
+++ b/Assignments/Assignment 1 ML.docx
@@ -4909,6 +4909,7 @@
           <w:sz w:val="21"/>
           <w:szCs w:val="21"/>
         </w:rPr>
+        <w:lastRenderedPageBreak/>
         <w:t># Plot of cost_history vs. iterations</w:t>
       </w:r>
     </w:p>
@@ -5233,7 +5234,7 @@
             <v:path o:extrusionok="f" gradientshapeok="t" o:connecttype="rect"/>
             <o:lock v:ext="edit" aspectratio="t"/>
           </v:shapetype>
-          <v:shape id="_x0000_i1216" type="#_x0000_t75" style="width:273pt;height:211.5pt">
+          <v:shape id="_x0000_i1025" type="#_x0000_t75" style="width:273pt;height:211.5pt">
             <v:imagedata r:id="rId9" o:title="jvi ass1"/>
           </v:shape>
         </w:pict>
@@ -5686,7 +5687,7 @@
           <w:szCs w:val="32"/>
         </w:rPr>
         <w:pict>
-          <v:shape id="_x0000_i1218" type="#_x0000_t75" style="width:264pt;height:202.5pt">
+          <v:shape id="_x0000_i1026" type="#_x0000_t75" style="width:264pt;height:202.5pt">
             <v:imagedata r:id="rId10" o:title="lr ass1"/>
           </v:shape>
         </w:pict>
@@ -5711,6 +5712,7 @@
           <w:sz w:val="21"/>
           <w:szCs w:val="21"/>
         </w:rPr>
+        <w:lastRenderedPageBreak/>
         <w:t># Sklearn Implementation</w:t>
       </w:r>
     </w:p>
@@ -6391,7 +6393,7 @@
           <w:szCs w:val="32"/>
         </w:rPr>
         <w:pict>
-          <v:shape id="_x0000_i1228" type="#_x0000_t75" style="width:259.5pt;height:199.5pt">
+          <v:shape id="_x0000_i1027" type="#_x0000_t75" style="width:259.5pt;height:199.5pt">
             <v:imagedata r:id="rId11" o:title="lr comp ass1"/>
           </v:shape>
         </w:pict>
@@ -6964,6 +6966,7 @@
           <w:sz w:val="21"/>
           <w:szCs w:val="21"/>
         </w:rPr>
+        <w:lastRenderedPageBreak/>
         <w:t>    Z[i,j] = Cost(x,y, theta=[[xx[i,j]], [yy[i,j]]])</w:t>
       </w:r>
     </w:p>
@@ -7965,7 +7968,7 @@
           <w:szCs w:val="21"/>
         </w:rPr>
         <w:pict>
-          <v:shape id="_x0000_i1231" type="#_x0000_t75" style="width:455.25pt;height:188.25pt">
+          <v:shape id="_x0000_i1028" type="#_x0000_t75" style="width:455.25pt;height:188.25pt">
             <v:imagedata r:id="rId12" o:title="final ass1"/>
           </v:shape>
         </w:pict>
@@ -8024,12 +8027,22 @@
           <w:szCs w:val="20"/>
         </w:rPr>
       </w:pPr>
+      <w:bookmarkStart w:id="0" w:name="_GoBack"/>
+      <w:bookmarkEnd w:id="0"/>
       <w:r>
         <w:rPr>
           <w:rFonts w:ascii="Times New Roman" w:eastAsia="Times New Roman" w:hAnsi="Times New Roman" w:cs="Times New Roman"/>
           <w:szCs w:val="20"/>
         </w:rPr>
-        <w:t xml:space="preserve"> First the cost function and gradient descent algorithm is calculated using mathematical first principles, and then the linear regression model is predicted using these functions. Next, this approach is compared to the LinearRegression function contained in the SciKit Learn python library. From the output of the comparison graph we can see that the regression models obtained from first principles is almost identical to the on obtained in the SciKit Learn library.</w:t>
+        <w:t xml:space="preserve">First the cost function and gradient descent algorithm is calculated using mathematical first principles, and then the linear regression model is predicted using these functions. Next, this approach is compared to the LinearRegression function contained in the SciKit Learn python library. From the output of the comparison graph we can see that the regression models </w:t>
+      </w:r>
+      <w:r>
+        <w:rPr>
+          <w:rFonts w:ascii="Times New Roman" w:eastAsia="Times New Roman" w:hAnsi="Times New Roman" w:cs="Times New Roman"/>
+          <w:szCs w:val="20"/>
+        </w:rPr>
+        <w:lastRenderedPageBreak/>
+        <w:t>obtained from first principles is almost identical to the on obtained in the SciKit Learn library.</w:t>
       </w:r>
     </w:p>
     <w:p>
@@ -8051,8 +8064,6 @@
         </w:rPr>
         <w:t xml:space="preserve">Additionally, two values are predicted using the theta values calculated from first principles: The profit of a city with population 35,000, and the profit of a city with population 70,000. By looking at the predicted values for those two inputs, we can see that they are in line with the rest of the model. </w:t>
       </w:r>
-      <w:bookmarkStart w:id="0" w:name="_GoBack"/>
-      <w:bookmarkEnd w:id="0"/>
     </w:p>
     <w:p>
       <w:pPr>

</xml_diff>